<commit_message>
feat: Add description to preliminaries section
</commit_message>
<xml_diff>
--- a/thesis.docx
+++ b/thesis.docx
@@ -2211,15 +2211,7 @@
         <w:t>en munkám alapadatait (szerző</w:t>
       </w:r>
       <w:r>
-        <w:t>, cím, angol és magyar nyelvű tartalmi kivonat, készítés éve, konzulens(</w:t>
-      </w:r>
-      <w:proofErr w:type="spellStart"/>
-      <w:r>
-        <w:t>ek</w:t>
-      </w:r>
-      <w:proofErr w:type="spellEnd"/>
-      <w:r>
-        <w:t xml:space="preserve">) neve) a BME VIK nyilvánosan hozzáférhető elektronikus formában, a munka teljes szövegét pedig az egyetem belső hálózatán keresztül (vagy </w:t>
+        <w:t xml:space="preserve">, cím, angol és magyar nyelvű tartalmi kivonat, készítés éve, konzulens(ek) neve) a BME VIK nyilvánosan hozzáférhető elektronikus formában, a munka teljes szövegét pedig az egyetem belső hálózatán keresztül (vagy </w:t>
       </w:r>
       <w:r>
         <w:t>hitelesített</w:t>
@@ -2344,13 +2336,11 @@
         <w:pStyle w:val="Fejezetcimszmozsnlkl"/>
       </w:pPr>
       <w:bookmarkStart w:id="1" w:name="_Toc101457665"/>
-      <w:proofErr w:type="spellStart"/>
       <w:r>
         <w:lastRenderedPageBreak/>
         <w:t>Abstract</w:t>
       </w:r>
       <w:bookmarkEnd w:id="1"/>
-      <w:proofErr w:type="spellEnd"/>
     </w:p>
     <w:p>
       <w:r>
@@ -2433,17 +2423,50 @@
       <w:pPr>
         <w:pStyle w:val="Cmsor1"/>
       </w:pPr>
-      <w:bookmarkStart w:id="6" w:name="_Toc332797398"/>
-      <w:bookmarkStart w:id="7" w:name="_Toc101457669"/>
+      <w:bookmarkStart w:id="6" w:name="_Toc101457669"/>
+      <w:bookmarkStart w:id="7" w:name="_Toc332797398"/>
       <w:r>
         <w:lastRenderedPageBreak/>
         <w:t>Háttérismeretek</w:t>
       </w:r>
-      <w:bookmarkEnd w:id="7"/>
-    </w:p>
-    <w:p>
-      <w:r>
-        <w:t>A fejezet céljának ismertetése.</w:t>
+      <w:bookmarkEnd w:id="6"/>
+    </w:p>
+    <w:p>
+      <w:r>
+        <w:t>A</w:t>
+      </w:r>
+      <w:r>
+        <w:t xml:space="preserve">z alábbi fejezetben olyan témakörök, fogalmak, technológiák kerülnek bemutatásra, amelyek a diplomaterv </w:t>
+      </w:r>
+      <w:r>
+        <w:t>értelmezését segítik</w:t>
+      </w:r>
+      <w:r>
+        <w:t xml:space="preserve">. </w:t>
+      </w:r>
+      <w:r>
+        <w:t xml:space="preserve">A fejezetnek nem célja az adott témakörök részletes dokumentációja, a hangsúly minden esetben a </w:t>
+      </w:r>
+      <w:r>
+        <w:t>diplomaterv megértéséhez elengedhetetlen</w:t>
+      </w:r>
+      <w:r>
+        <w:t xml:space="preserve">ül fontos </w:t>
+      </w:r>
+      <w:r>
+        <w:t xml:space="preserve">fogalmak </w:t>
+      </w:r>
+      <w:r>
+        <w:t>bemutatásán van.</w:t>
+      </w:r>
+      <w:r>
+        <w:t xml:space="preserve"> Amennyiben az Olvasó </w:t>
+      </w:r>
+      <w:r>
+        <w:t>egy adott témakörhöz kapcsolódó további szakirodalmat keres, ajánlom az irodalomjegyzékben összegyűjtött források, hivatkozások</w:t>
+      </w:r>
+      <w:r>
+        <w:t xml:space="preserve"> olvasását.</w:t>
       </w:r>
     </w:p>
     <w:p>
@@ -2452,9 +2475,230 @@
       </w:pPr>
       <w:bookmarkStart w:id="8" w:name="_Toc101457670"/>
       <w:r>
-        <w:t>Megjelenítési protokollok</w:t>
+        <w:t>Megjelenít</w:t>
+      </w:r>
+      <w:r>
+        <w:t>ő</w:t>
+      </w:r>
+      <w:r>
+        <w:t xml:space="preserve"> protokollok</w:t>
       </w:r>
       <w:bookmarkEnd w:id="8"/>
+      <w:sdt>
+        <w:sdtPr>
+          <w:id w:val="82421343"/>
+          <w:citation/>
+        </w:sdtPr>
+        <w:sdtContent>
+          <w:r>
+            <w:fldChar w:fldCharType="begin"/>
+          </w:r>
+          <w:r>
+            <w:rPr>
+              <w:lang w:val="en-GB"/>
+            </w:rPr>
+            <w:instrText xml:space="preserve">CITATION Wik22 \l 2057 </w:instrText>
+          </w:r>
+          <w:r>
+            <w:fldChar w:fldCharType="separate"/>
+          </w:r>
+          <w:r>
+            <w:rPr>
+              <w:noProof/>
+              <w:lang w:val="en-GB"/>
+            </w:rPr>
+            <w:t xml:space="preserve"> </w:t>
+          </w:r>
+          <w:r>
+            <w:rPr>
+              <w:noProof/>
+              <w:lang w:val="en-GB"/>
+            </w:rPr>
+            <w:t>[1]</w:t>
+          </w:r>
+          <w:r>
+            <w:fldChar w:fldCharType="end"/>
+          </w:r>
+        </w:sdtContent>
+      </w:sdt>
+    </w:p>
+    <w:p>
+      <w:r>
+        <w:t xml:space="preserve">A Unix-szerű operációs rendszerek esetén a grafikus felhasználói felület (amennyiben a rendszer egyáltalán rendelkezik GUI-val (Graphical User Interface)) meglehetősen összetett. </w:t>
+      </w:r>
+      <w:r>
+        <w:t>Egy GUI általában több különböző komponensből áll</w:t>
+      </w:r>
+      <w:r>
+        <w:t>, például (a teljeség igénye nélkül): ablakozó szoftver, widget könyvtárak, bemeneti / kimeneti eszközök, stb. A helyzetet tovább bonyolítja, hogy eltérő Linux disztr</w:t>
+      </w:r>
+      <w:r>
+        <w:t>ibúciókon más és más implementációkkal találkozhatunk, amelyek gyakran nem kompatibilisek egymással.</w:t>
+      </w:r>
+    </w:p>
+    <w:p>
+      <w:r>
+        <w:t xml:space="preserve">Azt a szoftvert, ami </w:t>
+      </w:r>
+      <w:r>
+        <w:t>a</w:t>
+      </w:r>
+      <w:r>
+        <w:t xml:space="preserve"> </w:t>
+      </w:r>
+      <w:r>
+        <w:t>különböző GUI komponenseket összefogja és lehetővé teszi, hogy ezek hatékonyan együttműködjenek megjelenítő szervernek (display server) hívják.</w:t>
+      </w:r>
+      <w:r>
+        <w:t xml:space="preserve"> A megjelenítő szerver </w:t>
+      </w:r>
+      <w:r>
+        <w:t>kezeli az alsóbb szintű funkciókat, közvetlenül kommunikál a kernellel</w:t>
+      </w:r>
+      <w:r>
+        <w:t xml:space="preserve"> (ezen keresztül pedig a hardver erőforrásokkal). A képernyőre való rajzolást és a bemeneti / kimeneti eszközök adatainak továbbítását </w:t>
+      </w:r>
+      <w:r>
+        <w:t xml:space="preserve">a grafikus alkalmazások felé </w:t>
+      </w:r>
+      <w:r>
+        <w:t>is a megjelenítő szerver végzi</w:t>
+      </w:r>
+      <w:r>
+        <w:t xml:space="preserve">. </w:t>
+      </w:r>
+      <w:r>
+        <w:t>A többi felsőbb szintű komponens</w:t>
+      </w:r>
+      <w:r>
+        <w:t>t integrálja, interfészeket biztosít, amelyeken keresztül az alsóbb szintű funkciók elérhetővé válnak.</w:t>
+      </w:r>
+      <w:r>
+        <w:t xml:space="preserve"> </w:t>
+      </w:r>
+      <w:r>
+        <w:t>Fontos megjegyezni a különbséget a megjelenítő szerver és az asztali környezet (desktop environment) között. A legtöbb grafikus interfésszel rendelkező Linux disztribúció valamilyen asztali környezetet használ (GNOME, KDE, Xfce, stb.).</w:t>
+      </w:r>
+      <w:r>
+        <w:t xml:space="preserve"> Ezek a szoftverek különböző GUI elemeket biztosítanak (ikonok, widget-ek, háttérképek, stb.), interfészeket nyújtanak grafikus felületek programozására.</w:t>
+      </w:r>
+      <w:r>
+        <w:t xml:space="preserve"> Architekt</w:t>
+      </w:r>
+      <w:r>
+        <w:t>u</w:t>
+      </w:r>
+      <w:r>
+        <w:t>rálisan</w:t>
+      </w:r>
+      <w:r>
+        <w:t xml:space="preserve"> egy magasabb </w:t>
+      </w:r>
+      <w:r>
+        <w:t>absztrakciós szinten helyezkednek el</w:t>
+      </w:r>
+      <w:r>
+        <w:t>,</w:t>
+      </w:r>
+      <w:r>
+        <w:t xml:space="preserve"> mint a megjelenítő szerver, nem kommunikálnak közvetlenül a kernellel.</w:t>
+      </w:r>
+    </w:p>
+    <w:p>
+      <w:r>
+        <w:lastRenderedPageBreak/>
+        <w:t>A</w:t>
+      </w:r>
+      <w:r>
+        <w:t xml:space="preserve"> </w:t>
+      </w:r>
+      <w:r>
+        <w:t>megjelenítő szerver</w:t>
+      </w:r>
+      <w:r>
+        <w:t xml:space="preserve"> a kliens</w:t>
+      </w:r>
+      <w:r>
+        <w:t xml:space="preserve">ének tekintünk </w:t>
+      </w:r>
+      <w:r>
+        <w:t xml:space="preserve">általában </w:t>
+      </w:r>
+      <w:r>
+        <w:t xml:space="preserve">minden </w:t>
+      </w:r>
+      <w:r>
+        <w:t>grafikus felülettel rendelkező alkalmazás</w:t>
+      </w:r>
+      <w:r>
+        <w:t>t, de természetesen GUI</w:t>
+      </w:r>
+      <w:r>
+        <w:t xml:space="preserve"> </w:t>
+      </w:r>
+      <w:r>
+        <w:t>nélküli programok is lehetnek kliens alkalmazások. A</w:t>
+      </w:r>
+      <w:r>
+        <w:t xml:space="preserve"> megjelenítő</w:t>
+      </w:r>
+      <w:r>
+        <w:t xml:space="preserve"> szerver a klienseivel a megjelenítő</w:t>
+      </w:r>
+      <w:r>
+        <w:t xml:space="preserve"> protokollon (display protocol) keresztül kommunikál.</w:t>
+      </w:r>
+      <w:r>
+        <w:t xml:space="preserve"> </w:t>
+      </w:r>
+      <w:r>
+        <w:t>Linux rendszerek esetén t</w:t>
+      </w:r>
+      <w:r>
+        <w:t>öbbféle megjelenít</w:t>
+      </w:r>
+      <w:r>
+        <w:t>ő</w:t>
+      </w:r>
+      <w:r>
+        <w:t xml:space="preserve"> protokollal találkozhatunk és egy adott protokollhoz általában többféle implementáció </w:t>
+      </w:r>
+      <w:r>
+        <w:t xml:space="preserve">is </w:t>
+      </w:r>
+      <w:r>
+        <w:t>létezik.</w:t>
+      </w:r>
+      <w:r>
+        <w:t xml:space="preserve"> Az idők során két</w:t>
+      </w:r>
+      <w:r>
+        <w:t xml:space="preserve"> </w:t>
+      </w:r>
+      <w:r>
+        <w:t>megjelenít</w:t>
+      </w:r>
+      <w:r>
+        <w:t>ő</w:t>
+      </w:r>
+      <w:r>
+        <w:t xml:space="preserve"> protokoll terjedt el nagyobb körben, az X Window System, illetve a Wayland protocoll.</w:t>
+      </w:r>
+      <w:r>
+        <w:t xml:space="preserve"> Mivel a legnépszerűbb grafikus interfésszel rendelkező Linux disztribúciók LTS (Long Term Support) verziója szinte kivétel nélkül a fent említett megjelenít</w:t>
+      </w:r>
+      <w:r>
+        <w:t>ő</w:t>
+      </w:r>
+      <w:r>
+        <w:t xml:space="preserve"> protokollok egyikét használja, ezért a diplomaterv során további megjelenít</w:t>
+      </w:r>
+      <w:r>
+        <w:t>ő</w:t>
+      </w:r>
+      <w:r>
+        <w:t xml:space="preserve"> protokollokkal nem foglalkoztam.</w:t>
+      </w:r>
     </w:p>
     <w:p>
       <w:pPr>
@@ -2462,65 +2706,832 @@
       </w:pPr>
       <w:bookmarkStart w:id="9" w:name="_Toc101457671"/>
       <w:r>
-        <w:t xml:space="preserve">X </w:t>
-      </w:r>
-      <w:proofErr w:type="spellStart"/>
-      <w:r>
-        <w:t>Window</w:t>
-      </w:r>
-      <w:proofErr w:type="spellEnd"/>
-      <w:r>
-        <w:t xml:space="preserve"> System</w:t>
+        <w:t>X Window System</w:t>
       </w:r>
       <w:bookmarkEnd w:id="9"/>
     </w:p>
     <w:p>
+      <w:r>
+        <w:t xml:space="preserve">Az X Window System (X11, helyenként csak X) egy </w:t>
+      </w:r>
+      <w:r>
+        <w:t xml:space="preserve">nyílt forráskódú </w:t>
+      </w:r>
+      <w:r>
+        <w:t>megjelenítő protokoll</w:t>
+      </w:r>
+      <w:r>
+        <w:t xml:space="preserve"> készlet</w:t>
+      </w:r>
+      <w:r>
+        <w:t>,</w:t>
+      </w:r>
+      <w:r>
+        <w:t xml:space="preserve"> amely Unix-szerű rendszerekhez készült. </w:t>
+      </w:r>
+      <w:r>
+        <w:t>A protokollt 1984-ben kezdték el kifejleszteni és jelenleg a 11-es verziónál tart (innen ered az X11 kifejezés).</w:t>
+      </w:r>
+      <w:r>
+        <w:t xml:space="preserve"> </w:t>
+      </w:r>
+      <w:r>
+        <w:t xml:space="preserve">Maga a </w:t>
+      </w:r>
+      <w:r>
+        <w:t xml:space="preserve">protokoll egy szöveges leírás, ami </w:t>
+      </w:r>
+      <w:r>
+        <w:t>publikusan elérhető.</w:t>
+      </w:r>
+      <w:r>
+        <w:t xml:space="preserve"> </w:t>
+      </w:r>
+      <w:r>
+        <w:t>A protokollhoz t</w:t>
+      </w:r>
+      <w:r>
+        <w:t xml:space="preserve">artozik egy </w:t>
+      </w:r>
+      <w:r>
+        <w:t xml:space="preserve">szerveroldali </w:t>
+      </w:r>
+      <w:r>
+        <w:t>referencia implementáció, amit X.Org Server-nek hívnak.</w:t>
+      </w:r>
+      <w:r>
+        <w:t xml:space="preserve"> A protokollt megvalósító elterjedtebb </w:t>
+      </w:r>
+      <w:r>
+        <w:t xml:space="preserve">C-ben implementált </w:t>
+      </w:r>
+      <w:r>
+        <w:t>kliensoldali könyvtárak az Xlib és az XCB.</w:t>
+      </w:r>
+    </w:p>
+    <w:p>
+      <w:r>
+        <w:rPr>
+          <w:noProof/>
+        </w:rPr>
+        <w:pict w14:anchorId="47A4F2C5">
+          <v:shapetype id="_x0000_t202" coordsize="21600,21600" o:spt="202" path="m,l,21600r21600,l21600,xe">
+            <v:stroke joinstyle="miter"/>
+            <v:path gradientshapeok="t" o:connecttype="rect"/>
+          </v:shapetype>
+          <v:shape id="_x0000_s1026" type="#_x0000_t202" style="position:absolute;left:0;text-align:left;margin-left:76.1pt;margin-top:277.3pt;width:244.85pt;height:.05pt;z-index:251660288;mso-position-horizontal-relative:text;mso-position-vertical-relative:text" stroked="f">
+            <v:textbox style="mso-fit-shape-to-text:t" inset="0,0,0,0">
+              <w:txbxContent>
+                <w:p>
+                  <w:pPr>
+                    <w:pStyle w:val="Kpalrs"/>
+                    <w:rPr>
+                      <w:b w:val="0"/>
+                      <w:bCs w:val="0"/>
+                      <w:noProof/>
+                      <w:sz w:val="24"/>
+                      <w:szCs w:val="24"/>
+                    </w:rPr>
+                  </w:pPr>
+                  <w:r>
+                    <w:rPr>
+                      <w:noProof/>
+                    </w:rPr>
+                    <w:fldChar w:fldCharType="begin"/>
+                  </w:r>
+                  <w:r>
+                    <w:rPr>
+                      <w:noProof/>
+                    </w:rPr>
+                    <w:instrText xml:space="preserve"> SEQ Figure \* ARABIC </w:instrText>
+                  </w:r>
+                  <w:r>
+                    <w:rPr>
+                      <w:noProof/>
+                    </w:rPr>
+                    <w:fldChar w:fldCharType="separate"/>
+                  </w:r>
+                  <w:r>
+                    <w:rPr>
+                      <w:noProof/>
+                    </w:rPr>
+                    <w:t>1</w:t>
+                  </w:r>
+                  <w:r>
+                    <w:rPr>
+                      <w:noProof/>
+                    </w:rPr>
+                    <w:fldChar w:fldCharType="end"/>
+                  </w:r>
+                  <w:r>
+                    <w:t xml:space="preserve">. </w:t>
+                  </w:r>
+                  <w:r>
+                    <w:t xml:space="preserve">ábra </w:t>
+                  </w:r>
+                  <w:r>
+                    <w:rPr>
+                      <w:b w:val="0"/>
+                      <w:bCs w:val="0"/>
+                    </w:rPr>
+                    <w:t>Az X Window System architektúrája</w:t>
+                  </w:r>
+                </w:p>
+              </w:txbxContent>
+            </v:textbox>
+            <w10:wrap type="topAndBottom"/>
+          </v:shape>
+        </w:pict>
+      </w:r>
+      <w:r>
+        <w:rPr>
+          <w:noProof/>
+        </w:rPr>
+        <w:drawing>
+          <wp:anchor distT="0" distB="0" distL="114300" distR="114300" simplePos="0" relativeHeight="251662848" behindDoc="0" locked="0" layoutInCell="1" allowOverlap="1" wp14:anchorId="3D2C9177" wp14:editId="04B459E1">
+            <wp:simplePos x="0" y="0"/>
+            <wp:positionH relativeFrom="column">
+              <wp:posOffset>966470</wp:posOffset>
+            </wp:positionH>
+            <wp:positionV relativeFrom="paragraph">
+              <wp:posOffset>1206215</wp:posOffset>
+            </wp:positionV>
+            <wp:extent cx="3109595" cy="2258695"/>
+            <wp:effectExtent l="0" t="0" r="0" b="0"/>
+            <wp:wrapTopAndBottom/>
+            <wp:docPr id="4" name="Kép 4"/>
+            <wp:cNvGraphicFramePr>
+              <a:graphicFrameLocks xmlns:a="http://schemas.openxmlformats.org/drawingml/2006/main" noChangeAspect="1"/>
+            </wp:cNvGraphicFramePr>
+            <a:graphic xmlns:a="http://schemas.openxmlformats.org/drawingml/2006/main">
+              <a:graphicData uri="http://schemas.openxmlformats.org/drawingml/2006/picture">
+                <pic:pic xmlns:pic="http://schemas.openxmlformats.org/drawingml/2006/picture">
+                  <pic:nvPicPr>
+                    <pic:cNvPr id="0" name="Picture 1"/>
+                    <pic:cNvPicPr>
+                      <a:picLocks noChangeAspect="1" noChangeArrowheads="1"/>
+                    </pic:cNvPicPr>
+                  </pic:nvPicPr>
+                  <pic:blipFill>
+                    <a:blip r:embed="rId10">
+                      <a:extLst>
+                        <a:ext uri="{28A0092B-C50C-407E-A947-70E740481C1C}">
+                          <a14:useLocalDpi xmlns:a14="http://schemas.microsoft.com/office/drawing/2010/main" val="0"/>
+                        </a:ext>
+                      </a:extLst>
+                    </a:blip>
+                    <a:srcRect/>
+                    <a:stretch>
+                      <a:fillRect/>
+                    </a:stretch>
+                  </pic:blipFill>
+                  <pic:spPr bwMode="auto">
+                    <a:xfrm>
+                      <a:off x="0" y="0"/>
+                      <a:ext cx="3109595" cy="2258695"/>
+                    </a:xfrm>
+                    <a:prstGeom prst="rect">
+                      <a:avLst/>
+                    </a:prstGeom>
+                    <a:noFill/>
+                    <a:ln>
+                      <a:noFill/>
+                    </a:ln>
+                  </pic:spPr>
+                </pic:pic>
+              </a:graphicData>
+            </a:graphic>
+            <wp14:sizeRelH relativeFrom="margin">
+              <wp14:pctWidth>0</wp14:pctWidth>
+            </wp14:sizeRelH>
+            <wp14:sizeRelV relativeFrom="margin">
+              <wp14:pctHeight>0</wp14:pctHeight>
+            </wp14:sizeRelV>
+          </wp:anchor>
+        </w:drawing>
+      </w:r>
+      <w:r>
+        <w:t>Architektúráját tekintve az X Window System egy kliens-szerver architektúrát valósít meg.</w:t>
+      </w:r>
+      <w:r>
+        <w:t xml:space="preserve"> Az X szerver vezérli a fizikai megjelenítő készülékeket és feldolgozza a bemeneti eszközöktől érkező adatokat. </w:t>
+      </w:r>
+      <w:r>
+        <w:t>Az X kliensek olyan alkalmazások</w:t>
+      </w:r>
+      <w:r>
+        <w:t>,</w:t>
+      </w:r>
+      <w:r>
+        <w:t xml:space="preserve"> amelyek az X szerveren keresztül szeretnének interakcióba lépni a bemeneti / kimeneti eszközökkel.</w:t>
+      </w:r>
+      <w:r>
+        <w:t xml:space="preserve"> </w:t>
+      </w:r>
+      <w:r>
+        <w:lastRenderedPageBreak/>
+        <w:t xml:space="preserve">A rendszerhez tartozik még egy komponens, a kompozitor. </w:t>
+      </w:r>
+      <w:r>
+        <w:t>A kompozitor feladata, hogy a különböző ablakok elrendezését vezérelje a képernyőn.</w:t>
+      </w:r>
+    </w:p>
+    <w:p>
+      <w:r>
+        <w:t>Bizonyos kifejezéseket az X Window System árnyaltabban használ a közbeszédhez képest, a legfontosabbak ezek közül a következők:</w:t>
+      </w:r>
+    </w:p>
+    <w:p>
+      <w:pPr>
+        <w:pStyle w:val="Listaszerbekezds"/>
+        <w:numPr>
+          <w:ilvl w:val="0"/>
+          <w:numId w:val="28"/>
+        </w:numPr>
+      </w:pPr>
+      <w:r>
+        <w:rPr>
+          <w:b/>
+          <w:bCs/>
+        </w:rPr>
+        <w:t xml:space="preserve">device (eszköz) </w:t>
+      </w:r>
+      <w:r>
+        <w:t xml:space="preserve">– </w:t>
+      </w:r>
+      <w:r>
+        <w:t>Dedikált vagy alaplapra integrált videókártya.</w:t>
+      </w:r>
+    </w:p>
+    <w:p>
+      <w:pPr>
+        <w:pStyle w:val="Listaszerbekezds"/>
+        <w:numPr>
+          <w:ilvl w:val="0"/>
+          <w:numId w:val="28"/>
+        </w:numPr>
+      </w:pPr>
+      <w:r>
+        <w:rPr>
+          <w:b/>
+          <w:bCs/>
+        </w:rPr>
+        <w:t xml:space="preserve">monitor </w:t>
+      </w:r>
+      <w:r>
+        <w:t>–</w:t>
+      </w:r>
+      <w:r>
+        <w:rPr>
+          <w:b/>
+          <w:bCs/>
+        </w:rPr>
+        <w:t xml:space="preserve"> </w:t>
+      </w:r>
+      <w:r>
+        <w:t>Fizik</w:t>
+      </w:r>
+      <w:r>
+        <w:t>ai megjelenítő eszköz.</w:t>
+      </w:r>
+    </w:p>
+    <w:p>
+      <w:pPr>
+        <w:pStyle w:val="Listaszerbekezds"/>
+        <w:numPr>
+          <w:ilvl w:val="0"/>
+          <w:numId w:val="28"/>
+        </w:numPr>
+      </w:pPr>
+      <w:r>
+        <w:rPr>
+          <w:b/>
+          <w:bCs/>
+        </w:rPr>
+        <w:t xml:space="preserve">screen (képernyő) </w:t>
+      </w:r>
+      <w:r>
+        <w:t>–</w:t>
+      </w:r>
+      <w:r>
+        <w:t xml:space="preserve"> Egy olyan terület</w:t>
+      </w:r>
+      <w:r>
+        <w:t>,</w:t>
+      </w:r>
+      <w:r>
+        <w:t xml:space="preserve"> amelyre grafikus tartalmat lehet renderelni.</w:t>
+      </w:r>
+      <w:r>
+        <w:t xml:space="preserve"> Ez egyszerre több </w:t>
+      </w:r>
+      <w:r>
+        <w:t>monitoron is</w:t>
+      </w:r>
+      <w:r>
+        <w:t xml:space="preserve"> megjelenhet (akár duplikálva, akár kiterjesztve)</w:t>
+      </w:r>
+      <w:r>
+        <w:t>.</w:t>
+      </w:r>
+    </w:p>
+    <w:p>
+      <w:pPr>
+        <w:pStyle w:val="Listaszerbekezds"/>
+        <w:numPr>
+          <w:ilvl w:val="0"/>
+          <w:numId w:val="28"/>
+        </w:numPr>
+      </w:pPr>
+      <w:r>
+        <w:rPr>
+          <w:b/>
+          <w:bCs/>
+        </w:rPr>
+        <w:t xml:space="preserve">display (kijelző) </w:t>
+      </w:r>
+      <w:r>
+        <w:t>–</w:t>
+      </w:r>
+      <w:r>
+        <w:t xml:space="preserve"> </w:t>
+      </w:r>
+      <w:r>
+        <w:t>Képernyők gyűjteménye, amely gyakran több monitort foglal</w:t>
+      </w:r>
+      <w:r>
+        <w:t xml:space="preserve"> magába.</w:t>
+      </w:r>
+      <w:r>
+        <w:t xml:space="preserve"> </w:t>
+      </w:r>
+      <w:r>
+        <w:t>A Linux-alapú</w:t>
+      </w:r>
+      <w:r>
+        <w:t xml:space="preserve"> számítógépek</w:t>
+      </w:r>
+      <w:r>
+        <w:rPr>
+          <w:lang w:val="en-GB"/>
+        </w:rPr>
+        <w:t xml:space="preserve"> </w:t>
+      </w:r>
+      <w:r>
+        <w:t xml:space="preserve">általában képesek </w:t>
+      </w:r>
+      <w:r>
+        <w:t xml:space="preserve">arra, hogy </w:t>
+      </w:r>
+      <w:r>
+        <w:t xml:space="preserve">több </w:t>
+      </w:r>
+      <w:r>
+        <w:t>kijelzővel rendelkezzenek egyidejűleg.</w:t>
+      </w:r>
+      <w:r>
+        <w:t xml:space="preserve"> </w:t>
+      </w:r>
+      <w:r>
+        <w:t xml:space="preserve">Ezek </w:t>
+      </w:r>
+      <w:r>
+        <w:t>között a felhasználó egy speciális billentyűkombinációval, például a control-alt-funkcióbillentyűvel válthat, átkapcsolva az összes monitort az egyik kijelző képernyőinek megjelenítéséről a másik kijelző képernyőire.</w:t>
+      </w:r>
+    </w:p>
+    <w:p>
+      <w:r>
+        <w:t>Az X protokoll négy különböző üzenet típust definiál</w:t>
+      </w:r>
+      <w:r>
+        <w:t>, amelyeknek a szerver és a kliensek közti kommunikációban van szerepe. A protokoll a következő üzenet típusokat különbözteti meg:</w:t>
+      </w:r>
+    </w:p>
+    <w:p>
+      <w:pPr>
+        <w:pStyle w:val="Listaszerbekezds"/>
+        <w:numPr>
+          <w:ilvl w:val="0"/>
+          <w:numId w:val="28"/>
+        </w:numPr>
+      </w:pPr>
+      <w:r>
+        <w:rPr>
+          <w:b/>
+          <w:bCs/>
+        </w:rPr>
+        <w:t xml:space="preserve">request </w:t>
+      </w:r>
+      <w:r>
+        <w:t>–</w:t>
+      </w:r>
+      <w:r>
+        <w:t xml:space="preserve"> A kliens küldi a szervernek. Egy request sokféle információt tartalmazhat, mint például egy új ablak létehozását, vagy a kurzor pozíciójának lekérdezését.</w:t>
+      </w:r>
+    </w:p>
+    <w:p>
+      <w:pPr>
+        <w:pStyle w:val="Listaszerbekezds"/>
+        <w:numPr>
+          <w:ilvl w:val="0"/>
+          <w:numId w:val="28"/>
+        </w:numPr>
+      </w:pPr>
+      <w:r>
+        <w:rPr>
+          <w:b/>
+          <w:bCs/>
+        </w:rPr>
+        <w:t xml:space="preserve">reply </w:t>
+      </w:r>
+      <w:r>
+        <w:t>–</w:t>
+      </w:r>
+      <w:r>
+        <w:t xml:space="preserve"> A szerver küldi a kliensek.</w:t>
+      </w:r>
+      <w:r>
+        <w:t xml:space="preserve"> A reply üzenetek a request üzenetek hatására jönnek létre és a kliens által kért információt tartalmazzák.</w:t>
+      </w:r>
+    </w:p>
+    <w:p>
+      <w:pPr>
+        <w:pStyle w:val="Listaszerbekezds"/>
+        <w:numPr>
+          <w:ilvl w:val="0"/>
+          <w:numId w:val="28"/>
+        </w:numPr>
+      </w:pPr>
+      <w:r>
+        <w:rPr>
+          <w:b/>
+          <w:bCs/>
+        </w:rPr>
+        <w:t xml:space="preserve">event </w:t>
+      </w:r>
+      <w:r>
+        <w:t>–</w:t>
+      </w:r>
+      <w:r>
+        <w:t xml:space="preserve"> A szerver küldi a kliensnek. </w:t>
+      </w:r>
+      <w:r>
+        <w:t xml:space="preserve">Az ilyen típusú üzeneteket általában nem </w:t>
+      </w:r>
+      <w:r>
+        <w:t>közvetlenül</w:t>
+      </w:r>
+      <w:r>
+        <w:t xml:space="preserve"> a kliens váltja ki.</w:t>
+      </w:r>
+      <w:r>
+        <w:t xml:space="preserve"> Sokféle típusú event üzenet létezik, ilyen például a bemeneti eszközök (például billentyűzet vagy egér) által generált események.</w:t>
+      </w:r>
+    </w:p>
+    <w:p>
+      <w:pPr>
+        <w:pStyle w:val="Listaszerbekezds"/>
+        <w:numPr>
+          <w:ilvl w:val="0"/>
+          <w:numId w:val="28"/>
+        </w:numPr>
+      </w:pPr>
+      <w:r>
+        <w:rPr>
+          <w:b/>
+          <w:bCs/>
+        </w:rPr>
+        <w:t xml:space="preserve">error </w:t>
+      </w:r>
+      <w:r>
+        <w:t>–</w:t>
+      </w:r>
+      <w:r>
+        <w:t xml:space="preserve"> A szerver küldi a kliensnek.</w:t>
+      </w:r>
+      <w:r>
+        <w:t xml:space="preserve"> Hasonlóan működnek az event típusú üzenetekhez, valamilyen hib</w:t>
+      </w:r>
+      <w:r>
+        <w:t>a fennállását jelzik.</w:t>
+      </w:r>
+    </w:p>
+    <w:p>
       <w:pPr>
         <w:pStyle w:val="Cmsor3"/>
       </w:pPr>
       <w:bookmarkStart w:id="10" w:name="_Toc101457672"/>
-      <w:proofErr w:type="spellStart"/>
-      <w:r>
+      <w:r>
+        <w:lastRenderedPageBreak/>
         <w:t>Wayland</w:t>
       </w:r>
       <w:bookmarkEnd w:id="10"/>
-      <w:proofErr w:type="spellEnd"/>
-    </w:p>
+    </w:p>
+    <w:p/>
     <w:p>
       <w:pPr>
         <w:pStyle w:val="Cmsor2"/>
       </w:pPr>
       <w:bookmarkStart w:id="11" w:name="_Toc101457673"/>
-      <w:proofErr w:type="spellStart"/>
       <w:r>
         <w:t>Rust</w:t>
       </w:r>
       <w:bookmarkEnd w:id="11"/>
-      <w:proofErr w:type="spellEnd"/>
     </w:p>
     <w:p>
       <w:pPr>
         <w:pStyle w:val="Cmsor2"/>
       </w:pPr>
       <w:bookmarkStart w:id="12" w:name="_Toc101457674"/>
-      <w:proofErr w:type="spellStart"/>
       <w:r>
         <w:t>Erlang</w:t>
       </w:r>
       <w:bookmarkEnd w:id="12"/>
-      <w:proofErr w:type="spellEnd"/>
+    </w:p>
+    <w:p>
+      <w:r>
+        <w:t xml:space="preserve">Az Erlang egy univerzális, konkurens, funkcionális programozási nyelv és futási időben </w:t>
+      </w:r>
+      <w:r>
+        <w:rPr>
+          <w:i/>
+          <w:iCs/>
+        </w:rPr>
+        <w:t>garbage collection</w:t>
+      </w:r>
+      <w:r>
+        <w:t xml:space="preserve"> mechanizmussal ellátott környezet. Az Erlang és az Erlang/OTP (Open Telecom Platform) kifejezést sokszor felcserélhető módon használják. Az Erlang/OTP az Erlang környezetből, számos </w:t>
+      </w:r>
+      <w:r>
+        <w:t>„</w:t>
+      </w:r>
+      <w:r>
+        <w:t>off-the-shelf</w:t>
+      </w:r>
+      <w:r>
+        <w:t>”</w:t>
+      </w:r>
+      <w:r>
+        <w:t xml:space="preserve"> Erlang könyvtárból és tervezési mintából (viselkedésleíró sablon) áll. Az Erlangot a következő jellemvonásokkal rendelkező rendszerek megalkotására tervezték:</w:t>
+      </w:r>
+    </w:p>
+    <w:p>
+      <w:pPr>
+        <w:pStyle w:val="Listaszerbekezds"/>
+        <w:numPr>
+          <w:ilvl w:val="0"/>
+          <w:numId w:val="28"/>
+        </w:numPr>
+      </w:pPr>
+      <w:r>
+        <w:rPr>
+          <w:b/>
+          <w:bCs/>
+        </w:rPr>
+        <w:t>Elosztottság</w:t>
+      </w:r>
+      <w:r>
+        <w:t>: A nyelv magas szinten támogatja a moduláris és konkurrens programozást.</w:t>
+      </w:r>
+    </w:p>
+    <w:p>
+      <w:pPr>
+        <w:pStyle w:val="Listaszerbekezds"/>
+        <w:numPr>
+          <w:ilvl w:val="0"/>
+          <w:numId w:val="28"/>
+        </w:numPr>
+      </w:pPr>
+      <w:r>
+        <w:rPr>
+          <w:b/>
+          <w:bCs/>
+        </w:rPr>
+        <w:t>Hibatűrés</w:t>
+      </w:r>
+      <w:r>
+        <w:t>: Az Erlang számos eszközt és tervezési irányelvet (</w:t>
+      </w:r>
+      <w:r>
+        <w:t>„</w:t>
+      </w:r>
+      <w:r>
+        <w:t>Let-it-crash”, felügyeleti fa) biztosít, amellyel a hibák előfordulása és a rendszerre gyakorolt hatása minimalizálható.</w:t>
+      </w:r>
+    </w:p>
+    <w:p>
+      <w:pPr>
+        <w:pStyle w:val="Listaszerbekezds"/>
+        <w:numPr>
+          <w:ilvl w:val="0"/>
+          <w:numId w:val="28"/>
+        </w:numPr>
+      </w:pPr>
+      <w:r>
+        <w:rPr>
+          <w:b/>
+          <w:bCs/>
+        </w:rPr>
+        <w:t>Magas rendelkezésre állás</w:t>
+      </w:r>
+      <w:r>
+        <w:t>: Az Erlang folyamatok izolációjából következően</w:t>
+      </w:r>
+      <w:r>
+        <w:t>,</w:t>
+      </w:r>
+      <w:r>
+        <w:t xml:space="preserve"> ha egy folyamat hibába ütközik és leáll, az a rendszernek csak egy kisebb, elkülönített részében fog szolgáltatás kiesést okozni.</w:t>
+      </w:r>
+    </w:p>
+    <w:p>
+      <w:pPr>
+        <w:pStyle w:val="Listaszerbekezds"/>
+        <w:numPr>
+          <w:ilvl w:val="0"/>
+          <w:numId w:val="28"/>
+        </w:numPr>
+      </w:pPr>
+      <w:r>
+        <w:rPr>
+          <w:b/>
+          <w:bCs/>
+        </w:rPr>
+        <w:t>Laza valós idejűség</w:t>
+      </w:r>
+      <w:r>
+        <w:t xml:space="preserve"> (Soft real-time): Az Erlangot eredetileg telekommunikációs rendszerek létrehozására alkották meg, így a valós</w:t>
+      </w:r>
+      <w:r>
+        <w:t xml:space="preserve"> </w:t>
+      </w:r>
+      <w:r>
+        <w:t>idejű</w:t>
+      </w:r>
+      <w:r>
+        <w:t xml:space="preserve"> működés</w:t>
+      </w:r>
+      <w:r>
+        <w:t xml:space="preserve"> egy alapvető kritérium volt a kezdetektől fogva.</w:t>
+      </w:r>
+    </w:p>
+    <w:p>
+      <w:pPr>
+        <w:pStyle w:val="Listaszerbekezds"/>
+        <w:numPr>
+          <w:ilvl w:val="0"/>
+          <w:numId w:val="28"/>
+        </w:numPr>
+      </w:pPr>
+      <w:r>
+        <w:rPr>
+          <w:b/>
+          <w:bCs/>
+        </w:rPr>
+        <w:t>Kód cserélése futásidőben</w:t>
+      </w:r>
+      <w:r>
+        <w:t xml:space="preserve"> (Hot swapping): Az Erlang/OTP-ben található tervezési minták generikus módon támogatják egy futó folyamat kódjának frissítését anélkül, hogy a folyamatot le kéne állítani.</w:t>
+      </w:r>
+    </w:p>
+    <w:p>
+      <w:pPr>
+        <w:pStyle w:val="Cmsor3"/>
+      </w:pPr>
+      <w:r>
+        <w:t>Típusok</w:t>
+      </w:r>
+    </w:p>
+    <w:p>
+      <w:r>
+        <w:t xml:space="preserve">A következő leírásban az Erlang nyelv adattípusairól, illetve egyedi típusok specifikálásáról lesz szó. Az Erlang egy dinamikusan erősen típusos (dinamically strongly typed), egyszeri értékadást használó programozási nyelv[11]. Több alap adattípust definiál, ilyenek például az integer, binary vagy az atom. A beépített </w:t>
+      </w:r>
+      <w:r>
+        <w:lastRenderedPageBreak/>
+        <w:t>adattípusok felhasználásával lehetséges saját típusok specifikálása. A típus specifikációnak többek közt dokumentációs célja van, továbbá nagy mértékben növeli a kód olvashatóságát és plusz információval látja el a hiba detektáló eszközöket (például Dialyzer). Egy típus specifikálásának a következő a szintaxisa:</w:t>
+      </w:r>
+    </w:p>
+    <w:p>
+      <w:pPr>
+        <w:pStyle w:val="Kd"/>
+      </w:pPr>
+      <w:r>
+        <w:t xml:space="preserve"> -type name() :: datatype()</w:t>
+      </w:r>
+    </w:p>
+    <w:p>
+      <w:r>
+        <w:t xml:space="preserve">A </w:t>
+      </w:r>
+      <w:r>
+        <w:rPr>
+          <w:i/>
+          <w:iCs/>
+        </w:rPr>
+        <w:t>-type</w:t>
+      </w:r>
+      <w:r>
+        <w:t xml:space="preserve"> kulcsszó jelzi egy modulban, hogy típus specifikáció következik. A name a specifikált típus neve, ezzel a névvel lehet hivatkozni a típusra a modulon belül, a modulon kívül (amennyiben exportálásra kerül a típus) a modulnév:típusnév() szintaxissal lehet hivatkozni a specifikált típusra. A datatype a specifikált típus leírása, ami lehet egy beépített adat típus, egy másik specifikált típus, egy atom vagy integer típusú érték (pl.: </w:t>
+      </w:r>
+      <w:r>
+        <w:t>„</w:t>
+      </w:r>
+      <w:r>
+        <w:t>foo” vagy 21), vagy ezek tetszőlegesen vett uniója. Példa egy típus specifikációra:</w:t>
+      </w:r>
+    </w:p>
+    <w:p>
+      <w:pPr>
+        <w:pStyle w:val="Kd"/>
+      </w:pPr>
+      <w:r>
+        <w:t>-type mytype() :: boolean() | undefined</w:t>
+      </w:r>
+    </w:p>
+    <w:p>
+      <w:r>
+        <w:t xml:space="preserve">A </w:t>
+      </w:r>
+      <w:r>
+        <w:rPr>
+          <w:i/>
+          <w:iCs/>
+        </w:rPr>
+        <w:t>mytype</w:t>
+      </w:r>
+      <w:r>
+        <w:t xml:space="preserve"> nevezetű típus ennek értelmében olyan adattípust definiál, amely vagy egy </w:t>
+      </w:r>
+      <w:r>
+        <w:rPr>
+          <w:i/>
+          <w:iCs/>
+        </w:rPr>
+        <w:t>boolean</w:t>
+      </w:r>
+      <w:r>
+        <w:t xml:space="preserve"> értéket vesz fel, vagy az </w:t>
+      </w:r>
+      <w:r>
+        <w:rPr>
+          <w:i/>
+          <w:iCs/>
+        </w:rPr>
+        <w:t>undefined</w:t>
+      </w:r>
+      <w:r>
+        <w:t xml:space="preserve"> atom értékét.</w:t>
+      </w:r>
+    </w:p>
+    <w:p>
+      <w:pPr>
+        <w:pStyle w:val="Cmsor3"/>
+      </w:pPr>
+      <w:r>
+        <w:t>Modulok</w:t>
+      </w:r>
+    </w:p>
+    <w:p>
+      <w:r>
+        <w:t>Egy Erlang alkalmazásban a kód modulokra van osztva. Egy modulban található kódot két fő részre lehet bontani, a modullal kapcsolatos attribútumok deklarálására (például típus specifikációk vagy exportált függvények listája) és függvény deklarációkra. Gyakran előfordul, hogy két modul strukturálisan nagyon hasonlít egymásra, ugyanazokat a mintákat követik. Ilyenek például a felügyeleti modulok, amelyek általában csak abban térnek el, hogy milyen Erlang folyamatokat felügyelnek. Ezeknek a gyakori strukturális mintáknak a formalizálására létre lehet hozni úgynevezett viselkedés leíró modulokat. Ezáltal szét lehet választani a kódot egy újrahasználható, generikus részre (viselkedés leíró modul) és egy specifikus részre (callback modul). Az Erlang/OTP-ben vannak előre definiált, beépített viselkedések (például gen_server), de van lehetőségünk saját viselkedés leíró modulokat definiálni[12]. Egy ilyen generikus modulban deklarálhatunk olyan függvényeket, amelyeknek az implementációja kötelező azoknak a callback moduloknak, amelyek megvalósítják ezt a viselkedést. Egy callback függvény deklarációja a következőképpen néz ki:</w:t>
+      </w:r>
+    </w:p>
+    <w:p>
+      <w:pPr>
+        <w:pStyle w:val="Kd"/>
+      </w:pPr>
+      <w:r>
+        <w:t>-callback FunctionName(Arg1, Arg2, ..., ArgN) -&gt; Res.</w:t>
+      </w:r>
+    </w:p>
+    <w:p>
+      <w:r>
+        <w:lastRenderedPageBreak/>
+        <w:t>A FunctionName a callback függvény neve, az ArgX az X-edik argumentum típusa, a Res pedig az eredmény típusa. Lehetőség van opcionális callback metódusok megadására is, ekkor az -optional_callback kulcsszót kell használni. A viselkedést megvalósító modulban, a következő modul attribútummal tudjuk jelezni az Erlang fordítóprogramjának, hogy ez egy callback modul:</w:t>
+      </w:r>
+    </w:p>
+    <w:p>
+      <w:pPr>
+        <w:pStyle w:val="Kd"/>
+      </w:pPr>
+      <w:r>
+        <w:t>-behaviour(Behaviour)</w:t>
+      </w:r>
+    </w:p>
+    <w:p>
+      <w:r>
+        <w:t>A Behaviour Erlang atom egy modul neve kell, hogy legyen. Így a fordítóprogram felismeri, hogy ez egy callback modul és jelezni fogja, ha valamelyik callback metódus nem került implementálásra.</w:t>
+      </w:r>
     </w:p>
     <w:p>
       <w:pPr>
         <w:pStyle w:val="Cmsor2"/>
       </w:pPr>
       <w:bookmarkStart w:id="13" w:name="_Toc101457675"/>
-      <w:proofErr w:type="spellStart"/>
       <w:r>
         <w:t>React</w:t>
       </w:r>
       <w:bookmarkEnd w:id="13"/>
-      <w:proofErr w:type="spellEnd"/>
     </w:p>
     <w:p/>
     <w:p/>
@@ -2529,7 +3540,7 @@
         <w:pStyle w:val="Cmsor1"/>
       </w:pPr>
       <w:bookmarkStart w:id="14" w:name="_Toc101457676"/>
-      <w:bookmarkEnd w:id="6"/>
+      <w:bookmarkEnd w:id="7"/>
       <w:r>
         <w:lastRenderedPageBreak/>
         <w:t>Kapcsolódó munka</w:t>
@@ -2546,27 +3557,14 @@
         <w:pStyle w:val="Cmsor2"/>
       </w:pPr>
       <w:bookmarkStart w:id="15" w:name="_Toc101457677"/>
-      <w:proofErr w:type="spellStart"/>
-      <w:r>
-        <w:t>Wayland</w:t>
-      </w:r>
-      <w:proofErr w:type="spellEnd"/>
-      <w:r>
-        <w:t xml:space="preserve"> kutatás és prototípus</w:t>
+      <w:r>
+        <w:t>Wayland kutatás és prototípus</w:t>
       </w:r>
       <w:bookmarkEnd w:id="15"/>
     </w:p>
     <w:p>
       <w:r>
-        <w:t xml:space="preserve">A </w:t>
-      </w:r>
-      <w:proofErr w:type="spellStart"/>
-      <w:r>
-        <w:t>Wayland</w:t>
-      </w:r>
-      <w:proofErr w:type="spellEnd"/>
-      <w:r>
-        <w:t xml:space="preserve"> protokollal kapcsolatos irodalomkutatás és prototípus kliens készítésének ismertetése.</w:t>
+        <w:t>A Wayland protokollal kapcsolatos irodalomkutatás és prototípus kliens készítésének ismertetése.</w:t>
       </w:r>
     </w:p>
     <w:p>
@@ -2575,29 +3573,13 @@
       </w:pPr>
       <w:bookmarkStart w:id="16" w:name="_Toc101457678"/>
       <w:r>
-        <w:t xml:space="preserve">Miért nem alkalmas a feladatra a </w:t>
-      </w:r>
-      <w:proofErr w:type="spellStart"/>
-      <w:r>
-        <w:t>Wayland</w:t>
-      </w:r>
-      <w:proofErr w:type="spellEnd"/>
-      <w:r>
-        <w:t>?</w:t>
+        <w:t>Miért nem alkalmas a feladatra a Wayland?</w:t>
       </w:r>
       <w:bookmarkEnd w:id="16"/>
     </w:p>
     <w:p>
       <w:r>
-        <w:t xml:space="preserve">A </w:t>
-      </w:r>
-      <w:proofErr w:type="spellStart"/>
-      <w:r>
-        <w:t>Wayland</w:t>
-      </w:r>
-      <w:proofErr w:type="spellEnd"/>
-      <w:r>
-        <w:t xml:space="preserve"> protokollal kapcsolatos kutatás eredményeinek ismertetése, konklúzió levonása.</w:t>
+        <w:t>A Wayland protokollal kapcsolatos kutatás eredményeinek ismertetése, konklúzió levonása.</w:t>
       </w:r>
     </w:p>
     <w:p>
@@ -2616,15 +3598,7 @@
         <w:t>Az alkalmazás</w:t>
       </w:r>
       <w:r>
-        <w:t xml:space="preserve"> felépítésének ismertetése, rendszer határok bemutatása, komponensek </w:t>
-      </w:r>
-      <w:proofErr w:type="spellStart"/>
-      <w:r>
-        <w:t>ismeretetése</w:t>
-      </w:r>
-      <w:proofErr w:type="spellEnd"/>
-      <w:r>
-        <w:t>.</w:t>
+        <w:t xml:space="preserve"> felépítésének ismertetése, rendszer határok bemutatása, komponensek ismeretetése.</w:t>
       </w:r>
     </w:p>
     <w:p>
@@ -2756,7 +3730,6 @@
           <w:docPartUnique/>
         </w:docPartObj>
       </w:sdtPr>
-      <w:sdtEndPr/>
       <w:sdtContent>
         <w:p>
           <w:pPr>
@@ -2772,7 +3745,6 @@
             <w:id w:val="111145805"/>
             <w:bibliography/>
           </w:sdtPr>
-          <w:sdtEndPr/>
           <w:sdtContent>
             <w:p>
               <w:pPr>
@@ -2807,11 +3779,11 @@
               </w:tblPr>
               <w:tblGrid>
                 <w:gridCol w:w="355"/>
-                <w:gridCol w:w="8149"/>
+                <w:gridCol w:w="8239"/>
               </w:tblGrid>
               <w:tr>
                 <w:trPr>
-                  <w:divId w:val="1229880120"/>
+                  <w:divId w:val="2015522783"/>
                   <w:tblCellSpacing w:w="15" w:type="dxa"/>
                 </w:trPr>
                 <w:tc>
@@ -2838,75 +3810,7 @@
                       <w:pStyle w:val="Irodalomjegyzk"/>
                     </w:pPr>
                     <w:r>
-                      <w:t>P. Koopman, „How to Write an Abstract,” október 1997. [Online]. Available: https://users.ece.cmu.edu/~koopman/essays/abstract.html. [Hozzáférés dátuma: 20 október 2015].</w:t>
-                    </w:r>
-                  </w:p>
-                </w:tc>
-              </w:tr>
-              <w:tr>
-                <w:trPr>
-                  <w:divId w:val="1229880120"/>
-                  <w:tblCellSpacing w:w="15" w:type="dxa"/>
-                </w:trPr>
-                <w:tc>
-                  <w:tcPr>
-                    <w:tcW w:w="50" w:type="pct"/>
-                    <w:hideMark/>
-                  </w:tcPr>
-                  <w:p>
-                    <w:pPr>
-                      <w:pStyle w:val="Irodalomjegyzk"/>
-                    </w:pPr>
-                    <w:r>
-                      <w:t xml:space="preserve">[2] </w:t>
-                    </w:r>
-                  </w:p>
-                </w:tc>
-                <w:tc>
-                  <w:tcPr>
-                    <w:tcW w:w="0" w:type="auto"/>
-                    <w:hideMark/>
-                  </w:tcPr>
-                  <w:p>
-                    <w:pPr>
-                      <w:pStyle w:val="Irodalomjegyzk"/>
-                    </w:pPr>
-                    <w:r>
-                      <w:t>W3C, „HTML, The Web’s Core Language,” [Online]. Available: http://www.w3.org/html/. [Hozzáférés dátuma: 20 október 2015].</w:t>
-                    </w:r>
-                  </w:p>
-                </w:tc>
-              </w:tr>
-              <w:tr>
-                <w:trPr>
-                  <w:divId w:val="1229880120"/>
-                  <w:tblCellSpacing w:w="15" w:type="dxa"/>
-                </w:trPr>
-                <w:tc>
-                  <w:tcPr>
-                    <w:tcW w:w="50" w:type="pct"/>
-                    <w:hideMark/>
-                  </w:tcPr>
-                  <w:p>
-                    <w:pPr>
-                      <w:pStyle w:val="Irodalomjegyzk"/>
-                    </w:pPr>
-                    <w:r>
-                      <w:t xml:space="preserve">[3] </w:t>
-                    </w:r>
-                  </w:p>
-                </w:tc>
-                <w:tc>
-                  <w:tcPr>
-                    <w:tcW w:w="0" w:type="auto"/>
-                    <w:hideMark/>
-                  </w:tcPr>
-                  <w:p>
-                    <w:pPr>
-                      <w:pStyle w:val="Irodalomjegyzk"/>
-                    </w:pPr>
-                    <w:r>
-                      <w:t>K. Nahtkasztlija, „Az idegen szavak toldalékolása,” június 2009. [Online]. Available: http://www.pcguru.hu/blog/kredenc/az-idegen-szavak-toldalekolasa/5062.</w:t>
+                      <w:t>„Windowing System,” 13 03 2022. [Online]. Available: https://en.wikipedia.org/wiki/Windowing_system. [Hozzáférés dátuma: 03 05 2022].</w:t>
                     </w:r>
                   </w:p>
                 </w:tc>
@@ -2914,7 +3818,7 @@
             </w:tbl>
             <w:p>
               <w:pPr>
-                <w:divId w:val="1229880120"/>
+                <w:divId w:val="2015522783"/>
                 <w:rPr>
                   <w:noProof/>
                 </w:rPr>
@@ -2947,8 +3851,8 @@
     </w:p>
     <w:p/>
     <w:sectPr>
-      <w:headerReference w:type="even" r:id="rId10"/>
-      <w:footerReference w:type="default" r:id="rId11"/>
+      <w:headerReference w:type="even" r:id="rId11"/>
+      <w:footerReference w:type="default" r:id="rId12"/>
       <w:type w:val="continuous"/>
       <w:pgSz w:w="11907" w:h="16840" w:code="9"/>
       <w:pgMar w:top="1418" w:right="1418" w:bottom="1418" w:left="1418" w:header="709" w:footer="709" w:gutter="567"/>
@@ -4749,6 +5653,118 @@
     </w:lvl>
   </w:abstractNum>
   <w:abstractNum w:abstractNumId="23" w15:restartNumberingAfterBreak="0">
+    <w:nsid w:val="64B779E8"/>
+    <w:multiLevelType w:val="hybridMultilevel"/>
+    <w:tmpl w:val="A0D6B0CA"/>
+    <w:lvl w:ilvl="0" w:tplc="9EB63A64">
+      <w:numFmt w:val="bullet"/>
+      <w:lvlText w:val=""/>
+      <w:lvlJc w:val="left"/>
+      <w:pPr>
+        <w:ind w:left="1080" w:hanging="360"/>
+      </w:pPr>
+      <w:rPr>
+        <w:rFonts w:ascii="Symbol" w:eastAsia="Times New Roman" w:hAnsi="Symbol" w:cs="Times New Roman" w:hint="default"/>
+      </w:rPr>
+    </w:lvl>
+    <w:lvl w:ilvl="1" w:tplc="040E0003" w:tentative="1">
+      <w:start w:val="1"/>
+      <w:numFmt w:val="bullet"/>
+      <w:lvlText w:val="o"/>
+      <w:lvlJc w:val="left"/>
+      <w:pPr>
+        <w:ind w:left="1800" w:hanging="360"/>
+      </w:pPr>
+      <w:rPr>
+        <w:rFonts w:ascii="Courier New" w:hAnsi="Courier New" w:cs="Courier New" w:hint="default"/>
+      </w:rPr>
+    </w:lvl>
+    <w:lvl w:ilvl="2" w:tplc="040E0005" w:tentative="1">
+      <w:start w:val="1"/>
+      <w:numFmt w:val="bullet"/>
+      <w:lvlText w:val=""/>
+      <w:lvlJc w:val="left"/>
+      <w:pPr>
+        <w:ind w:left="2520" w:hanging="360"/>
+      </w:pPr>
+      <w:rPr>
+        <w:rFonts w:ascii="Wingdings" w:hAnsi="Wingdings" w:hint="default"/>
+      </w:rPr>
+    </w:lvl>
+    <w:lvl w:ilvl="3" w:tplc="040E0001" w:tentative="1">
+      <w:start w:val="1"/>
+      <w:numFmt w:val="bullet"/>
+      <w:lvlText w:val=""/>
+      <w:lvlJc w:val="left"/>
+      <w:pPr>
+        <w:ind w:left="3240" w:hanging="360"/>
+      </w:pPr>
+      <w:rPr>
+        <w:rFonts w:ascii="Symbol" w:hAnsi="Symbol" w:hint="default"/>
+      </w:rPr>
+    </w:lvl>
+    <w:lvl w:ilvl="4" w:tplc="040E0003" w:tentative="1">
+      <w:start w:val="1"/>
+      <w:numFmt w:val="bullet"/>
+      <w:lvlText w:val="o"/>
+      <w:lvlJc w:val="left"/>
+      <w:pPr>
+        <w:ind w:left="3960" w:hanging="360"/>
+      </w:pPr>
+      <w:rPr>
+        <w:rFonts w:ascii="Courier New" w:hAnsi="Courier New" w:cs="Courier New" w:hint="default"/>
+      </w:rPr>
+    </w:lvl>
+    <w:lvl w:ilvl="5" w:tplc="040E0005" w:tentative="1">
+      <w:start w:val="1"/>
+      <w:numFmt w:val="bullet"/>
+      <w:lvlText w:val=""/>
+      <w:lvlJc w:val="left"/>
+      <w:pPr>
+        <w:ind w:left="4680" w:hanging="360"/>
+      </w:pPr>
+      <w:rPr>
+        <w:rFonts w:ascii="Wingdings" w:hAnsi="Wingdings" w:hint="default"/>
+      </w:rPr>
+    </w:lvl>
+    <w:lvl w:ilvl="6" w:tplc="040E0001" w:tentative="1">
+      <w:start w:val="1"/>
+      <w:numFmt w:val="bullet"/>
+      <w:lvlText w:val=""/>
+      <w:lvlJc w:val="left"/>
+      <w:pPr>
+        <w:ind w:left="5400" w:hanging="360"/>
+      </w:pPr>
+      <w:rPr>
+        <w:rFonts w:ascii="Symbol" w:hAnsi="Symbol" w:hint="default"/>
+      </w:rPr>
+    </w:lvl>
+    <w:lvl w:ilvl="7" w:tplc="040E0003" w:tentative="1">
+      <w:start w:val="1"/>
+      <w:numFmt w:val="bullet"/>
+      <w:lvlText w:val="o"/>
+      <w:lvlJc w:val="left"/>
+      <w:pPr>
+        <w:ind w:left="6120" w:hanging="360"/>
+      </w:pPr>
+      <w:rPr>
+        <w:rFonts w:ascii="Courier New" w:hAnsi="Courier New" w:cs="Courier New" w:hint="default"/>
+      </w:rPr>
+    </w:lvl>
+    <w:lvl w:ilvl="8" w:tplc="040E0005" w:tentative="1">
+      <w:start w:val="1"/>
+      <w:numFmt w:val="bullet"/>
+      <w:lvlText w:val=""/>
+      <w:lvlJc w:val="left"/>
+      <w:pPr>
+        <w:ind w:left="6840" w:hanging="360"/>
+      </w:pPr>
+      <w:rPr>
+        <w:rFonts w:ascii="Wingdings" w:hAnsi="Wingdings" w:hint="default"/>
+      </w:rPr>
+    </w:lvl>
+  </w:abstractNum>
+  <w:abstractNum w:abstractNumId="24" w15:restartNumberingAfterBreak="0">
     <w:nsid w:val="652748B7"/>
     <w:multiLevelType w:val="hybridMultilevel"/>
     <w:tmpl w:val="EB6C336C"/>
@@ -4861,7 +5877,7 @@
       </w:rPr>
     </w:lvl>
   </w:abstractNum>
-  <w:abstractNum w:abstractNumId="24" w15:restartNumberingAfterBreak="0">
+  <w:abstractNum w:abstractNumId="25" w15:restartNumberingAfterBreak="0">
     <w:nsid w:val="6AFC1994"/>
     <w:multiLevelType w:val="multilevel"/>
     <w:tmpl w:val="907A15EC"/>
@@ -5004,7 +6020,7 @@
       </w:rPr>
     </w:lvl>
   </w:abstractNum>
-  <w:abstractNum w:abstractNumId="25" w15:restartNumberingAfterBreak="0">
+  <w:abstractNum w:abstractNumId="26" w15:restartNumberingAfterBreak="0">
     <w:nsid w:val="799C3B84"/>
     <w:multiLevelType w:val="multilevel"/>
     <w:tmpl w:val="C3565810"/>
@@ -5145,7 +6161,7 @@
       </w:rPr>
     </w:lvl>
   </w:abstractNum>
-  <w:abstractNum w:abstractNumId="26" w15:restartNumberingAfterBreak="0">
+  <w:abstractNum w:abstractNumId="27" w15:restartNumberingAfterBreak="0">
     <w:nsid w:val="7CE6451A"/>
     <w:multiLevelType w:val="multilevel"/>
     <w:tmpl w:val="907A15EC"/>
@@ -5292,7 +6308,7 @@
     <w:abstractNumId w:val="10"/>
   </w:num>
   <w:num w:numId="2">
-    <w:abstractNumId w:val="25"/>
+    <w:abstractNumId w:val="26"/>
   </w:num>
   <w:num w:numId="3">
     <w:abstractNumId w:val="14"/>
@@ -5316,13 +6332,13 @@
     <w:abstractNumId w:val="18"/>
   </w:num>
   <w:num w:numId="10">
-    <w:abstractNumId w:val="26"/>
+    <w:abstractNumId w:val="27"/>
   </w:num>
   <w:num w:numId="11">
     <w:abstractNumId w:val="19"/>
   </w:num>
   <w:num w:numId="12">
-    <w:abstractNumId w:val="24"/>
+    <w:abstractNumId w:val="25"/>
   </w:num>
   <w:num w:numId="13">
     <w:abstractNumId w:val="9"/>
@@ -5367,6 +6383,9 @@
     <w:abstractNumId w:val="15"/>
   </w:num>
   <w:num w:numId="27">
+    <w:abstractNumId w:val="24"/>
+  </w:num>
+  <w:num w:numId="28">
     <w:abstractNumId w:val="23"/>
   </w:num>
   <w:numIdMacAtCleanup w:val="12"/>
@@ -7047,74 +8066,24 @@
 <file path=customXml/item1.xml><?xml version="1.0" encoding="utf-8"?>
 <b:Sources xmlns:b="http://schemas.openxmlformats.org/officeDocument/2006/bibliography" xmlns="http://schemas.openxmlformats.org/officeDocument/2006/bibliography" SelectedStyle="\IEEE2006OfficeOnline.xsl" StyleName="IEEE" Version="2006">
   <b:Source>
-    <b:Tag>Kor09</b:Tag>
-    <b:SourceType>InternetSite</b:SourceType>
-    <b:Guid>{80FE6383-D5C2-4E86-BF8E-FD2AD6F28E56}</b:Guid>
-    <b:Author>
-      <b:Author>
-        <b:NameList>
-          <b:Person>
-            <b:Last>Nahtkasztlija</b:Last>
-            <b:First>Korbácsi</b:First>
-          </b:Person>
-        </b:NameList>
-      </b:Author>
-    </b:Author>
-    <b:Title>Az idegen szavak toldalékolása</b:Title>
-    <b:InternetSiteTitle>PC Guru</b:InternetSiteTitle>
-    <b:Year>2009</b:Year>
-    <b:Month>június</b:Month>
-    <b:URL>http://www.pcguru.hu/blog/kredenc/az-idegen-szavak-toldalekolasa/5062</b:URL>
-    <b:RefOrder>3</b:RefOrder>
-  </b:Source>
-  <b:Source>
-    <b:Tag>Phi97</b:Tag>
-    <b:SourceType>InternetSite</b:SourceType>
-    <b:Guid>{9794E31F-FD3C-45DA-A523-46A7167C17DC}</b:Guid>
-    <b:Author>
-      <b:Author>
-        <b:NameList>
-          <b:Person>
-            <b:Last>Koopman</b:Last>
-            <b:First>Philip</b:First>
-          </b:Person>
-        </b:NameList>
-      </b:Author>
-    </b:Author>
-    <b:Title>How to Write an Abstract</b:Title>
-    <b:Year>1997</b:Year>
-    <b:Month>október</b:Month>
-    <b:YearAccessed>2015</b:YearAccessed>
-    <b:MonthAccessed>október</b:MonthAccessed>
-    <b:DayAccessed>20</b:DayAccessed>
-    <b:URL>https://users.ece.cmu.edu/~koopman/essays/abstract.html</b:URL>
+    <b:Tag>Wik22</b:Tag>
+    <b:SourceType>DocumentFromInternetSite</b:SourceType>
+    <b:Guid>{2D45C9FE-5873-4078-A38C-89CC30BF6EAF}</b:Guid>
+    <b:Title>Windowing System</b:Title>
+    <b:Year>2022</b:Year>
+    <b:Month>03</b:Month>
+    <b:Day>13</b:Day>
+    <b:YearAccessed>2022</b:YearAccessed>
+    <b:MonthAccessed>05</b:MonthAccessed>
+    <b:DayAccessed>03</b:DayAccessed>
+    <b:URL>https://en.wikipedia.org/wiki/Windowing_system</b:URL>
     <b:RefOrder>1</b:RefOrder>
-  </b:Source>
-  <b:Source>
-    <b:Tag>W3C15</b:Tag>
-    <b:SourceType>InternetSite</b:SourceType>
-    <b:Guid>{91D5DEF9-4D21-4457-9FC3-18DC5232F3D3}</b:Guid>
-    <b:Author>
-      <b:Author>
-        <b:NameList>
-          <b:Person>
-            <b:Last>W3C</b:Last>
-          </b:Person>
-        </b:NameList>
-      </b:Author>
-    </b:Author>
-    <b:Title>HTML, The Web’s Core Language</b:Title>
-    <b:YearAccessed>2015</b:YearAccessed>
-    <b:MonthAccessed>október</b:MonthAccessed>
-    <b:DayAccessed>20</b:DayAccessed>
-    <b:URL>http://www.w3.org/html/</b:URL>
-    <b:RefOrder>2</b:RefOrder>
   </b:Source>
 </b:Sources>
 </file>
 
 <file path=customXml/itemProps1.xml><?xml version="1.0" encoding="utf-8"?>
-<ds:datastoreItem xmlns:ds="http://schemas.openxmlformats.org/officeDocument/2006/customXml" ds:itemID="{58FEDFF4-4A23-46F3-8C1E-9230CA2FF2C9}">
+<ds:datastoreItem xmlns:ds="http://schemas.openxmlformats.org/officeDocument/2006/customXml" ds:itemID="{BE14D5EB-62CC-48B7-B0A3-5FC589447050}">
   <ds:schemaRefs>
     <ds:schemaRef ds:uri="http://schemas.openxmlformats.org/officeDocument/2006/bibliography"/>
   </ds:schemaRefs>

</xml_diff>

<commit_message>
feat: Finish Wayland prototype section
</commit_message>
<xml_diff>
--- a/thesis.docx
+++ b/thesis.docx
@@ -866,7 +866,7 @@
             <w:noProof/>
             <w:webHidden/>
           </w:rPr>
-          <w:t>8</w:t>
+          <w:t>9</w:t>
         </w:r>
         <w:r>
           <w:rPr>
@@ -938,7 +938,7 @@
             <w:noProof/>
             <w:webHidden/>
           </w:rPr>
-          <w:t>8</w:t>
+          <w:t>11</w:t>
         </w:r>
         <w:r>
           <w:rPr>
@@ -1010,7 +1010,7 @@
             <w:noProof/>
             <w:webHidden/>
           </w:rPr>
-          <w:t>8</w:t>
+          <w:t>11</w:t>
         </w:r>
         <w:r>
           <w:rPr>
@@ -1082,7 +1082,7 @@
             <w:noProof/>
             <w:webHidden/>
           </w:rPr>
-          <w:t>8</w:t>
+          <w:t>11</w:t>
         </w:r>
         <w:r>
           <w:rPr>
@@ -1154,7 +1154,7 @@
             <w:noProof/>
             <w:webHidden/>
           </w:rPr>
-          <w:t>8</w:t>
+          <w:t>13</w:t>
         </w:r>
         <w:r>
           <w:rPr>
@@ -1224,7 +1224,7 @@
             <w:noProof/>
             <w:webHidden/>
           </w:rPr>
-          <w:t>9</w:t>
+          <w:t>14</w:t>
         </w:r>
         <w:r>
           <w:rPr>
@@ -1296,7 +1296,7 @@
             <w:noProof/>
             <w:webHidden/>
           </w:rPr>
-          <w:t>9</w:t>
+          <w:t>14</w:t>
         </w:r>
         <w:r>
           <w:rPr>
@@ -1368,7 +1368,7 @@
             <w:noProof/>
             <w:webHidden/>
           </w:rPr>
-          <w:t>9</w:t>
+          <w:t>14</w:t>
         </w:r>
         <w:r>
           <w:rPr>
@@ -1438,7 +1438,7 @@
             <w:noProof/>
             <w:webHidden/>
           </w:rPr>
-          <w:t>10</w:t>
+          <w:t>15</w:t>
         </w:r>
         <w:r>
           <w:rPr>
@@ -1508,7 +1508,7 @@
             <w:noProof/>
             <w:webHidden/>
           </w:rPr>
-          <w:t>11</w:t>
+          <w:t>16</w:t>
         </w:r>
         <w:r>
           <w:rPr>
@@ -1578,7 +1578,7 @@
             <w:noProof/>
             <w:webHidden/>
           </w:rPr>
-          <w:t>12</w:t>
+          <w:t>17</w:t>
         </w:r>
         <w:r>
           <w:rPr>
@@ -1648,7 +1648,7 @@
             <w:noProof/>
             <w:webHidden/>
           </w:rPr>
-          <w:t>13</w:t>
+          <w:t>18</w:t>
         </w:r>
         <w:r>
           <w:rPr>
@@ -1718,7 +1718,7 @@
             <w:noProof/>
             <w:webHidden/>
           </w:rPr>
-          <w:t>14</w:t>
+          <w:t>19</w:t>
         </w:r>
         <w:r>
           <w:rPr>
@@ -1790,7 +1790,7 @@
             <w:noProof/>
             <w:webHidden/>
           </w:rPr>
-          <w:t>14</w:t>
+          <w:t>19</w:t>
         </w:r>
         <w:r>
           <w:rPr>
@@ -1860,7 +1860,7 @@
             <w:noProof/>
             <w:webHidden/>
           </w:rPr>
-          <w:t>15</w:t>
+          <w:t>20</w:t>
         </w:r>
         <w:r>
           <w:rPr>
@@ -1932,7 +1932,7 @@
             <w:noProof/>
             <w:webHidden/>
           </w:rPr>
-          <w:t>15</w:t>
+          <w:t>20</w:t>
         </w:r>
         <w:r>
           <w:rPr>
@@ -2002,7 +2002,7 @@
             <w:noProof/>
             <w:webHidden/>
           </w:rPr>
-          <w:t>16</w:t>
+          <w:t>21</w:t>
         </w:r>
         <w:r>
           <w:rPr>
@@ -2072,7 +2072,7 @@
             <w:noProof/>
             <w:webHidden/>
           </w:rPr>
-          <w:t>17</w:t>
+          <w:t>22</w:t>
         </w:r>
         <w:r>
           <w:rPr>
@@ -2142,7 +2142,7 @@
             <w:noProof/>
             <w:webHidden/>
           </w:rPr>
-          <w:t>18</w:t>
+          <w:t>23</w:t>
         </w:r>
         <w:r>
           <w:rPr>
@@ -2191,13 +2191,7 @@
         <w:t>Sándor Dávid</w:t>
       </w:r>
       <w:r>
-        <w:t>, szigorló hallgató kijelentem, hogy ezt a diplomatervet meg nem engedett segítség nélkül, saját magam készítettem, csak a megadott forrásokat (szakirodalom, eszközök stb.) használtam fel. Minden olyan részt, melyet szó szerint, vagy azonos értelemben</w:t>
-      </w:r>
-      <w:r>
-        <w:t>,</w:t>
-      </w:r>
-      <w:r>
-        <w:t xml:space="preserve"> de átfogalmazva más forrásból átvettem, egyértelműen, a forrás megadásával megjelöltem.</w:t>
+        <w:t>, szigorló hallgató kijelentem, hogy ezt a diplomatervet meg nem engedett segítség nélkül, saját magam készítettem, csak a megadott forrásokat (szakirodalom, eszközök stb.) használtam fel. Minden olyan részt, melyet szó szerint, vagy azonos értelemben, de átfogalmazva más forrásból átvettem, egyértelműen, a forrás megadásával megjelöltem.</w:t>
       </w:r>
     </w:p>
     <w:p>
@@ -2217,10 +2211,7 @@
         <w:t>hitelesített</w:t>
       </w:r>
       <w:r>
-        <w:t xml:space="preserve"> felhasználók számára) közzétegye. Kijelentem, hogy a benyújtott munka és annak elektronikus verziója megegyezik.</w:t>
-      </w:r>
-      <w:r>
-        <w:t xml:space="preserve"> Dékáni engedéllyel titkosított diplomatervek esetén a dolgozat szövege csak 3 év </w:t>
+        <w:t xml:space="preserve"> felhasználók számára) közzétegye. Kijelentem, hogy a benyújtott munka és annak elektronikus verziója megegyezik. Dékáni engedéllyel titkosított diplomatervek esetén a dolgozat szövege csak 3 év </w:t>
       </w:r>
       <w:r>
         <w:t>eltelte után</w:t>
@@ -2489,14 +2480,12 @@
           <w:id w:val="82421343"/>
           <w:citation/>
         </w:sdtPr>
+        <w:sdtEndPr/>
         <w:sdtContent>
           <w:r>
             <w:fldChar w:fldCharType="begin"/>
           </w:r>
           <w:r>
-            <w:rPr>
-              <w:lang w:val="en-GB"/>
-            </w:rPr>
             <w:instrText xml:space="preserve">CITATION Wik22 \l 2057 </w:instrText>
           </w:r>
           <w:r>
@@ -2505,16 +2494,8 @@
           <w:r>
             <w:rPr>
               <w:noProof/>
-              <w:lang w:val="en-GB"/>
             </w:rPr>
-            <w:t xml:space="preserve"> </w:t>
-          </w:r>
-          <w:r>
-            <w:rPr>
-              <w:noProof/>
-              <w:lang w:val="en-GB"/>
-            </w:rPr>
-            <w:t>[1]</w:t>
+            <w:t xml:space="preserve"> [1]</w:t>
           </w:r>
           <w:r>
             <w:fldChar w:fldCharType="end"/>
@@ -2779,7 +2760,7 @@
             <v:stroke joinstyle="miter"/>
             <v:path gradientshapeok="t" o:connecttype="rect"/>
           </v:shapetype>
-          <v:shape id="_x0000_s1026" type="#_x0000_t202" style="position:absolute;left:0;text-align:left;margin-left:76.1pt;margin-top:277.3pt;width:244.85pt;height:.05pt;z-index:251660288;mso-position-horizontal-relative:text;mso-position-vertical-relative:text" stroked="f">
+          <v:shape id="_x0000_s1026" type="#_x0000_t202" style="position:absolute;left:0;text-align:left;margin-left:76.1pt;margin-top:277.3pt;width:244.85pt;height:.05pt;z-index:251658240;mso-position-horizontal-relative:text;mso-position-vertical-relative:text" stroked="f">
             <v:textbox style="mso-fit-shape-to-text:t" inset="0,0,0,0">
               <w:txbxContent>
                 <w:p>
@@ -2848,7 +2829,7 @@
           <w:noProof/>
         </w:rPr>
         <w:drawing>
-          <wp:anchor distT="0" distB="0" distL="114300" distR="114300" simplePos="0" relativeHeight="251662848" behindDoc="0" locked="0" layoutInCell="1" allowOverlap="1" wp14:anchorId="3D2C9177" wp14:editId="04B459E1">
+          <wp:anchor distT="0" distB="0" distL="114300" distR="114300" simplePos="0" relativeHeight="251648512" behindDoc="0" locked="0" layoutInCell="1" allowOverlap="1" wp14:anchorId="3D2C9177" wp14:editId="58FBDD9F">
             <wp:simplePos x="0" y="0"/>
             <wp:positionH relativeFrom="column">
               <wp:posOffset>966470</wp:posOffset>
@@ -2989,10 +2970,7 @@
         <w:t xml:space="preserve"> </w:t>
       </w:r>
       <w:r>
-        <w:t>Fizik</w:t>
-      </w:r>
-      <w:r>
-        <w:t>ai megjelenítő eszköz.</w:t>
+        <w:t>Fizikai megjelenítő eszköz.</w:t>
       </w:r>
     </w:p>
     <w:p>
@@ -3011,10 +2989,7 @@
         <w:t xml:space="preserve">screen (képernyő) </w:t>
       </w:r>
       <w:r>
-        <w:t>–</w:t>
-      </w:r>
-      <w:r>
-        <w:t xml:space="preserve"> Egy olyan terület</w:t>
+        <w:t>– Egy olyan terület</w:t>
       </w:r>
       <w:r>
         <w:t>,</w:t>
@@ -3051,52 +3026,13 @@
         <w:t xml:space="preserve">display (kijelző) </w:t>
       </w:r>
       <w:r>
-        <w:t>–</w:t>
-      </w:r>
-      <w:r>
-        <w:t xml:space="preserve"> </w:t>
-      </w:r>
-      <w:r>
-        <w:t>Képernyők gyűjteménye, amely gyakran több monitort foglal</w:t>
-      </w:r>
-      <w:r>
-        <w:t xml:space="preserve"> magába.</w:t>
-      </w:r>
-      <w:r>
-        <w:t xml:space="preserve"> </w:t>
-      </w:r>
-      <w:r>
-        <w:t>A Linux-alapú</w:t>
-      </w:r>
-      <w:r>
-        <w:t xml:space="preserve"> számítógépek</w:t>
-      </w:r>
-      <w:r>
-        <w:rPr>
-          <w:lang w:val="en-GB"/>
-        </w:rPr>
-        <w:t xml:space="preserve"> </w:t>
-      </w:r>
-      <w:r>
-        <w:t xml:space="preserve">általában képesek </w:t>
-      </w:r>
-      <w:r>
-        <w:t xml:space="preserve">arra, hogy </w:t>
-      </w:r>
-      <w:r>
-        <w:t xml:space="preserve">több </w:t>
-      </w:r>
-      <w:r>
-        <w:t>kijelzővel rendelkezzenek egyidejűleg.</w:t>
-      </w:r>
-      <w:r>
-        <w:t xml:space="preserve"> </w:t>
-      </w:r>
-      <w:r>
-        <w:t xml:space="preserve">Ezek </w:t>
-      </w:r>
-      <w:r>
-        <w:t>között a felhasználó egy speciális billentyűkombinációval, például a control-alt-funkcióbillentyűvel válthat, átkapcsolva az összes monitort az egyik kijelző képernyőinek megjelenítéséről a másik kijelző képernyőire.</w:t>
+        <w:t xml:space="preserve">– </w:t>
+      </w:r>
+      <w:r>
+        <w:t>Képernyők gyűjteménye, amely gyakran több monitort foglal magába.</w:t>
+      </w:r>
+      <w:r>
+        <w:t xml:space="preserve"> A Linux-alapú számítógépek általában képesek arra, hogy több kijelzővel rendelkezzenek egyidejűleg. Ezek között a felhasználó egy speciális billentyűkombinációval, például a control-alt-funkcióbillentyűvel válthat, átkapcsolva az összes monitort az egyik kijelző képernyőinek megjelenítéséről a másik kijelző képernyőire.</w:t>
       </w:r>
     </w:p>
     <w:p>
@@ -3123,10 +3059,7 @@
         <w:t xml:space="preserve">request </w:t>
       </w:r>
       <w:r>
-        <w:t>–</w:t>
-      </w:r>
-      <w:r>
-        <w:t xml:space="preserve"> A kliens küldi a szervernek. Egy request sokféle információt tartalmazhat, mint például egy új ablak létehozását, vagy a kurzor pozíciójának lekérdezését.</w:t>
+        <w:t>– A kliens küldi a szervernek. Egy request sokféle információt tartalmazhat, mint például egy új ablak létehozását, vagy a kurzor pozíciójának lekérdezését.</w:t>
       </w:r>
     </w:p>
     <w:p>
@@ -3145,10 +3078,7 @@
         <w:t xml:space="preserve">reply </w:t>
       </w:r>
       <w:r>
-        <w:t>–</w:t>
-      </w:r>
-      <w:r>
-        <w:t xml:space="preserve"> A szerver küldi a kliensek.</w:t>
+        <w:t>– A szerver küldi a kliensek.</w:t>
       </w:r>
       <w:r>
         <w:t xml:space="preserve"> A reply üzenetek a request üzenetek hatására jönnek létre és a kliens által kért információt tartalmazzák.</w:t>
@@ -3170,19 +3100,10 @@
         <w:t xml:space="preserve">event </w:t>
       </w:r>
       <w:r>
-        <w:t>–</w:t>
-      </w:r>
-      <w:r>
-        <w:t xml:space="preserve"> A szerver küldi a kliensnek. </w:t>
-      </w:r>
-      <w:r>
-        <w:t xml:space="preserve">Az ilyen típusú üzeneteket általában nem </w:t>
-      </w:r>
-      <w:r>
-        <w:t>közvetlenül</w:t>
-      </w:r>
-      <w:r>
-        <w:t xml:space="preserve"> a kliens váltja ki.</w:t>
+        <w:t xml:space="preserve">– A szerver küldi a kliensnek. </w:t>
+      </w:r>
+      <w:r>
+        <w:t>Az ilyen típusú üzeneteket általában nem közvetlenül a kliens váltja ki.</w:t>
       </w:r>
       <w:r>
         <w:t xml:space="preserve"> Sokféle típusú event üzenet létezik, ilyen például a bemeneti eszközök (például billentyűzet vagy egér) által generált események.</w:t>
@@ -3227,7 +3148,665 @@
       </w:r>
       <w:bookmarkEnd w:id="10"/>
     </w:p>
+    <w:p>
+      <w:r>
+        <w:t xml:space="preserve">A Wayland egy ingyenes, nyílt forráskódú </w:t>
+      </w:r>
+      <w:r>
+        <w:t>megjelenítő</w:t>
+      </w:r>
+      <w:r>
+        <w:t xml:space="preserve"> protokoll</w:t>
+      </w:r>
+      <w:r>
+        <w:t>. A Wayland projekt célja, hogy leváltsa az X Window System-et egy modernebb</w:t>
+      </w:r>
+      <w:r>
+        <w:t>, egyszerűbb és</w:t>
+      </w:r>
+      <w:r>
+        <w:t xml:space="preserve"> biztonságosabb protokollra.</w:t>
+      </w:r>
+      <w:r>
+        <w:t xml:space="preserve"> A protokollt 2008-ban kezdték el fejleszteni</w:t>
+      </w:r>
+      <w:r>
+        <w:t xml:space="preserve"> és a mai napig aktívan dolgoznak rajta.</w:t>
+      </w:r>
+      <w:r>
+        <w:t xml:space="preserve"> Az X Window System-hez hasonlóan a Wayland protokoll is egy szerver-kliens architektúrát követ. Ellentétben az </w:t>
+      </w:r>
+      <w:r>
+        <w:t>X-szel</w:t>
+      </w:r>
+      <w:r>
+        <w:t xml:space="preserve"> a Wayland esetében a megjelenítő szervert kompozitornak hívják. Ez abból az alapvető architektúrális különbségből ered, hogy</w:t>
+      </w:r>
+      <w:r>
+        <w:t xml:space="preserve"> a Wayland esetében a megjelenítő szerver és a kompozitor egy komponensként funkcionál.</w:t>
+      </w:r>
+      <w:r>
+        <w:t xml:space="preserve"> A protokollhoz tartozik egy szerveroldali referencia implementáció C-ben, a</w:t>
+      </w:r>
+      <w:r>
+        <w:t>mit</w:t>
+      </w:r>
+      <w:r>
+        <w:t xml:space="preserve"> Weston kompozitor</w:t>
+      </w:r>
+      <w:r>
+        <w:t>nak hívnak</w:t>
+      </w:r>
+      <w:r>
+        <w:t>.</w:t>
+      </w:r>
+      <w:r>
+        <w:t xml:space="preserve"> A legnépszerűbb kliensoldali könyvtár a libwayland szintén C-ben lett implementálva</w:t>
+      </w:r>
+      <w:r>
+        <w:t>.</w:t>
+      </w:r>
+    </w:p>
+    <w:p>
+      <w:r>
+        <w:rPr>
+          <w:noProof/>
+        </w:rPr>
+        <w:pict w14:anchorId="3912378C">
+          <v:shape id="_x0000_s1028" type="#_x0000_t202" style="position:absolute;left:0;text-align:left;margin-left:72.6pt;margin-top:355.55pt;width:251.95pt;height:.05pt;z-index:251659264;mso-position-horizontal-relative:text;mso-position-vertical-relative:text" stroked="f">
+            <v:textbox style="mso-fit-shape-to-text:t" inset="0,0,0,0">
+              <w:txbxContent>
+                <w:p>
+                  <w:pPr>
+                    <w:pStyle w:val="Kpalrs"/>
+                    <w:rPr>
+                      <w:b w:val="0"/>
+                      <w:bCs w:val="0"/>
+                      <w:noProof/>
+                      <w:sz w:val="24"/>
+                      <w:szCs w:val="24"/>
+                    </w:rPr>
+                  </w:pPr>
+                  <w:r>
+                    <w:rPr>
+                      <w:noProof/>
+                    </w:rPr>
+                    <w:fldChar w:fldCharType="begin"/>
+                  </w:r>
+                  <w:r>
+                    <w:rPr>
+                      <w:noProof/>
+                    </w:rPr>
+                    <w:instrText xml:space="preserve"> SEQ Figure \* ARABIC </w:instrText>
+                  </w:r>
+                  <w:r>
+                    <w:rPr>
+                      <w:noProof/>
+                    </w:rPr>
+                    <w:fldChar w:fldCharType="separate"/>
+                  </w:r>
+                  <w:r>
+                    <w:rPr>
+                      <w:noProof/>
+                    </w:rPr>
+                    <w:t>2</w:t>
+                  </w:r>
+                  <w:r>
+                    <w:rPr>
+                      <w:noProof/>
+                    </w:rPr>
+                    <w:fldChar w:fldCharType="end"/>
+                  </w:r>
+                  <w:r>
+                    <w:t xml:space="preserve">. ábra </w:t>
+                  </w:r>
+                  <w:r>
+                    <w:rPr>
+                      <w:b w:val="0"/>
+                      <w:bCs w:val="0"/>
+                    </w:rPr>
+                    <w:t xml:space="preserve">Egy esemény feldolgozása </w:t>
+                  </w:r>
+                  <w:r>
+                    <w:rPr>
+                      <w:b w:val="0"/>
+                      <w:bCs w:val="0"/>
+                    </w:rPr>
+                    <w:t xml:space="preserve">az </w:t>
+                  </w:r>
+                  <w:r>
+                    <w:rPr>
+                      <w:b w:val="0"/>
+                      <w:bCs w:val="0"/>
+                    </w:rPr>
+                    <w:t>X-szen.</w:t>
+                  </w:r>
+                </w:p>
+              </w:txbxContent>
+            </v:textbox>
+            <w10:wrap type="topAndBottom"/>
+          </v:shape>
+        </w:pict>
+      </w:r>
+      <w:r>
+        <w:rPr>
+          <w:noProof/>
+        </w:rPr>
+        <w:drawing>
+          <wp:anchor distT="0" distB="0" distL="114300" distR="114300" simplePos="0" relativeHeight="251649536" behindDoc="0" locked="0" layoutInCell="1" allowOverlap="1" wp14:anchorId="09C966EA" wp14:editId="5172109A">
+            <wp:simplePos x="0" y="0"/>
+            <wp:positionH relativeFrom="column">
+              <wp:posOffset>922461</wp:posOffset>
+            </wp:positionH>
+            <wp:positionV relativeFrom="paragraph">
+              <wp:posOffset>1411216</wp:posOffset>
+            </wp:positionV>
+            <wp:extent cx="3200148" cy="3047832"/>
+            <wp:effectExtent l="0" t="0" r="0" b="0"/>
+            <wp:wrapTopAndBottom/>
+            <wp:docPr id="5" name="Kép 5"/>
+            <wp:cNvGraphicFramePr>
+              <a:graphicFrameLocks xmlns:a="http://schemas.openxmlformats.org/drawingml/2006/main" noChangeAspect="1"/>
+            </wp:cNvGraphicFramePr>
+            <a:graphic xmlns:a="http://schemas.openxmlformats.org/drawingml/2006/main">
+              <a:graphicData uri="http://schemas.openxmlformats.org/drawingml/2006/picture">
+                <pic:pic xmlns:pic="http://schemas.openxmlformats.org/drawingml/2006/picture">
+                  <pic:nvPicPr>
+                    <pic:cNvPr id="0" name="Picture 2"/>
+                    <pic:cNvPicPr>
+                      <a:picLocks noChangeAspect="1" noChangeArrowheads="1"/>
+                    </pic:cNvPicPr>
+                  </pic:nvPicPr>
+                  <pic:blipFill>
+                    <a:blip r:embed="rId11">
+                      <a:extLst>
+                        <a:ext uri="{28A0092B-C50C-407E-A947-70E740481C1C}">
+                          <a14:useLocalDpi xmlns:a14="http://schemas.microsoft.com/office/drawing/2010/main" val="0"/>
+                        </a:ext>
+                      </a:extLst>
+                    </a:blip>
+                    <a:srcRect/>
+                    <a:stretch>
+                      <a:fillRect/>
+                    </a:stretch>
+                  </pic:blipFill>
+                  <pic:spPr bwMode="auto">
+                    <a:xfrm>
+                      <a:off x="0" y="0"/>
+                      <a:ext cx="3200148" cy="3047832"/>
+                    </a:xfrm>
+                    <a:prstGeom prst="rect">
+                      <a:avLst/>
+                    </a:prstGeom>
+                    <a:noFill/>
+                    <a:ln>
+                      <a:noFill/>
+                    </a:ln>
+                  </pic:spPr>
+                </pic:pic>
+              </a:graphicData>
+            </a:graphic>
+          </wp:anchor>
+        </w:drawing>
+      </w:r>
+      <w:r>
+        <w:t xml:space="preserve">A legjobb módja annak, hogy összehasonlítsuk a Wayland és az X Window System architektúráját és megértsük a különbségeket az, ha végig követjük egy bemeneti eszköz által </w:t>
+      </w:r>
+      <w:r>
+        <w:t>generált</w:t>
+      </w:r>
+      <w:r>
+        <w:t xml:space="preserve"> esemény útját egészen addig, </w:t>
+      </w:r>
+      <w:r>
+        <w:t>ameddig az esemény által kiváltott változás megjelenik a képernyőn.</w:t>
+      </w:r>
+      <w:r>
+        <w:t xml:space="preserve"> Az X esetében ez a következőképpen zajlik le:</w:t>
+      </w:r>
+    </w:p>
     <w:p/>
+    <w:p>
+      <w:pPr>
+        <w:pStyle w:val="Listaszerbekezds"/>
+        <w:numPr>
+          <w:ilvl w:val="0"/>
+          <w:numId w:val="30"/>
+        </w:numPr>
+      </w:pPr>
+      <w:r>
+        <w:t xml:space="preserve">A kernel kap egy eseményt egy bemeneti eszköztől és elküldi az X szervernek </w:t>
+      </w:r>
+      <w:r>
+        <w:t>a bemeneti vezérlőn (</w:t>
+      </w:r>
+      <w:r>
+        <w:t>evdev driver</w:t>
+      </w:r>
+      <w:r>
+        <w:t>)</w:t>
+      </w:r>
+      <w:r>
+        <w:t xml:space="preserve"> keresztül.</w:t>
+      </w:r>
+      <w:r>
+        <w:t xml:space="preserve"> </w:t>
+      </w:r>
+      <w:r>
+        <w:t>A különböző eszközspecifikus eseményprotokollok lefordítását az evdev szabványra a kernel végzi el.</w:t>
+      </w:r>
+    </w:p>
+    <w:p>
+      <w:pPr>
+        <w:pStyle w:val="Listaszerbekezds"/>
+        <w:numPr>
+          <w:ilvl w:val="0"/>
+          <w:numId w:val="30"/>
+        </w:numPr>
+      </w:pPr>
+      <w:r>
+        <w:t xml:space="preserve">Az X szerver meghatározza, hogy </w:t>
+      </w:r>
+      <w:r>
+        <w:t xml:space="preserve">melyik ablakot </w:t>
+      </w:r>
+      <w:r>
+        <w:t xml:space="preserve">érintette az esemény és elküldi azoknak az X klienseknek, amelyek az adott ablakban a kérdéses eseményre </w:t>
+      </w:r>
+      <w:r>
+        <w:t>feliratkoztak</w:t>
+      </w:r>
+      <w:r>
+        <w:t>.</w:t>
+      </w:r>
+    </w:p>
+    <w:p>
+      <w:pPr>
+        <w:pStyle w:val="Listaszerbekezds"/>
+        <w:numPr>
+          <w:ilvl w:val="0"/>
+          <w:numId w:val="30"/>
+        </w:numPr>
+      </w:pPr>
+      <w:r>
+        <w:t xml:space="preserve">A kliensek feldolgozzák az eseményt és eldöntik, hogy mit tegyenek. Sokszor egy bemeneti esemény hatására </w:t>
+      </w:r>
+      <w:r>
+        <w:t xml:space="preserve">a felhasználói felületnek meg kell változnia, például </w:t>
+      </w:r>
+      <w:r>
+        <w:t>a felhasználó egy hivatkozás felé viszi a kurzort, vagy bepipál egy checkbox-ot.</w:t>
+      </w:r>
+      <w:r>
+        <w:t xml:space="preserve"> Az esemény feldolgozása után a kliens egy renderelési kérést (request típusú üzenet) küld a szervernek.</w:t>
+      </w:r>
+      <w:r>
+        <w:t xml:space="preserve"> </w:t>
+      </w:r>
+    </w:p>
+    <w:p>
+      <w:pPr>
+        <w:pStyle w:val="Listaszerbekezds"/>
+        <w:numPr>
+          <w:ilvl w:val="0"/>
+          <w:numId w:val="30"/>
+        </w:numPr>
+      </w:pPr>
+      <w:r>
+        <w:t xml:space="preserve">Az X szerver megkapja a renderelési kérést </w:t>
+      </w:r>
+      <w:r>
+        <w:t xml:space="preserve">és </w:t>
+      </w:r>
+      <w:r>
+        <w:t xml:space="preserve">egy </w:t>
+      </w:r>
+      <w:r>
+        <w:t>illesztőprogram</w:t>
+      </w:r>
+      <w:r>
+        <w:t>on keresztül szól a hardvernek, hogy az</w:t>
+      </w:r>
+      <w:r>
+        <w:t xml:space="preserve"> végezze el a renderelést.</w:t>
+      </w:r>
+      <w:r>
+        <w:t xml:space="preserve"> Az X szerver továbbá</w:t>
+      </w:r>
+      <w:r>
+        <w:t xml:space="preserve"> kiszámítja a rend</w:t>
+      </w:r>
+      <w:r>
+        <w:t>erelés határoló régióját és elküldi ezt a kompozitornak egy káreseménynek (damage event) nevezett üzenetben. Erre azért van szükség, mert a kompozitornak a bemeneti esemény hatására lehet, hogy bizonyos effekteket kell alkalmaznia</w:t>
+      </w:r>
+      <w:r>
+        <w:t xml:space="preserve"> (forgatás, skálázás, stb)</w:t>
+      </w:r>
+      <w:r>
+        <w:t>.</w:t>
+      </w:r>
+    </w:p>
+    <w:p>
+      <w:pPr>
+        <w:pStyle w:val="Listaszerbekezds"/>
+        <w:numPr>
+          <w:ilvl w:val="0"/>
+          <w:numId w:val="30"/>
+        </w:numPr>
+      </w:pPr>
+      <w:r>
+        <w:t>A káreseményből a kompozitor megtudja, hogy valami megváltozott az ablakban és az</w:t>
+      </w:r>
+      <w:r>
+        <w:t xml:space="preserve"> képernyőnek azt a részét újra </w:t>
+      </w:r>
+      <w:r>
+        <w:t>kell komponálnia</w:t>
+      </w:r>
+      <w:r>
+        <w:t xml:space="preserve">, ahol az ablak </w:t>
+      </w:r>
+      <w:r>
+        <w:t>megváltozott</w:t>
+      </w:r>
+      <w:r>
+        <w:t>.</w:t>
+      </w:r>
+      <w:r>
+        <w:t xml:space="preserve"> Miután ezt megtette, a kompozitor küld egy renderelési kérést az X szervernek.</w:t>
+      </w:r>
+    </w:p>
+    <w:p>
+      <w:pPr>
+        <w:pStyle w:val="Listaszerbekezds"/>
+        <w:numPr>
+          <w:ilvl w:val="0"/>
+          <w:numId w:val="30"/>
+        </w:numPr>
+      </w:pPr>
+      <w:r>
+        <w:t>Az X szerver megkapja a renderelési kérést a kompozitortól és végrehajtja azt.</w:t>
+      </w:r>
+    </w:p>
+    <w:p>
+      <w:pPr>
+        <w:ind w:firstLine="0"/>
+      </w:pPr>
+      <w:r>
+        <w:t>A Wayland protokoll esetén a kompozitor és a megjlenítő szerver</w:t>
+      </w:r>
+      <w:r>
+        <w:t xml:space="preserve"> egy és ugyanaz a komponens</w:t>
+      </w:r>
+      <w:r>
+        <w:t>. Ez lehetővé teszi, hogy a kompozitor közvetlenül a klienseknek küldje a bemeneti eseményeket és fordítva a kliensek közvetlenül a kompozitornak küldik a káreseményeket. Ugyanez a folyamat a Wayland esetében a következőképpen zajlik le:</w:t>
+      </w:r>
+    </w:p>
+    <w:p>
+      <w:pPr>
+        <w:ind w:firstLine="0"/>
+      </w:pPr>
+      <w:r>
+        <w:rPr>
+          <w:noProof/>
+        </w:rPr>
+        <w:lastRenderedPageBreak/>
+        <w:pict w14:anchorId="62F96F1F">
+          <v:shape id="_x0000_s1029" type="#_x0000_t202" style="position:absolute;left:0;text-align:left;margin-left:116.65pt;margin-top:356.85pt;width:206pt;height:52.5pt;z-index:251660288;mso-position-horizontal-relative:text;mso-position-vertical-relative:text" stroked="f">
+            <v:textbox style="mso-fit-shape-to-text:t" inset="0,0,0,0">
+              <w:txbxContent>
+                <w:p>
+                  <w:pPr>
+                    <w:pStyle w:val="Kpalrs"/>
+                    <w:rPr>
+                      <w:b w:val="0"/>
+                      <w:bCs w:val="0"/>
+                      <w:noProof/>
+                      <w:sz w:val="24"/>
+                      <w:szCs w:val="24"/>
+                    </w:rPr>
+                  </w:pPr>
+                  <w:r>
+                    <w:rPr>
+                      <w:noProof/>
+                    </w:rPr>
+                    <w:fldChar w:fldCharType="begin"/>
+                  </w:r>
+                  <w:r>
+                    <w:rPr>
+                      <w:noProof/>
+                    </w:rPr>
+                    <w:instrText xml:space="preserve"> SEQ Figure \* ARABIC </w:instrText>
+                  </w:r>
+                  <w:r>
+                    <w:rPr>
+                      <w:noProof/>
+                    </w:rPr>
+                    <w:fldChar w:fldCharType="separate"/>
+                  </w:r>
+                  <w:r>
+                    <w:rPr>
+                      <w:noProof/>
+                    </w:rPr>
+                    <w:t>3</w:t>
+                  </w:r>
+                  <w:r>
+                    <w:rPr>
+                      <w:noProof/>
+                    </w:rPr>
+                    <w:fldChar w:fldCharType="end"/>
+                  </w:r>
+                  <w:r>
+                    <w:t xml:space="preserve">. ábra </w:t>
+                  </w:r>
+                  <w:r>
+                    <w:rPr>
+                      <w:b w:val="0"/>
+                      <w:bCs w:val="0"/>
+                    </w:rPr>
+                    <w:t>Egy esemény feldolgozása Wayland-en.</w:t>
+                  </w:r>
+                </w:p>
+              </w:txbxContent>
+            </v:textbox>
+            <w10:wrap type="topAndBottom"/>
+          </v:shape>
+        </w:pict>
+      </w:r>
+      <w:r>
+        <w:rPr>
+          <w:noProof/>
+        </w:rPr>
+        <w:drawing>
+          <wp:anchor distT="0" distB="0" distL="114300" distR="114300" simplePos="0" relativeHeight="251656704" behindDoc="0" locked="0" layoutInCell="1" allowOverlap="1" wp14:anchorId="1768D72D" wp14:editId="1FF3B6BE">
+            <wp:simplePos x="0" y="0"/>
+            <wp:positionH relativeFrom="column">
+              <wp:posOffset>1481455</wp:posOffset>
+            </wp:positionH>
+            <wp:positionV relativeFrom="paragraph">
+              <wp:posOffset>661670</wp:posOffset>
+            </wp:positionV>
+            <wp:extent cx="2432050" cy="3813175"/>
+            <wp:effectExtent l="0" t="0" r="0" b="0"/>
+            <wp:wrapTopAndBottom/>
+            <wp:docPr id="6" name="Kép 6"/>
+            <wp:cNvGraphicFramePr>
+              <a:graphicFrameLocks xmlns:a="http://schemas.openxmlformats.org/drawingml/2006/main" noChangeAspect="1"/>
+            </wp:cNvGraphicFramePr>
+            <a:graphic xmlns:a="http://schemas.openxmlformats.org/drawingml/2006/main">
+              <a:graphicData uri="http://schemas.openxmlformats.org/drawingml/2006/picture">
+                <pic:pic xmlns:pic="http://schemas.openxmlformats.org/drawingml/2006/picture">
+                  <pic:nvPicPr>
+                    <pic:cNvPr id="0" name="Picture 3"/>
+                    <pic:cNvPicPr>
+                      <a:picLocks noChangeAspect="1" noChangeArrowheads="1"/>
+                    </pic:cNvPicPr>
+                  </pic:nvPicPr>
+                  <pic:blipFill>
+                    <a:blip r:embed="rId12">
+                      <a:extLst>
+                        <a:ext uri="{28A0092B-C50C-407E-A947-70E740481C1C}">
+                          <a14:useLocalDpi xmlns:a14="http://schemas.microsoft.com/office/drawing/2010/main" val="0"/>
+                        </a:ext>
+                      </a:extLst>
+                    </a:blip>
+                    <a:srcRect/>
+                    <a:stretch>
+                      <a:fillRect/>
+                    </a:stretch>
+                  </pic:blipFill>
+                  <pic:spPr bwMode="auto">
+                    <a:xfrm>
+                      <a:off x="0" y="0"/>
+                      <a:ext cx="2432050" cy="3813175"/>
+                    </a:xfrm>
+                    <a:prstGeom prst="rect">
+                      <a:avLst/>
+                    </a:prstGeom>
+                    <a:noFill/>
+                    <a:ln>
+                      <a:noFill/>
+                    </a:ln>
+                  </pic:spPr>
+                </pic:pic>
+              </a:graphicData>
+            </a:graphic>
+          </wp:anchor>
+        </w:drawing>
+      </w:r>
+    </w:p>
+    <w:p>
+      <w:pPr>
+        <w:pStyle w:val="Listaszerbekezds"/>
+        <w:ind w:left="1080" w:firstLine="0"/>
+      </w:pPr>
+    </w:p>
+    <w:p>
+      <w:pPr>
+        <w:pStyle w:val="Listaszerbekezds"/>
+        <w:numPr>
+          <w:ilvl w:val="0"/>
+          <w:numId w:val="31"/>
+        </w:numPr>
+      </w:pPr>
+      <w:r>
+        <w:t>A kernel kap egy eseményt egy bemeneti eszköztől és elküldi a Wayland kompozitornak a bemeneti vezérlőn keresztül.</w:t>
+      </w:r>
+    </w:p>
+    <w:p>
+      <w:pPr>
+        <w:pStyle w:val="Listaszerbekezds"/>
+        <w:numPr>
+          <w:ilvl w:val="0"/>
+          <w:numId w:val="31"/>
+        </w:numPr>
+      </w:pPr>
+      <w:r>
+        <w:t xml:space="preserve">A kompozitor </w:t>
+      </w:r>
+      <w:r>
+        <w:t>meghatározza, hogy melyik ablakot érintette az adottt esemény</w:t>
+      </w:r>
+      <w:r>
+        <w:t xml:space="preserve"> és tájékoztatja erről az érintett klienseket</w:t>
+      </w:r>
+      <w:r>
+        <w:t>.</w:t>
+      </w:r>
+      <w:r>
+        <w:t xml:space="preserve"> A kompozitor érti a különböző effekteket, transzformációkat, amikkel az egyes elemek rendelkezhetnek</w:t>
+      </w:r>
+      <w:r>
+        <w:t>,</w:t>
+      </w:r>
+      <w:r>
+        <w:t xml:space="preserve"> így képes </w:t>
+      </w:r>
+      <w:r>
+        <w:t xml:space="preserve">az ablak-lokális – képernyő-lokális koordináták fordítására. </w:t>
+      </w:r>
+      <w:r>
+        <w:t>Ezáltal a kompozitor pontosan meg tudja határozni, hogy melyik ablakot érintette az adott esemény, feleslegessé válik az X-es acrcitektúrában a 4-es és az 5-ös lépés.</w:t>
+      </w:r>
+    </w:p>
+    <w:p>
+      <w:pPr>
+        <w:pStyle w:val="Listaszerbekezds"/>
+        <w:numPr>
+          <w:ilvl w:val="0"/>
+          <w:numId w:val="31"/>
+        </w:numPr>
+      </w:pPr>
+      <w:r>
+        <w:t>Az X-es architektúrához hasonlóan a kliens megkapja az eseményt és feldolgozza azt.</w:t>
+      </w:r>
+      <w:r>
+        <w:t xml:space="preserve"> Egy újabb különbség a protokollok között, hogy a Wayland esetén a renderelés kliens oldal</w:t>
+      </w:r>
+      <w:r>
+        <w:t>on</w:t>
+      </w:r>
+      <w:r>
+        <w:t xml:space="preserve"> történik</w:t>
+      </w:r>
+      <w:r>
+        <w:t xml:space="preserve"> (gyakorlatban a kliens a kompozitorral megosztott közös videómemória pufferbe </w:t>
+      </w:r>
+      <w:r>
+        <w:lastRenderedPageBreak/>
+        <w:t>renderel).</w:t>
+      </w:r>
+      <w:r>
+        <w:t xml:space="preserve"> Végezetül a kliens értesíti a kompozitort, hogy jelezze, hogy a felhasználói felületen változás történt</w:t>
+      </w:r>
+      <w:r>
+        <w:t xml:space="preserve"> (káresemény)</w:t>
+      </w:r>
+      <w:r>
+        <w:t>.</w:t>
+      </w:r>
+    </w:p>
+    <w:p>
+      <w:pPr>
+        <w:pStyle w:val="Listaszerbekezds"/>
+        <w:numPr>
+          <w:ilvl w:val="0"/>
+          <w:numId w:val="31"/>
+        </w:numPr>
+      </w:pPr>
+      <w:r>
+        <w:t>A kompozitor összegyűjti a kliensektől a káreseményeket és újra összeállítja a képernyőt.</w:t>
+      </w:r>
+    </w:p>
+    <w:p>
+      <w:r>
+        <w:t>Az X Window System architektúráj</w:t>
+      </w:r>
+      <w:r>
+        <w:t>ában a kompozitor felelős azért, hogy mindent megjelenítsen</w:t>
+      </w:r>
+      <w:r>
+        <w:t xml:space="preserve"> </w:t>
+      </w:r>
+      <w:r>
+        <w:t>a képernyőn, de ezt mégis az X szerveren keresztül kell tennie.</w:t>
+      </w:r>
+      <w:r>
+        <w:t xml:space="preserve"> Lényegében az X szerver egy közvetítő szerepet játszik a kliensek és a kompozitor, illetve a kompozitor és a hardver között.</w:t>
+      </w:r>
+      <w:r>
+        <w:t xml:space="preserve"> A Wayland protokoll</w:t>
+      </w:r>
+      <w:r>
+        <w:t>ban</w:t>
+      </w:r>
+      <w:r>
+        <w:t xml:space="preserve"> azáltal, hogy a meglejelenítő szerver</w:t>
+      </w:r>
+      <w:r>
+        <w:t xml:space="preserve"> helyére lép a kompozitor lényegesen csökkent a rendszer komplexitása, illetve a kommunikációs többlet.</w:t>
+      </w:r>
+    </w:p>
     <w:p>
       <w:pPr>
         <w:pStyle w:val="Cmsor2"/>
@@ -3388,6 +3967,7 @@
           <w:b/>
           <w:bCs/>
         </w:rPr>
+        <w:lastRenderedPageBreak/>
         <w:t>Kód cserélése futásidőben</w:t>
       </w:r>
       <w:r>
@@ -3404,11 +3984,7 @@
     </w:p>
     <w:p>
       <w:r>
-        <w:t xml:space="preserve">A következő leírásban az Erlang nyelv adattípusairól, illetve egyedi típusok specifikálásáról lesz szó. Az Erlang egy dinamikusan erősen típusos (dinamically strongly typed), egyszeri értékadást használó programozási nyelv[11]. Több alap adattípust definiál, ilyenek például az integer, binary vagy az atom. A beépített </w:t>
-      </w:r>
-      <w:r>
-        <w:lastRenderedPageBreak/>
-        <w:t>adattípusok felhasználásával lehetséges saját típusok specifikálása. A típus specifikációnak többek közt dokumentációs célja van, továbbá nagy mértékben növeli a kód olvashatóságát és plusz információval látja el a hiba detektáló eszközöket (például Dialyzer). Egy típus specifikálásának a következő a szintaxisa:</w:t>
+        <w:t>A következő leírásban az Erlang nyelv adattípusairól, illetve egyedi típusok specifikálásáról lesz szó. Az Erlang egy dinamikusan erősen típusos (dinamically strongly typed), egyszeri értékadást használó programozási nyelv[11]. Több alap adattípust definiál, ilyenek például az integer, binary vagy az atom. A beépített adattípusok felhasználásával lehetséges saját típusok specifikálása. A típus specifikációnak többek közt dokumentációs célja van, továbbá nagy mértékben növeli a kód olvashatóságát és plusz információval látja el a hiba detektáló eszközöket (például Dialyzer). Egy típus specifikálásának a következő a szintaxisa:</w:t>
       </w:r>
     </w:p>
     <w:p>
@@ -3493,7 +4069,11 @@
     </w:p>
     <w:p>
       <w:r>
-        <w:t>Egy Erlang alkalmazásban a kód modulokra van osztva. Egy modulban található kódot két fő részre lehet bontani, a modullal kapcsolatos attribútumok deklarálására (például típus specifikációk vagy exportált függvények listája) és függvény deklarációkra. Gyakran előfordul, hogy két modul strukturálisan nagyon hasonlít egymásra, ugyanazokat a mintákat követik. Ilyenek például a felügyeleti modulok, amelyek általában csak abban térnek el, hogy milyen Erlang folyamatokat felügyelnek. Ezeknek a gyakori strukturális mintáknak a formalizálására létre lehet hozni úgynevezett viselkedés leíró modulokat. Ezáltal szét lehet választani a kódot egy újrahasználható, generikus részre (viselkedés leíró modul) és egy specifikus részre (callback modul). Az Erlang/OTP-ben vannak előre definiált, beépített viselkedések (például gen_server), de van lehetőségünk saját viselkedés leíró modulokat definiálni[12]. Egy ilyen generikus modulban deklarálhatunk olyan függvényeket, amelyeknek az implementációja kötelező azoknak a callback moduloknak, amelyek megvalósítják ezt a viselkedést. Egy callback függvény deklarációja a következőképpen néz ki:</w:t>
+        <w:t xml:space="preserve">Egy Erlang alkalmazásban a kód modulokra van osztva. Egy modulban található kódot két fő részre lehet bontani, a modullal kapcsolatos attribútumok deklarálására (például típus specifikációk vagy exportált függvények listája) és függvény deklarációkra. Gyakran előfordul, hogy két modul strukturálisan nagyon hasonlít egymásra, ugyanazokat a mintákat követik. Ilyenek például a felügyeleti modulok, amelyek általában csak abban térnek el, hogy milyen Erlang folyamatokat felügyelnek. Ezeknek a gyakori strukturális mintáknak a formalizálására létre lehet hozni </w:t>
+      </w:r>
+      <w:r>
+        <w:lastRenderedPageBreak/>
+        <w:t>úgynevezett viselkedés leíró modulokat. Ezáltal szét lehet választani a kódot egy újrahasználható, generikus részre (viselkedés leíró modul) és egy specifikus részre (callback modul). Az Erlang/OTP-ben vannak előre definiált, beépített viselkedések (például gen_server), de van lehetőségünk saját viselkedés leíró modulokat definiálni[12]. Egy ilyen generikus modulban deklarálhatunk olyan függvényeket, amelyeknek az implementációja kötelező azoknak a callback moduloknak, amelyek megvalósítják ezt a viselkedést. Egy callback függvény deklarációja a következőképpen néz ki:</w:t>
       </w:r>
     </w:p>
     <w:p>
@@ -3506,7 +4086,6 @@
     </w:p>
     <w:p>
       <w:r>
-        <w:lastRenderedPageBreak/>
         <w:t>A FunctionName a callback függvény neve, az ArgX az X-edik argumentum típusa, a Res pedig az eredmény típusa. Lehetőség van opcionális callback metódusok megadására is, ekkor az -optional_callback kulcsszót kell használni. A viselkedést megvalósító modulban, a következő modul attribútummal tudjuk jelezni az Erlang fordítóprogramjának, hogy ez egy callback modul:</w:t>
       </w:r>
     </w:p>
@@ -3549,7 +4128,7 @@
     </w:p>
     <w:p>
       <w:r>
-        <w:t>A fejezet céljának rövid ismertetése.</w:t>
+        <w:t>Ebben a fejezetben az elkészült megoldáshoz vezető kapcsolódó munkámat (irodalomkutatás, prototípusok készítése) fogom bemutatni és a felmerülő tervezői döntéseket megindokolni.</w:t>
       </w:r>
     </w:p>
     <w:p>
@@ -3558,19 +4137,598 @@
       </w:pPr>
       <w:bookmarkStart w:id="15" w:name="_Toc101457677"/>
       <w:r>
-        <w:t>Wayland kutatás és prototípus</w:t>
+        <w:t>Wayland</w:t>
       </w:r>
       <w:bookmarkEnd w:id="15"/>
-    </w:p>
-    <w:p>
-      <w:r>
-        <w:t>A Wayland protokollal kapcsolatos irodalomkutatás és prototípus kliens készítésének ismertetése.</w:t>
+      <w:r>
+        <w:t xml:space="preserve"> prototípus</w:t>
+      </w:r>
+    </w:p>
+    <w:p>
+      <w:r>
+        <w:t xml:space="preserve">A natív Linux-on futó adatgyűjtő kliens alkalmazás </w:t>
+      </w:r>
+      <w:r>
+        <w:t xml:space="preserve">tervezésekor az egyik alapvető kritérium </w:t>
+      </w:r>
+      <w:r>
+        <w:t>a</w:t>
+      </w:r>
+      <w:r>
+        <w:t xml:space="preserve"> minél nagyobb felhasznál</w:t>
+      </w:r>
+      <w:r>
+        <w:t>ói csoport támogatása volt.</w:t>
+      </w:r>
+      <w:r>
+        <w:t xml:space="preserve"> Tekintve a Linux disztribúciók változatos és sokszínű világát </w:t>
+      </w:r>
+      <w:r>
+        <w:t>ennek a követelménynek korántsem triviális eleget tenni.</w:t>
+      </w:r>
+      <w:r>
+        <w:t xml:space="preserve"> Ahhoz, hogy minél több disztribúciót (és verziót) támogatni tudjon az alkalmazás, annál kernel-közelebbi szinten kell implementálni a klienst.</w:t>
+      </w:r>
+      <w:r>
+        <w:t xml:space="preserve"> </w:t>
+      </w:r>
+      <w:r>
+        <w:t>V</w:t>
+      </w:r>
+      <w:r>
+        <w:t xml:space="preserve">alószínűleg nagyban megkönnyítené az implementációt, ha </w:t>
+      </w:r>
+      <w:r>
+        <w:t>a kliens</w:t>
+      </w:r>
+      <w:r>
+        <w:t xml:space="preserve">t az </w:t>
+      </w:r>
+      <w:r>
+        <w:t xml:space="preserve">asztali környezetek </w:t>
+      </w:r>
+      <w:r>
+        <w:t>szintjén készíteném el és például</w:t>
+      </w:r>
+      <w:r>
+        <w:t xml:space="preserve"> GNOME-specifikus lenne</w:t>
+      </w:r>
+      <w:r>
+        <w:t>.</w:t>
+      </w:r>
+      <w:r>
+        <w:t xml:space="preserve"> Ugyanakkor ezzel a felhasználóknak egy jelentős hányadát kizárnám, például akik</w:t>
+      </w:r>
+      <w:r>
+        <w:t xml:space="preserve"> KDE-t vagy </w:t>
+      </w:r>
+      <w:r>
+        <w:t>Xfce</w:t>
+      </w:r>
+      <w:r>
+        <w:t>-t használnak.</w:t>
+      </w:r>
+      <w:r>
+        <w:t xml:space="preserve"> </w:t>
+      </w:r>
+      <w:r>
+        <w:t xml:space="preserve">A logikus döntés tehát, hogy egy absztrakciós szinttel alacsonyabban, a megjelenítő </w:t>
+      </w:r>
+      <w:r>
+        <w:t xml:space="preserve">szerver </w:t>
+      </w:r>
+      <w:r>
+        <w:t>szintjén készüljön el az alkalmazás.</w:t>
+      </w:r>
+    </w:p>
+    <w:p>
+      <w:r>
+        <w:t xml:space="preserve">A megjelenítő protokollok </w:t>
+      </w:r>
+      <w:r>
+        <w:t xml:space="preserve">esetében </w:t>
+      </w:r>
+      <w:r>
+        <w:t xml:space="preserve">már nem áll fent a „bőség zavara”, </w:t>
+      </w:r>
+      <w:r>
+        <w:t>a Wayland protokoll és az X Window System között kell választani.</w:t>
+      </w:r>
+      <w:r>
+        <w:t xml:space="preserve"> Az </w:t>
+      </w:r>
+      <w:r>
+        <w:t>X-szet</w:t>
+      </w:r>
+      <w:r>
+        <w:t xml:space="preserve"> 1984-ben</w:t>
+      </w:r>
+      <w:r>
+        <w:t xml:space="preserve"> kezdték el fejleszteni és a legújabb nagy verzió kiadása 1987-ben történt</w:t>
+      </w:r>
+      <w:r>
+        <w:t xml:space="preserve"> (kisebb verzió</w:t>
+      </w:r>
+      <w:r>
+        <w:t xml:space="preserve"> frissítések</w:t>
+      </w:r>
+      <w:r>
+        <w:t xml:space="preserve"> jelentek meg</w:t>
+      </w:r>
+      <w:r>
+        <w:t>, jelenleg a legfrissebb az X11R7.7 2012-ben lett kiadva)</w:t>
+      </w:r>
+      <w:r>
+        <w:t>.</w:t>
+      </w:r>
+      <w:r>
+        <w:t xml:space="preserve"> Az idők során számos kritika érte az X Window System-et. Leggyakrabban az elavultság, a biztonságtechnikai hiányosságok és a teljesítmén</w:t>
+      </w:r>
+      <w:r>
+        <w:t>y azok a szempontok</w:t>
+      </w:r>
+      <w:r>
+        <w:t>,</w:t>
+      </w:r>
+      <w:r>
+        <w:t xml:space="preserve"> amelyek mentén kritikák</w:t>
+      </w:r>
+      <w:r>
+        <w:t>at fogalmaznak meg a protokollal szemben.</w:t>
+      </w:r>
+      <w:r>
+        <w:t xml:space="preserve"> </w:t>
+      </w:r>
+      <w:r>
+        <w:t xml:space="preserve">Ugyanakkor sok Linux disztribúció a mai napig </w:t>
+      </w:r>
+      <w:r>
+        <w:t>alapértelmezetten az X.Org-ot használja megjelenítő szervernek</w:t>
+      </w:r>
+      <w:r>
+        <w:t xml:space="preserve"> és</w:t>
+      </w:r>
+      <w:r>
+        <w:t xml:space="preserve"> mint opcionális választás szinte mindegyikben megtalálható.</w:t>
+      </w:r>
+    </w:p>
+    <w:p>
+      <w:r>
+        <w:t>A Wayland protokollt</w:t>
+      </w:r>
+      <w:r>
+        <w:t xml:space="preserve"> 2008-ban kezdték el fejleszteni</w:t>
+      </w:r>
+      <w:r>
+        <w:t xml:space="preserve"> </w:t>
+      </w:r>
+      <w:r>
+        <w:t>(többen az X.org szerver fejlesztő csapatából)</w:t>
+      </w:r>
+      <w:r>
+        <w:t xml:space="preserve"> és a mai napig aktívan dolgoznak rajta</w:t>
+      </w:r>
+      <w:r>
+        <w:t>. A projekt</w:t>
+      </w:r>
+      <w:r>
+        <w:t>re „következő generációs” megjelenítő</w:t>
+      </w:r>
+      <w:r>
+        <w:t xml:space="preserve"> </w:t>
+      </w:r>
+      <w:r>
+        <w:t xml:space="preserve">szerverként hivatkoznak és </w:t>
+      </w:r>
+      <w:r>
+        <w:t>célja,</w:t>
+      </w:r>
+      <w:r>
+        <w:t xml:space="preserve"> hogy leváltsa az X Window System-et egy modernebb, egyszerűbb és biztonságosabb protokollra.</w:t>
+      </w:r>
+      <w:r>
+        <w:t xml:space="preserve"> Több nagyobb felhasználóbázissal rendelkező Linux disztribúció </w:t>
+      </w:r>
+      <w:r>
+        <w:t>(például: Debian, Ubuntu</w:t>
+      </w:r>
+      <w:r>
+        <w:t>, Fedora</w:t>
+      </w:r>
+      <w:r>
+        <w:t xml:space="preserve">) </w:t>
+      </w:r>
+      <w:r>
+        <w:t>átállt a Wayland-re, mint alapértelmezett megjelenítő protokoll</w:t>
+      </w:r>
+      <w:r>
+        <w:t xml:space="preserve"> (legalábbis a GNOME </w:t>
+      </w:r>
+      <w:r>
+        <w:lastRenderedPageBreak/>
+        <w:t>asztali környezetet használó verziók)</w:t>
+      </w:r>
+      <w:r>
+        <w:t>.</w:t>
+      </w:r>
+      <w:r>
+        <w:t xml:space="preserve"> Mivel a Wayland protokoll modernebb és a jövőben minden bizonnyal át fogja venni az X Window System helyét és az adatgyűjtő kliens alkalmazást </w:t>
+      </w:r>
+      <w:r>
+        <w:t xml:space="preserve">alapvetően </w:t>
+      </w:r>
+      <w:r>
+        <w:t>időtálló</w:t>
+      </w:r>
+      <w:r>
+        <w:t xml:space="preserve"> módon terveztem implementálni, ezért a Wayland tűnt a jó választásnak.</w:t>
       </w:r>
     </w:p>
     <w:p>
       <w:pPr>
         <w:pStyle w:val="Cmsor3"/>
       </w:pPr>
+      <w:r>
+        <w:t>K</w:t>
+      </w:r>
+      <w:r>
+        <w:t>utatás és prototípus</w:t>
+      </w:r>
+    </w:p>
+    <w:p>
+      <w:r>
+        <w:t>Az adatgyűjtő alkalmazást tehát kezdetben egy Wayland kliens alkalmazás formájában próbáltam meg elkészíteni.</w:t>
+      </w:r>
+      <w:r>
+        <w:t xml:space="preserve"> </w:t>
+      </w:r>
+      <w:r>
+        <w:t xml:space="preserve">Első lépésként egy implementációs nyelvet kellett választanom. </w:t>
+      </w:r>
+      <w:r>
+        <w:t>Ahogy korábban már említettem a Wayland alapvetően egy protokoll, ami XML fájlok formájában van dokumentálva.</w:t>
+      </w:r>
+      <w:r>
+        <w:t xml:space="preserve"> A protokollhoz tartozik egy szerveroldali referencia implementáció</w:t>
+      </w:r>
+      <w:r>
+        <w:t xml:space="preserve"> (Weston),</w:t>
+      </w:r>
+      <w:r>
+        <w:t xml:space="preserve"> illetve egy kliens oldali könyvtár</w:t>
+      </w:r>
+      <w:r>
+        <w:t xml:space="preserve"> (libwayland), amely C-ben lett implementálva.</w:t>
+      </w:r>
+      <w:r>
+        <w:t xml:space="preserve"> Kliens oldalon több programozási nyelvhez is készült implementáció</w:t>
+      </w:r>
+      <w:r>
+        <w:t xml:space="preserve"> (amelyeket túlnyomó részt az XML fájlokból generáltak)</w:t>
+      </w:r>
+      <w:r>
+        <w:t xml:space="preserve">, illetve a libwayland-hez is </w:t>
+      </w:r>
+      <w:r>
+        <w:t xml:space="preserve">elérhető </w:t>
+      </w:r>
+      <w:r>
+        <w:t xml:space="preserve">több olyan nyelvi </w:t>
+      </w:r>
+      <w:r>
+        <w:t>burkoló</w:t>
+      </w:r>
+      <w:r>
+        <w:t xml:space="preserve"> </w:t>
+      </w:r>
+      <w:r>
+        <w:t>könyvtár</w:t>
+      </w:r>
+      <w:r>
+        <w:t>, ami a C-ben implementált függvények hívását teszi lehetővé másik programozási nyelvekből.</w:t>
+      </w:r>
+      <w:r>
+        <w:t xml:space="preserve"> </w:t>
+      </w:r>
+      <w:r>
+        <w:t xml:space="preserve">Mivel a kezdeti célom egy prototípus gyors implementációja volt, ezért </w:t>
+      </w:r>
+      <w:r>
+        <w:t xml:space="preserve">a </w:t>
+      </w:r>
+      <w:r>
+        <w:t>P</w:t>
+      </w:r>
+      <w:r>
+        <w:t>y</w:t>
+      </w:r>
+      <w:r>
+        <w:t>W</w:t>
+      </w:r>
+      <w:r>
+        <w:t xml:space="preserve">ayland-et, </w:t>
+      </w:r>
+      <w:r>
+        <w:t>egy Python nyelvhez készült burkoló könyvtárat választottam.</w:t>
+      </w:r>
+    </w:p>
+    <w:p>
+      <w:r>
+        <w:t xml:space="preserve">A Python-ban </w:t>
+      </w:r>
+      <w:r>
+        <w:t xml:space="preserve">implementált </w:t>
+      </w:r>
+      <w:r>
+        <w:t xml:space="preserve">prototípus elkészítésével </w:t>
+      </w:r>
+      <w:r>
+        <w:t xml:space="preserve">relatíve </w:t>
+      </w:r>
+      <w:r>
+        <w:t>gyorsan</w:t>
+      </w:r>
+      <w:r>
+        <w:t xml:space="preserve"> falba ütköztem.</w:t>
+      </w:r>
+      <w:r>
+        <w:t xml:space="preserve"> Alapvetően </w:t>
+      </w:r>
+      <w:r>
+        <w:t xml:space="preserve">azt a konklúziót szűrtem le a prototípus implementálása során, hogy a Wayland protokoll </w:t>
+      </w:r>
+      <w:r>
+        <w:t xml:space="preserve">a </w:t>
+      </w:r>
+      <w:r>
+        <w:t>jelenleg</w:t>
+      </w:r>
+      <w:r>
+        <w:t xml:space="preserve">i formájában nem </w:t>
+      </w:r>
+      <w:r>
+        <w:t xml:space="preserve">összeegyeztethető </w:t>
+      </w:r>
+      <w:r>
+        <w:t xml:space="preserve">az általam </w:t>
+      </w:r>
+      <w:r>
+        <w:t>elkészíteni kívánt adatgyűjtő alkalmazás</w:t>
+      </w:r>
+      <w:r>
+        <w:t xml:space="preserve"> követelményeivel.</w:t>
+      </w:r>
+      <w:r>
+        <w:t xml:space="preserve"> Mielőtt bővebben kifejteném</w:t>
+      </w:r>
+      <w:r>
+        <w:t>, hogy miért jutottam erre a következtetésre röviden ismertetném a legfontosabb követelményeit az adatgyűjtő kliensnek.</w:t>
+      </w:r>
+      <w:r>
+        <w:t xml:space="preserve"> Ahogy azt korábban említettem az egyik fontos követelmény a felhasználók minél szélesebb körének támogatása.</w:t>
+      </w:r>
+      <w:r>
+        <w:t xml:space="preserve"> Ezen kívül a funkcionalitás szempontjából az alkalmazásnak képesnek kell lennie arra, hogy a háttérben, </w:t>
+      </w:r>
+      <w:r>
+        <w:t>grafikus felhasználó felület nélkül fusson. Továbbá minden egér képességgel rendelkező bemeneti eszköz</w:t>
+      </w:r>
+      <w:r>
+        <w:t xml:space="preserve"> (egér, touchpad, trackpoint, stb.)</w:t>
+      </w:r>
+      <w:r>
+        <w:t xml:space="preserve"> által generált </w:t>
+      </w:r>
+      <w:r>
+        <w:t xml:space="preserve">kurzor mozgás </w:t>
+      </w:r>
+      <w:r>
+        <w:t>eseményt fel tudjon dolgozni</w:t>
+      </w:r>
+      <w:r>
+        <w:t>.</w:t>
+      </w:r>
+    </w:p>
+    <w:p>
+      <w:r>
+        <w:t>A</w:t>
+      </w:r>
+      <w:r>
+        <w:t xml:space="preserve"> Wayland protokoll esetén a</w:t>
+      </w:r>
+      <w:r>
+        <w:t>z ablakok az X-hez hasonlóan hierarchikusan helyezkednek el</w:t>
+      </w:r>
+      <w:r>
+        <w:t>, a tartalmazási fa gyökerében egy speciális ablak található, amit gyökér ablaknak (root window) neveznek.</w:t>
+      </w:r>
+      <w:r>
+        <w:t xml:space="preserve"> Az egyik központi probléma, amivel találkoztam az volt, hogy a Wayland esetében nincs lehetőség kliens oldalon a gyökér ablak</w:t>
+      </w:r>
+      <w:r>
+        <w:t xml:space="preserve"> </w:t>
+      </w:r>
+      <w:r>
+        <w:t>eseményeire feliratkozni.</w:t>
+      </w:r>
+      <w:r>
+        <w:t xml:space="preserve"> Ennek alapvetően biztonságtechnikai okai vannak</w:t>
+      </w:r>
+      <w:r>
+        <w:t xml:space="preserve">, a Wayland </w:t>
+      </w:r>
+      <w:r>
+        <w:lastRenderedPageBreak/>
+        <w:t>kliensek egymástól izolált környezetben futnak</w:t>
+      </w:r>
+      <w:r>
+        <w:t xml:space="preserve"> és nem férhetnek hozzá a többi folyamat adataihoz.</w:t>
+      </w:r>
+      <w:r>
+        <w:t xml:space="preserve"> Egy olyan klienst el tudtam készíteni, ami létrehoz egy alkalmazás ablakot és</w:t>
+      </w:r>
+      <w:r>
+        <w:t xml:space="preserve"> amikor fókuszba kerül az ablak (a felhasználó az ablak területére mozgatja a kurzort) el </w:t>
+      </w:r>
+      <w:r>
+        <w:rPr>
+          <w:noProof/>
+        </w:rPr>
+        <w:pict w14:anchorId="1F59DF56">
+          <v:shape id="_x0000_s1030" type="#_x0000_t202" style="position:absolute;left:0;text-align:left;margin-left:.25pt;margin-top:329.9pt;width:425.2pt;height:.05pt;z-index:251661312;mso-position-horizontal-relative:text;mso-position-vertical-relative:text" stroked="f">
+            <v:textbox style="mso-fit-shape-to-text:t" inset="0,0,0,0">
+              <w:txbxContent>
+                <w:p>
+                  <w:pPr>
+                    <w:pStyle w:val="Kpalrs"/>
+                    <w:rPr>
+                      <w:b w:val="0"/>
+                      <w:bCs w:val="0"/>
+                      <w:sz w:val="24"/>
+                      <w:szCs w:val="24"/>
+                    </w:rPr>
+                  </w:pPr>
+                  <w:fldSimple w:instr=" SEQ Figure \* ARABIC ">
+                    <w:r>
+                      <w:rPr>
+                        <w:noProof/>
+                      </w:rPr>
+                      <w:t>4</w:t>
+                    </w:r>
+                  </w:fldSimple>
+                  <w:r>
+                    <w:t xml:space="preserve">. ábra </w:t>
+                  </w:r>
+                  <w:r>
+                    <w:rPr>
+                      <w:b w:val="0"/>
+                      <w:bCs w:val="0"/>
+                    </w:rPr>
+                    <w:t>A prototípus kliens működés közben.</w:t>
+                  </w:r>
+                </w:p>
+              </w:txbxContent>
+            </v:textbox>
+            <w10:wrap type="topAndBottom"/>
+          </v:shape>
+        </w:pict>
+      </w:r>
+      <w:r>
+        <w:rPr>
+          <w:noProof/>
+        </w:rPr>
+        <w:drawing>
+          <wp:anchor distT="0" distB="0" distL="114300" distR="114300" simplePos="0" relativeHeight="251666944" behindDoc="0" locked="0" layoutInCell="1" allowOverlap="1" wp14:anchorId="3442C3BB" wp14:editId="63B665D9">
+            <wp:simplePos x="0" y="0"/>
+            <wp:positionH relativeFrom="column">
+              <wp:posOffset>3175</wp:posOffset>
+            </wp:positionH>
+            <wp:positionV relativeFrom="paragraph">
+              <wp:posOffset>1198880</wp:posOffset>
+            </wp:positionV>
+            <wp:extent cx="5400040" cy="2933700"/>
+            <wp:effectExtent l="0" t="0" r="0" b="0"/>
+            <wp:wrapTopAndBottom/>
+            <wp:docPr id="2" name="Kép 2" descr="Nincs elérhető leírás."/>
+            <wp:cNvGraphicFramePr>
+              <a:graphicFrameLocks xmlns:a="http://schemas.openxmlformats.org/drawingml/2006/main" noChangeAspect="1"/>
+            </wp:cNvGraphicFramePr>
+            <a:graphic xmlns:a="http://schemas.openxmlformats.org/drawingml/2006/main">
+              <a:graphicData uri="http://schemas.openxmlformats.org/drawingml/2006/picture">
+                <pic:pic xmlns:pic="http://schemas.openxmlformats.org/drawingml/2006/picture">
+                  <pic:nvPicPr>
+                    <pic:cNvPr id="0" name="Picture 1" descr="Nincs elérhető leírás."/>
+                    <pic:cNvPicPr>
+                      <a:picLocks noChangeAspect="1" noChangeArrowheads="1"/>
+                    </pic:cNvPicPr>
+                  </pic:nvPicPr>
+                  <pic:blipFill>
+                    <a:blip r:embed="rId13" cstate="print">
+                      <a:extLst>
+                        <a:ext uri="{28A0092B-C50C-407E-A947-70E740481C1C}">
+                          <a14:useLocalDpi xmlns:a14="http://schemas.microsoft.com/office/drawing/2010/main" val="0"/>
+                        </a:ext>
+                      </a:extLst>
+                    </a:blip>
+                    <a:srcRect/>
+                    <a:stretch>
+                      <a:fillRect/>
+                    </a:stretch>
+                  </pic:blipFill>
+                  <pic:spPr bwMode="auto">
+                    <a:xfrm>
+                      <a:off x="0" y="0"/>
+                      <a:ext cx="5400040" cy="2933700"/>
+                    </a:xfrm>
+                    <a:prstGeom prst="rect">
+                      <a:avLst/>
+                    </a:prstGeom>
+                    <a:noFill/>
+                    <a:ln>
+                      <a:noFill/>
+                    </a:ln>
+                  </pic:spPr>
+                </pic:pic>
+              </a:graphicData>
+            </a:graphic>
+          </wp:anchor>
+        </w:drawing>
+      </w:r>
+      <w:r>
+        <w:t>kezdi gyűjteni az egér mozgás adatokat.</w:t>
+      </w:r>
+    </w:p>
+    <w:p>
+      <w:r>
+        <w:t xml:space="preserve">Felmerült még ötletként egy teljesképernyős „overlay” alkalmazás ablak készítése, de </w:t>
+      </w:r>
+      <w:r>
+        <w:t>ez több szempontból sem</w:t>
+      </w:r>
+      <w:r>
+        <w:t xml:space="preserve"> tűnt jó iránynak.</w:t>
+      </w:r>
+      <w:r>
+        <w:t xml:space="preserve"> Egyrészt</w:t>
+      </w:r>
+      <w:r>
+        <w:t xml:space="preserve"> </w:t>
+      </w:r>
+      <w:r>
+        <w:t>a kurzor mozgás események elkapása csak akkor működik, amikor az ablak fókuszban van, így amikor a felhasználó egy másik ablakra vált</w:t>
+      </w:r>
+      <w:r>
+        <w:t xml:space="preserve">ana megállna az adatgyűjtés. Erre megoldás lehetne az explicit fókusz kérése (focus grab), de a Wayland esetében erre csak </w:t>
+      </w:r>
+      <w:r>
+        <w:t>felugró ablak (popup)</w:t>
+      </w:r>
+      <w:r>
+        <w:t xml:space="preserve"> jellegű, rövid élettartamú ablakok esetében van lehetőség.</w:t>
+      </w:r>
+      <w:r>
+        <w:t xml:space="preserve"> </w:t>
+      </w:r>
+      <w:r>
+        <w:t xml:space="preserve">Továbbá egy ilyen </w:t>
+      </w:r>
+      <w:r>
+        <w:t xml:space="preserve">megoldás </w:t>
+      </w:r>
+      <w:r>
+        <w:t>ellentmond</w:t>
+      </w:r>
+      <w:r>
+        <w:t>ana</w:t>
+      </w:r>
+      <w:r>
+        <w:t xml:space="preserve"> annak a követelménynek, hogy az alkalmazás a háttérben fusson, grafikus felhasználói felület nélkül.</w:t>
+      </w:r>
+    </w:p>
+    <w:p>
+      <w:pPr>
+        <w:pStyle w:val="Cmsor3"/>
+      </w:pPr>
       <w:bookmarkStart w:id="16" w:name="_Toc101457678"/>
       <w:r>
         <w:t>Miért nem alkalmas a feladatra a Wayland?</w:t>
@@ -3579,7 +4737,204 @@
     </w:p>
     <w:p>
       <w:r>
-        <w:t>A Wayland protokollal kapcsolatos kutatás eredményeinek ismertetése, konklúzió levonása.</w:t>
+        <w:t>A sikertelen próbálkozás után visszatértem a Wayland-el kapcsolatos kutatáshoz és elkezdtem mások által készített alkalmazások forráskódját tanulmányozni. Elsősorban olyan alkalmazásokra koncentráltam</w:t>
+      </w:r>
+      <w:r>
+        <w:t>,</w:t>
+      </w:r>
+      <w:r>
+        <w:t xml:space="preserve"> amelyeknél nagy valószínűséggel felmerült az a probléma, amibe én is belefutottam. </w:t>
+      </w:r>
+      <w:r>
+        <w:t>Többnyire olyan szoftverek forráskódját néztem meg, amelyek képernyő megosztással, remote desktop funkcióval vagy egér / billentyűzet emulálással foglalkoznak.</w:t>
+      </w:r>
+      <w:r>
+        <w:t xml:space="preserve"> Ezenkívül egy GNOME asztali </w:t>
+      </w:r>
+      <w:r>
+        <w:lastRenderedPageBreak/>
+        <w:t>környezethez készült widgetet is tanulmányoztam, amely kurzor követéssel foglalkozik (</w:t>
+      </w:r>
+      <w:r>
+        <w:t>xeyes).</w:t>
+      </w:r>
+      <w:r>
+        <w:t xml:space="preserve"> A kutatás sajnos kiábrándító eredményeket hozott.</w:t>
+      </w:r>
+      <w:r>
+        <w:t xml:space="preserve"> Általánosságban három különböző </w:t>
+      </w:r>
+      <w:r>
+        <w:t xml:space="preserve">típusú </w:t>
+      </w:r>
+      <w:r>
+        <w:t>működéssel találkoztam az említett szoftvereknél:</w:t>
+      </w:r>
+    </w:p>
+    <w:p>
+      <w:pPr>
+        <w:pStyle w:val="Listaszerbekezds"/>
+        <w:numPr>
+          <w:ilvl w:val="0"/>
+          <w:numId w:val="32"/>
+        </w:numPr>
+      </w:pPr>
+      <w:r>
+        <w:t>Az alkalmazás egyáltalán nem támogatja a Wayland protokollt.</w:t>
+      </w:r>
+    </w:p>
+    <w:p>
+      <w:pPr>
+        <w:pStyle w:val="Listaszerbekezds"/>
+        <w:numPr>
+          <w:ilvl w:val="0"/>
+          <w:numId w:val="32"/>
+        </w:numPr>
+      </w:pPr>
+      <w:r>
+        <w:t>A</w:t>
+      </w:r>
+      <w:r>
+        <w:t xml:space="preserve">z alkalmazás </w:t>
+      </w:r>
+      <w:r>
+        <w:t>kísérleti jelleggel, részlegesen támogatja a Wayland protokollt, azaz bizonyos funkciók nem elérhetőek a szoftverben Wayland alatt.</w:t>
+      </w:r>
+    </w:p>
+    <w:p>
+      <w:pPr>
+        <w:pStyle w:val="Listaszerbekezds"/>
+        <w:numPr>
+          <w:ilvl w:val="0"/>
+          <w:numId w:val="32"/>
+        </w:numPr>
+      </w:pPr>
+      <w:r>
+        <w:t>Az alkalmazás valamilyen megszorítások mellett támogatja a Wayland-et, például csak GNOME asztali környezeten működik.</w:t>
+      </w:r>
+    </w:p>
+    <w:p>
+      <w:pPr>
+        <w:ind w:firstLine="0"/>
+      </w:pPr>
+      <w:r>
+        <w:t>Lényegében azt a problémát figyeltem meg</w:t>
+      </w:r>
+      <w:r>
+        <w:t xml:space="preserve">, hogy </w:t>
+      </w:r>
+      <w:r>
+        <w:t>az alap Wayland protokoll meglehetősen karcsú</w:t>
+      </w:r>
+      <w:r>
+        <w:t xml:space="preserve"> és nem biztosít interfészeket olyan </w:t>
+      </w:r>
+      <w:r>
+        <w:t>feladatokhoz, mint a képernyőfelvétel vagy a bementi eszköz emuláció.</w:t>
+      </w:r>
+      <w:r>
+        <w:t xml:space="preserve"> </w:t>
+      </w:r>
+      <w:r>
+        <w:t xml:space="preserve">Az ilyen esetekben általában a fejlesztők protokoll kiegészítéseket hoznak létre, amelyet az általuk használt kompozitor implementál és ezután már képes a megfelelő interfészeket nyújtani. Ezért </w:t>
+      </w:r>
+      <w:r>
+        <w:t>áll fent az a helyzet is például, hogy a csak GNOME asztali környezetet támogató szolgáltatások képesek támogatni a Wayland-et, mert a GNOME által használt Wayland kompozitor implementáció (Mutter) implementál bizonyos protokoll kiegészítéseket, amelyek ezt lehetővé teszik.</w:t>
+      </w:r>
+      <w:r>
+        <w:t xml:space="preserve"> A helyzet viszont </w:t>
+      </w:r>
+      <w:r>
+        <w:t xml:space="preserve">még </w:t>
+      </w:r>
+      <w:r>
+        <w:t>ennél is bonyolultabb, ugy</w:t>
+      </w:r>
+      <w:r>
+        <w:t>anis különböző Wayland kompozitor implementációk különböző protokollt kiegészítéseket definiálnak, amelyek egymással általában nem kompatibilisek.</w:t>
+      </w:r>
+      <w:r>
+        <w:t xml:space="preserve"> Tehát ahhoz, hogy egy olyan alkalmazást készítsek, ami minden Wayland-et használó disztribúción működik vagy az alap protokollt </w:t>
+      </w:r>
+      <w:r>
+        <w:t xml:space="preserve">kellene csak használnom, vagy a különböző asztali környezetekhez </w:t>
+      </w:r>
+      <w:r>
+        <w:t>implementálni az általuk nyújtott interfészeket</w:t>
+      </w:r>
+      <w:r>
+        <w:t>.</w:t>
+      </w:r>
+    </w:p>
+    <w:p>
+      <w:r>
+        <w:t>A</w:t>
+      </w:r>
+      <w:r>
+        <w:t>z alap protokollon belül nincs lehetőség globális kurzor információ lekérdezésére, a különböző protokoll kiegészítések, amelyekkel ezt meg lehetne tenni pedig jelenleg nem állnak még rendelkezésre</w:t>
+      </w:r>
+      <w:r>
+        <w:t>.</w:t>
+      </w:r>
+      <w:r>
+        <w:t xml:space="preserve"> </w:t>
+      </w:r>
+      <w:r>
+        <w:t>E</w:t>
+      </w:r>
+      <w:r>
+        <w:t>zért</w:t>
+      </w:r>
+      <w:r>
+        <w:t xml:space="preserve"> arra jutottam, hogy a Wayland protokoll jelenleg</w:t>
+      </w:r>
+      <w:r>
+        <w:t>i állapotában</w:t>
+      </w:r>
+      <w:r>
+        <w:t xml:space="preserve"> nem </w:t>
+      </w:r>
+      <w:r>
+        <w:t xml:space="preserve">összeegyeztethető </w:t>
+      </w:r>
+      <w:r>
+        <w:t xml:space="preserve">az </w:t>
+      </w:r>
+      <w:r>
+        <w:t>adatgyűjtő kliens alkalmazás előzetes követelményeivel.</w:t>
+      </w:r>
+      <w:r>
+        <w:t xml:space="preserve"> </w:t>
+      </w:r>
+      <w:r>
+        <w:t xml:space="preserve">A probléma különben nem egyedi, sok alkalmazás esetében </w:t>
+      </w:r>
+      <w:r>
+        <w:t>megfigyelhető</w:t>
+      </w:r>
+      <w:r>
+        <w:t>, hogy</w:t>
+      </w:r>
+      <w:r>
+        <w:t xml:space="preserve"> </w:t>
+      </w:r>
+      <w:r>
+        <w:t xml:space="preserve">nehézkes az X-ről </w:t>
+      </w:r>
+      <w:r>
+        <w:t>való átállás Wayland-re.</w:t>
+      </w:r>
+      <w:r>
+        <w:t xml:space="preserve"> Én a továbbiakban </w:t>
+      </w:r>
+      <w:r>
+        <w:t xml:space="preserve">a kliens alkalmazás implementálása során </w:t>
+      </w:r>
+      <w:r>
+        <w:t>visszatértem az X Window System protokollhoz</w:t>
+      </w:r>
+      <w:r>
+        <w:t>.</w:t>
       </w:r>
     </w:p>
     <w:p>
@@ -3730,6 +5085,7 @@
           <w:docPartUnique/>
         </w:docPartObj>
       </w:sdtPr>
+      <w:sdtEndPr/>
       <w:sdtContent>
         <w:p>
           <w:pPr>
@@ -3745,6 +5101,7 @@
             <w:id w:val="111145805"/>
             <w:bibliography/>
           </w:sdtPr>
+          <w:sdtEndPr/>
           <w:sdtContent>
             <w:p>
               <w:pPr>
@@ -3851,8 +5208,8 @@
     </w:p>
     <w:p/>
     <w:sectPr>
-      <w:headerReference w:type="even" r:id="rId11"/>
-      <w:footerReference w:type="default" r:id="rId12"/>
+      <w:headerReference w:type="even" r:id="rId14"/>
+      <w:footerReference w:type="default" r:id="rId15"/>
       <w:type w:val="continuous"/>
       <w:pgSz w:w="11907" w:h="16840" w:code="9"/>
       <w:pgMar w:top="1418" w:right="1418" w:bottom="1418" w:left="1418" w:header="709" w:footer="709" w:gutter="567"/>
@@ -4649,6 +6006,184 @@
     </w:lvl>
   </w:abstractNum>
   <w:abstractNum w:abstractNumId="15" w15:restartNumberingAfterBreak="0">
+    <w:nsid w:val="1C6E5B2E"/>
+    <w:multiLevelType w:val="hybridMultilevel"/>
+    <w:tmpl w:val="9C12F8FA"/>
+    <w:lvl w:ilvl="0" w:tplc="96FEFFE4">
+      <w:start w:val="1"/>
+      <w:numFmt w:val="decimal"/>
+      <w:lvlText w:val="%1."/>
+      <w:lvlJc w:val="left"/>
+      <w:pPr>
+        <w:ind w:left="1440" w:hanging="360"/>
+      </w:pPr>
+      <w:rPr>
+        <w:rFonts w:hint="default"/>
+      </w:rPr>
+    </w:lvl>
+    <w:lvl w:ilvl="1" w:tplc="040E0019" w:tentative="1">
+      <w:start w:val="1"/>
+      <w:numFmt w:val="lowerLetter"/>
+      <w:lvlText w:val="%2."/>
+      <w:lvlJc w:val="left"/>
+      <w:pPr>
+        <w:ind w:left="2160" w:hanging="360"/>
+      </w:pPr>
+    </w:lvl>
+    <w:lvl w:ilvl="2" w:tplc="040E001B" w:tentative="1">
+      <w:start w:val="1"/>
+      <w:numFmt w:val="lowerRoman"/>
+      <w:lvlText w:val="%3."/>
+      <w:lvlJc w:val="right"/>
+      <w:pPr>
+        <w:ind w:left="2880" w:hanging="180"/>
+      </w:pPr>
+    </w:lvl>
+    <w:lvl w:ilvl="3" w:tplc="040E000F" w:tentative="1">
+      <w:start w:val="1"/>
+      <w:numFmt w:val="decimal"/>
+      <w:lvlText w:val="%4."/>
+      <w:lvlJc w:val="left"/>
+      <w:pPr>
+        <w:ind w:left="3600" w:hanging="360"/>
+      </w:pPr>
+    </w:lvl>
+    <w:lvl w:ilvl="4" w:tplc="040E0019" w:tentative="1">
+      <w:start w:val="1"/>
+      <w:numFmt w:val="lowerLetter"/>
+      <w:lvlText w:val="%5."/>
+      <w:lvlJc w:val="left"/>
+      <w:pPr>
+        <w:ind w:left="4320" w:hanging="360"/>
+      </w:pPr>
+    </w:lvl>
+    <w:lvl w:ilvl="5" w:tplc="040E001B" w:tentative="1">
+      <w:start w:val="1"/>
+      <w:numFmt w:val="lowerRoman"/>
+      <w:lvlText w:val="%6."/>
+      <w:lvlJc w:val="right"/>
+      <w:pPr>
+        <w:ind w:left="5040" w:hanging="180"/>
+      </w:pPr>
+    </w:lvl>
+    <w:lvl w:ilvl="6" w:tplc="040E000F" w:tentative="1">
+      <w:start w:val="1"/>
+      <w:numFmt w:val="decimal"/>
+      <w:lvlText w:val="%7."/>
+      <w:lvlJc w:val="left"/>
+      <w:pPr>
+        <w:ind w:left="5760" w:hanging="360"/>
+      </w:pPr>
+    </w:lvl>
+    <w:lvl w:ilvl="7" w:tplc="040E0019" w:tentative="1">
+      <w:start w:val="1"/>
+      <w:numFmt w:val="lowerLetter"/>
+      <w:lvlText w:val="%8."/>
+      <w:lvlJc w:val="left"/>
+      <w:pPr>
+        <w:ind w:left="6480" w:hanging="360"/>
+      </w:pPr>
+    </w:lvl>
+    <w:lvl w:ilvl="8" w:tplc="040E001B" w:tentative="1">
+      <w:start w:val="1"/>
+      <w:numFmt w:val="lowerRoman"/>
+      <w:lvlText w:val="%9."/>
+      <w:lvlJc w:val="right"/>
+      <w:pPr>
+        <w:ind w:left="7200" w:hanging="180"/>
+      </w:pPr>
+    </w:lvl>
+  </w:abstractNum>
+  <w:abstractNum w:abstractNumId="16" w15:restartNumberingAfterBreak="0">
+    <w:nsid w:val="20E522C8"/>
+    <w:multiLevelType w:val="hybridMultilevel"/>
+    <w:tmpl w:val="2A08D918"/>
+    <w:lvl w:ilvl="0" w:tplc="EC0AE582">
+      <w:start w:val="1"/>
+      <w:numFmt w:val="decimal"/>
+      <w:lvlText w:val="%1."/>
+      <w:lvlJc w:val="left"/>
+      <w:pPr>
+        <w:ind w:left="1080" w:hanging="360"/>
+      </w:pPr>
+      <w:rPr>
+        <w:rFonts w:hint="default"/>
+      </w:rPr>
+    </w:lvl>
+    <w:lvl w:ilvl="1" w:tplc="040E0019" w:tentative="1">
+      <w:start w:val="1"/>
+      <w:numFmt w:val="lowerLetter"/>
+      <w:lvlText w:val="%2."/>
+      <w:lvlJc w:val="left"/>
+      <w:pPr>
+        <w:ind w:left="1800" w:hanging="360"/>
+      </w:pPr>
+    </w:lvl>
+    <w:lvl w:ilvl="2" w:tplc="040E001B" w:tentative="1">
+      <w:start w:val="1"/>
+      <w:numFmt w:val="lowerRoman"/>
+      <w:lvlText w:val="%3."/>
+      <w:lvlJc w:val="right"/>
+      <w:pPr>
+        <w:ind w:left="2520" w:hanging="180"/>
+      </w:pPr>
+    </w:lvl>
+    <w:lvl w:ilvl="3" w:tplc="040E000F" w:tentative="1">
+      <w:start w:val="1"/>
+      <w:numFmt w:val="decimal"/>
+      <w:lvlText w:val="%4."/>
+      <w:lvlJc w:val="left"/>
+      <w:pPr>
+        <w:ind w:left="3240" w:hanging="360"/>
+      </w:pPr>
+    </w:lvl>
+    <w:lvl w:ilvl="4" w:tplc="040E0019" w:tentative="1">
+      <w:start w:val="1"/>
+      <w:numFmt w:val="lowerLetter"/>
+      <w:lvlText w:val="%5."/>
+      <w:lvlJc w:val="left"/>
+      <w:pPr>
+        <w:ind w:left="3960" w:hanging="360"/>
+      </w:pPr>
+    </w:lvl>
+    <w:lvl w:ilvl="5" w:tplc="040E001B" w:tentative="1">
+      <w:start w:val="1"/>
+      <w:numFmt w:val="lowerRoman"/>
+      <w:lvlText w:val="%6."/>
+      <w:lvlJc w:val="right"/>
+      <w:pPr>
+        <w:ind w:left="4680" w:hanging="180"/>
+      </w:pPr>
+    </w:lvl>
+    <w:lvl w:ilvl="6" w:tplc="040E000F" w:tentative="1">
+      <w:start w:val="1"/>
+      <w:numFmt w:val="decimal"/>
+      <w:lvlText w:val="%7."/>
+      <w:lvlJc w:val="left"/>
+      <w:pPr>
+        <w:ind w:left="5400" w:hanging="360"/>
+      </w:pPr>
+    </w:lvl>
+    <w:lvl w:ilvl="7" w:tplc="040E0019" w:tentative="1">
+      <w:start w:val="1"/>
+      <w:numFmt w:val="lowerLetter"/>
+      <w:lvlText w:val="%8."/>
+      <w:lvlJc w:val="left"/>
+      <w:pPr>
+        <w:ind w:left="6120" w:hanging="360"/>
+      </w:pPr>
+    </w:lvl>
+    <w:lvl w:ilvl="8" w:tplc="040E001B" w:tentative="1">
+      <w:start w:val="1"/>
+      <w:numFmt w:val="lowerRoman"/>
+      <w:lvlText w:val="%9."/>
+      <w:lvlJc w:val="right"/>
+      <w:pPr>
+        <w:ind w:left="6840" w:hanging="180"/>
+      </w:pPr>
+    </w:lvl>
+  </w:abstractNum>
+  <w:abstractNum w:abstractNumId="17" w15:restartNumberingAfterBreak="0">
     <w:nsid w:val="2900117D"/>
     <w:multiLevelType w:val="hybridMultilevel"/>
     <w:tmpl w:val="3DDCA656"/>
@@ -4761,7 +6296,7 @@
       </w:rPr>
     </w:lvl>
   </w:abstractNum>
-  <w:abstractNum w:abstractNumId="16" w15:restartNumberingAfterBreak="0">
+  <w:abstractNum w:abstractNumId="18" w15:restartNumberingAfterBreak="0">
     <w:nsid w:val="2FED54D7"/>
     <w:multiLevelType w:val="hybridMultilevel"/>
     <w:tmpl w:val="11461F9C"/>
@@ -4874,7 +6409,7 @@
       </w:rPr>
     </w:lvl>
   </w:abstractNum>
-  <w:abstractNum w:abstractNumId="17" w15:restartNumberingAfterBreak="0">
+  <w:abstractNum w:abstractNumId="19" w15:restartNumberingAfterBreak="0">
     <w:nsid w:val="3353475A"/>
     <w:multiLevelType w:val="multilevel"/>
     <w:tmpl w:val="418E4214"/>
@@ -4961,7 +6496,7 @@
       </w:pPr>
     </w:lvl>
   </w:abstractNum>
-  <w:abstractNum w:abstractNumId="18" w15:restartNumberingAfterBreak="0">
+  <w:abstractNum w:abstractNumId="20" w15:restartNumberingAfterBreak="0">
     <w:nsid w:val="36AB7E05"/>
     <w:multiLevelType w:val="multilevel"/>
     <w:tmpl w:val="FFB42E42"/>
@@ -5078,7 +6613,7 @@
       </w:pPr>
     </w:lvl>
   </w:abstractNum>
-  <w:abstractNum w:abstractNumId="19" w15:restartNumberingAfterBreak="0">
+  <w:abstractNum w:abstractNumId="21" w15:restartNumberingAfterBreak="0">
     <w:nsid w:val="36B04F5A"/>
     <w:multiLevelType w:val="multilevel"/>
     <w:tmpl w:val="907A15EC"/>
@@ -5220,7 +6755,7 @@
       </w:rPr>
     </w:lvl>
   </w:abstractNum>
-  <w:abstractNum w:abstractNumId="20" w15:restartNumberingAfterBreak="0">
+  <w:abstractNum w:abstractNumId="22" w15:restartNumberingAfterBreak="0">
     <w:nsid w:val="3A162A58"/>
     <w:multiLevelType w:val="multilevel"/>
     <w:tmpl w:val="907A15EC"/>
@@ -5364,7 +6899,7 @@
       </w:rPr>
     </w:lvl>
   </w:abstractNum>
-  <w:abstractNum w:abstractNumId="21" w15:restartNumberingAfterBreak="0">
+  <w:abstractNum w:abstractNumId="23" w15:restartNumberingAfterBreak="0">
     <w:nsid w:val="43AD1628"/>
     <w:multiLevelType w:val="multilevel"/>
     <w:tmpl w:val="907A15EC"/>
@@ -5508,7 +7043,96 @@
       </w:rPr>
     </w:lvl>
   </w:abstractNum>
-  <w:abstractNum w:abstractNumId="22" w15:restartNumberingAfterBreak="0">
+  <w:abstractNum w:abstractNumId="24" w15:restartNumberingAfterBreak="0">
+    <w:nsid w:val="52E3112C"/>
+    <w:multiLevelType w:val="hybridMultilevel"/>
+    <w:tmpl w:val="674E843A"/>
+    <w:lvl w:ilvl="0" w:tplc="29C8427E">
+      <w:start w:val="1"/>
+      <w:numFmt w:val="decimal"/>
+      <w:lvlText w:val="%1."/>
+      <w:lvlJc w:val="left"/>
+      <w:pPr>
+        <w:ind w:left="1080" w:hanging="360"/>
+      </w:pPr>
+      <w:rPr>
+        <w:rFonts w:hint="default"/>
+      </w:rPr>
+    </w:lvl>
+    <w:lvl w:ilvl="1" w:tplc="040E0019" w:tentative="1">
+      <w:start w:val="1"/>
+      <w:numFmt w:val="lowerLetter"/>
+      <w:lvlText w:val="%2."/>
+      <w:lvlJc w:val="left"/>
+      <w:pPr>
+        <w:ind w:left="1800" w:hanging="360"/>
+      </w:pPr>
+    </w:lvl>
+    <w:lvl w:ilvl="2" w:tplc="040E001B" w:tentative="1">
+      <w:start w:val="1"/>
+      <w:numFmt w:val="lowerRoman"/>
+      <w:lvlText w:val="%3."/>
+      <w:lvlJc w:val="right"/>
+      <w:pPr>
+        <w:ind w:left="2520" w:hanging="180"/>
+      </w:pPr>
+    </w:lvl>
+    <w:lvl w:ilvl="3" w:tplc="040E000F" w:tentative="1">
+      <w:start w:val="1"/>
+      <w:numFmt w:val="decimal"/>
+      <w:lvlText w:val="%4."/>
+      <w:lvlJc w:val="left"/>
+      <w:pPr>
+        <w:ind w:left="3240" w:hanging="360"/>
+      </w:pPr>
+    </w:lvl>
+    <w:lvl w:ilvl="4" w:tplc="040E0019" w:tentative="1">
+      <w:start w:val="1"/>
+      <w:numFmt w:val="lowerLetter"/>
+      <w:lvlText w:val="%5."/>
+      <w:lvlJc w:val="left"/>
+      <w:pPr>
+        <w:ind w:left="3960" w:hanging="360"/>
+      </w:pPr>
+    </w:lvl>
+    <w:lvl w:ilvl="5" w:tplc="040E001B" w:tentative="1">
+      <w:start w:val="1"/>
+      <w:numFmt w:val="lowerRoman"/>
+      <w:lvlText w:val="%6."/>
+      <w:lvlJc w:val="right"/>
+      <w:pPr>
+        <w:ind w:left="4680" w:hanging="180"/>
+      </w:pPr>
+    </w:lvl>
+    <w:lvl w:ilvl="6" w:tplc="040E000F" w:tentative="1">
+      <w:start w:val="1"/>
+      <w:numFmt w:val="decimal"/>
+      <w:lvlText w:val="%7."/>
+      <w:lvlJc w:val="left"/>
+      <w:pPr>
+        <w:ind w:left="5400" w:hanging="360"/>
+      </w:pPr>
+    </w:lvl>
+    <w:lvl w:ilvl="7" w:tplc="040E0019" w:tentative="1">
+      <w:start w:val="1"/>
+      <w:numFmt w:val="lowerLetter"/>
+      <w:lvlText w:val="%8."/>
+      <w:lvlJc w:val="left"/>
+      <w:pPr>
+        <w:ind w:left="6120" w:hanging="360"/>
+      </w:pPr>
+    </w:lvl>
+    <w:lvl w:ilvl="8" w:tplc="040E001B" w:tentative="1">
+      <w:start w:val="1"/>
+      <w:numFmt w:val="lowerRoman"/>
+      <w:lvlText w:val="%9."/>
+      <w:lvlJc w:val="right"/>
+      <w:pPr>
+        <w:ind w:left="6840" w:hanging="180"/>
+      </w:pPr>
+    </w:lvl>
+  </w:abstractNum>
+  <w:abstractNum w:abstractNumId="25" w15:restartNumberingAfterBreak="0">
     <w:nsid w:val="53535320"/>
     <w:multiLevelType w:val="multilevel"/>
     <w:tmpl w:val="907A15EC"/>
@@ -5652,7 +7276,7 @@
       </w:rPr>
     </w:lvl>
   </w:abstractNum>
-  <w:abstractNum w:abstractNumId="23" w15:restartNumberingAfterBreak="0">
+  <w:abstractNum w:abstractNumId="26" w15:restartNumberingAfterBreak="0">
     <w:nsid w:val="64B779E8"/>
     <w:multiLevelType w:val="hybridMultilevel"/>
     <w:tmpl w:val="A0D6B0CA"/>
@@ -5764,7 +7388,7 @@
       </w:rPr>
     </w:lvl>
   </w:abstractNum>
-  <w:abstractNum w:abstractNumId="24" w15:restartNumberingAfterBreak="0">
+  <w:abstractNum w:abstractNumId="27" w15:restartNumberingAfterBreak="0">
     <w:nsid w:val="652748B7"/>
     <w:multiLevelType w:val="hybridMultilevel"/>
     <w:tmpl w:val="EB6C336C"/>
@@ -5877,7 +7501,96 @@
       </w:rPr>
     </w:lvl>
   </w:abstractNum>
-  <w:abstractNum w:abstractNumId="25" w15:restartNumberingAfterBreak="0">
+  <w:abstractNum w:abstractNumId="28" w15:restartNumberingAfterBreak="0">
+    <w:nsid w:val="6AC97E7D"/>
+    <w:multiLevelType w:val="hybridMultilevel"/>
+    <w:tmpl w:val="6DBE7BFE"/>
+    <w:lvl w:ilvl="0" w:tplc="59A6CB94">
+      <w:start w:val="1"/>
+      <w:numFmt w:val="decimal"/>
+      <w:lvlText w:val="%1."/>
+      <w:lvlJc w:val="left"/>
+      <w:pPr>
+        <w:ind w:left="1080" w:hanging="360"/>
+      </w:pPr>
+      <w:rPr>
+        <w:rFonts w:hint="default"/>
+      </w:rPr>
+    </w:lvl>
+    <w:lvl w:ilvl="1" w:tplc="040E0019" w:tentative="1">
+      <w:start w:val="1"/>
+      <w:numFmt w:val="lowerLetter"/>
+      <w:lvlText w:val="%2."/>
+      <w:lvlJc w:val="left"/>
+      <w:pPr>
+        <w:ind w:left="1800" w:hanging="360"/>
+      </w:pPr>
+    </w:lvl>
+    <w:lvl w:ilvl="2" w:tplc="040E001B" w:tentative="1">
+      <w:start w:val="1"/>
+      <w:numFmt w:val="lowerRoman"/>
+      <w:lvlText w:val="%3."/>
+      <w:lvlJc w:val="right"/>
+      <w:pPr>
+        <w:ind w:left="2520" w:hanging="180"/>
+      </w:pPr>
+    </w:lvl>
+    <w:lvl w:ilvl="3" w:tplc="040E000F" w:tentative="1">
+      <w:start w:val="1"/>
+      <w:numFmt w:val="decimal"/>
+      <w:lvlText w:val="%4."/>
+      <w:lvlJc w:val="left"/>
+      <w:pPr>
+        <w:ind w:left="3240" w:hanging="360"/>
+      </w:pPr>
+    </w:lvl>
+    <w:lvl w:ilvl="4" w:tplc="040E0019" w:tentative="1">
+      <w:start w:val="1"/>
+      <w:numFmt w:val="lowerLetter"/>
+      <w:lvlText w:val="%5."/>
+      <w:lvlJc w:val="left"/>
+      <w:pPr>
+        <w:ind w:left="3960" w:hanging="360"/>
+      </w:pPr>
+    </w:lvl>
+    <w:lvl w:ilvl="5" w:tplc="040E001B" w:tentative="1">
+      <w:start w:val="1"/>
+      <w:numFmt w:val="lowerRoman"/>
+      <w:lvlText w:val="%6."/>
+      <w:lvlJc w:val="right"/>
+      <w:pPr>
+        <w:ind w:left="4680" w:hanging="180"/>
+      </w:pPr>
+    </w:lvl>
+    <w:lvl w:ilvl="6" w:tplc="040E000F" w:tentative="1">
+      <w:start w:val="1"/>
+      <w:numFmt w:val="decimal"/>
+      <w:lvlText w:val="%7."/>
+      <w:lvlJc w:val="left"/>
+      <w:pPr>
+        <w:ind w:left="5400" w:hanging="360"/>
+      </w:pPr>
+    </w:lvl>
+    <w:lvl w:ilvl="7" w:tplc="040E0019" w:tentative="1">
+      <w:start w:val="1"/>
+      <w:numFmt w:val="lowerLetter"/>
+      <w:lvlText w:val="%8."/>
+      <w:lvlJc w:val="left"/>
+      <w:pPr>
+        <w:ind w:left="6120" w:hanging="360"/>
+      </w:pPr>
+    </w:lvl>
+    <w:lvl w:ilvl="8" w:tplc="040E001B" w:tentative="1">
+      <w:start w:val="1"/>
+      <w:numFmt w:val="lowerRoman"/>
+      <w:lvlText w:val="%9."/>
+      <w:lvlJc w:val="right"/>
+      <w:pPr>
+        <w:ind w:left="6840" w:hanging="180"/>
+      </w:pPr>
+    </w:lvl>
+  </w:abstractNum>
+  <w:abstractNum w:abstractNumId="29" w15:restartNumberingAfterBreak="0">
     <w:nsid w:val="6AFC1994"/>
     <w:multiLevelType w:val="multilevel"/>
     <w:tmpl w:val="907A15EC"/>
@@ -6020,7 +7733,7 @@
       </w:rPr>
     </w:lvl>
   </w:abstractNum>
-  <w:abstractNum w:abstractNumId="26" w15:restartNumberingAfterBreak="0">
+  <w:abstractNum w:abstractNumId="30" w15:restartNumberingAfterBreak="0">
     <w:nsid w:val="799C3B84"/>
     <w:multiLevelType w:val="multilevel"/>
     <w:tmpl w:val="C3565810"/>
@@ -6161,7 +7874,7 @@
       </w:rPr>
     </w:lvl>
   </w:abstractNum>
-  <w:abstractNum w:abstractNumId="27" w15:restartNumberingAfterBreak="0">
+  <w:abstractNum w:abstractNumId="31" w15:restartNumberingAfterBreak="0">
     <w:nsid w:val="7CE6451A"/>
     <w:multiLevelType w:val="multilevel"/>
     <w:tmpl w:val="907A15EC"/>
@@ -6308,37 +8021,37 @@
     <w:abstractNumId w:val="10"/>
   </w:num>
   <w:num w:numId="2">
-    <w:abstractNumId w:val="26"/>
+    <w:abstractNumId w:val="30"/>
   </w:num>
   <w:num w:numId="3">
     <w:abstractNumId w:val="14"/>
   </w:num>
   <w:num w:numId="4">
-    <w:abstractNumId w:val="20"/>
+    <w:abstractNumId w:val="22"/>
   </w:num>
   <w:num w:numId="5">
-    <w:abstractNumId w:val="21"/>
+    <w:abstractNumId w:val="23"/>
   </w:num>
   <w:num w:numId="6">
-    <w:abstractNumId w:val="22"/>
+    <w:abstractNumId w:val="25"/>
   </w:num>
   <w:num w:numId="7">
-    <w:abstractNumId w:val="17"/>
+    <w:abstractNumId w:val="19"/>
   </w:num>
   <w:num w:numId="8">
     <w:abstractNumId w:val="13"/>
   </w:num>
   <w:num w:numId="9">
-    <w:abstractNumId w:val="18"/>
+    <w:abstractNumId w:val="20"/>
   </w:num>
   <w:num w:numId="10">
-    <w:abstractNumId w:val="27"/>
+    <w:abstractNumId w:val="31"/>
   </w:num>
   <w:num w:numId="11">
-    <w:abstractNumId w:val="19"/>
+    <w:abstractNumId w:val="21"/>
   </w:num>
   <w:num w:numId="12">
-    <w:abstractNumId w:val="25"/>
+    <w:abstractNumId w:val="29"/>
   </w:num>
   <w:num w:numId="13">
     <w:abstractNumId w:val="9"/>
@@ -6374,19 +8087,31 @@
     <w:abstractNumId w:val="11"/>
   </w:num>
   <w:num w:numId="24">
-    <w:abstractNumId w:val="16"/>
+    <w:abstractNumId w:val="18"/>
   </w:num>
   <w:num w:numId="25">
     <w:abstractNumId w:val="12"/>
   </w:num>
   <w:num w:numId="26">
+    <w:abstractNumId w:val="17"/>
+  </w:num>
+  <w:num w:numId="27">
+    <w:abstractNumId w:val="27"/>
+  </w:num>
+  <w:num w:numId="28">
+    <w:abstractNumId w:val="26"/>
+  </w:num>
+  <w:num w:numId="29">
+    <w:abstractNumId w:val="28"/>
+  </w:num>
+  <w:num w:numId="30">
+    <w:abstractNumId w:val="24"/>
+  </w:num>
+  <w:num w:numId="31">
     <w:abstractNumId w:val="15"/>
   </w:num>
-  <w:num w:numId="27">
-    <w:abstractNumId w:val="24"/>
-  </w:num>
-  <w:num w:numId="28">
-    <w:abstractNumId w:val="23"/>
+  <w:num w:numId="32">
+    <w:abstractNumId w:val="16"/>
   </w:num>
   <w:numIdMacAtCleanup w:val="12"/>
 </w:numbering>

</xml_diff>

<commit_message>
Add content to preliminaries
</commit_message>
<xml_diff>
--- a/thesis.docx
+++ b/thesis.docx
@@ -1,6 +1,6 @@
 
 <file path=word/document.xml><?xml version="1.0" encoding="utf-8"?>
-<w:document xmlns:wpc="http://schemas.microsoft.com/office/word/2010/wordprocessingCanvas" xmlns:cx="http://schemas.microsoft.com/office/drawing/2014/chartex" xmlns:cx1="http://schemas.microsoft.com/office/drawing/2015/9/8/chartex" xmlns:cx2="http://schemas.microsoft.com/office/drawing/2015/10/21/chartex" xmlns:cx3="http://schemas.microsoft.com/office/drawing/2016/5/9/chartex" xmlns:cx4="http://schemas.microsoft.com/office/drawing/2016/5/10/chartex" xmlns:cx5="http://schemas.microsoft.com/office/drawing/2016/5/11/chartex" xmlns:cx6="http://schemas.microsoft.com/office/drawing/2016/5/12/chartex" xmlns:cx7="http://schemas.microsoft.com/office/drawing/2016/5/13/chartex" xmlns:cx8="http://schemas.microsoft.com/office/drawing/2016/5/14/chartex" xmlns:mc="http://schemas.openxmlformats.org/markup-compatibility/2006" xmlns:aink="http://schemas.microsoft.com/office/drawing/2016/ink" xmlns:am3d="http://schemas.microsoft.com/office/drawing/2017/model3d" xmlns:o="urn:schemas-microsoft-com:office:office" xmlns:r="http://schemas.openxmlformats.org/officeDocument/2006/relationships" xmlns:m="http://schemas.openxmlformats.org/officeDocument/2006/math" xmlns:v="urn:schemas-microsoft-com:vml" xmlns:wp14="http://schemas.microsoft.com/office/word/2010/wordprocessingDrawing" xmlns:wp="http://schemas.openxmlformats.org/drawingml/2006/wordprocessingDrawing" xmlns:w10="urn:schemas-microsoft-com:office:word" xmlns:w="http://schemas.openxmlformats.org/wordprocessingml/2006/main" xmlns:w14="http://schemas.microsoft.com/office/word/2010/wordml" xmlns:w15="http://schemas.microsoft.com/office/word/2012/wordml" xmlns:w16cex="http://schemas.microsoft.com/office/word/2018/wordml/cex" xmlns:w16cid="http://schemas.microsoft.com/office/word/2016/wordml/cid" xmlns:w16="http://schemas.microsoft.com/office/word/2018/wordml" xmlns:w16sdtdh="http://schemas.microsoft.com/office/word/2020/wordml/sdtdatahash" xmlns:w16se="http://schemas.microsoft.com/office/word/2015/wordml/symex" xmlns:wpg="http://schemas.microsoft.com/office/word/2010/wordprocessingGroup" xmlns:wpi="http://schemas.microsoft.com/office/word/2010/wordprocessingInk" xmlns:wne="http://schemas.microsoft.com/office/word/2006/wordml" xmlns:wps="http://schemas.microsoft.com/office/word/2010/wordprocessingShape" mc:Ignorable="w14 w15 w16se w16cid w16 w16cex w16sdtdh wp14">
+<w:document xmlns:wpc="http://schemas.microsoft.com/office/word/2010/wordprocessingCanvas" xmlns:cx="http://schemas.microsoft.com/office/drawing/2014/chartex" xmlns:cx1="http://schemas.microsoft.com/office/drawing/2015/9/8/chartex" xmlns:cx2="http://schemas.microsoft.com/office/drawing/2015/10/21/chartex" xmlns:cx3="http://schemas.microsoft.com/office/drawing/2016/5/9/chartex" xmlns:cx4="http://schemas.microsoft.com/office/drawing/2016/5/10/chartex" xmlns:cx5="http://schemas.microsoft.com/office/drawing/2016/5/11/chartex" xmlns:cx6="http://schemas.microsoft.com/office/drawing/2016/5/12/chartex" xmlns:cx7="http://schemas.microsoft.com/office/drawing/2016/5/13/chartex" xmlns:cx8="http://schemas.microsoft.com/office/drawing/2016/5/14/chartex" xmlns:mc="http://schemas.openxmlformats.org/markup-compatibility/2006" xmlns:aink="http://schemas.microsoft.com/office/drawing/2016/ink" xmlns:am3d="http://schemas.microsoft.com/office/drawing/2017/model3d" xmlns:o="urn:schemas-microsoft-com:office:office" xmlns:oel="http://schemas.microsoft.com/office/2019/extlst" xmlns:r="http://schemas.openxmlformats.org/officeDocument/2006/relationships" xmlns:m="http://schemas.openxmlformats.org/officeDocument/2006/math" xmlns:v="urn:schemas-microsoft-com:vml" xmlns:wp14="http://schemas.microsoft.com/office/word/2010/wordprocessingDrawing" xmlns:wp="http://schemas.openxmlformats.org/drawingml/2006/wordprocessingDrawing" xmlns:w10="urn:schemas-microsoft-com:office:word" xmlns:w="http://schemas.openxmlformats.org/wordprocessingml/2006/main" xmlns:w14="http://schemas.microsoft.com/office/word/2010/wordml" xmlns:w15="http://schemas.microsoft.com/office/word/2012/wordml" xmlns:w16cex="http://schemas.microsoft.com/office/word/2018/wordml/cex" xmlns:w16cid="http://schemas.microsoft.com/office/word/2016/wordml/cid" xmlns:w16="http://schemas.microsoft.com/office/word/2018/wordml" xmlns:w16sdtdh="http://schemas.microsoft.com/office/word/2020/wordml/sdtdatahash" xmlns:w16se="http://schemas.microsoft.com/office/word/2015/wordml/symex" xmlns:wpg="http://schemas.microsoft.com/office/word/2010/wordprocessingGroup" xmlns:wpi="http://schemas.microsoft.com/office/word/2010/wordprocessingInk" xmlns:wne="http://schemas.microsoft.com/office/word/2006/wordml" xmlns:wps="http://schemas.microsoft.com/office/word/2010/wordprocessingShape" mc:Ignorable="w14 w15 w16se w16cid w16 w16cex w16sdtdh wp14">
   <w:body>
     <w:p>
       <w:pPr>
@@ -98,21 +98,11 @@
       <w:pPr>
         <w:pStyle w:val="Cmlapkarstanszk"/>
       </w:pPr>
-      <w:r>
-        <w:fldChar w:fldCharType="begin"/>
-      </w:r>
-      <w:r>
-        <w:instrText xml:space="preserve"> DOCPROPERTY  Company  \* MERGEFORMAT </w:instrText>
-      </w:r>
-      <w:r>
-        <w:fldChar w:fldCharType="separate"/>
-      </w:r>
-      <w:r>
-        <w:t>Automatizálási és Alkalmazott Informatikai Tanszék</w:t>
-      </w:r>
-      <w:r>
-        <w:fldChar w:fldCharType="end"/>
-      </w:r>
+      <w:fldSimple w:instr=" DOCPROPERTY  Company  \* MERGEFORMAT ">
+        <w:r>
+          <w:t>Automatizálási és Alkalmazott Informatikai Tanszék</w:t>
+        </w:r>
+      </w:fldSimple>
     </w:p>
     <w:p/>
     <w:p/>
@@ -2485,7 +2475,417 @@
         <w:t>egy adott témakörhöz kapcsolódó további szakirodalmat keres, ajánlom az irodalomjegyzékben összegyűjtött források, hivatkozások</w:t>
       </w:r>
       <w:r>
-        <w:t xml:space="preserve"> olvasását.</w:t>
+        <w:t xml:space="preserve"> </w:t>
+      </w:r>
+      <w:r>
+        <w:t>tanulmányozását</w:t>
+      </w:r>
+      <w:r>
+        <w:t>.</w:t>
+      </w:r>
+    </w:p>
+    <w:p>
+      <w:pPr>
+        <w:pStyle w:val="Cmsor2"/>
+      </w:pPr>
+      <w:r>
+        <w:t>Unix-szerű grafikus felhasználói felületek</w:t>
+      </w:r>
+    </w:p>
+    <w:p>
+      <w:r>
+        <w:rPr>
+          <w:noProof/>
+        </w:rPr>
+        <w:drawing>
+          <wp:anchor distT="0" distB="0" distL="114300" distR="114300" simplePos="0" relativeHeight="251662848" behindDoc="0" locked="0" layoutInCell="1" allowOverlap="1" wp14:anchorId="7ED7CBAD" wp14:editId="74C89FB9">
+            <wp:simplePos x="0" y="0"/>
+            <wp:positionH relativeFrom="column">
+              <wp:posOffset>825288</wp:posOffset>
+            </wp:positionH>
+            <wp:positionV relativeFrom="paragraph">
+              <wp:posOffset>1669838</wp:posOffset>
+            </wp:positionV>
+            <wp:extent cx="4046220" cy="3970020"/>
+            <wp:effectExtent l="0" t="0" r="0" b="0"/>
+            <wp:wrapTopAndBottom/>
+            <wp:docPr id="8" name="Kép 8"/>
+            <wp:cNvGraphicFramePr>
+              <a:graphicFrameLocks xmlns:a="http://schemas.openxmlformats.org/drawingml/2006/main" noChangeAspect="1"/>
+            </wp:cNvGraphicFramePr>
+            <a:graphic xmlns:a="http://schemas.openxmlformats.org/drawingml/2006/main">
+              <a:graphicData uri="http://schemas.openxmlformats.org/drawingml/2006/picture">
+                <pic:pic xmlns:pic="http://schemas.openxmlformats.org/drawingml/2006/picture">
+                  <pic:nvPicPr>
+                    <pic:cNvPr id="0" name="Picture 5"/>
+                    <pic:cNvPicPr>
+                      <a:picLocks noChangeAspect="1" noChangeArrowheads="1"/>
+                    </pic:cNvPicPr>
+                  </pic:nvPicPr>
+                  <pic:blipFill>
+                    <a:blip r:embed="rId10">
+                      <a:extLst>
+                        <a:ext uri="{28A0092B-C50C-407E-A947-70E740481C1C}">
+                          <a14:useLocalDpi xmlns:a14="http://schemas.microsoft.com/office/drawing/2010/main" val="0"/>
+                        </a:ext>
+                      </a:extLst>
+                    </a:blip>
+                    <a:srcRect/>
+                    <a:stretch>
+                      <a:fillRect/>
+                    </a:stretch>
+                  </pic:blipFill>
+                  <pic:spPr bwMode="auto">
+                    <a:xfrm>
+                      <a:off x="0" y="0"/>
+                      <a:ext cx="4046220" cy="3970020"/>
+                    </a:xfrm>
+                    <a:prstGeom prst="rect">
+                      <a:avLst/>
+                    </a:prstGeom>
+                    <a:noFill/>
+                    <a:ln>
+                      <a:noFill/>
+                    </a:ln>
+                  </pic:spPr>
+                </pic:pic>
+              </a:graphicData>
+            </a:graphic>
+            <wp14:sizeRelH relativeFrom="margin">
+              <wp14:pctWidth>0</wp14:pctWidth>
+            </wp14:sizeRelH>
+            <wp14:sizeRelV relativeFrom="margin">
+              <wp14:pctHeight>0</wp14:pctHeight>
+            </wp14:sizeRelV>
+          </wp:anchor>
+        </w:drawing>
+      </w:r>
+      <w:r>
+        <w:rPr>
+          <w:noProof/>
+        </w:rPr>
+        <w:pict w14:anchorId="53A65872">
+          <v:shapetype id="_x0000_t202" coordsize="21600,21600" o:spt="202" path="m,l,21600r21600,l21600,xe">
+            <v:stroke joinstyle="miter"/>
+            <v:path gradientshapeok="t" o:connecttype="rect"/>
+          </v:shapetype>
+          <v:shape id="_x0000_s1033" type="#_x0000_t202" style="position:absolute;left:0;text-align:left;margin-left:68.15pt;margin-top:445.2pt;width:314.55pt;height:20.2pt;z-index:251660288;mso-position-horizontal-relative:text;mso-position-vertical-relative:text" stroked="f">
+            <v:textbox style="mso-next-textbox:#_x0000_s1033" inset="0,0,0,0">
+              <w:txbxContent>
+                <w:p>
+                  <w:pPr>
+                    <w:pStyle w:val="Kpalrs"/>
+                    <w:rPr>
+                      <w:noProof/>
+                      <w:sz w:val="24"/>
+                      <w:szCs w:val="24"/>
+                    </w:rPr>
+                  </w:pPr>
+                  <w:r>
+                    <w:rPr>
+                      <w:noProof/>
+                    </w:rPr>
+                    <w:fldChar w:fldCharType="begin"/>
+                  </w:r>
+                  <w:r>
+                    <w:rPr>
+                      <w:noProof/>
+                    </w:rPr>
+                    <w:instrText xml:space="preserve"> SEQ Ábra \* ARABIC </w:instrText>
+                  </w:r>
+                  <w:r>
+                    <w:rPr>
+                      <w:noProof/>
+                    </w:rPr>
+                    <w:fldChar w:fldCharType="separate"/>
+                  </w:r>
+                  <w:r>
+                    <w:rPr>
+                      <w:noProof/>
+                    </w:rPr>
+                    <w:t>1</w:t>
+                  </w:r>
+                  <w:r>
+                    <w:rPr>
+                      <w:noProof/>
+                    </w:rPr>
+                    <w:fldChar w:fldCharType="end"/>
+                  </w:r>
+                  <w:r>
+                    <w:t xml:space="preserve">. </w:t>
+                  </w:r>
+                  <w:r>
+                    <w:t>á</w:t>
+                  </w:r>
+                  <w:r>
+                    <w:t xml:space="preserve">bra </w:t>
+                  </w:r>
+                  <w:r>
+                    <w:rPr>
+                      <w:b w:val="0"/>
+                      <w:bCs w:val="0"/>
+                    </w:rPr>
+                    <w:t>A GUI felépítése</w:t>
+                  </w:r>
+                </w:p>
+              </w:txbxContent>
+            </v:textbox>
+            <w10:wrap type="topAndBottom"/>
+          </v:shape>
+        </w:pict>
+      </w:r>
+      <w:r>
+        <w:t>A Unix-szerű operációs rendszerek esetén a grafikus felhasználói felület (amennyiben a rendszer egyáltalán rendelkezik GUI-</w:t>
+      </w:r>
+      <w:proofErr w:type="spellStart"/>
+      <w:r>
+        <w:t>val</w:t>
+      </w:r>
+      <w:proofErr w:type="spellEnd"/>
+      <w:r>
+        <w:t xml:space="preserve"> (</w:t>
+      </w:r>
+      <w:proofErr w:type="spellStart"/>
+      <w:r>
+        <w:t>Graphical</w:t>
+      </w:r>
+      <w:proofErr w:type="spellEnd"/>
+      <w:r>
+        <w:t xml:space="preserve"> </w:t>
+      </w:r>
+      <w:proofErr w:type="spellStart"/>
+      <w:r>
+        <w:t>User</w:t>
+      </w:r>
+      <w:proofErr w:type="spellEnd"/>
+      <w:r>
+        <w:t xml:space="preserve"> </w:t>
+      </w:r>
+      <w:proofErr w:type="spellStart"/>
+      <w:r>
+        <w:t>Interface</w:t>
+      </w:r>
+      <w:proofErr w:type="spellEnd"/>
+      <w:r>
+        <w:t xml:space="preserve">)) meglehetősen összetett. Egy GUI általában több különböző komponensből áll, például (a teljeség igénye nélkül): </w:t>
+      </w:r>
+      <w:r>
+        <w:t xml:space="preserve">asztali környezet, </w:t>
+      </w:r>
+      <w:r>
+        <w:t xml:space="preserve">ablakozó szoftver, </w:t>
+      </w:r>
+      <w:proofErr w:type="spellStart"/>
+      <w:r>
+        <w:t>widget</w:t>
+      </w:r>
+      <w:proofErr w:type="spellEnd"/>
+      <w:r>
+        <w:t xml:space="preserve"> könyvtárak, bemeneti / kimeneti eszközök,</w:t>
+      </w:r>
+      <w:r>
+        <w:t xml:space="preserve"> megjelenítő szerver,</w:t>
+      </w:r>
+      <w:r>
+        <w:t xml:space="preserve"> stb. </w:t>
+      </w:r>
+      <w:r>
+        <w:t>A következő ábra betekintést nyújt egy tipikus GUI felépítésébe:</w:t>
+      </w:r>
+    </w:p>
+    <w:p>
+      <w:r>
+        <w:lastRenderedPageBreak/>
+        <w:t xml:space="preserve">A felhasználó elsősorban az </w:t>
+      </w:r>
+      <w:r>
+        <w:rPr>
+          <w:b/>
+          <w:bCs/>
+        </w:rPr>
+        <w:t>asztali környezettel</w:t>
+      </w:r>
+      <w:r>
+        <w:rPr>
+          <w:b/>
+          <w:bCs/>
+        </w:rPr>
+        <w:t xml:space="preserve"> </w:t>
+      </w:r>
+      <w:r>
+        <w:t>(</w:t>
+      </w:r>
+      <w:proofErr w:type="spellStart"/>
+      <w:r>
+        <w:t>desktop</w:t>
+      </w:r>
+      <w:proofErr w:type="spellEnd"/>
+      <w:r>
+        <w:t xml:space="preserve"> </w:t>
+      </w:r>
+      <w:proofErr w:type="spellStart"/>
+      <w:r>
+        <w:t>environment</w:t>
+      </w:r>
+      <w:proofErr w:type="spellEnd"/>
+      <w:r>
+        <w:t>)</w:t>
+      </w:r>
+      <w:r>
+        <w:t xml:space="preserve"> lép interakcióba.</w:t>
+      </w:r>
+      <w:r>
+        <w:t xml:space="preserve"> </w:t>
+      </w:r>
+      <w:r>
+        <w:t>A legtöbb grafikus interfésszel rendelkező Linux disztribúció valamilyen asztali környezetet használ</w:t>
+      </w:r>
+      <w:r>
+        <w:t xml:space="preserve">. </w:t>
+      </w:r>
+      <w:r>
+        <w:t xml:space="preserve">Jelenleg a legelterjedtebb asztali környezetek közé tartozik a GNOME, a KDE illetve a </w:t>
+      </w:r>
+      <w:proofErr w:type="spellStart"/>
+      <w:r>
+        <w:t>Xfce</w:t>
+      </w:r>
+      <w:proofErr w:type="spellEnd"/>
+      <w:r>
+        <w:t>.</w:t>
+      </w:r>
+      <w:r>
+        <w:t xml:space="preserve"> Ezek a szoftverek különböző GUI elemeket biztosítanak (ikonok, </w:t>
+      </w:r>
+      <w:proofErr w:type="spellStart"/>
+      <w:r>
+        <w:t>widget</w:t>
+      </w:r>
+      <w:proofErr w:type="spellEnd"/>
+      <w:r>
+        <w:t xml:space="preserve">-ek, háttérképek), interfészeket nyújtanak grafikus felületek programozására. </w:t>
+      </w:r>
+      <w:r>
+        <w:t xml:space="preserve">Az </w:t>
+      </w:r>
+      <w:r>
+        <w:t xml:space="preserve">asztali környezetek gyakran </w:t>
+      </w:r>
+      <w:r>
+        <w:t xml:space="preserve">nem csak felületet és külalakot nyújtanak, </w:t>
+      </w:r>
+      <w:r>
+        <w:t xml:space="preserve">sokszor </w:t>
+      </w:r>
+      <w:r>
+        <w:t>tartalmaz</w:t>
+      </w:r>
+      <w:r>
+        <w:t>nak</w:t>
+      </w:r>
+      <w:r>
+        <w:t xml:space="preserve"> saját fájlkezelőt, beállítóprogramot, levelezőklienst és egyéb felhasználói programokat.</w:t>
+      </w:r>
+      <w:r>
+        <w:t xml:space="preserve"> </w:t>
+      </w:r>
+      <w:proofErr w:type="spellStart"/>
+      <w:r>
+        <w:t>Architekturálisan</w:t>
+      </w:r>
+      <w:proofErr w:type="spellEnd"/>
+      <w:r>
+        <w:t xml:space="preserve"> egy magasabb absztrakciós szinten helyezkednek el, mint a megjelenítő szerver, nem kommunikálnak közvetlenül a kernellel.</w:t>
+      </w:r>
+    </w:p>
+    <w:p>
+      <w:r>
+        <w:t xml:space="preserve">Az </w:t>
+      </w:r>
+      <w:r>
+        <w:rPr>
+          <w:b/>
+          <w:bCs/>
+        </w:rPr>
+        <w:t>ablakozó szoftver</w:t>
+      </w:r>
+      <w:r>
+        <w:t xml:space="preserve"> </w:t>
+      </w:r>
+      <w:r>
+        <w:t>(</w:t>
+      </w:r>
+      <w:proofErr w:type="spellStart"/>
+      <w:r>
+        <w:t>window</w:t>
+      </w:r>
+      <w:proofErr w:type="spellEnd"/>
+      <w:r>
+        <w:t xml:space="preserve"> </w:t>
+      </w:r>
+      <w:proofErr w:type="spellStart"/>
+      <w:r>
+        <w:t>manager</w:t>
+      </w:r>
+      <w:proofErr w:type="spellEnd"/>
+      <w:r>
+        <w:t xml:space="preserve">) olyan </w:t>
+      </w:r>
+      <w:r>
+        <w:t>szoftver</w:t>
+      </w:r>
+      <w:r>
+        <w:t>, amely egy ablakrendszerben az ablakok elhelyezését és megjelenését vezérli egy grafikus felhasználói felületen. Ez lehet egy asztali környezet része vagy önállóan is használható.</w:t>
+      </w:r>
+    </w:p>
+    <w:p>
+      <w:r>
+        <w:t xml:space="preserve">Azt a szoftvert, ami a különböző GUI komponenseket összefogja és lehetővé teszi, hogy ezek hatékonyan együttműködjenek </w:t>
+      </w:r>
+      <w:r>
+        <w:rPr>
+          <w:b/>
+          <w:bCs/>
+        </w:rPr>
+        <w:t>megjelenítő szervernek</w:t>
+      </w:r>
+      <w:r>
+        <w:t xml:space="preserve"> (display server) hívják. A megjelenítő szerver kezeli az alsóbb szintű funkciókat, közvetlenül kommunikál a kernellel (ezen keresztül pedig a hardver erőforrásokkal). A képernyőre való rajzolást és a bemeneti / kimeneti eszközök adatainak továbbítását a grafikus alkalmazások felé </w:t>
+      </w:r>
+      <w:r>
+        <w:t>szintén</w:t>
+      </w:r>
+      <w:r>
+        <w:t xml:space="preserve"> a megjelenítő szerver végzi. A többi felsőbb szintű komponenst </w:t>
+      </w:r>
+      <w:r>
+        <w:t xml:space="preserve">egymással </w:t>
+      </w:r>
+      <w:r>
+        <w:t>integrálja, interfészeket biztosít, amelyeken keresztül az alsóbb szintű funkciók elérhetővé válnak.</w:t>
+      </w:r>
+    </w:p>
+    <w:p>
+      <w:r>
+        <w:t xml:space="preserve">A megjelenítő szerver kliensének tekintünk általában minden grafikus felülettel rendelkező alkalmazást, de természetesen GUI nélküli programok is lehetnek kliens alkalmazások. A megjelenítő szerver a klienseivel a </w:t>
+      </w:r>
+      <w:r>
+        <w:rPr>
+          <w:b/>
+          <w:bCs/>
+        </w:rPr>
+        <w:t>megjelenítő protokollon</w:t>
+      </w:r>
+      <w:r>
+        <w:t xml:space="preserve"> (display </w:t>
+      </w:r>
+      <w:proofErr w:type="spellStart"/>
+      <w:r>
+        <w:t>protocol</w:t>
+      </w:r>
+      <w:proofErr w:type="spellEnd"/>
+      <w:r>
+        <w:t>) keresztül kommunikál.</w:t>
       </w:r>
     </w:p>
     <w:p>
@@ -2508,7 +2908,6 @@
           <w:id w:val="82421343"/>
           <w:citation/>
         </w:sdtPr>
-        <w:sdtEndPr/>
         <w:sdtContent>
           <w:r>
             <w:fldChar w:fldCharType="begin"/>
@@ -2533,27 +2932,49 @@
     </w:p>
     <w:p>
       <w:r>
-        <w:t>A Unix-szerű operációs rendszerek esetén a grafikus felhasználói felület (amennyiben a rendszer egyáltalán rendelkezik GUI-</w:t>
-      </w:r>
-      <w:proofErr w:type="spellStart"/>
-      <w:r>
-        <w:t>val</w:t>
-      </w:r>
-      <w:proofErr w:type="spellEnd"/>
-      <w:r>
-        <w:t xml:space="preserve"> (</w:t>
-      </w:r>
-      <w:proofErr w:type="spellStart"/>
-      <w:r>
-        <w:t>Graphical</w:t>
-      </w:r>
-      <w:proofErr w:type="spellEnd"/>
+        <w:t>Linux rendszerek esetén t</w:t>
+      </w:r>
+      <w:r>
+        <w:t>öbbféle megjelenít</w:t>
+      </w:r>
+      <w:r>
+        <w:t>ő</w:t>
+      </w:r>
+      <w:r>
+        <w:t xml:space="preserve"> protokollal találkozhatunk és egy adott protokollhoz általában többféle implementáció </w:t>
+      </w:r>
+      <w:r>
+        <w:t xml:space="preserve">is </w:t>
+      </w:r>
+      <w:r>
+        <w:t>létezik.</w:t>
+      </w:r>
+      <w:r>
+        <w:t xml:space="preserve"> Az idők során két</w:t>
+      </w:r>
       <w:r>
         <w:t xml:space="preserve"> </w:t>
       </w:r>
-      <w:proofErr w:type="spellStart"/>
-      <w:r>
-        <w:t>User</w:t>
+      <w:r>
+        <w:t>megjelenít</w:t>
+      </w:r>
+      <w:r>
+        <w:t>ő</w:t>
+      </w:r>
+      <w:r>
+        <w:t xml:space="preserve"> protokoll terjedt el nagyobb körben, az X </w:t>
+      </w:r>
+      <w:proofErr w:type="spellStart"/>
+      <w:r>
+        <w:t>Window</w:t>
+      </w:r>
+      <w:proofErr w:type="spellEnd"/>
+      <w:r>
+        <w:t xml:space="preserve"> System, illetve a </w:t>
+      </w:r>
+      <w:proofErr w:type="spellStart"/>
+      <w:r>
+        <w:t>Wayland</w:t>
       </w:r>
       <w:proofErr w:type="spellEnd"/>
       <w:r>
@@ -2561,257 +2982,26 @@
       </w:r>
       <w:proofErr w:type="spellStart"/>
       <w:r>
-        <w:t>Interface</w:t>
-      </w:r>
-      <w:proofErr w:type="spellEnd"/>
-      <w:r>
-        <w:t xml:space="preserve">)) meglehetősen összetett. </w:t>
-      </w:r>
-      <w:r>
-        <w:t>Egy GUI általában több különböző komponensből áll</w:t>
-      </w:r>
-      <w:r>
-        <w:t xml:space="preserve">, például (a teljeség igénye nélkül): ablakozó szoftver, </w:t>
-      </w:r>
-      <w:proofErr w:type="spellStart"/>
-      <w:r>
-        <w:t>widget</w:t>
-      </w:r>
-      <w:proofErr w:type="spellEnd"/>
-      <w:r>
-        <w:t xml:space="preserve"> könyvtárak, bemeneti / kimeneti eszközök, stb. A helyzetet tovább bonyolítja, hogy eltérő Linux disztr</w:t>
-      </w:r>
-      <w:r>
-        <w:t>ibúciókon más és más implementációkkal találkozhatunk, amelyek gyakran nem kompatibilisek egymással.</w:t>
-      </w:r>
-    </w:p>
-    <w:p>
-      <w:r>
-        <w:t xml:space="preserve">Azt a szoftvert, ami </w:t>
-      </w:r>
-      <w:r>
-        <w:t>a</w:t>
-      </w:r>
-      <w:r>
-        <w:t xml:space="preserve"> </w:t>
-      </w:r>
-      <w:r>
-        <w:t>különböző GUI komponenseket összefogja és lehetővé teszi, hogy ezek hatékonyan együttműködjenek megjelenítő szervernek (display server) hívják.</w:t>
-      </w:r>
-      <w:r>
-        <w:t xml:space="preserve"> A megjelenítő szerver </w:t>
-      </w:r>
-      <w:r>
-        <w:t>kezeli az alsóbb szintű funkciókat, közvetlenül kommunikál a kernellel</w:t>
-      </w:r>
-      <w:r>
-        <w:t xml:space="preserve"> (ezen keresztül pedig a hardver erőforrásokkal). A képernyőre való rajzolást és a bemeneti / kimeneti eszközök adatainak továbbítását </w:t>
-      </w:r>
-      <w:r>
-        <w:t xml:space="preserve">a grafikus alkalmazások felé </w:t>
-      </w:r>
-      <w:r>
-        <w:t>is a megjelenítő szerver végzi</w:t>
-      </w:r>
-      <w:r>
-        <w:t xml:space="preserve">. </w:t>
-      </w:r>
-      <w:r>
-        <w:t>A többi felsőbb szintű komponens</w:t>
-      </w:r>
-      <w:r>
-        <w:t>t integrálja, interfészeket biztosít, amelyeken keresztül az alsóbb szintű funkciók elérhetővé válnak.</w:t>
-      </w:r>
-      <w:r>
-        <w:t xml:space="preserve"> </w:t>
-      </w:r>
-      <w:r>
-        <w:t>Fontos megjegyezni a különbséget a megjelenítő szerver és az asztali környezet (</w:t>
-      </w:r>
-      <w:proofErr w:type="spellStart"/>
-      <w:r>
-        <w:t>desktop</w:t>
-      </w:r>
-      <w:proofErr w:type="spellEnd"/>
-      <w:r>
-        <w:t xml:space="preserve"> </w:t>
-      </w:r>
-      <w:proofErr w:type="spellStart"/>
-      <w:r>
-        <w:t>environment</w:t>
-      </w:r>
-      <w:proofErr w:type="spellEnd"/>
-      <w:r>
-        <w:t xml:space="preserve">) között. A legtöbb grafikus interfésszel rendelkező Linux disztribúció valamilyen asztali környezetet használ (GNOME, KDE, </w:t>
-      </w:r>
-      <w:proofErr w:type="spellStart"/>
-      <w:r>
-        <w:t>Xfce</w:t>
-      </w:r>
-      <w:proofErr w:type="spellEnd"/>
-      <w:r>
-        <w:t>, stb.).</w:t>
-      </w:r>
-      <w:r>
-        <w:t xml:space="preserve"> Ezek a szoftverek különböző GUI elemeket biztosítanak (ikonok, </w:t>
-      </w:r>
-      <w:proofErr w:type="spellStart"/>
-      <w:r>
-        <w:t>widget</w:t>
-      </w:r>
-      <w:proofErr w:type="spellEnd"/>
-      <w:r>
-        <w:t>-ek, háttérképek), interfészeket nyújtanak grafikus felületek programozására.</w:t>
-      </w:r>
-      <w:r>
-        <w:t xml:space="preserve"> </w:t>
-      </w:r>
-      <w:proofErr w:type="spellStart"/>
-      <w:r>
-        <w:t>Architekt</w:t>
-      </w:r>
-      <w:r>
-        <w:t>u</w:t>
-      </w:r>
-      <w:r>
-        <w:t>rálisan</w:t>
-      </w:r>
-      <w:proofErr w:type="spellEnd"/>
-      <w:r>
-        <w:t xml:space="preserve"> egy magasabb </w:t>
-      </w:r>
-      <w:r>
-        <w:t>absztrakciós szinten helyezkednek el</w:t>
-      </w:r>
-      <w:r>
-        <w:t>,</w:t>
-      </w:r>
-      <w:r>
-        <w:t xml:space="preserve"> mint a megjelenítő szerver, nem kommunikálnak közvetlenül a kernellel.</w:t>
-      </w:r>
-    </w:p>
-    <w:p>
+        <w:t>protocoll</w:t>
+      </w:r>
+      <w:proofErr w:type="spellEnd"/>
+      <w:r>
+        <w:t>.</w:t>
+      </w:r>
+      <w:r>
+        <w:t xml:space="preserve"> Mivel a legnépszerűbb grafikus interfésszel rendelkező Linux disztribúciók LTS (Long Term </w:t>
+      </w:r>
+      <w:proofErr w:type="spellStart"/>
+      <w:r>
+        <w:t>Support</w:t>
+      </w:r>
+      <w:proofErr w:type="spellEnd"/>
+      <w:r>
+        <w:t xml:space="preserve">) verziója szinte kivétel nélkül a fent említett </w:t>
+      </w:r>
       <w:r>
         <w:lastRenderedPageBreak/>
-        <w:t>A</w:t>
-      </w:r>
-      <w:r>
-        <w:t xml:space="preserve"> </w:t>
-      </w:r>
-      <w:r>
-        <w:t>megjelenítő szerver</w:t>
-      </w:r>
-      <w:r>
-        <w:t xml:space="preserve">  kliens</w:t>
-      </w:r>
-      <w:r>
-        <w:t xml:space="preserve">ének tekintünk </w:t>
-      </w:r>
-      <w:r>
-        <w:t xml:space="preserve">általában </w:t>
-      </w:r>
-      <w:r>
-        <w:t xml:space="preserve">minden </w:t>
-      </w:r>
-      <w:r>
-        <w:t>grafikus felülettel rendelkező alkalmazás</w:t>
-      </w:r>
-      <w:r>
-        <w:t>t, de természetesen GUI</w:t>
-      </w:r>
-      <w:r>
-        <w:t xml:space="preserve"> </w:t>
-      </w:r>
-      <w:r>
-        <w:t>nélküli programok is lehetnek kliens alkalmazások. A</w:t>
-      </w:r>
-      <w:r>
-        <w:t xml:space="preserve"> megjelenítő</w:t>
-      </w:r>
-      <w:r>
-        <w:t xml:space="preserve"> szerver a klienseivel a megjelenítő</w:t>
-      </w:r>
-      <w:r>
-        <w:t xml:space="preserve"> protokollon (display </w:t>
-      </w:r>
-      <w:proofErr w:type="spellStart"/>
-      <w:r>
-        <w:t>protocol</w:t>
-      </w:r>
-      <w:proofErr w:type="spellEnd"/>
-      <w:r>
-        <w:t>) keresztül kommunikál.</w:t>
-      </w:r>
-      <w:r>
-        <w:t xml:space="preserve"> </w:t>
-      </w:r>
-      <w:r>
-        <w:t>Linux rendszerek esetén t</w:t>
-      </w:r>
-      <w:r>
-        <w:t>öbbféle megjelenít</w:t>
-      </w:r>
-      <w:r>
-        <w:t>ő</w:t>
-      </w:r>
-      <w:r>
-        <w:t xml:space="preserve"> protokollal találkozhatunk és egy adott protokollhoz általában többféle implementáció </w:t>
-      </w:r>
-      <w:r>
-        <w:t xml:space="preserve">is </w:t>
-      </w:r>
-      <w:r>
-        <w:t>létezik.</w:t>
-      </w:r>
-      <w:r>
-        <w:t xml:space="preserve"> Az idők során két</w:t>
-      </w:r>
-      <w:r>
-        <w:t xml:space="preserve"> </w:t>
-      </w:r>
-      <w:r>
         <w:t>megjelenít</w:t>
-      </w:r>
-      <w:r>
-        <w:t>ő</w:t>
-      </w:r>
-      <w:r>
-        <w:t xml:space="preserve"> protokoll terjedt el nagyobb körben, az X </w:t>
-      </w:r>
-      <w:proofErr w:type="spellStart"/>
-      <w:r>
-        <w:t>Window</w:t>
-      </w:r>
-      <w:proofErr w:type="spellEnd"/>
-      <w:r>
-        <w:t xml:space="preserve"> System, illetve a </w:t>
-      </w:r>
-      <w:proofErr w:type="spellStart"/>
-      <w:r>
-        <w:t>Wayland</w:t>
-      </w:r>
-      <w:proofErr w:type="spellEnd"/>
-      <w:r>
-        <w:t xml:space="preserve"> </w:t>
-      </w:r>
-      <w:proofErr w:type="spellStart"/>
-      <w:r>
-        <w:t>protocoll</w:t>
-      </w:r>
-      <w:proofErr w:type="spellEnd"/>
-      <w:r>
-        <w:t>.</w:t>
-      </w:r>
-      <w:r>
-        <w:t xml:space="preserve"> Mivel a legnépszerűbb grafikus interfésszel rendelkező Linux disztribúciók LTS (Long Term </w:t>
-      </w:r>
-      <w:proofErr w:type="spellStart"/>
-      <w:r>
-        <w:t>Support</w:t>
-      </w:r>
-      <w:proofErr w:type="spellEnd"/>
-      <w:r>
-        <w:t>) verziója szinte kivétel nélkül a fent említett megjelenít</w:t>
       </w:r>
       <w:r>
         <w:t>ő</w:t>
@@ -2933,11 +3123,7 @@
           <w:noProof/>
         </w:rPr>
         <w:pict w14:anchorId="47A4F2C5">
-          <v:shapetype id="_x0000_t202" coordsize="21600,21600" o:spt="202" path="m,l,21600r21600,l21600,xe">
-            <v:stroke joinstyle="miter"/>
-            <v:path gradientshapeok="t" o:connecttype="rect"/>
-          </v:shapetype>
-          <v:shape id="_x0000_s1026" type="#_x0000_t202" style="position:absolute;left:0;text-align:left;margin-left:76.1pt;margin-top:277.3pt;width:244.85pt;height:.05pt;z-index:251658240;mso-position-horizontal-relative:text;mso-position-vertical-relative:text" stroked="f">
+          <v:shape id="_x0000_s1026" type="#_x0000_t202" style="position:absolute;left:0;text-align:left;margin-left:76.1pt;margin-top:277.3pt;width:244.85pt;height:.05pt;z-index:251657216;mso-position-horizontal-relative:text;mso-position-vertical-relative:text" stroked="f">
             <v:textbox style="mso-fit-shape-to-text:t" inset="0,0,0,0">
               <w:txbxContent>
                 <w:p>
@@ -3021,8 +3207,88 @@
         <w:rPr>
           <w:noProof/>
         </w:rPr>
+        <w:pict w14:anchorId="019F121A">
+          <v:shape id="_x0000_s1035" type="#_x0000_t202" style="position:absolute;left:0;text-align:left;margin-left:76.1pt;margin-top:277.3pt;width:244.85pt;height:.05pt;z-index:251661312;mso-position-horizontal-relative:text;mso-position-vertical-relative:text" stroked="f">
+            <v:textbox style="mso-fit-shape-to-text:t" inset="0,0,0,0">
+              <w:txbxContent>
+                <w:p>
+                  <w:pPr>
+                    <w:pStyle w:val="Kpalrs"/>
+                    <w:rPr>
+                      <w:noProof/>
+                      <w:sz w:val="24"/>
+                      <w:szCs w:val="24"/>
+                    </w:rPr>
+                  </w:pPr>
+                  <w:r>
+                    <w:rPr>
+                      <w:noProof/>
+                    </w:rPr>
+                    <w:fldChar w:fldCharType="begin"/>
+                  </w:r>
+                  <w:r>
+                    <w:rPr>
+                      <w:noProof/>
+                    </w:rPr>
+                    <w:instrText xml:space="preserve"> SEQ ábra \* ARABIC </w:instrText>
+                  </w:r>
+                  <w:r>
+                    <w:rPr>
+                      <w:noProof/>
+                    </w:rPr>
+                    <w:fldChar w:fldCharType="separate"/>
+                  </w:r>
+                  <w:r>
+                    <w:rPr>
+                      <w:noProof/>
+                    </w:rPr>
+                    <w:t>2</w:t>
+                  </w:r>
+                  <w:r>
+                    <w:rPr>
+                      <w:noProof/>
+                    </w:rPr>
+                    <w:fldChar w:fldCharType="end"/>
+                  </w:r>
+                  <w:r>
+                    <w:t xml:space="preserve">. ábra </w:t>
+                  </w:r>
+                  <w:r>
+                    <w:rPr>
+                      <w:b w:val="0"/>
+                      <w:bCs w:val="0"/>
+                    </w:rPr>
+                    <w:t xml:space="preserve">Az X </w:t>
+                  </w:r>
+                  <w:proofErr w:type="spellStart"/>
+                  <w:r>
+                    <w:rPr>
+                      <w:b w:val="0"/>
+                      <w:bCs w:val="0"/>
+                    </w:rPr>
+                    <w:t>Window</w:t>
+                  </w:r>
+                  <w:proofErr w:type="spellEnd"/>
+                  <w:r>
+                    <w:rPr>
+                      <w:b w:val="0"/>
+                      <w:bCs w:val="0"/>
+                    </w:rPr>
+                    <w:t xml:space="preserve"> System architektúrája</w:t>
+                  </w:r>
+                </w:p>
+              </w:txbxContent>
+            </v:textbox>
+            <w10:wrap type="topAndBottom"/>
+          </v:shape>
+        </w:pict>
+      </w:r>
+      <w:r>
+        <w:rPr>
+          <w:noProof/>
+        </w:rPr>
         <w:drawing>
-          <wp:anchor distT="0" distB="0" distL="114300" distR="114300" simplePos="0" relativeHeight="251648512" behindDoc="0" locked="0" layoutInCell="1" allowOverlap="1" wp14:anchorId="3D2C9177" wp14:editId="58FBDD9F">
+          <wp:anchor distT="0" distB="0" distL="114300" distR="114300" simplePos="0" relativeHeight="251652096" behindDoc="0" locked="0" layoutInCell="1" allowOverlap="1" wp14:anchorId="3D2C9177" wp14:editId="5AD96C2D">
             <wp:simplePos x="0" y="0"/>
             <wp:positionH relativeFrom="column">
               <wp:posOffset>966470</wp:posOffset>
@@ -3047,7 +3313,7 @@
                     </pic:cNvPicPr>
                   </pic:nvPicPr>
                   <pic:blipFill>
-                    <a:blip r:embed="rId10">
+                    <a:blip r:embed="rId11">
                       <a:extLst>
                         <a:ext uri="{28A0092B-C50C-407E-A947-70E740481C1C}">
                           <a14:useLocalDpi xmlns:a14="http://schemas.microsoft.com/office/drawing/2010/main" val="0"/>
@@ -3111,7 +3377,6 @@
         <w:t xml:space="preserve"> </w:t>
       </w:r>
       <w:r>
-        <w:lastRenderedPageBreak/>
         <w:t xml:space="preserve">A rendszerhez tartozik még egy komponens, a </w:t>
       </w:r>
       <w:proofErr w:type="spellStart"/>
@@ -3221,6 +3486,7 @@
           <w:b/>
           <w:bCs/>
         </w:rPr>
+        <w:lastRenderedPageBreak/>
         <w:t>screen</w:t>
       </w:r>
       <w:proofErr w:type="spellEnd"/>
@@ -3487,144 +3753,147 @@
       <w:bookmarkStart w:id="10" w:name="_Toc101457672"/>
       <w:proofErr w:type="spellStart"/>
       <w:r>
+        <w:t>Wayland</w:t>
+      </w:r>
+      <w:bookmarkEnd w:id="10"/>
+      <w:proofErr w:type="spellEnd"/>
+    </w:p>
+    <w:p>
+      <w:r>
+        <w:t xml:space="preserve">A </w:t>
+      </w:r>
+      <w:proofErr w:type="spellStart"/>
+      <w:r>
+        <w:t>Wayland</w:t>
+      </w:r>
+      <w:proofErr w:type="spellEnd"/>
+      <w:r>
+        <w:t xml:space="preserve"> egy ingyenes, nyílt forráskódú </w:t>
+      </w:r>
+      <w:r>
+        <w:t>megjelenítő</w:t>
+      </w:r>
+      <w:r>
+        <w:t xml:space="preserve"> protokoll</w:t>
+      </w:r>
+      <w:r>
+        <w:t xml:space="preserve">. A </w:t>
+      </w:r>
+      <w:proofErr w:type="spellStart"/>
+      <w:r>
+        <w:t>Wayland</w:t>
+      </w:r>
+      <w:proofErr w:type="spellEnd"/>
+      <w:r>
+        <w:t xml:space="preserve"> projekt célja, hogy leváltsa az X </w:t>
+      </w:r>
+      <w:proofErr w:type="spellStart"/>
+      <w:r>
+        <w:t>Window</w:t>
+      </w:r>
+      <w:proofErr w:type="spellEnd"/>
+      <w:r>
+        <w:t xml:space="preserve"> System-</w:t>
+      </w:r>
+      <w:proofErr w:type="spellStart"/>
+      <w:r>
+        <w:t>et</w:t>
+      </w:r>
+      <w:proofErr w:type="spellEnd"/>
+      <w:r>
+        <w:t xml:space="preserve"> egy modernebb</w:t>
+      </w:r>
+      <w:r>
+        <w:t>, egyszerűbb és</w:t>
+      </w:r>
+      <w:r>
+        <w:t xml:space="preserve"> biztonságosabb protokollra.</w:t>
+      </w:r>
+      <w:r>
+        <w:t xml:space="preserve"> A protokollt 2008-ban kezdték el fejleszteni</w:t>
+      </w:r>
+      <w:r>
+        <w:t xml:space="preserve"> és a mai napig aktívan dolgoznak rajta.</w:t>
+      </w:r>
+      <w:r>
+        <w:t xml:space="preserve"> Az X </w:t>
+      </w:r>
+      <w:proofErr w:type="spellStart"/>
+      <w:r>
+        <w:t>Window</w:t>
+      </w:r>
+      <w:proofErr w:type="spellEnd"/>
+      <w:r>
+        <w:t xml:space="preserve"> System-</w:t>
+      </w:r>
+      <w:proofErr w:type="spellStart"/>
+      <w:r>
+        <w:t>hez</w:t>
+      </w:r>
+      <w:proofErr w:type="spellEnd"/>
+      <w:r>
+        <w:t xml:space="preserve"> hasonlóan a </w:t>
+      </w:r>
+      <w:proofErr w:type="spellStart"/>
+      <w:r>
+        <w:t>Wayland</w:t>
+      </w:r>
+      <w:proofErr w:type="spellEnd"/>
+      <w:r>
+        <w:t xml:space="preserve"> protokoll is egy szerver-kliens architektúrát követ. Ellentétben az </w:t>
+      </w:r>
+      <w:r>
+        <w:t>X-szel</w:t>
+      </w:r>
+      <w:r>
+        <w:t xml:space="preserve"> a </w:t>
+      </w:r>
+      <w:proofErr w:type="spellStart"/>
+      <w:r>
+        <w:t>Wayland</w:t>
+      </w:r>
+      <w:proofErr w:type="spellEnd"/>
+      <w:r>
+        <w:t xml:space="preserve"> esetében a megjelenítő szervert </w:t>
+      </w:r>
+      <w:proofErr w:type="spellStart"/>
+      <w:r>
+        <w:t>kompozitornak</w:t>
+      </w:r>
+      <w:proofErr w:type="spellEnd"/>
+      <w:r>
+        <w:t xml:space="preserve"> hívják. Ez abból az alapvető </w:t>
+      </w:r>
+      <w:proofErr w:type="spellStart"/>
+      <w:r>
+        <w:t>architektúrális</w:t>
+      </w:r>
+      <w:proofErr w:type="spellEnd"/>
+      <w:r>
+        <w:t xml:space="preserve"> különbségből ered, hogy</w:t>
+      </w:r>
+      <w:r>
+        <w:t xml:space="preserve"> a </w:t>
+      </w:r>
+      <w:proofErr w:type="spellStart"/>
+      <w:r>
+        <w:t>Wayland</w:t>
+      </w:r>
+      <w:proofErr w:type="spellEnd"/>
+      <w:r>
+        <w:t xml:space="preserve"> esetében a megjelenítő szerver és a </w:t>
+      </w:r>
+      <w:proofErr w:type="spellStart"/>
+      <w:r>
+        <w:t>kompozitor</w:t>
+      </w:r>
+      <w:proofErr w:type="spellEnd"/>
+      <w:r>
+        <w:t xml:space="preserve"> egy </w:t>
+      </w:r>
+      <w:r>
         <w:lastRenderedPageBreak/>
-        <w:t>Wayland</w:t>
-      </w:r>
-      <w:bookmarkEnd w:id="10"/>
-      <w:proofErr w:type="spellEnd"/>
-    </w:p>
-    <w:p>
-      <w:r>
-        <w:t xml:space="preserve">A </w:t>
-      </w:r>
-      <w:proofErr w:type="spellStart"/>
-      <w:r>
-        <w:t>Wayland</w:t>
-      </w:r>
-      <w:proofErr w:type="spellEnd"/>
-      <w:r>
-        <w:t xml:space="preserve"> egy ingyenes, nyílt forráskódú </w:t>
-      </w:r>
-      <w:r>
-        <w:t>megjelenítő</w:t>
-      </w:r>
-      <w:r>
-        <w:t xml:space="preserve"> protokoll</w:t>
-      </w:r>
-      <w:r>
-        <w:t xml:space="preserve">. A </w:t>
-      </w:r>
-      <w:proofErr w:type="spellStart"/>
-      <w:r>
-        <w:t>Wayland</w:t>
-      </w:r>
-      <w:proofErr w:type="spellEnd"/>
-      <w:r>
-        <w:t xml:space="preserve"> projekt célja, hogy leváltsa az X </w:t>
-      </w:r>
-      <w:proofErr w:type="spellStart"/>
-      <w:r>
-        <w:t>Window</w:t>
-      </w:r>
-      <w:proofErr w:type="spellEnd"/>
-      <w:r>
-        <w:t xml:space="preserve"> System-</w:t>
-      </w:r>
-      <w:proofErr w:type="spellStart"/>
-      <w:r>
-        <w:t>et</w:t>
-      </w:r>
-      <w:proofErr w:type="spellEnd"/>
-      <w:r>
-        <w:t xml:space="preserve"> egy modernebb</w:t>
-      </w:r>
-      <w:r>
-        <w:t>, egyszerűbb és</w:t>
-      </w:r>
-      <w:r>
-        <w:t xml:space="preserve"> biztonságosabb protokollra.</w:t>
-      </w:r>
-      <w:r>
-        <w:t xml:space="preserve"> A protokollt 2008-ban kezdték el fejleszteni</w:t>
-      </w:r>
-      <w:r>
-        <w:t xml:space="preserve"> és a mai napig aktívan dolgoznak rajta.</w:t>
-      </w:r>
-      <w:r>
-        <w:t xml:space="preserve"> Az X </w:t>
-      </w:r>
-      <w:proofErr w:type="spellStart"/>
-      <w:r>
-        <w:t>Window</w:t>
-      </w:r>
-      <w:proofErr w:type="spellEnd"/>
-      <w:r>
-        <w:t xml:space="preserve"> System-</w:t>
-      </w:r>
-      <w:proofErr w:type="spellStart"/>
-      <w:r>
-        <w:t>hez</w:t>
-      </w:r>
-      <w:proofErr w:type="spellEnd"/>
-      <w:r>
-        <w:t xml:space="preserve"> hasonlóan a </w:t>
-      </w:r>
-      <w:proofErr w:type="spellStart"/>
-      <w:r>
-        <w:t>Wayland</w:t>
-      </w:r>
-      <w:proofErr w:type="spellEnd"/>
-      <w:r>
-        <w:t xml:space="preserve"> protokoll is egy szerver-kliens architektúrát követ. Ellentétben az </w:t>
-      </w:r>
-      <w:r>
-        <w:t>X-szel</w:t>
-      </w:r>
-      <w:r>
-        <w:t xml:space="preserve"> a </w:t>
-      </w:r>
-      <w:proofErr w:type="spellStart"/>
-      <w:r>
-        <w:t>Wayland</w:t>
-      </w:r>
-      <w:proofErr w:type="spellEnd"/>
-      <w:r>
-        <w:t xml:space="preserve"> esetében a megjelenítő szervert </w:t>
-      </w:r>
-      <w:proofErr w:type="spellStart"/>
-      <w:r>
-        <w:t>kompozitornak</w:t>
-      </w:r>
-      <w:proofErr w:type="spellEnd"/>
-      <w:r>
-        <w:t xml:space="preserve"> hívják. Ez abból az alapvető </w:t>
-      </w:r>
-      <w:proofErr w:type="spellStart"/>
-      <w:r>
-        <w:t>architektúrális</w:t>
-      </w:r>
-      <w:proofErr w:type="spellEnd"/>
-      <w:r>
-        <w:t xml:space="preserve"> különbségből ered, hogy</w:t>
-      </w:r>
-      <w:r>
-        <w:t xml:space="preserve"> a </w:t>
-      </w:r>
-      <w:proofErr w:type="spellStart"/>
-      <w:r>
-        <w:t>Wayland</w:t>
-      </w:r>
-      <w:proofErr w:type="spellEnd"/>
-      <w:r>
-        <w:t xml:space="preserve"> esetében a megjelenítő szerver és a </w:t>
-      </w:r>
-      <w:proofErr w:type="spellStart"/>
-      <w:r>
-        <w:t>kompozitor</w:t>
-      </w:r>
-      <w:proofErr w:type="spellEnd"/>
-      <w:r>
-        <w:t xml:space="preserve"> egy komponensként funkcionál.</w:t>
+        <w:t>komponensként funkcionál.</w:t>
       </w:r>
       <w:r>
         <w:t xml:space="preserve"> A protokollhoz tartozik egy szerveroldali referencia implementáció C-ben, a</w:t>
@@ -3678,8 +3947,8 @@
           <w:noProof/>
         </w:rPr>
         <w:pict w14:anchorId="3912378C">
-          <v:shape id="_x0000_s1028" type="#_x0000_t202" style="position:absolute;left:0;text-align:left;margin-left:72.6pt;margin-top:355.55pt;width:251.95pt;height:.05pt;z-index:251659264;mso-position-horizontal-relative:text;mso-position-vertical-relative:text" stroked="f">
-            <v:textbox style="mso-fit-shape-to-text:t" inset="0,0,0,0">
+          <v:shape id="_x0000_s1028" type="#_x0000_t202" style="position:absolute;left:0;text-align:left;margin-left:72.6pt;margin-top:355.55pt;width:251.95pt;height:.05pt;z-index:251658240;mso-position-horizontal-relative:text;mso-position-vertical-relative:text" stroked="f">
+            <v:textbox style="mso-next-textbox:#_x0000_s1028;mso-fit-shape-to-text:t" inset="0,0,0,0">
               <w:txbxContent>
                 <w:p>
                   <w:pPr>
@@ -3773,8 +4042,90 @@
         <w:rPr>
           <w:noProof/>
         </w:rPr>
+        <w:pict w14:anchorId="52DFCCF1">
+          <v:shape id="_x0000_s1036" type="#_x0000_t202" style="position:absolute;left:0;text-align:left;margin-left:72.6pt;margin-top:355.55pt;width:251.95pt;height:.05pt;z-index:251662336;mso-position-horizontal-relative:text;mso-position-vertical-relative:text" stroked="f">
+            <v:textbox style="mso-next-textbox:#_x0000_s1036;mso-fit-shape-to-text:t" inset="0,0,0,0">
+              <w:txbxContent>
+                <w:p>
+                  <w:pPr>
+                    <w:pStyle w:val="Kpalrs"/>
+                    <w:rPr>
+                      <w:b w:val="0"/>
+                      <w:bCs w:val="0"/>
+                      <w:noProof/>
+                      <w:sz w:val="24"/>
+                      <w:szCs w:val="24"/>
+                    </w:rPr>
+                  </w:pPr>
+                  <w:r>
+                    <w:rPr>
+                      <w:noProof/>
+                    </w:rPr>
+                    <w:fldChar w:fldCharType="begin"/>
+                  </w:r>
+                  <w:r>
+                    <w:rPr>
+                      <w:noProof/>
+                    </w:rPr>
+                    <w:instrText xml:space="preserve"> SEQ ábra \* ARABIC </w:instrText>
+                  </w:r>
+                  <w:r>
+                    <w:rPr>
+                      <w:noProof/>
+                    </w:rPr>
+                    <w:fldChar w:fldCharType="separate"/>
+                  </w:r>
+                  <w:r>
+                    <w:rPr>
+                      <w:noProof/>
+                    </w:rPr>
+                    <w:t>3</w:t>
+                  </w:r>
+                  <w:r>
+                    <w:rPr>
+                      <w:noProof/>
+                    </w:rPr>
+                    <w:fldChar w:fldCharType="end"/>
+                  </w:r>
+                  <w:r>
+                    <w:t xml:space="preserve">. ábra </w:t>
+                  </w:r>
+                  <w:r>
+                    <w:rPr>
+                      <w:b w:val="0"/>
+                      <w:bCs w:val="0"/>
+                    </w:rPr>
+                    <w:t>Egy esemény feldolgozása az X-</w:t>
+                  </w:r>
+                  <w:proofErr w:type="spellStart"/>
+                  <w:r>
+                    <w:rPr>
+                      <w:b w:val="0"/>
+                      <w:bCs w:val="0"/>
+                    </w:rPr>
+                    <w:t>szen</w:t>
+                  </w:r>
+                  <w:proofErr w:type="spellEnd"/>
+                  <w:r>
+                    <w:rPr>
+                      <w:b w:val="0"/>
+                      <w:bCs w:val="0"/>
+                    </w:rPr>
+                    <w:t>.</w:t>
+                  </w:r>
+                </w:p>
+              </w:txbxContent>
+            </v:textbox>
+            <w10:wrap type="topAndBottom"/>
+          </v:shape>
+        </w:pict>
+      </w:r>
+      <w:r>
+        <w:rPr>
+          <w:noProof/>
+        </w:rPr>
         <w:drawing>
-          <wp:anchor distT="0" distB="0" distL="114300" distR="114300" simplePos="0" relativeHeight="251649536" behindDoc="0" locked="0" layoutInCell="1" allowOverlap="1" wp14:anchorId="09C966EA" wp14:editId="5172109A">
+          <wp:anchor distT="0" distB="0" distL="114300" distR="114300" simplePos="0" relativeHeight="251647488" behindDoc="0" locked="0" layoutInCell="1" allowOverlap="1" wp14:anchorId="09C966EA" wp14:editId="0E162549">
             <wp:simplePos x="0" y="0"/>
             <wp:positionH relativeFrom="column">
               <wp:posOffset>922461</wp:posOffset>
@@ -3799,7 +4150,7 @@
                     </pic:cNvPicPr>
                   </pic:nvPicPr>
                   <pic:blipFill>
-                    <a:blip r:embed="rId11">
+                    <a:blip r:embed="rId12">
                       <a:extLst>
                         <a:ext uri="{28A0092B-C50C-407E-A947-70E740481C1C}">
                           <a14:useLocalDpi xmlns:a14="http://schemas.microsoft.com/office/drawing/2010/main" val="0"/>
@@ -3862,7 +4213,6 @@
         <w:t xml:space="preserve"> Az X esetében ez a következőképpen zajlik le:</w:t>
       </w:r>
     </w:p>
-    <w:p/>
     <w:p>
       <w:pPr>
         <w:pStyle w:val="Listaszerbekezds"/>
@@ -3945,7 +4295,11 @@
         <w:t xml:space="preserve">a felhasználói felületnek meg kell változnia, például </w:t>
       </w:r>
       <w:r>
-        <w:t xml:space="preserve">a felhasználó egy hivatkozás felé viszi a kurzort, vagy bepipál egy </w:t>
+        <w:t xml:space="preserve">a felhasználó egy hivatkozás felé viszi a kurzort, vagy </w:t>
+      </w:r>
+      <w:r>
+        <w:lastRenderedPageBreak/>
+        <w:t xml:space="preserve">bepipál egy </w:t>
       </w:r>
       <w:proofErr w:type="spellStart"/>
       <w:r>
@@ -4230,23 +4584,22 @@
     </w:p>
     <w:p>
       <w:pPr>
+        <w:spacing w:after="0" w:line="240" w:lineRule="auto"/>
         <w:ind w:firstLine="0"/>
+        <w:jc w:val="left"/>
       </w:pPr>
       <w:r>
         <w:rPr>
           <w:noProof/>
         </w:rPr>
-        <w:lastRenderedPageBreak/>
-        <w:pict w14:anchorId="62F96F1F">
-          <v:shape id="_x0000_s1029" type="#_x0000_t202" style="position:absolute;left:0;text-align:left;margin-left:116.65pt;margin-top:356.85pt;width:206pt;height:52.5pt;z-index:251660288;mso-position-horizontal-relative:text;mso-position-vertical-relative:text" stroked="f">
-            <v:textbox style="mso-fit-shape-to-text:t" inset="0,0,0,0">
+        <w:pict w14:anchorId="0BDD108A">
+          <v:shape id="_x0000_s1038" type="#_x0000_t202" style="position:absolute;margin-left:112.4pt;margin-top:249.25pt;width:216.6pt;height:25.65pt;z-index:251663360;mso-position-horizontal-relative:text;mso-position-vertical-relative:text" stroked="f">
+            <v:textbox inset="0,0,0,0">
               <w:txbxContent>
                 <w:p>
                   <w:pPr>
                     <w:pStyle w:val="Kpalrs"/>
                     <w:rPr>
-                      <w:b w:val="0"/>
-                      <w:bCs w:val="0"/>
                       <w:noProof/>
                       <w:sz w:val="24"/>
                       <w:szCs w:val="24"/>
@@ -4262,7 +4615,7 @@
                     <w:rPr>
                       <w:noProof/>
                     </w:rPr>
-                    <w:instrText xml:space="preserve"> SEQ Figure \* ARABIC </w:instrText>
+                    <w:instrText xml:space="preserve"> SEQ ábra \* ARABIC </w:instrText>
                   </w:r>
                   <w:r>
                     <w:rPr>
@@ -4274,7 +4627,7 @@
                     <w:rPr>
                       <w:noProof/>
                     </w:rPr>
-                    <w:t>3</w:t>
+                    <w:t>4</w:t>
                   </w:r>
                   <w:r>
                     <w:rPr>
@@ -4320,15 +4673,15 @@
           <w:noProof/>
         </w:rPr>
         <w:drawing>
-          <wp:anchor distT="0" distB="0" distL="114300" distR="114300" simplePos="0" relativeHeight="251655680" behindDoc="0" locked="0" layoutInCell="1" allowOverlap="1" wp14:anchorId="1768D72D" wp14:editId="1FF3B6BE">
+          <wp:anchor distT="0" distB="0" distL="114300" distR="114300" simplePos="0" relativeHeight="251660800" behindDoc="0" locked="0" layoutInCell="1" allowOverlap="1" wp14:anchorId="1768D72D" wp14:editId="472887A0">
             <wp:simplePos x="0" y="0"/>
             <wp:positionH relativeFrom="column">
-              <wp:posOffset>1481455</wp:posOffset>
+              <wp:posOffset>1780540</wp:posOffset>
             </wp:positionH>
             <wp:positionV relativeFrom="paragraph">
-              <wp:posOffset>661670</wp:posOffset>
+              <wp:posOffset>184785</wp:posOffset>
             </wp:positionV>
-            <wp:extent cx="2432050" cy="3813175"/>
+            <wp:extent cx="1899920" cy="2978785"/>
             <wp:effectExtent l="0" t="0" r="0" b="0"/>
             <wp:wrapTopAndBottom/>
             <wp:docPr id="6" name="Kép 6"/>
@@ -4345,7 +4698,7 @@
                     </pic:cNvPicPr>
                   </pic:nvPicPr>
                   <pic:blipFill>
-                    <a:blip r:embed="rId12">
+                    <a:blip r:embed="rId13">
                       <a:extLst>
                         <a:ext uri="{28A0092B-C50C-407E-A947-70E740481C1C}">
                           <a14:useLocalDpi xmlns:a14="http://schemas.microsoft.com/office/drawing/2010/main" val="0"/>
@@ -4360,7 +4713,7 @@
                   <pic:spPr bwMode="auto">
                     <a:xfrm>
                       <a:off x="0" y="0"/>
-                      <a:ext cx="2432050" cy="3813175"/>
+                      <a:ext cx="1899920" cy="2978785"/>
                     </a:xfrm>
                     <a:prstGeom prst="rect">
                       <a:avLst/>
@@ -4373,14 +4726,21 @@
                 </pic:pic>
               </a:graphicData>
             </a:graphic>
+            <wp14:sizeRelH relativeFrom="margin">
+              <wp14:pctWidth>0</wp14:pctWidth>
+            </wp14:sizeRelH>
+            <wp14:sizeRelV relativeFrom="margin">
+              <wp14:pctHeight>0</wp14:pctHeight>
+            </wp14:sizeRelV>
           </wp:anchor>
         </w:drawing>
       </w:r>
     </w:p>
     <w:p>
       <w:pPr>
-        <w:pStyle w:val="Listaszerbekezds"/>
-        <w:ind w:left="1080" w:firstLine="0"/>
+        <w:spacing w:after="0" w:line="240" w:lineRule="auto"/>
+        <w:ind w:firstLine="0"/>
+        <w:jc w:val="left"/>
       </w:pPr>
     </w:p>
     <w:p>
@@ -4392,6 +4752,7 @@
         </w:numPr>
       </w:pPr>
       <w:r>
+        <w:lastRenderedPageBreak/>
         <w:t xml:space="preserve">A kernel kap egy eseményt egy bemeneti eszköztől és elküldi a </w:t>
       </w:r>
       <w:proofErr w:type="spellStart"/>
@@ -4536,7 +4897,6 @@
       </w:r>
       <w:proofErr w:type="spellStart"/>
       <w:r>
-        <w:lastRenderedPageBreak/>
         <w:t>renderel</w:t>
       </w:r>
       <w:proofErr w:type="spellEnd"/>
@@ -4806,6 +5166,7 @@
           <w:b/>
           <w:bCs/>
         </w:rPr>
+        <w:lastRenderedPageBreak/>
         <w:t>Elosztottság</w:t>
       </w:r>
       <w:r>
@@ -4968,7 +5329,6 @@
           <w:b/>
           <w:bCs/>
         </w:rPr>
-        <w:lastRenderedPageBreak/>
         <w:t>Kód cserélése futásidőben</w:t>
       </w:r>
       <w:r>
@@ -5156,6 +5516,7 @@
         <w:pStyle w:val="Kd"/>
       </w:pPr>
       <w:r>
+        <w:lastRenderedPageBreak/>
         <w:t>-</w:t>
       </w:r>
       <w:proofErr w:type="spellStart"/>
@@ -5255,11 +5616,7 @@
       </w:r>
       <w:proofErr w:type="spellEnd"/>
       <w:r>
-        <w:t xml:space="preserve"> folyamatokat felügyelnek. Ezeknek a gyakori strukturális mintáknak a formalizálására létre lehet hozni </w:t>
-      </w:r>
-      <w:r>
-        <w:lastRenderedPageBreak/>
-        <w:t xml:space="preserve">úgynevezett viselkedés leíró modulokat. Ezáltal szét lehet választani a kódot egy </w:t>
+        <w:t xml:space="preserve"> folyamatokat felügyelnek. Ezeknek a gyakori strukturális mintáknak a formalizálására létre lehet hozni úgynevezett viselkedés leíró modulokat. Ezáltal szét lehet választani a kódot egy </w:t>
       </w:r>
       <w:proofErr w:type="spellStart"/>
       <w:r>
@@ -5523,7 +5880,10 @@
       <w:bookmarkEnd w:id="15"/>
       <w:proofErr w:type="spellEnd"/>
       <w:r>
-        <w:t xml:space="preserve"> prototípus</w:t>
+        <w:t xml:space="preserve"> </w:t>
+      </w:r>
+      <w:r>
+        <w:t>vagy X11</w:t>
       </w:r>
     </w:p>
     <w:p>
@@ -5569,7 +5929,13 @@
         <w:t xml:space="preserve">alószínűleg nagyban megkönnyítené az implementációt, ha </w:t>
       </w:r>
       <w:r>
-        <w:t>a kliens</w:t>
+        <w:t>a</w:t>
+      </w:r>
+      <w:r>
+        <w:t>z adatgyűjtő</w:t>
+      </w:r>
+      <w:r>
+        <w:t xml:space="preserve"> kliens</w:t>
       </w:r>
       <w:r>
         <w:t xml:space="preserve">t az </w:t>
@@ -5607,7 +5973,10 @@
         <w:t xml:space="preserve">A logikus döntés tehát, hogy egy absztrakciós szinttel alacsonyabban, a megjelenítő </w:t>
       </w:r>
       <w:r>
-        <w:t xml:space="preserve">szerver </w:t>
+        <w:t>protokollok</w:t>
+      </w:r>
+      <w:r>
+        <w:t xml:space="preserve"> </w:t>
       </w:r>
       <w:r>
         <w:t>szintjén készüljön el az alkalmazás.</w:t>
@@ -5797,7 +6166,16 @@
         <w:t xml:space="preserve">) </w:t>
       </w:r>
       <w:r>
-        <w:t xml:space="preserve">átállt a </w:t>
+        <w:t xml:space="preserve">elkezdett </w:t>
+      </w:r>
+      <w:r>
+        <w:t>átáll</w:t>
+      </w:r>
+      <w:r>
+        <w:t>ni</w:t>
+      </w:r>
+      <w:r>
+        <w:t xml:space="preserve"> a </w:t>
       </w:r>
       <w:proofErr w:type="spellStart"/>
       <w:r>
@@ -5808,11 +6186,11 @@
         <w:t>-re, mint alapértelmezett megjelenítő protokoll</w:t>
       </w:r>
       <w:r>
-        <w:t xml:space="preserve"> (legalábbis a GNOME </w:t>
+        <w:t xml:space="preserve"> (legalábbis a </w:t>
       </w:r>
       <w:r>
         <w:lastRenderedPageBreak/>
-        <w:t>asztali környezetet használó verziók)</w:t>
+        <w:t>GNOME asztali környezetet használó verziók)</w:t>
       </w:r>
       <w:r>
         <w:t>.</w:t>
@@ -6182,7 +6560,7 @@
           <w:noProof/>
         </w:rPr>
         <w:pict w14:anchorId="1F59DF56">
-          <v:shape id="_x0000_s1030" type="#_x0000_t202" style="position:absolute;left:0;text-align:left;margin-left:.25pt;margin-top:329.9pt;width:425.2pt;height:.05pt;z-index:251661312;mso-position-horizontal-relative:text;mso-position-vertical-relative:text" stroked="f">
+          <v:shape id="_x0000_s1030" type="#_x0000_t202" style="position:absolute;left:0;text-align:left;margin-left:.25pt;margin-top:329.9pt;width:425.2pt;height:.05pt;z-index:251659264;mso-position-horizontal-relative:text;mso-position-vertical-relative:text" stroked="f">
             <v:textbox style="mso-fit-shape-to-text:t" inset="0,0,0,0">
               <w:txbxContent>
                 <w:p>
@@ -6195,27 +6573,14 @@
                       <w:szCs w:val="24"/>
                     </w:rPr>
                   </w:pPr>
-                  <w:r>
-                    <w:fldChar w:fldCharType="begin"/>
-                  </w:r>
-                  <w:r>
-                    <w:instrText xml:space="preserve"> SEQ Figure \* ARABIC </w:instrText>
-                  </w:r>
-                  <w:r>
-                    <w:fldChar w:fldCharType="separate"/>
-                  </w:r>
-                  <w:r>
-                    <w:rPr>
-                      <w:noProof/>
-                    </w:rPr>
-                    <w:t>4</w:t>
-                  </w:r>
-                  <w:r>
-                    <w:rPr>
-                      <w:noProof/>
-                    </w:rPr>
-                    <w:fldChar w:fldCharType="end"/>
-                  </w:r>
+                  <w:fldSimple w:instr=" SEQ Figure \* ARABIC ">
+                    <w:r>
+                      <w:rPr>
+                        <w:noProof/>
+                      </w:rPr>
+                      <w:t>4</w:t>
+                    </w:r>
+                  </w:fldSimple>
                   <w:r>
                     <w:t xml:space="preserve">. ábra </w:t>
                   </w:r>
@@ -6238,7 +6603,7 @@
           <w:noProof/>
         </w:rPr>
         <w:drawing>
-          <wp:anchor distT="0" distB="0" distL="114300" distR="114300" simplePos="0" relativeHeight="251665920" behindDoc="0" locked="0" layoutInCell="1" allowOverlap="1" wp14:anchorId="3442C3BB" wp14:editId="63B665D9">
+          <wp:anchor distT="0" distB="0" distL="114300" distR="114300" simplePos="0" relativeHeight="251655168" behindDoc="0" locked="0" layoutInCell="1" allowOverlap="1" wp14:anchorId="3442C3BB" wp14:editId="78E7EEFF">
             <wp:simplePos x="0" y="0"/>
             <wp:positionH relativeFrom="column">
               <wp:posOffset>3175</wp:posOffset>
@@ -6263,7 +6628,7 @@
                     </pic:cNvPicPr>
                   </pic:nvPicPr>
                   <pic:blipFill>
-                    <a:blip r:embed="rId13" cstate="print">
+                    <a:blip r:embed="rId14" cstate="print">
                       <a:extLst>
                         <a:ext uri="{28A0092B-C50C-407E-A947-70E740481C1C}">
                           <a14:useLocalDpi xmlns:a14="http://schemas.microsoft.com/office/drawing/2010/main" val="0"/>
@@ -6424,6 +6789,9 @@
       <w:r>
         <w:t xml:space="preserve">Többnyire olyan szoftverek forráskódját néztem meg, amelyek képernyő megosztással, </w:t>
       </w:r>
+      <w:r>
+        <w:t>távoli asztal elérés (</w:t>
+      </w:r>
       <w:proofErr w:type="spellStart"/>
       <w:r>
         <w:t>remote</w:t>
@@ -6438,14 +6806,17 @@
       </w:r>
       <w:proofErr w:type="spellEnd"/>
       <w:r>
+        <w:t>)</w:t>
+      </w:r>
+      <w:r>
         <w:t xml:space="preserve"> funkcióval vagy egér / billentyűzet emulálással foglalkoznak.</w:t>
       </w:r>
       <w:r>
-        <w:t xml:space="preserve"> Ezenkívül egy GNOME asztali </w:t>
+        <w:t xml:space="preserve"> Ezenkívül egy </w:t>
       </w:r>
       <w:r>
         <w:lastRenderedPageBreak/>
-        <w:t xml:space="preserve">környezethez készült </w:t>
+        <w:t xml:space="preserve">GNOME asztali környezethez készült </w:t>
       </w:r>
       <w:proofErr w:type="spellStart"/>
       <w:r>
@@ -6926,7 +7297,6 @@
           <w:docPartUnique/>
         </w:docPartObj>
       </w:sdtPr>
-      <w:sdtEndPr/>
       <w:sdtContent>
         <w:p>
           <w:pPr>
@@ -6942,7 +7312,6 @@
             <w:id w:val="111145805"/>
             <w:bibliography/>
           </w:sdtPr>
-          <w:sdtEndPr/>
           <w:sdtContent>
             <w:p>
               <w:pPr>
@@ -7049,8 +7418,8 @@
     </w:p>
     <w:p/>
     <w:sectPr>
-      <w:headerReference w:type="even" r:id="rId14"/>
-      <w:footerReference w:type="default" r:id="rId15"/>
+      <w:headerReference w:type="even" r:id="rId15"/>
+      <w:footerReference w:type="default" r:id="rId16"/>
       <w:type w:val="continuous"/>
       <w:pgSz w:w="11907" w:h="16840" w:code="9"/>
       <w:pgMar w:top="1418" w:right="1418" w:bottom="1418" w:left="1418" w:header="709" w:footer="709" w:gutter="567"/>
@@ -7063,7 +7432,7 @@
 </file>
 
 <file path=word/endnotes.xml><?xml version="1.0" encoding="utf-8"?>
-<w:endnotes xmlns:wpc="http://schemas.microsoft.com/office/word/2010/wordprocessingCanvas" xmlns:cx="http://schemas.microsoft.com/office/drawing/2014/chartex" xmlns:cx1="http://schemas.microsoft.com/office/drawing/2015/9/8/chartex" xmlns:cx2="http://schemas.microsoft.com/office/drawing/2015/10/21/chartex" xmlns:cx3="http://schemas.microsoft.com/office/drawing/2016/5/9/chartex" xmlns:cx4="http://schemas.microsoft.com/office/drawing/2016/5/10/chartex" xmlns:cx5="http://schemas.microsoft.com/office/drawing/2016/5/11/chartex" xmlns:cx6="http://schemas.microsoft.com/office/drawing/2016/5/12/chartex" xmlns:cx7="http://schemas.microsoft.com/office/drawing/2016/5/13/chartex" xmlns:cx8="http://schemas.microsoft.com/office/drawing/2016/5/14/chartex" xmlns:mc="http://schemas.openxmlformats.org/markup-compatibility/2006" xmlns:aink="http://schemas.microsoft.com/office/drawing/2016/ink" xmlns:am3d="http://schemas.microsoft.com/office/drawing/2017/model3d" xmlns:o="urn:schemas-microsoft-com:office:office" xmlns:r="http://schemas.openxmlformats.org/officeDocument/2006/relationships" xmlns:m="http://schemas.openxmlformats.org/officeDocument/2006/math" xmlns:v="urn:schemas-microsoft-com:vml" xmlns:wp14="http://schemas.microsoft.com/office/word/2010/wordprocessingDrawing" xmlns:wp="http://schemas.openxmlformats.org/drawingml/2006/wordprocessingDrawing" xmlns:w10="urn:schemas-microsoft-com:office:word" xmlns:w="http://schemas.openxmlformats.org/wordprocessingml/2006/main" xmlns:w14="http://schemas.microsoft.com/office/word/2010/wordml" xmlns:w15="http://schemas.microsoft.com/office/word/2012/wordml" xmlns:w16cex="http://schemas.microsoft.com/office/word/2018/wordml/cex" xmlns:w16cid="http://schemas.microsoft.com/office/word/2016/wordml/cid" xmlns:w16="http://schemas.microsoft.com/office/word/2018/wordml" xmlns:w16sdtdh="http://schemas.microsoft.com/office/word/2020/wordml/sdtdatahash" xmlns:w16se="http://schemas.microsoft.com/office/word/2015/wordml/symex" xmlns:wpg="http://schemas.microsoft.com/office/word/2010/wordprocessingGroup" xmlns:wpi="http://schemas.microsoft.com/office/word/2010/wordprocessingInk" xmlns:wne="http://schemas.microsoft.com/office/word/2006/wordml" xmlns:wps="http://schemas.microsoft.com/office/word/2010/wordprocessingShape" mc:Ignorable="w14 w15 w16se w16cid w16 w16cex w16sdtdh wp14">
+<w:endnotes xmlns:wpc="http://schemas.microsoft.com/office/word/2010/wordprocessingCanvas" xmlns:cx="http://schemas.microsoft.com/office/drawing/2014/chartex" xmlns:cx1="http://schemas.microsoft.com/office/drawing/2015/9/8/chartex" xmlns:cx2="http://schemas.microsoft.com/office/drawing/2015/10/21/chartex" xmlns:cx3="http://schemas.microsoft.com/office/drawing/2016/5/9/chartex" xmlns:cx4="http://schemas.microsoft.com/office/drawing/2016/5/10/chartex" xmlns:cx5="http://schemas.microsoft.com/office/drawing/2016/5/11/chartex" xmlns:cx6="http://schemas.microsoft.com/office/drawing/2016/5/12/chartex" xmlns:cx7="http://schemas.microsoft.com/office/drawing/2016/5/13/chartex" xmlns:cx8="http://schemas.microsoft.com/office/drawing/2016/5/14/chartex" xmlns:mc="http://schemas.openxmlformats.org/markup-compatibility/2006" xmlns:aink="http://schemas.microsoft.com/office/drawing/2016/ink" xmlns:am3d="http://schemas.microsoft.com/office/drawing/2017/model3d" xmlns:o="urn:schemas-microsoft-com:office:office" xmlns:oel="http://schemas.microsoft.com/office/2019/extlst" xmlns:r="http://schemas.openxmlformats.org/officeDocument/2006/relationships" xmlns:m="http://schemas.openxmlformats.org/officeDocument/2006/math" xmlns:v="urn:schemas-microsoft-com:vml" xmlns:wp14="http://schemas.microsoft.com/office/word/2010/wordprocessingDrawing" xmlns:wp="http://schemas.openxmlformats.org/drawingml/2006/wordprocessingDrawing" xmlns:w10="urn:schemas-microsoft-com:office:word" xmlns:w="http://schemas.openxmlformats.org/wordprocessingml/2006/main" xmlns:w14="http://schemas.microsoft.com/office/word/2010/wordml" xmlns:w15="http://schemas.microsoft.com/office/word/2012/wordml" xmlns:w16cex="http://schemas.microsoft.com/office/word/2018/wordml/cex" xmlns:w16cid="http://schemas.microsoft.com/office/word/2016/wordml/cid" xmlns:w16="http://schemas.microsoft.com/office/word/2018/wordml" xmlns:w16sdtdh="http://schemas.microsoft.com/office/word/2020/wordml/sdtdatahash" xmlns:w16se="http://schemas.microsoft.com/office/word/2015/wordml/symex" xmlns:wpg="http://schemas.microsoft.com/office/word/2010/wordprocessingGroup" xmlns:wpi="http://schemas.microsoft.com/office/word/2010/wordprocessingInk" xmlns:wne="http://schemas.microsoft.com/office/word/2006/wordml" xmlns:wps="http://schemas.microsoft.com/office/word/2010/wordprocessingShape" mc:Ignorable="w14 w15 w16se w16cid w16 w16cex w16sdtdh wp14">
   <w:endnote w:type="separator" w:id="-1">
     <w:p>
       <w:r>
@@ -7082,7 +7451,7 @@
 </file>
 
 <file path=word/footer1.xml><?xml version="1.0" encoding="utf-8"?>
-<w:ftr xmlns:wpc="http://schemas.microsoft.com/office/word/2010/wordprocessingCanvas" xmlns:cx="http://schemas.microsoft.com/office/drawing/2014/chartex" xmlns:cx1="http://schemas.microsoft.com/office/drawing/2015/9/8/chartex" xmlns:cx2="http://schemas.microsoft.com/office/drawing/2015/10/21/chartex" xmlns:cx3="http://schemas.microsoft.com/office/drawing/2016/5/9/chartex" xmlns:cx4="http://schemas.microsoft.com/office/drawing/2016/5/10/chartex" xmlns:cx5="http://schemas.microsoft.com/office/drawing/2016/5/11/chartex" xmlns:cx6="http://schemas.microsoft.com/office/drawing/2016/5/12/chartex" xmlns:cx7="http://schemas.microsoft.com/office/drawing/2016/5/13/chartex" xmlns:cx8="http://schemas.microsoft.com/office/drawing/2016/5/14/chartex" xmlns:mc="http://schemas.openxmlformats.org/markup-compatibility/2006" xmlns:aink="http://schemas.microsoft.com/office/drawing/2016/ink" xmlns:am3d="http://schemas.microsoft.com/office/drawing/2017/model3d" xmlns:o="urn:schemas-microsoft-com:office:office" xmlns:r="http://schemas.openxmlformats.org/officeDocument/2006/relationships" xmlns:m="http://schemas.openxmlformats.org/officeDocument/2006/math" xmlns:v="urn:schemas-microsoft-com:vml" xmlns:wp14="http://schemas.microsoft.com/office/word/2010/wordprocessingDrawing" xmlns:wp="http://schemas.openxmlformats.org/drawingml/2006/wordprocessingDrawing" xmlns:w10="urn:schemas-microsoft-com:office:word" xmlns:w="http://schemas.openxmlformats.org/wordprocessingml/2006/main" xmlns:w14="http://schemas.microsoft.com/office/word/2010/wordml" xmlns:w15="http://schemas.microsoft.com/office/word/2012/wordml" xmlns:w16cex="http://schemas.microsoft.com/office/word/2018/wordml/cex" xmlns:w16cid="http://schemas.microsoft.com/office/word/2016/wordml/cid" xmlns:w16="http://schemas.microsoft.com/office/word/2018/wordml" xmlns:w16sdtdh="http://schemas.microsoft.com/office/word/2020/wordml/sdtdatahash" xmlns:w16se="http://schemas.microsoft.com/office/word/2015/wordml/symex" xmlns:wpg="http://schemas.microsoft.com/office/word/2010/wordprocessingGroup" xmlns:wpi="http://schemas.microsoft.com/office/word/2010/wordprocessingInk" xmlns:wne="http://schemas.microsoft.com/office/word/2006/wordml" xmlns:wps="http://schemas.microsoft.com/office/word/2010/wordprocessingShape" mc:Ignorable="w14 w15 w16se w16cid w16 w16cex w16sdtdh wp14">
+<w:ftr xmlns:wpc="http://schemas.microsoft.com/office/word/2010/wordprocessingCanvas" xmlns:cx="http://schemas.microsoft.com/office/drawing/2014/chartex" xmlns:cx1="http://schemas.microsoft.com/office/drawing/2015/9/8/chartex" xmlns:cx2="http://schemas.microsoft.com/office/drawing/2015/10/21/chartex" xmlns:cx3="http://schemas.microsoft.com/office/drawing/2016/5/9/chartex" xmlns:cx4="http://schemas.microsoft.com/office/drawing/2016/5/10/chartex" xmlns:cx5="http://schemas.microsoft.com/office/drawing/2016/5/11/chartex" xmlns:cx6="http://schemas.microsoft.com/office/drawing/2016/5/12/chartex" xmlns:cx7="http://schemas.microsoft.com/office/drawing/2016/5/13/chartex" xmlns:cx8="http://schemas.microsoft.com/office/drawing/2016/5/14/chartex" xmlns:mc="http://schemas.openxmlformats.org/markup-compatibility/2006" xmlns:aink="http://schemas.microsoft.com/office/drawing/2016/ink" xmlns:am3d="http://schemas.microsoft.com/office/drawing/2017/model3d" xmlns:o="urn:schemas-microsoft-com:office:office" xmlns:oel="http://schemas.microsoft.com/office/2019/extlst" xmlns:r="http://schemas.openxmlformats.org/officeDocument/2006/relationships" xmlns:m="http://schemas.openxmlformats.org/officeDocument/2006/math" xmlns:v="urn:schemas-microsoft-com:vml" xmlns:wp14="http://schemas.microsoft.com/office/word/2010/wordprocessingDrawing" xmlns:wp="http://schemas.openxmlformats.org/drawingml/2006/wordprocessingDrawing" xmlns:w10="urn:schemas-microsoft-com:office:word" xmlns:w="http://schemas.openxmlformats.org/wordprocessingml/2006/main" xmlns:w14="http://schemas.microsoft.com/office/word/2010/wordml" xmlns:w15="http://schemas.microsoft.com/office/word/2012/wordml" xmlns:w16cex="http://schemas.microsoft.com/office/word/2018/wordml/cex" xmlns:w16cid="http://schemas.microsoft.com/office/word/2016/wordml/cid" xmlns:w16="http://schemas.microsoft.com/office/word/2018/wordml" xmlns:w16sdtdh="http://schemas.microsoft.com/office/word/2020/wordml/sdtdatahash" xmlns:w16se="http://schemas.microsoft.com/office/word/2015/wordml/symex" xmlns:wpg="http://schemas.microsoft.com/office/word/2010/wordprocessingGroup" xmlns:wpi="http://schemas.microsoft.com/office/word/2010/wordprocessingInk" xmlns:wne="http://schemas.microsoft.com/office/word/2006/wordml" xmlns:wps="http://schemas.microsoft.com/office/word/2010/wordprocessingShape" mc:Ignorable="w14 w15 w16se w16cid w16 w16cex w16sdtdh wp14">
   <w:p>
     <w:pPr>
       <w:jc w:val="right"/>
@@ -7092,7 +7461,7 @@
 </file>
 
 <file path=word/footer2.xml><?xml version="1.0" encoding="utf-8"?>
-<w:ftr xmlns:wpc="http://schemas.microsoft.com/office/word/2010/wordprocessingCanvas" xmlns:cx="http://schemas.microsoft.com/office/drawing/2014/chartex" xmlns:cx1="http://schemas.microsoft.com/office/drawing/2015/9/8/chartex" xmlns:cx2="http://schemas.microsoft.com/office/drawing/2015/10/21/chartex" xmlns:cx3="http://schemas.microsoft.com/office/drawing/2016/5/9/chartex" xmlns:cx4="http://schemas.microsoft.com/office/drawing/2016/5/10/chartex" xmlns:cx5="http://schemas.microsoft.com/office/drawing/2016/5/11/chartex" xmlns:cx6="http://schemas.microsoft.com/office/drawing/2016/5/12/chartex" xmlns:cx7="http://schemas.microsoft.com/office/drawing/2016/5/13/chartex" xmlns:cx8="http://schemas.microsoft.com/office/drawing/2016/5/14/chartex" xmlns:mc="http://schemas.openxmlformats.org/markup-compatibility/2006" xmlns:aink="http://schemas.microsoft.com/office/drawing/2016/ink" xmlns:am3d="http://schemas.microsoft.com/office/drawing/2017/model3d" xmlns:o="urn:schemas-microsoft-com:office:office" xmlns:r="http://schemas.openxmlformats.org/officeDocument/2006/relationships" xmlns:m="http://schemas.openxmlformats.org/officeDocument/2006/math" xmlns:v="urn:schemas-microsoft-com:vml" xmlns:wp14="http://schemas.microsoft.com/office/word/2010/wordprocessingDrawing" xmlns:wp="http://schemas.openxmlformats.org/drawingml/2006/wordprocessingDrawing" xmlns:w10="urn:schemas-microsoft-com:office:word" xmlns:w="http://schemas.openxmlformats.org/wordprocessingml/2006/main" xmlns:w14="http://schemas.microsoft.com/office/word/2010/wordml" xmlns:w15="http://schemas.microsoft.com/office/word/2012/wordml" xmlns:w16cex="http://schemas.microsoft.com/office/word/2018/wordml/cex" xmlns:w16cid="http://schemas.microsoft.com/office/word/2016/wordml/cid" xmlns:w16="http://schemas.microsoft.com/office/word/2018/wordml" xmlns:w16sdtdh="http://schemas.microsoft.com/office/word/2020/wordml/sdtdatahash" xmlns:w16se="http://schemas.microsoft.com/office/word/2015/wordml/symex" xmlns:wpg="http://schemas.microsoft.com/office/word/2010/wordprocessingGroup" xmlns:wpi="http://schemas.microsoft.com/office/word/2010/wordprocessingInk" xmlns:wne="http://schemas.microsoft.com/office/word/2006/wordml" xmlns:wps="http://schemas.microsoft.com/office/word/2010/wordprocessingShape" mc:Ignorable="w14 w15 w16se w16cid w16 w16cex w16sdtdh wp14">
+<w:ftr xmlns:wpc="http://schemas.microsoft.com/office/word/2010/wordprocessingCanvas" xmlns:cx="http://schemas.microsoft.com/office/drawing/2014/chartex" xmlns:cx1="http://schemas.microsoft.com/office/drawing/2015/9/8/chartex" xmlns:cx2="http://schemas.microsoft.com/office/drawing/2015/10/21/chartex" xmlns:cx3="http://schemas.microsoft.com/office/drawing/2016/5/9/chartex" xmlns:cx4="http://schemas.microsoft.com/office/drawing/2016/5/10/chartex" xmlns:cx5="http://schemas.microsoft.com/office/drawing/2016/5/11/chartex" xmlns:cx6="http://schemas.microsoft.com/office/drawing/2016/5/12/chartex" xmlns:cx7="http://schemas.microsoft.com/office/drawing/2016/5/13/chartex" xmlns:cx8="http://schemas.microsoft.com/office/drawing/2016/5/14/chartex" xmlns:mc="http://schemas.openxmlformats.org/markup-compatibility/2006" xmlns:aink="http://schemas.microsoft.com/office/drawing/2016/ink" xmlns:am3d="http://schemas.microsoft.com/office/drawing/2017/model3d" xmlns:o="urn:schemas-microsoft-com:office:office" xmlns:oel="http://schemas.microsoft.com/office/2019/extlst" xmlns:r="http://schemas.openxmlformats.org/officeDocument/2006/relationships" xmlns:m="http://schemas.openxmlformats.org/officeDocument/2006/math" xmlns:v="urn:schemas-microsoft-com:vml" xmlns:wp14="http://schemas.microsoft.com/office/word/2010/wordprocessingDrawing" xmlns:wp="http://schemas.openxmlformats.org/drawingml/2006/wordprocessingDrawing" xmlns:w10="urn:schemas-microsoft-com:office:word" xmlns:w="http://schemas.openxmlformats.org/wordprocessingml/2006/main" xmlns:w14="http://schemas.microsoft.com/office/word/2010/wordml" xmlns:w15="http://schemas.microsoft.com/office/word/2012/wordml" xmlns:w16cex="http://schemas.microsoft.com/office/word/2018/wordml/cex" xmlns:w16cid="http://schemas.microsoft.com/office/word/2016/wordml/cid" xmlns:w16="http://schemas.microsoft.com/office/word/2018/wordml" xmlns:w16sdtdh="http://schemas.microsoft.com/office/word/2020/wordml/sdtdatahash" xmlns:w16se="http://schemas.microsoft.com/office/word/2015/wordml/symex" xmlns:wpg="http://schemas.microsoft.com/office/word/2010/wordprocessingGroup" xmlns:wpi="http://schemas.microsoft.com/office/word/2010/wordprocessingInk" xmlns:wne="http://schemas.microsoft.com/office/word/2006/wordml" xmlns:wps="http://schemas.microsoft.com/office/word/2010/wordprocessingShape" mc:Ignorable="w14 w15 w16se w16cid w16 w16cex w16sdtdh wp14">
   <w:p>
     <w:pPr>
       <w:pStyle w:val="llb"/>
@@ -7139,7 +7508,7 @@
 </file>
 
 <file path=word/footnotes.xml><?xml version="1.0" encoding="utf-8"?>
-<w:footnotes xmlns:wpc="http://schemas.microsoft.com/office/word/2010/wordprocessingCanvas" xmlns:cx="http://schemas.microsoft.com/office/drawing/2014/chartex" xmlns:cx1="http://schemas.microsoft.com/office/drawing/2015/9/8/chartex" xmlns:cx2="http://schemas.microsoft.com/office/drawing/2015/10/21/chartex" xmlns:cx3="http://schemas.microsoft.com/office/drawing/2016/5/9/chartex" xmlns:cx4="http://schemas.microsoft.com/office/drawing/2016/5/10/chartex" xmlns:cx5="http://schemas.microsoft.com/office/drawing/2016/5/11/chartex" xmlns:cx6="http://schemas.microsoft.com/office/drawing/2016/5/12/chartex" xmlns:cx7="http://schemas.microsoft.com/office/drawing/2016/5/13/chartex" xmlns:cx8="http://schemas.microsoft.com/office/drawing/2016/5/14/chartex" xmlns:mc="http://schemas.openxmlformats.org/markup-compatibility/2006" xmlns:aink="http://schemas.microsoft.com/office/drawing/2016/ink" xmlns:am3d="http://schemas.microsoft.com/office/drawing/2017/model3d" xmlns:o="urn:schemas-microsoft-com:office:office" xmlns:r="http://schemas.openxmlformats.org/officeDocument/2006/relationships" xmlns:m="http://schemas.openxmlformats.org/officeDocument/2006/math" xmlns:v="urn:schemas-microsoft-com:vml" xmlns:wp14="http://schemas.microsoft.com/office/word/2010/wordprocessingDrawing" xmlns:wp="http://schemas.openxmlformats.org/drawingml/2006/wordprocessingDrawing" xmlns:w10="urn:schemas-microsoft-com:office:word" xmlns:w="http://schemas.openxmlformats.org/wordprocessingml/2006/main" xmlns:w14="http://schemas.microsoft.com/office/word/2010/wordml" xmlns:w15="http://schemas.microsoft.com/office/word/2012/wordml" xmlns:w16cex="http://schemas.microsoft.com/office/word/2018/wordml/cex" xmlns:w16cid="http://schemas.microsoft.com/office/word/2016/wordml/cid" xmlns:w16="http://schemas.microsoft.com/office/word/2018/wordml" xmlns:w16sdtdh="http://schemas.microsoft.com/office/word/2020/wordml/sdtdatahash" xmlns:w16se="http://schemas.microsoft.com/office/word/2015/wordml/symex" xmlns:wpg="http://schemas.microsoft.com/office/word/2010/wordprocessingGroup" xmlns:wpi="http://schemas.microsoft.com/office/word/2010/wordprocessingInk" xmlns:wne="http://schemas.microsoft.com/office/word/2006/wordml" xmlns:wps="http://schemas.microsoft.com/office/word/2010/wordprocessingShape" mc:Ignorable="w14 w15 w16se w16cid w16 w16cex w16sdtdh wp14">
+<w:footnotes xmlns:wpc="http://schemas.microsoft.com/office/word/2010/wordprocessingCanvas" xmlns:cx="http://schemas.microsoft.com/office/drawing/2014/chartex" xmlns:cx1="http://schemas.microsoft.com/office/drawing/2015/9/8/chartex" xmlns:cx2="http://schemas.microsoft.com/office/drawing/2015/10/21/chartex" xmlns:cx3="http://schemas.microsoft.com/office/drawing/2016/5/9/chartex" xmlns:cx4="http://schemas.microsoft.com/office/drawing/2016/5/10/chartex" xmlns:cx5="http://schemas.microsoft.com/office/drawing/2016/5/11/chartex" xmlns:cx6="http://schemas.microsoft.com/office/drawing/2016/5/12/chartex" xmlns:cx7="http://schemas.microsoft.com/office/drawing/2016/5/13/chartex" xmlns:cx8="http://schemas.microsoft.com/office/drawing/2016/5/14/chartex" xmlns:mc="http://schemas.openxmlformats.org/markup-compatibility/2006" xmlns:aink="http://schemas.microsoft.com/office/drawing/2016/ink" xmlns:am3d="http://schemas.microsoft.com/office/drawing/2017/model3d" xmlns:o="urn:schemas-microsoft-com:office:office" xmlns:oel="http://schemas.microsoft.com/office/2019/extlst" xmlns:r="http://schemas.openxmlformats.org/officeDocument/2006/relationships" xmlns:m="http://schemas.openxmlformats.org/officeDocument/2006/math" xmlns:v="urn:schemas-microsoft-com:vml" xmlns:wp14="http://schemas.microsoft.com/office/word/2010/wordprocessingDrawing" xmlns:wp="http://schemas.openxmlformats.org/drawingml/2006/wordprocessingDrawing" xmlns:w10="urn:schemas-microsoft-com:office:word" xmlns:w="http://schemas.openxmlformats.org/wordprocessingml/2006/main" xmlns:w14="http://schemas.microsoft.com/office/word/2010/wordml" xmlns:w15="http://schemas.microsoft.com/office/word/2012/wordml" xmlns:w16cex="http://schemas.microsoft.com/office/word/2018/wordml/cex" xmlns:w16cid="http://schemas.microsoft.com/office/word/2016/wordml/cid" xmlns:w16="http://schemas.microsoft.com/office/word/2018/wordml" xmlns:w16sdtdh="http://schemas.microsoft.com/office/word/2020/wordml/sdtdatahash" xmlns:w16se="http://schemas.microsoft.com/office/word/2015/wordml/symex" xmlns:wpg="http://schemas.microsoft.com/office/word/2010/wordprocessingGroup" xmlns:wpi="http://schemas.microsoft.com/office/word/2010/wordprocessingInk" xmlns:wne="http://schemas.microsoft.com/office/word/2006/wordml" xmlns:wps="http://schemas.microsoft.com/office/word/2010/wordprocessingShape" mc:Ignorable="w14 w15 w16se w16cid w16 w16cex w16sdtdh wp14">
   <w:footnote w:type="separator" w:id="-1">
     <w:p>
       <w:r>
@@ -7158,7 +7527,7 @@
 </file>
 
 <file path=word/header1.xml><?xml version="1.0" encoding="utf-8"?>
-<w:hdr xmlns:wpc="http://schemas.microsoft.com/office/word/2010/wordprocessingCanvas" xmlns:cx="http://schemas.microsoft.com/office/drawing/2014/chartex" xmlns:cx1="http://schemas.microsoft.com/office/drawing/2015/9/8/chartex" xmlns:cx2="http://schemas.microsoft.com/office/drawing/2015/10/21/chartex" xmlns:cx3="http://schemas.microsoft.com/office/drawing/2016/5/9/chartex" xmlns:cx4="http://schemas.microsoft.com/office/drawing/2016/5/10/chartex" xmlns:cx5="http://schemas.microsoft.com/office/drawing/2016/5/11/chartex" xmlns:cx6="http://schemas.microsoft.com/office/drawing/2016/5/12/chartex" xmlns:cx7="http://schemas.microsoft.com/office/drawing/2016/5/13/chartex" xmlns:cx8="http://schemas.microsoft.com/office/drawing/2016/5/14/chartex" xmlns:mc="http://schemas.openxmlformats.org/markup-compatibility/2006" xmlns:aink="http://schemas.microsoft.com/office/drawing/2016/ink" xmlns:am3d="http://schemas.microsoft.com/office/drawing/2017/model3d" xmlns:o="urn:schemas-microsoft-com:office:office" xmlns:r="http://schemas.openxmlformats.org/officeDocument/2006/relationships" xmlns:m="http://schemas.openxmlformats.org/officeDocument/2006/math" xmlns:v="urn:schemas-microsoft-com:vml" xmlns:wp14="http://schemas.microsoft.com/office/word/2010/wordprocessingDrawing" xmlns:wp="http://schemas.openxmlformats.org/drawingml/2006/wordprocessingDrawing" xmlns:w10="urn:schemas-microsoft-com:office:word" xmlns:w="http://schemas.openxmlformats.org/wordprocessingml/2006/main" xmlns:w14="http://schemas.microsoft.com/office/word/2010/wordml" xmlns:w15="http://schemas.microsoft.com/office/word/2012/wordml" xmlns:w16cex="http://schemas.microsoft.com/office/word/2018/wordml/cex" xmlns:w16cid="http://schemas.microsoft.com/office/word/2016/wordml/cid" xmlns:w16="http://schemas.microsoft.com/office/word/2018/wordml" xmlns:w16sdtdh="http://schemas.microsoft.com/office/word/2020/wordml/sdtdatahash" xmlns:w16se="http://schemas.microsoft.com/office/word/2015/wordml/symex" xmlns:wpg="http://schemas.microsoft.com/office/word/2010/wordprocessingGroup" xmlns:wpi="http://schemas.microsoft.com/office/word/2010/wordprocessingInk" xmlns:wne="http://schemas.microsoft.com/office/word/2006/wordml" xmlns:wps="http://schemas.microsoft.com/office/word/2010/wordprocessingShape" mc:Ignorable="w14 w15 w16se w16cid w16 w16cex w16sdtdh wp14">
+<w:hdr xmlns:wpc="http://schemas.microsoft.com/office/word/2010/wordprocessingCanvas" xmlns:cx="http://schemas.microsoft.com/office/drawing/2014/chartex" xmlns:cx1="http://schemas.microsoft.com/office/drawing/2015/9/8/chartex" xmlns:cx2="http://schemas.microsoft.com/office/drawing/2015/10/21/chartex" xmlns:cx3="http://schemas.microsoft.com/office/drawing/2016/5/9/chartex" xmlns:cx4="http://schemas.microsoft.com/office/drawing/2016/5/10/chartex" xmlns:cx5="http://schemas.microsoft.com/office/drawing/2016/5/11/chartex" xmlns:cx6="http://schemas.microsoft.com/office/drawing/2016/5/12/chartex" xmlns:cx7="http://schemas.microsoft.com/office/drawing/2016/5/13/chartex" xmlns:cx8="http://schemas.microsoft.com/office/drawing/2016/5/14/chartex" xmlns:mc="http://schemas.openxmlformats.org/markup-compatibility/2006" xmlns:aink="http://schemas.microsoft.com/office/drawing/2016/ink" xmlns:am3d="http://schemas.microsoft.com/office/drawing/2017/model3d" xmlns:o="urn:schemas-microsoft-com:office:office" xmlns:oel="http://schemas.microsoft.com/office/2019/extlst" xmlns:r="http://schemas.openxmlformats.org/officeDocument/2006/relationships" xmlns:m="http://schemas.openxmlformats.org/officeDocument/2006/math" xmlns:v="urn:schemas-microsoft-com:vml" xmlns:wp14="http://schemas.microsoft.com/office/word/2010/wordprocessingDrawing" xmlns:wp="http://schemas.openxmlformats.org/drawingml/2006/wordprocessingDrawing" xmlns:w10="urn:schemas-microsoft-com:office:word" xmlns:w="http://schemas.openxmlformats.org/wordprocessingml/2006/main" xmlns:w14="http://schemas.microsoft.com/office/word/2010/wordml" xmlns:w15="http://schemas.microsoft.com/office/word/2012/wordml" xmlns:w16cex="http://schemas.microsoft.com/office/word/2018/wordml/cex" xmlns:w16cid="http://schemas.microsoft.com/office/word/2016/wordml/cid" xmlns:w16="http://schemas.microsoft.com/office/word/2018/wordml" xmlns:w16sdtdh="http://schemas.microsoft.com/office/word/2020/wordml/sdtdatahash" xmlns:w16se="http://schemas.microsoft.com/office/word/2015/wordml/symex" xmlns:wpg="http://schemas.microsoft.com/office/word/2010/wordprocessingGroup" xmlns:wpi="http://schemas.microsoft.com/office/word/2010/wordprocessingInk" xmlns:wne="http://schemas.microsoft.com/office/word/2006/wordml" xmlns:wps="http://schemas.microsoft.com/office/word/2010/wordprocessingShape" mc:Ignorable="w14 w15 w16se w16cid w16 w16cex w16sdtdh wp14">
   <w:p/>
   <w:p/>
   <w:p/>
@@ -7166,7 +7535,7 @@
 </file>
 
 <file path=word/numbering.xml><?xml version="1.0" encoding="utf-8"?>
-<w:numbering xmlns:wpc="http://schemas.microsoft.com/office/word/2010/wordprocessingCanvas" xmlns:cx="http://schemas.microsoft.com/office/drawing/2014/chartex" xmlns:cx1="http://schemas.microsoft.com/office/drawing/2015/9/8/chartex" xmlns:cx2="http://schemas.microsoft.com/office/drawing/2015/10/21/chartex" xmlns:cx3="http://schemas.microsoft.com/office/drawing/2016/5/9/chartex" xmlns:cx4="http://schemas.microsoft.com/office/drawing/2016/5/10/chartex" xmlns:cx5="http://schemas.microsoft.com/office/drawing/2016/5/11/chartex" xmlns:cx6="http://schemas.microsoft.com/office/drawing/2016/5/12/chartex" xmlns:cx7="http://schemas.microsoft.com/office/drawing/2016/5/13/chartex" xmlns:cx8="http://schemas.microsoft.com/office/drawing/2016/5/14/chartex" xmlns:mc="http://schemas.openxmlformats.org/markup-compatibility/2006" xmlns:aink="http://schemas.microsoft.com/office/drawing/2016/ink" xmlns:am3d="http://schemas.microsoft.com/office/drawing/2017/model3d" xmlns:o="urn:schemas-microsoft-com:office:office" xmlns:r="http://schemas.openxmlformats.org/officeDocument/2006/relationships" xmlns:m="http://schemas.openxmlformats.org/officeDocument/2006/math" xmlns:v="urn:schemas-microsoft-com:vml" xmlns:wp14="http://schemas.microsoft.com/office/word/2010/wordprocessingDrawing" xmlns:wp="http://schemas.openxmlformats.org/drawingml/2006/wordprocessingDrawing" xmlns:w10="urn:schemas-microsoft-com:office:word" xmlns:w="http://schemas.openxmlformats.org/wordprocessingml/2006/main" xmlns:w14="http://schemas.microsoft.com/office/word/2010/wordml" xmlns:w15="http://schemas.microsoft.com/office/word/2012/wordml" xmlns:w16cex="http://schemas.microsoft.com/office/word/2018/wordml/cex" xmlns:w16cid="http://schemas.microsoft.com/office/word/2016/wordml/cid" xmlns:w16="http://schemas.microsoft.com/office/word/2018/wordml" xmlns:w16sdtdh="http://schemas.microsoft.com/office/word/2020/wordml/sdtdatahash" xmlns:w16se="http://schemas.microsoft.com/office/word/2015/wordml/symex" xmlns:wpg="http://schemas.microsoft.com/office/word/2010/wordprocessingGroup" xmlns:wpi="http://schemas.microsoft.com/office/word/2010/wordprocessingInk" xmlns:wne="http://schemas.microsoft.com/office/word/2006/wordml" xmlns:wps="http://schemas.microsoft.com/office/word/2010/wordprocessingShape" mc:Ignorable="w14 w15 w16se w16cid w16 w16cex w16sdtdh wp14">
+<w:numbering xmlns:wpc="http://schemas.microsoft.com/office/word/2010/wordprocessingCanvas" xmlns:cx="http://schemas.microsoft.com/office/drawing/2014/chartex" xmlns:cx1="http://schemas.microsoft.com/office/drawing/2015/9/8/chartex" xmlns:cx2="http://schemas.microsoft.com/office/drawing/2015/10/21/chartex" xmlns:cx3="http://schemas.microsoft.com/office/drawing/2016/5/9/chartex" xmlns:cx4="http://schemas.microsoft.com/office/drawing/2016/5/10/chartex" xmlns:cx5="http://schemas.microsoft.com/office/drawing/2016/5/11/chartex" xmlns:cx6="http://schemas.microsoft.com/office/drawing/2016/5/12/chartex" xmlns:cx7="http://schemas.microsoft.com/office/drawing/2016/5/13/chartex" xmlns:cx8="http://schemas.microsoft.com/office/drawing/2016/5/14/chartex" xmlns:mc="http://schemas.openxmlformats.org/markup-compatibility/2006" xmlns:aink="http://schemas.microsoft.com/office/drawing/2016/ink" xmlns:am3d="http://schemas.microsoft.com/office/drawing/2017/model3d" xmlns:o="urn:schemas-microsoft-com:office:office" xmlns:oel="http://schemas.microsoft.com/office/2019/extlst" xmlns:r="http://schemas.openxmlformats.org/officeDocument/2006/relationships" xmlns:m="http://schemas.openxmlformats.org/officeDocument/2006/math" xmlns:v="urn:schemas-microsoft-com:vml" xmlns:wp14="http://schemas.microsoft.com/office/word/2010/wordprocessingDrawing" xmlns:wp="http://schemas.openxmlformats.org/drawingml/2006/wordprocessingDrawing" xmlns:w10="urn:schemas-microsoft-com:office:word" xmlns:w="http://schemas.openxmlformats.org/wordprocessingml/2006/main" xmlns:w14="http://schemas.microsoft.com/office/word/2010/wordml" xmlns:w15="http://schemas.microsoft.com/office/word/2012/wordml" xmlns:w16cex="http://schemas.microsoft.com/office/word/2018/wordml/cex" xmlns:w16cid="http://schemas.microsoft.com/office/word/2016/wordml/cid" xmlns:w16="http://schemas.microsoft.com/office/word/2018/wordml" xmlns:w16sdtdh="http://schemas.microsoft.com/office/word/2020/wordml/sdtdatahash" xmlns:w16se="http://schemas.microsoft.com/office/word/2015/wordml/symex" xmlns:wpg="http://schemas.microsoft.com/office/word/2010/wordprocessingGroup" xmlns:wpi="http://schemas.microsoft.com/office/word/2010/wordprocessingInk" xmlns:wne="http://schemas.microsoft.com/office/word/2006/wordml" xmlns:wps="http://schemas.microsoft.com/office/word/2010/wordprocessingShape" mc:Ignorable="w14 w15 w16se w16cid w16 w16cex w16sdtdh wp14">
   <w:abstractNum w:abstractNumId="0" w15:restartNumberingAfterBreak="0">
     <w:nsid w:val="FFFFFF7C"/>
     <w:multiLevelType w:val="singleLevel"/>
@@ -9577,7 +9946,7 @@
   <w:abstractNum w:abstractNumId="30" w15:restartNumberingAfterBreak="0">
     <w:nsid w:val="799C3B84"/>
     <w:multiLevelType w:val="multilevel"/>
-    <w:tmpl w:val="C3565810"/>
+    <w:tmpl w:val="B832CC64"/>
     <w:lvl w:ilvl="0">
       <w:start w:val="1"/>
       <w:numFmt w:val="decimal"/>

</xml_diff>

<commit_message>
feat: Complete client description
</commit_message>
<xml_diff>
--- a/thesis.docx
+++ b/thesis.docx
@@ -353,7 +353,7 @@
       <w:r>
         <w:fldChar w:fldCharType="separate"/>
       </w:r>
-      <w:hyperlink w:anchor="_Toc117966579" w:history="1">
+      <w:hyperlink w:anchor="_Toc118224744" w:history="1">
         <w:r>
           <w:rPr>
             <w:rStyle w:val="Hiperhivatkozs"/>
@@ -380,7 +380,7 @@
             <w:noProof/>
             <w:webHidden/>
           </w:rPr>
-          <w:instrText xml:space="preserve"> PAGEREF _Toc117966579 \h </w:instrText>
+          <w:instrText xml:space="preserve"> PAGEREF _Toc118224744 \h </w:instrText>
         </w:r>
         <w:r>
           <w:rPr>
@@ -423,7 +423,7 @@
           <w:lang w:eastAsia="hu-HU"/>
         </w:rPr>
       </w:pPr>
-      <w:hyperlink w:anchor="_Toc117966580" w:history="1">
+      <w:hyperlink w:anchor="_Toc118224745" w:history="1">
         <w:r>
           <w:rPr>
             <w:rStyle w:val="Hiperhivatkozs"/>
@@ -450,7 +450,7 @@
             <w:noProof/>
             <w:webHidden/>
           </w:rPr>
-          <w:instrText xml:space="preserve"> PAGEREF _Toc117966580 \h </w:instrText>
+          <w:instrText xml:space="preserve"> PAGEREF _Toc118224745 \h </w:instrText>
         </w:r>
         <w:r>
           <w:rPr>
@@ -493,7 +493,7 @@
           <w:lang w:eastAsia="hu-HU"/>
         </w:rPr>
       </w:pPr>
-      <w:hyperlink w:anchor="_Toc117966581" w:history="1">
+      <w:hyperlink w:anchor="_Toc118224746" w:history="1">
         <w:r>
           <w:rPr>
             <w:rStyle w:val="Hiperhivatkozs"/>
@@ -520,7 +520,7 @@
             <w:noProof/>
             <w:webHidden/>
           </w:rPr>
-          <w:instrText xml:space="preserve"> PAGEREF _Toc117966581 \h </w:instrText>
+          <w:instrText xml:space="preserve"> PAGEREF _Toc118224746 \h </w:instrText>
         </w:r>
         <w:r>
           <w:rPr>
@@ -565,7 +565,7 @@
           <w:lang w:eastAsia="hu-HU"/>
         </w:rPr>
       </w:pPr>
-      <w:hyperlink w:anchor="_Toc117966582" w:history="1">
+      <w:hyperlink w:anchor="_Toc118224747" w:history="1">
         <w:r>
           <w:rPr>
             <w:rStyle w:val="Hiperhivatkozs"/>
@@ -592,7 +592,7 @@
             <w:noProof/>
             <w:webHidden/>
           </w:rPr>
-          <w:instrText xml:space="preserve"> PAGEREF _Toc117966582 \h </w:instrText>
+          <w:instrText xml:space="preserve"> PAGEREF _Toc118224747 \h </w:instrText>
         </w:r>
         <w:r>
           <w:rPr>
@@ -637,7 +637,7 @@
           <w:lang w:eastAsia="hu-HU"/>
         </w:rPr>
       </w:pPr>
-      <w:hyperlink w:anchor="_Toc117966583" w:history="1">
+      <w:hyperlink w:anchor="_Toc118224748" w:history="1">
         <w:r>
           <w:rPr>
             <w:rStyle w:val="Hiperhivatkozs"/>
@@ -664,7 +664,7 @@
             <w:noProof/>
             <w:webHidden/>
           </w:rPr>
-          <w:instrText xml:space="preserve"> PAGEREF _Toc117966583 \h </w:instrText>
+          <w:instrText xml:space="preserve"> PAGEREF _Toc118224748 \h </w:instrText>
         </w:r>
         <w:r>
           <w:rPr>
@@ -707,7 +707,7 @@
           <w:lang w:eastAsia="hu-HU"/>
         </w:rPr>
       </w:pPr>
-      <w:hyperlink w:anchor="_Toc117966584" w:history="1">
+      <w:hyperlink w:anchor="_Toc118224749" w:history="1">
         <w:r>
           <w:rPr>
             <w:rStyle w:val="Hiperhivatkozs"/>
@@ -734,7 +734,7 @@
             <w:noProof/>
             <w:webHidden/>
           </w:rPr>
-          <w:instrText xml:space="preserve"> PAGEREF _Toc117966584 \h </w:instrText>
+          <w:instrText xml:space="preserve"> PAGEREF _Toc118224749 \h </w:instrText>
         </w:r>
         <w:r>
           <w:rPr>
@@ -779,7 +779,7 @@
           <w:lang w:eastAsia="hu-HU"/>
         </w:rPr>
       </w:pPr>
-      <w:hyperlink w:anchor="_Toc117966585" w:history="1">
+      <w:hyperlink w:anchor="_Toc118224750" w:history="1">
         <w:r>
           <w:rPr>
             <w:rStyle w:val="Hiperhivatkozs"/>
@@ -806,7 +806,7 @@
             <w:noProof/>
             <w:webHidden/>
           </w:rPr>
-          <w:instrText xml:space="preserve"> PAGEREF _Toc117966585 \h </w:instrText>
+          <w:instrText xml:space="preserve"> PAGEREF _Toc118224750 \h </w:instrText>
         </w:r>
         <w:r>
           <w:rPr>
@@ -851,7 +851,7 @@
           <w:lang w:eastAsia="hu-HU"/>
         </w:rPr>
       </w:pPr>
-      <w:hyperlink w:anchor="_Toc117966586" w:history="1">
+      <w:hyperlink w:anchor="_Toc118224751" w:history="1">
         <w:r>
           <w:rPr>
             <w:rStyle w:val="Hiperhivatkozs"/>
@@ -878,7 +878,7 @@
             <w:noProof/>
             <w:webHidden/>
           </w:rPr>
-          <w:instrText xml:space="preserve"> PAGEREF _Toc117966586 \h </w:instrText>
+          <w:instrText xml:space="preserve"> PAGEREF _Toc118224751 \h </w:instrText>
         </w:r>
         <w:r>
           <w:rPr>
@@ -923,7 +923,7 @@
           <w:lang w:eastAsia="hu-HU"/>
         </w:rPr>
       </w:pPr>
-      <w:hyperlink w:anchor="_Toc117966587" w:history="1">
+      <w:hyperlink w:anchor="_Toc118224752" w:history="1">
         <w:r>
           <w:rPr>
             <w:rStyle w:val="Hiperhivatkozs"/>
@@ -950,7 +950,7 @@
             <w:noProof/>
             <w:webHidden/>
           </w:rPr>
-          <w:instrText xml:space="preserve"> PAGEREF _Toc117966587 \h </w:instrText>
+          <w:instrText xml:space="preserve"> PAGEREF _Toc118224752 \h </w:instrText>
         </w:r>
         <w:r>
           <w:rPr>
@@ -995,7 +995,7 @@
           <w:lang w:eastAsia="hu-HU"/>
         </w:rPr>
       </w:pPr>
-      <w:hyperlink w:anchor="_Toc117966588" w:history="1">
+      <w:hyperlink w:anchor="_Toc118224753" w:history="1">
         <w:r>
           <w:rPr>
             <w:rStyle w:val="Hiperhivatkozs"/>
@@ -1022,7 +1022,7 @@
             <w:noProof/>
             <w:webHidden/>
           </w:rPr>
-          <w:instrText xml:space="preserve"> PAGEREF _Toc117966588 \h </w:instrText>
+          <w:instrText xml:space="preserve"> PAGEREF _Toc118224753 \h </w:instrText>
         </w:r>
         <w:r>
           <w:rPr>
@@ -1067,7 +1067,7 @@
           <w:lang w:eastAsia="hu-HU"/>
         </w:rPr>
       </w:pPr>
-      <w:hyperlink w:anchor="_Toc117966589" w:history="1">
+      <w:hyperlink w:anchor="_Toc118224754" w:history="1">
         <w:r>
           <w:rPr>
             <w:rStyle w:val="Hiperhivatkozs"/>
@@ -1094,7 +1094,7 @@
             <w:noProof/>
             <w:webHidden/>
           </w:rPr>
-          <w:instrText xml:space="preserve"> PAGEREF _Toc117966589 \h </w:instrText>
+          <w:instrText xml:space="preserve"> PAGEREF _Toc118224754 \h </w:instrText>
         </w:r>
         <w:r>
           <w:rPr>
@@ -1139,7 +1139,7 @@
           <w:lang w:eastAsia="hu-HU"/>
         </w:rPr>
       </w:pPr>
-      <w:hyperlink w:anchor="_Toc117966590" w:history="1">
+      <w:hyperlink w:anchor="_Toc118224755" w:history="1">
         <w:r>
           <w:rPr>
             <w:rStyle w:val="Hiperhivatkozs"/>
@@ -1166,7 +1166,7 @@
             <w:noProof/>
             <w:webHidden/>
           </w:rPr>
-          <w:instrText xml:space="preserve"> PAGEREF _Toc117966590 \h </w:instrText>
+          <w:instrText xml:space="preserve"> PAGEREF _Toc118224755 \h </w:instrText>
         </w:r>
         <w:r>
           <w:rPr>
@@ -1211,7 +1211,7 @@
           <w:lang w:eastAsia="hu-HU"/>
         </w:rPr>
       </w:pPr>
-      <w:hyperlink w:anchor="_Toc117966591" w:history="1">
+      <w:hyperlink w:anchor="_Toc118224756" w:history="1">
         <w:r>
           <w:rPr>
             <w:rStyle w:val="Hiperhivatkozs"/>
@@ -1238,7 +1238,7 @@
             <w:noProof/>
             <w:webHidden/>
           </w:rPr>
-          <w:instrText xml:space="preserve"> PAGEREF _Toc117966591 \h </w:instrText>
+          <w:instrText xml:space="preserve"> PAGEREF _Toc118224756 \h </w:instrText>
         </w:r>
         <w:r>
           <w:rPr>
@@ -1283,7 +1283,7 @@
           <w:lang w:eastAsia="hu-HU"/>
         </w:rPr>
       </w:pPr>
-      <w:hyperlink w:anchor="_Toc117966592" w:history="1">
+      <w:hyperlink w:anchor="_Toc118224757" w:history="1">
         <w:r>
           <w:rPr>
             <w:rStyle w:val="Hiperhivatkozs"/>
@@ -1310,7 +1310,7 @@
             <w:noProof/>
             <w:webHidden/>
           </w:rPr>
-          <w:instrText xml:space="preserve"> PAGEREF _Toc117966592 \h </w:instrText>
+          <w:instrText xml:space="preserve"> PAGEREF _Toc118224757 \h </w:instrText>
         </w:r>
         <w:r>
           <w:rPr>
@@ -1355,7 +1355,7 @@
           <w:lang w:eastAsia="hu-HU"/>
         </w:rPr>
       </w:pPr>
-      <w:hyperlink w:anchor="_Toc117966593" w:history="1">
+      <w:hyperlink w:anchor="_Toc118224758" w:history="1">
         <w:r>
           <w:rPr>
             <w:rStyle w:val="Hiperhivatkozs"/>
@@ -1382,7 +1382,7 @@
             <w:noProof/>
             <w:webHidden/>
           </w:rPr>
-          <w:instrText xml:space="preserve"> PAGEREF _Toc117966593 \h </w:instrText>
+          <w:instrText xml:space="preserve"> PAGEREF _Toc118224758 \h </w:instrText>
         </w:r>
         <w:r>
           <w:rPr>
@@ -1427,7 +1427,7 @@
           <w:lang w:eastAsia="hu-HU"/>
         </w:rPr>
       </w:pPr>
-      <w:hyperlink w:anchor="_Toc117966594" w:history="1">
+      <w:hyperlink w:anchor="_Toc118224759" w:history="1">
         <w:r>
           <w:rPr>
             <w:rStyle w:val="Hiperhivatkozs"/>
@@ -1454,7 +1454,7 @@
             <w:noProof/>
             <w:webHidden/>
           </w:rPr>
-          <w:instrText xml:space="preserve"> PAGEREF _Toc117966594 \h </w:instrText>
+          <w:instrText xml:space="preserve"> PAGEREF _Toc118224759 \h </w:instrText>
         </w:r>
         <w:r>
           <w:rPr>
@@ -1499,7 +1499,7 @@
           <w:lang w:eastAsia="hu-HU"/>
         </w:rPr>
       </w:pPr>
-      <w:hyperlink w:anchor="_Toc117966595" w:history="1">
+      <w:hyperlink w:anchor="_Toc118224760" w:history="1">
         <w:r>
           <w:rPr>
             <w:rStyle w:val="Hiperhivatkozs"/>
@@ -1526,7 +1526,7 @@
             <w:noProof/>
             <w:webHidden/>
           </w:rPr>
-          <w:instrText xml:space="preserve"> PAGEREF _Toc117966595 \h </w:instrText>
+          <w:instrText xml:space="preserve"> PAGEREF _Toc118224760 \h </w:instrText>
         </w:r>
         <w:r>
           <w:rPr>
@@ -1569,7 +1569,7 @@
           <w:lang w:eastAsia="hu-HU"/>
         </w:rPr>
       </w:pPr>
-      <w:hyperlink w:anchor="_Toc117966596" w:history="1">
+      <w:hyperlink w:anchor="_Toc118224761" w:history="1">
         <w:r>
           <w:rPr>
             <w:rStyle w:val="Hiperhivatkozs"/>
@@ -1596,7 +1596,7 @@
             <w:noProof/>
             <w:webHidden/>
           </w:rPr>
-          <w:instrText xml:space="preserve"> PAGEREF _Toc117966596 \h </w:instrText>
+          <w:instrText xml:space="preserve"> PAGEREF _Toc118224761 \h </w:instrText>
         </w:r>
         <w:r>
           <w:rPr>
@@ -1641,7 +1641,7 @@
           <w:lang w:eastAsia="hu-HU"/>
         </w:rPr>
       </w:pPr>
-      <w:hyperlink w:anchor="_Toc117966597" w:history="1">
+      <w:hyperlink w:anchor="_Toc118224762" w:history="1">
         <w:r>
           <w:rPr>
             <w:rStyle w:val="Hiperhivatkozs"/>
@@ -1668,7 +1668,7 @@
             <w:noProof/>
             <w:webHidden/>
           </w:rPr>
-          <w:instrText xml:space="preserve"> PAGEREF _Toc117966597 \h </w:instrText>
+          <w:instrText xml:space="preserve"> PAGEREF _Toc118224762 \h </w:instrText>
         </w:r>
         <w:r>
           <w:rPr>
@@ -1713,7 +1713,7 @@
           <w:lang w:eastAsia="hu-HU"/>
         </w:rPr>
       </w:pPr>
-      <w:hyperlink w:anchor="_Toc117966598" w:history="1">
+      <w:hyperlink w:anchor="_Toc118224763" w:history="1">
         <w:r>
           <w:rPr>
             <w:rStyle w:val="Hiperhivatkozs"/>
@@ -1740,7 +1740,7 @@
             <w:noProof/>
             <w:webHidden/>
           </w:rPr>
-          <w:instrText xml:space="preserve"> PAGEREF _Toc117966598 \h </w:instrText>
+          <w:instrText xml:space="preserve"> PAGEREF _Toc118224763 \h </w:instrText>
         </w:r>
         <w:r>
           <w:rPr>
@@ -1785,7 +1785,7 @@
           <w:lang w:eastAsia="hu-HU"/>
         </w:rPr>
       </w:pPr>
-      <w:hyperlink w:anchor="_Toc117966599" w:history="1">
+      <w:hyperlink w:anchor="_Toc118224764" w:history="1">
         <w:r>
           <w:rPr>
             <w:rStyle w:val="Hiperhivatkozs"/>
@@ -1812,7 +1812,7 @@
             <w:noProof/>
             <w:webHidden/>
           </w:rPr>
-          <w:instrText xml:space="preserve"> PAGEREF _Toc117966599 \h </w:instrText>
+          <w:instrText xml:space="preserve"> PAGEREF _Toc118224764 \h </w:instrText>
         </w:r>
         <w:r>
           <w:rPr>
@@ -1855,7 +1855,7 @@
           <w:lang w:eastAsia="hu-HU"/>
         </w:rPr>
       </w:pPr>
-      <w:hyperlink w:anchor="_Toc117966600" w:history="1">
+      <w:hyperlink w:anchor="_Toc118224765" w:history="1">
         <w:r>
           <w:rPr>
             <w:rStyle w:val="Hiperhivatkozs"/>
@@ -1882,7 +1882,7 @@
             <w:noProof/>
             <w:webHidden/>
           </w:rPr>
-          <w:instrText xml:space="preserve"> PAGEREF _Toc117966600 \h </w:instrText>
+          <w:instrText xml:space="preserve"> PAGEREF _Toc118224765 \h </w:instrText>
         </w:r>
         <w:r>
           <w:rPr>
@@ -1927,7 +1927,7 @@
           <w:lang w:eastAsia="hu-HU"/>
         </w:rPr>
       </w:pPr>
-      <w:hyperlink w:anchor="_Toc117966601" w:history="1">
+      <w:hyperlink w:anchor="_Toc118224766" w:history="1">
         <w:r>
           <w:rPr>
             <w:rStyle w:val="Hiperhivatkozs"/>
@@ -1954,7 +1954,7 @@
             <w:noProof/>
             <w:webHidden/>
           </w:rPr>
-          <w:instrText xml:space="preserve"> PAGEREF _Toc117966601 \h </w:instrText>
+          <w:instrText xml:space="preserve"> PAGEREF _Toc118224766 \h </w:instrText>
         </w:r>
         <w:r>
           <w:rPr>
@@ -1999,7 +1999,7 @@
           <w:lang w:eastAsia="hu-HU"/>
         </w:rPr>
       </w:pPr>
-      <w:hyperlink w:anchor="_Toc117966602" w:history="1">
+      <w:hyperlink w:anchor="_Toc118224767" w:history="1">
         <w:r>
           <w:rPr>
             <w:rStyle w:val="Hiperhivatkozs"/>
@@ -2026,7 +2026,7 @@
             <w:noProof/>
             <w:webHidden/>
           </w:rPr>
-          <w:instrText xml:space="preserve"> PAGEREF _Toc117966602 \h </w:instrText>
+          <w:instrText xml:space="preserve"> PAGEREF _Toc118224767 \h </w:instrText>
         </w:r>
         <w:r>
           <w:rPr>
@@ -2069,7 +2069,7 @@
           <w:lang w:eastAsia="hu-HU"/>
         </w:rPr>
       </w:pPr>
-      <w:hyperlink w:anchor="_Toc117966603" w:history="1">
+      <w:hyperlink w:anchor="_Toc118224768" w:history="1">
         <w:r>
           <w:rPr>
             <w:rStyle w:val="Hiperhivatkozs"/>
@@ -2096,7 +2096,7 @@
             <w:noProof/>
             <w:webHidden/>
           </w:rPr>
-          <w:instrText xml:space="preserve"> PAGEREF _Toc117966603 \h </w:instrText>
+          <w:instrText xml:space="preserve"> PAGEREF _Toc118224768 \h </w:instrText>
         </w:r>
         <w:r>
           <w:rPr>
@@ -2141,7 +2141,7 @@
           <w:lang w:eastAsia="hu-HU"/>
         </w:rPr>
       </w:pPr>
-      <w:hyperlink w:anchor="_Toc117966604" w:history="1">
+      <w:hyperlink w:anchor="_Toc118224769" w:history="1">
         <w:r>
           <w:rPr>
             <w:rStyle w:val="Hiperhivatkozs"/>
@@ -2168,7 +2168,7 @@
             <w:noProof/>
             <w:webHidden/>
           </w:rPr>
-          <w:instrText xml:space="preserve"> PAGEREF _Toc117966604 \h </w:instrText>
+          <w:instrText xml:space="preserve"> PAGEREF _Toc118224769 \h </w:instrText>
         </w:r>
         <w:r>
           <w:rPr>
@@ -2213,7 +2213,7 @@
           <w:lang w:eastAsia="hu-HU"/>
         </w:rPr>
       </w:pPr>
-      <w:hyperlink w:anchor="_Toc117966605" w:history="1">
+      <w:hyperlink w:anchor="_Toc118224770" w:history="1">
         <w:r>
           <w:rPr>
             <w:rStyle w:val="Hiperhivatkozs"/>
@@ -2240,7 +2240,7 @@
             <w:noProof/>
             <w:webHidden/>
           </w:rPr>
-          <w:instrText xml:space="preserve"> PAGEREF _Toc117966605 \h </w:instrText>
+          <w:instrText xml:space="preserve"> PAGEREF _Toc118224770 \h </w:instrText>
         </w:r>
         <w:r>
           <w:rPr>
@@ -2285,13 +2285,13 @@
           <w:lang w:eastAsia="hu-HU"/>
         </w:rPr>
       </w:pPr>
-      <w:hyperlink w:anchor="_Toc117966606" w:history="1">
+      <w:hyperlink w:anchor="_Toc118224771" w:history="1">
         <w:r>
           <w:rPr>
             <w:rStyle w:val="Hiperhivatkozs"/>
             <w:noProof/>
           </w:rPr>
-          <w:t>5.3 Kurzormozgás adatok</w:t>
+          <w:t>5.3 Adatgyűjtő</w:t>
         </w:r>
         <w:r>
           <w:rPr>
@@ -2312,7 +2312,7 @@
             <w:noProof/>
             <w:webHidden/>
           </w:rPr>
-          <w:instrText xml:space="preserve"> PAGEREF _Toc117966606 \h </w:instrText>
+          <w:instrText xml:space="preserve"> PAGEREF _Toc118224771 \h </w:instrText>
         </w:r>
         <w:r>
           <w:rPr>
@@ -2345,7 +2345,7 @@
     </w:p>
     <w:p>
       <w:pPr>
-        <w:pStyle w:val="TJ2"/>
+        <w:pStyle w:val="TJ3"/>
         <w:tabs>
           <w:tab w:val="right" w:leader="dot" w:pos="8494"/>
         </w:tabs>
@@ -2357,13 +2357,13 @@
           <w:lang w:eastAsia="hu-HU"/>
         </w:rPr>
       </w:pPr>
-      <w:hyperlink w:anchor="_Toc117966607" w:history="1">
+      <w:hyperlink w:anchor="_Toc118224772" w:history="1">
         <w:r>
           <w:rPr>
             <w:rStyle w:val="Hiperhivatkozs"/>
             <w:noProof/>
           </w:rPr>
-          <w:t>5.4 Metaadatok</w:t>
+          <w:t>5.3.1 Platform specifikus metaadatok</w:t>
         </w:r>
         <w:r>
           <w:rPr>
@@ -2384,7 +2384,7 @@
             <w:noProof/>
             <w:webHidden/>
           </w:rPr>
-          <w:instrText xml:space="preserve"> PAGEREF _Toc117966607 \h </w:instrText>
+          <w:instrText xml:space="preserve"> PAGEREF _Toc118224772 \h </w:instrText>
         </w:r>
         <w:r>
           <w:rPr>
@@ -2404,7 +2404,7 @@
             <w:noProof/>
             <w:webHidden/>
           </w:rPr>
-          <w:t>30</w:t>
+          <w:t>34</w:t>
         </w:r>
         <w:r>
           <w:rPr>
@@ -2429,13 +2429,13 @@
           <w:lang w:eastAsia="hu-HU"/>
         </w:rPr>
       </w:pPr>
-      <w:hyperlink w:anchor="_Toc117966608" w:history="1">
+      <w:hyperlink w:anchor="_Toc118224773" w:history="1">
         <w:r>
           <w:rPr>
             <w:rStyle w:val="Hiperhivatkozs"/>
             <w:noProof/>
           </w:rPr>
-          <w:t>5.5 A felhasználó státusza</w:t>
+          <w:t>5.4 A felhasználó státusza</w:t>
         </w:r>
         <w:r>
           <w:rPr>
@@ -2456,7 +2456,7 @@
             <w:noProof/>
             <w:webHidden/>
           </w:rPr>
-          <w:instrText xml:space="preserve"> PAGEREF _Toc117966608 \h </w:instrText>
+          <w:instrText xml:space="preserve"> PAGEREF _Toc118224773 \h </w:instrText>
         </w:r>
         <w:r>
           <w:rPr>
@@ -2476,7 +2476,7 @@
             <w:noProof/>
             <w:webHidden/>
           </w:rPr>
-          <w:t>30</w:t>
+          <w:t>35</w:t>
         </w:r>
         <w:r>
           <w:rPr>
@@ -2501,13 +2501,13 @@
           <w:lang w:eastAsia="hu-HU"/>
         </w:rPr>
       </w:pPr>
-      <w:hyperlink w:anchor="_Toc117966609" w:history="1">
+      <w:hyperlink w:anchor="_Toc118224774" w:history="1">
         <w:r>
           <w:rPr>
             <w:rStyle w:val="Hiperhivatkozs"/>
             <w:noProof/>
           </w:rPr>
-          <w:t>5.6 Konfigurációs lehetőségek</w:t>
+          <w:t>5.5 Konfigurációs lehetőségek</w:t>
         </w:r>
         <w:r>
           <w:rPr>
@@ -2528,7 +2528,7 @@
             <w:noProof/>
             <w:webHidden/>
           </w:rPr>
-          <w:instrText xml:space="preserve"> PAGEREF _Toc117966609 \h </w:instrText>
+          <w:instrText xml:space="preserve"> PAGEREF _Toc118224774 \h </w:instrText>
         </w:r>
         <w:r>
           <w:rPr>
@@ -2548,7 +2548,7 @@
             <w:noProof/>
             <w:webHidden/>
           </w:rPr>
-          <w:t>30</w:t>
+          <w:t>37</w:t>
         </w:r>
         <w:r>
           <w:rPr>
@@ -2571,7 +2571,7 @@
           <w:lang w:eastAsia="hu-HU"/>
         </w:rPr>
       </w:pPr>
-      <w:hyperlink w:anchor="_Toc117966610" w:history="1">
+      <w:hyperlink w:anchor="_Toc118224775" w:history="1">
         <w:r>
           <w:rPr>
             <w:rStyle w:val="Hiperhivatkozs"/>
@@ -2598,7 +2598,7 @@
             <w:noProof/>
             <w:webHidden/>
           </w:rPr>
-          <w:instrText xml:space="preserve"> PAGEREF _Toc117966610 \h </w:instrText>
+          <w:instrText xml:space="preserve"> PAGEREF _Toc118224775 \h </w:instrText>
         </w:r>
         <w:r>
           <w:rPr>
@@ -2618,7 +2618,7 @@
             <w:noProof/>
             <w:webHidden/>
           </w:rPr>
-          <w:t>31</w:t>
+          <w:t>39</w:t>
         </w:r>
         <w:r>
           <w:rPr>
@@ -2641,7 +2641,7 @@
           <w:lang w:eastAsia="hu-HU"/>
         </w:rPr>
       </w:pPr>
-      <w:hyperlink w:anchor="_Toc117966611" w:history="1">
+      <w:hyperlink w:anchor="_Toc118224776" w:history="1">
         <w:r>
           <w:rPr>
             <w:rStyle w:val="Hiperhivatkozs"/>
@@ -2668,7 +2668,7 @@
             <w:noProof/>
             <w:webHidden/>
           </w:rPr>
-          <w:instrText xml:space="preserve"> PAGEREF _Toc117966611 \h </w:instrText>
+          <w:instrText xml:space="preserve"> PAGEREF _Toc118224776 \h </w:instrText>
         </w:r>
         <w:r>
           <w:rPr>
@@ -2688,7 +2688,7 @@
             <w:noProof/>
             <w:webHidden/>
           </w:rPr>
-          <w:t>32</w:t>
+          <w:t>40</w:t>
         </w:r>
         <w:r>
           <w:rPr>
@@ -2711,7 +2711,7 @@
           <w:lang w:eastAsia="hu-HU"/>
         </w:rPr>
       </w:pPr>
-      <w:hyperlink w:anchor="_Toc117966612" w:history="1">
+      <w:hyperlink w:anchor="_Toc118224777" w:history="1">
         <w:r>
           <w:rPr>
             <w:rStyle w:val="Hiperhivatkozs"/>
@@ -2738,7 +2738,7 @@
             <w:noProof/>
             <w:webHidden/>
           </w:rPr>
-          <w:instrText xml:space="preserve"> PAGEREF _Toc117966612 \h </w:instrText>
+          <w:instrText xml:space="preserve"> PAGEREF _Toc118224777 \h </w:instrText>
         </w:r>
         <w:r>
           <w:rPr>
@@ -2758,7 +2758,7 @@
             <w:noProof/>
             <w:webHidden/>
           </w:rPr>
-          <w:t>33</w:t>
+          <w:t>41</w:t>
         </w:r>
         <w:r>
           <w:rPr>
@@ -2783,7 +2783,7 @@
           <w:lang w:eastAsia="hu-HU"/>
         </w:rPr>
       </w:pPr>
-      <w:hyperlink w:anchor="_Toc117966613" w:history="1">
+      <w:hyperlink w:anchor="_Toc118224778" w:history="1">
         <w:r>
           <w:rPr>
             <w:rStyle w:val="Hiperhivatkozs"/>
@@ -2810,7 +2810,7 @@
             <w:noProof/>
             <w:webHidden/>
           </w:rPr>
-          <w:instrText xml:space="preserve"> PAGEREF _Toc117966613 \h </w:instrText>
+          <w:instrText xml:space="preserve"> PAGEREF _Toc118224778 \h </w:instrText>
         </w:r>
         <w:r>
           <w:rPr>
@@ -2830,7 +2830,7 @@
             <w:noProof/>
             <w:webHidden/>
           </w:rPr>
-          <w:t>33</w:t>
+          <w:t>41</w:t>
         </w:r>
         <w:r>
           <w:rPr>
@@ -2853,7 +2853,7 @@
           <w:lang w:eastAsia="hu-HU"/>
         </w:rPr>
       </w:pPr>
-      <w:hyperlink w:anchor="_Toc117966614" w:history="1">
+      <w:hyperlink w:anchor="_Toc118224779" w:history="1">
         <w:r>
           <w:rPr>
             <w:rStyle w:val="Hiperhivatkozs"/>
@@ -2880,7 +2880,7 @@
             <w:noProof/>
             <w:webHidden/>
           </w:rPr>
-          <w:instrText xml:space="preserve"> PAGEREF _Toc117966614 \h </w:instrText>
+          <w:instrText xml:space="preserve"> PAGEREF _Toc118224779 \h </w:instrText>
         </w:r>
         <w:r>
           <w:rPr>
@@ -2900,7 +2900,7 @@
             <w:noProof/>
             <w:webHidden/>
           </w:rPr>
-          <w:t>34</w:t>
+          <w:t>42</w:t>
         </w:r>
         <w:r>
           <w:rPr>
@@ -2925,7 +2925,7 @@
           <w:lang w:eastAsia="hu-HU"/>
         </w:rPr>
       </w:pPr>
-      <w:hyperlink w:anchor="_Toc117966615" w:history="1">
+      <w:hyperlink w:anchor="_Toc118224780" w:history="1">
         <w:r>
           <w:rPr>
             <w:rStyle w:val="Hiperhivatkozs"/>
@@ -2952,7 +2952,7 @@
             <w:noProof/>
             <w:webHidden/>
           </w:rPr>
-          <w:instrText xml:space="preserve"> PAGEREF _Toc117966615 \h </w:instrText>
+          <w:instrText xml:space="preserve"> PAGEREF _Toc118224780 \h </w:instrText>
         </w:r>
         <w:r>
           <w:rPr>
@@ -2972,7 +2972,7 @@
             <w:noProof/>
             <w:webHidden/>
           </w:rPr>
-          <w:t>34</w:t>
+          <w:t>42</w:t>
         </w:r>
         <w:r>
           <w:rPr>
@@ -2995,7 +2995,7 @@
           <w:lang w:eastAsia="hu-HU"/>
         </w:rPr>
       </w:pPr>
-      <w:hyperlink w:anchor="_Toc117966616" w:history="1">
+      <w:hyperlink w:anchor="_Toc118224781" w:history="1">
         <w:r>
           <w:rPr>
             <w:rStyle w:val="Hiperhivatkozs"/>
@@ -3022,7 +3022,7 @@
             <w:noProof/>
             <w:webHidden/>
           </w:rPr>
-          <w:instrText xml:space="preserve"> PAGEREF _Toc117966616 \h </w:instrText>
+          <w:instrText xml:space="preserve"> PAGEREF _Toc118224781 \h </w:instrText>
         </w:r>
         <w:r>
           <w:rPr>
@@ -3042,7 +3042,7 @@
             <w:noProof/>
             <w:webHidden/>
           </w:rPr>
-          <w:t>35</w:t>
+          <w:t>43</w:t>
         </w:r>
         <w:r>
           <w:rPr>
@@ -3065,7 +3065,7 @@
           <w:lang w:eastAsia="hu-HU"/>
         </w:rPr>
       </w:pPr>
-      <w:hyperlink w:anchor="_Toc117966617" w:history="1">
+      <w:hyperlink w:anchor="_Toc118224782" w:history="1">
         <w:r>
           <w:rPr>
             <w:rStyle w:val="Hiperhivatkozs"/>
@@ -3092,7 +3092,7 @@
             <w:noProof/>
             <w:webHidden/>
           </w:rPr>
-          <w:instrText xml:space="preserve"> PAGEREF _Toc117966617 \h </w:instrText>
+          <w:instrText xml:space="preserve"> PAGEREF _Toc118224782 \h </w:instrText>
         </w:r>
         <w:r>
           <w:rPr>
@@ -3112,7 +3112,7 @@
             <w:noProof/>
             <w:webHidden/>
           </w:rPr>
-          <w:t>36</w:t>
+          <w:t>44</w:t>
         </w:r>
         <w:r>
           <w:rPr>
@@ -3135,7 +3135,7 @@
           <w:lang w:eastAsia="hu-HU"/>
         </w:rPr>
       </w:pPr>
-      <w:hyperlink w:anchor="_Toc117966618" w:history="1">
+      <w:hyperlink w:anchor="_Toc118224783" w:history="1">
         <w:r>
           <w:rPr>
             <w:rStyle w:val="Hiperhivatkozs"/>
@@ -3162,7 +3162,7 @@
             <w:noProof/>
             <w:webHidden/>
           </w:rPr>
-          <w:instrText xml:space="preserve"> PAGEREF _Toc117966618 \h </w:instrText>
+          <w:instrText xml:space="preserve"> PAGEREF _Toc118224783 \h </w:instrText>
         </w:r>
         <w:r>
           <w:rPr>
@@ -3182,7 +3182,7 @@
             <w:noProof/>
             <w:webHidden/>
           </w:rPr>
-          <w:t>37</w:t>
+          <w:t>45</w:t>
         </w:r>
         <w:r>
           <w:rPr>
@@ -3207,7 +3207,7 @@
           <w:lang w:eastAsia="hu-HU"/>
         </w:rPr>
       </w:pPr>
-      <w:hyperlink w:anchor="_Toc117966619" w:history="1">
+      <w:hyperlink w:anchor="_Toc118224784" w:history="1">
         <w:r>
           <w:rPr>
             <w:rStyle w:val="Hiperhivatkozs"/>
@@ -3234,7 +3234,7 @@
             <w:noProof/>
             <w:webHidden/>
           </w:rPr>
-          <w:instrText xml:space="preserve"> PAGEREF _Toc117966619 \h </w:instrText>
+          <w:instrText xml:space="preserve"> PAGEREF _Toc118224784 \h </w:instrText>
         </w:r>
         <w:r>
           <w:rPr>
@@ -3254,7 +3254,7 @@
             <w:noProof/>
             <w:webHidden/>
           </w:rPr>
-          <w:t>37</w:t>
+          <w:t>45</w:t>
         </w:r>
         <w:r>
           <w:rPr>
@@ -3427,7 +3427,7 @@
       <w:pPr>
         <w:pStyle w:val="Fejezetcimszmozsnlkl"/>
       </w:pPr>
-      <w:bookmarkStart w:id="0" w:name="_Toc117966579"/>
+      <w:bookmarkStart w:id="0" w:name="_Toc118224744"/>
       <w:r>
         <w:lastRenderedPageBreak/>
         <w:t>Összefoglaló</w:t>
@@ -3459,7 +3459,7 @@
       <w:pPr>
         <w:pStyle w:val="Fejezetcimszmozsnlkl"/>
       </w:pPr>
-      <w:bookmarkStart w:id="1" w:name="_Toc117966580"/>
+      <w:bookmarkStart w:id="1" w:name="_Toc118224745"/>
       <w:r>
         <w:lastRenderedPageBreak/>
         <w:t>Abstract</w:t>
@@ -3500,7 +3500,7 @@
         <w:pStyle w:val="Cmsor1"/>
       </w:pPr>
       <w:bookmarkStart w:id="2" w:name="_Toc332797397"/>
-      <w:bookmarkStart w:id="3" w:name="_Toc117966581"/>
+      <w:bookmarkStart w:id="3" w:name="_Toc118224746"/>
       <w:r>
         <w:lastRenderedPageBreak/>
         <w:t>Bevezetés</w:t>
@@ -3517,7 +3517,7 @@
       <w:pPr>
         <w:pStyle w:val="Cmsor2"/>
       </w:pPr>
-      <w:bookmarkStart w:id="4" w:name="_Toc117966582"/>
+      <w:bookmarkStart w:id="4" w:name="_Toc118224747"/>
       <w:r>
         <w:t>Motiváció</w:t>
       </w:r>
@@ -3532,7 +3532,7 @@
       <w:pPr>
         <w:pStyle w:val="Cmsor2"/>
       </w:pPr>
-      <w:bookmarkStart w:id="5" w:name="_Toc117966583"/>
+      <w:bookmarkStart w:id="5" w:name="_Toc118224748"/>
       <w:r>
         <w:t>A dolgozat szerkezete</w:t>
       </w:r>
@@ -3548,7 +3548,7 @@
         <w:pStyle w:val="Cmsor1"/>
       </w:pPr>
       <w:bookmarkStart w:id="6" w:name="_Toc332797398"/>
-      <w:bookmarkStart w:id="7" w:name="_Toc117966584"/>
+      <w:bookmarkStart w:id="7" w:name="_Toc118224749"/>
       <w:r>
         <w:lastRenderedPageBreak/>
         <w:t>Háttérismeretek</w:t>
@@ -3603,7 +3603,7 @@
       <w:pPr>
         <w:pStyle w:val="Cmsor2"/>
       </w:pPr>
-      <w:bookmarkStart w:id="8" w:name="_Toc117966585"/>
+      <w:bookmarkStart w:id="8" w:name="_Toc118224750"/>
       <w:r>
         <w:t>Biometri</w:t>
       </w:r>
@@ -3806,7 +3806,7 @@
       <w:pPr>
         <w:pStyle w:val="Cmsor2"/>
       </w:pPr>
-      <w:bookmarkStart w:id="9" w:name="_Toc117966586"/>
+      <w:bookmarkStart w:id="9" w:name="_Toc118224751"/>
       <w:r>
         <w:lastRenderedPageBreak/>
         <w:t>Folyamatos</w:t>
@@ -3825,7 +3825,7 @@
           <w:noProof/>
         </w:rPr>
         <w:drawing>
-          <wp:anchor distT="0" distB="0" distL="114300" distR="114300" simplePos="0" relativeHeight="251672576" behindDoc="0" locked="0" layoutInCell="1" allowOverlap="1" wp14:anchorId="1FDD3A39" wp14:editId="202694EC">
+          <wp:anchor distT="0" distB="0" distL="114300" distR="114300" simplePos="0" relativeHeight="251704832" behindDoc="0" locked="0" layoutInCell="1" allowOverlap="1" wp14:anchorId="1FDD3A39" wp14:editId="0D971E0B">
             <wp:simplePos x="0" y="0"/>
             <wp:positionH relativeFrom="column">
               <wp:posOffset>-635</wp:posOffset>
@@ -4094,7 +4094,7 @@
       <w:pPr>
         <w:pStyle w:val="Cmsor2"/>
       </w:pPr>
-      <w:bookmarkStart w:id="11" w:name="_Toc117966587"/>
+      <w:bookmarkStart w:id="11" w:name="_Toc118224752"/>
       <w:r>
         <w:lastRenderedPageBreak/>
         <w:t>Unix-szerű grafikus felhasználói felületek</w:t>
@@ -4171,7 +4171,7 @@
       </w:r>
       <w:r>
         <w:drawing>
-          <wp:anchor distT="0" distB="0" distL="114300" distR="114300" simplePos="0" relativeHeight="251660288" behindDoc="0" locked="0" layoutInCell="1" allowOverlap="1" wp14:anchorId="7ED7CBAD" wp14:editId="1A848891">
+          <wp:anchor distT="0" distB="0" distL="114300" distR="114300" simplePos="0" relativeHeight="251671040" behindDoc="0" locked="0" layoutInCell="1" allowOverlap="1" wp14:anchorId="7ED7CBAD" wp14:editId="5801667E">
             <wp:simplePos x="0" y="0"/>
             <wp:positionH relativeFrom="column">
               <wp:posOffset>825288</wp:posOffset>
@@ -4351,7 +4351,7 @@
       <w:pPr>
         <w:pStyle w:val="Cmsor2"/>
       </w:pPr>
-      <w:bookmarkStart w:id="12" w:name="_Toc117966588"/>
+      <w:bookmarkStart w:id="12" w:name="_Toc118224753"/>
       <w:r>
         <w:t>Megjelenít</w:t>
       </w:r>
@@ -4443,7 +4443,7 @@
       <w:pPr>
         <w:pStyle w:val="Cmsor3"/>
       </w:pPr>
-      <w:bookmarkStart w:id="13" w:name="_Toc117966589"/>
+      <w:bookmarkStart w:id="13" w:name="_Toc118224754"/>
       <w:r>
         <w:t>X Window System</w:t>
       </w:r>
@@ -4626,7 +4626,7 @@
       </w:r>
       <w:r>
         <w:drawing>
-          <wp:anchor distT="0" distB="0" distL="114300" distR="114300" simplePos="0" relativeHeight="251648000" behindDoc="0" locked="0" layoutInCell="1" allowOverlap="1" wp14:anchorId="3D2C9177" wp14:editId="63D4916F">
+          <wp:anchor distT="0" distB="0" distL="114300" distR="114300" simplePos="0" relativeHeight="251635200" behindDoc="0" locked="0" layoutInCell="1" allowOverlap="1" wp14:anchorId="3D2C9177" wp14:editId="2B7FA0ED">
             <wp:simplePos x="0" y="0"/>
             <wp:positionH relativeFrom="column">
               <wp:posOffset>966470</wp:posOffset>
@@ -4938,7 +4938,7 @@
       <w:pPr>
         <w:pStyle w:val="Cmsor3"/>
       </w:pPr>
-      <w:bookmarkStart w:id="14" w:name="_Toc117966590"/>
+      <w:bookmarkStart w:id="14" w:name="_Toc118224755"/>
       <w:r>
         <w:t>Wayland</w:t>
       </w:r>
@@ -5147,7 +5147,7 @@
       </w:r>
       <w:r>
         <w:drawing>
-          <wp:anchor distT="0" distB="0" distL="114300" distR="114300" simplePos="0" relativeHeight="251643904" behindDoc="0" locked="0" layoutInCell="1" allowOverlap="1" wp14:anchorId="09C966EA" wp14:editId="3ABC45F5">
+          <wp:anchor distT="0" distB="0" distL="114300" distR="114300" simplePos="0" relativeHeight="251621888" behindDoc="0" locked="0" layoutInCell="1" allowOverlap="1" wp14:anchorId="09C966EA" wp14:editId="717EE0B6">
             <wp:simplePos x="0" y="0"/>
             <wp:positionH relativeFrom="column">
               <wp:posOffset>922461</wp:posOffset>
@@ -5461,7 +5461,7 @@
       </w:r>
       <w:r>
         <w:drawing>
-          <wp:anchor distT="0" distB="0" distL="114300" distR="114300" simplePos="0" relativeHeight="251656192" behindDoc="0" locked="0" layoutInCell="1" allowOverlap="1" wp14:anchorId="1768D72D" wp14:editId="552F8169">
+          <wp:anchor distT="0" distB="0" distL="114300" distR="114300" simplePos="0" relativeHeight="251659776" behindDoc="0" locked="0" layoutInCell="1" allowOverlap="1" wp14:anchorId="1768D72D" wp14:editId="683BC4FF">
             <wp:simplePos x="0" y="0"/>
             <wp:positionH relativeFrom="column">
               <wp:posOffset>1780540</wp:posOffset>
@@ -5662,7 +5662,7 @@
         <w:pStyle w:val="Cmsor2"/>
       </w:pPr>
       <w:bookmarkStart w:id="15" w:name="_Ref117964284"/>
-      <w:bookmarkStart w:id="16" w:name="_Toc117966591"/>
+      <w:bookmarkStart w:id="16" w:name="_Toc118224756"/>
       <w:r>
         <w:t>Rust</w:t>
       </w:r>
@@ -5976,7 +5976,7 @@
       <w:pPr>
         <w:pStyle w:val="Cmsor2"/>
       </w:pPr>
-      <w:bookmarkStart w:id="17" w:name="_Toc117966592"/>
+      <w:bookmarkStart w:id="17" w:name="_Toc118224757"/>
       <w:r>
         <w:t>Erlang</w:t>
       </w:r>
@@ -6145,7 +6145,7 @@
       <w:pPr>
         <w:pStyle w:val="Cmsor3"/>
       </w:pPr>
-      <w:bookmarkStart w:id="18" w:name="_Toc117966593"/>
+      <w:bookmarkStart w:id="18" w:name="_Toc118224758"/>
       <w:r>
         <w:t>Típusok</w:t>
       </w:r>
@@ -6261,7 +6261,7 @@
       <w:pPr>
         <w:pStyle w:val="Cmsor3"/>
       </w:pPr>
-      <w:bookmarkStart w:id="19" w:name="_Toc117966594"/>
+      <w:bookmarkStart w:id="19" w:name="_Toc118224759"/>
       <w:r>
         <w:t>Modulok</w:t>
       </w:r>
@@ -6335,7 +6335,7 @@
       <w:pPr>
         <w:pStyle w:val="Cmsor2"/>
       </w:pPr>
-      <w:bookmarkStart w:id="20" w:name="_Toc117966595"/>
+      <w:bookmarkStart w:id="20" w:name="_Toc118224760"/>
       <w:r>
         <w:t>React</w:t>
       </w:r>
@@ -6497,7 +6497,7 @@
       <w:pPr>
         <w:pStyle w:val="Cmsor1"/>
       </w:pPr>
-      <w:bookmarkStart w:id="21" w:name="_Toc117966596"/>
+      <w:bookmarkStart w:id="21" w:name="_Toc118224761"/>
       <w:bookmarkEnd w:id="6"/>
       <w:r>
         <w:lastRenderedPageBreak/>
@@ -6516,7 +6516,7 @@
       </w:pPr>
       <w:bookmarkStart w:id="22" w:name="_Ref117859942"/>
       <w:bookmarkStart w:id="23" w:name="_Ref117953898"/>
-      <w:bookmarkStart w:id="24" w:name="_Toc117966597"/>
+      <w:bookmarkStart w:id="24" w:name="_Toc118224762"/>
       <w:r>
         <w:t>Wayland</w:t>
       </w:r>
@@ -6772,7 +6772,7 @@
       <w:pPr>
         <w:pStyle w:val="Cmsor3"/>
       </w:pPr>
-      <w:bookmarkStart w:id="25" w:name="_Toc117966598"/>
+      <w:bookmarkStart w:id="25" w:name="_Toc118224763"/>
       <w:r>
         <w:t>Kutatás és prototípus</w:t>
       </w:r>
@@ -7009,7 +7009,7 @@
       </w:r>
       <w:r>
         <w:drawing>
-          <wp:anchor distT="0" distB="0" distL="114300" distR="114300" simplePos="0" relativeHeight="251652096" behindDoc="0" locked="0" layoutInCell="1" allowOverlap="1" wp14:anchorId="3442C3BB" wp14:editId="6CDC2976">
+          <wp:anchor distT="0" distB="0" distL="114300" distR="114300" simplePos="0" relativeHeight="251646464" behindDoc="0" locked="0" layoutInCell="1" allowOverlap="1" wp14:anchorId="3442C3BB" wp14:editId="5A4D72D9">
             <wp:simplePos x="0" y="0"/>
             <wp:positionH relativeFrom="column">
               <wp:posOffset>3175</wp:posOffset>
@@ -7120,7 +7120,7 @@
       <w:pPr>
         <w:pStyle w:val="Cmsor3"/>
       </w:pPr>
-      <w:bookmarkStart w:id="26" w:name="_Toc117966599"/>
+      <w:bookmarkStart w:id="26" w:name="_Toc118224764"/>
       <w:r>
         <w:t>Konklúzió</w:t>
       </w:r>
@@ -7341,7 +7341,7 @@
       <w:pPr>
         <w:pStyle w:val="Cmsor1"/>
       </w:pPr>
-      <w:bookmarkStart w:id="27" w:name="_Toc117966600"/>
+      <w:bookmarkStart w:id="27" w:name="_Toc118224765"/>
       <w:r>
         <w:lastRenderedPageBreak/>
         <w:t xml:space="preserve">A </w:t>
@@ -7399,7 +7399,7 @@
       <w:pPr>
         <w:pStyle w:val="Cmsor2"/>
       </w:pPr>
-      <w:bookmarkStart w:id="28" w:name="_Toc117966601"/>
+      <w:bookmarkStart w:id="28" w:name="_Toc118224766"/>
       <w:r>
         <w:t>Architektúra</w:t>
       </w:r>
@@ -7459,7 +7459,7 @@
         <w:t xml:space="preserve"> ábra</w:t>
       </w:r>
       <w:r>
-        <w:t xml:space="preserve"> </w:t>
+        <w:t xml:space="preserve"> A projekt architektúrája</w:t>
       </w:r>
       <w:r>
         <w:rPr>
@@ -7690,7 +7690,7 @@
         </w:rPr>
         <w:lastRenderedPageBreak/>
         <w:drawing>
-          <wp:anchor distT="0" distB="0" distL="114300" distR="114300" simplePos="0" relativeHeight="251664384" behindDoc="0" locked="0" layoutInCell="1" allowOverlap="1" wp14:anchorId="46D61397" wp14:editId="6977D9F8">
+          <wp:anchor distT="0" distB="0" distL="114300" distR="114300" simplePos="0" relativeHeight="251682304" behindDoc="0" locked="0" layoutInCell="1" allowOverlap="1" wp14:anchorId="46D61397" wp14:editId="48C5D347">
             <wp:simplePos x="0" y="0"/>
             <wp:positionH relativeFrom="column">
               <wp:posOffset>-268605</wp:posOffset>
@@ -7920,7 +7920,7 @@
       <w:pPr>
         <w:pStyle w:val="Cmsor2"/>
       </w:pPr>
-      <w:bookmarkStart w:id="30" w:name="_Toc117966602"/>
+      <w:bookmarkStart w:id="30" w:name="_Toc118224767"/>
       <w:r>
         <w:t>Komponensek kommunikációja</w:t>
       </w:r>
@@ -7932,7 +7932,7 @@
           <w:noProof/>
         </w:rPr>
         <w:drawing>
-          <wp:anchor distT="0" distB="0" distL="114300" distR="114300" simplePos="0" relativeHeight="251668480" behindDoc="0" locked="0" layoutInCell="1" allowOverlap="1" wp14:anchorId="4F7B7D97" wp14:editId="35F2013F">
+          <wp:anchor distT="0" distB="0" distL="114300" distR="114300" simplePos="0" relativeHeight="251693568" behindDoc="0" locked="0" layoutInCell="1" allowOverlap="1" wp14:anchorId="4F7B7D97" wp14:editId="68472D06">
             <wp:simplePos x="0" y="0"/>
             <wp:positionH relativeFrom="column">
               <wp:posOffset>93980</wp:posOffset>
@@ -8191,7 +8191,7 @@
           <w:i/>
           <w:iCs/>
         </w:rPr>
-        <w:t>6. fejezetben</w:t>
+        <w:t>Backend szerver</w:t>
       </w:r>
       <w:r>
         <w:rPr>
@@ -8236,7 +8236,7 @@
       <w:pPr>
         <w:pStyle w:val="Cmsor1"/>
       </w:pPr>
-      <w:bookmarkStart w:id="32" w:name="_Toc117966603"/>
+      <w:bookmarkStart w:id="32" w:name="_Toc118224768"/>
       <w:r>
         <w:lastRenderedPageBreak/>
         <w:t>Linux kliens alkalmazás</w:t>
@@ -8270,7 +8270,7 @@
       <w:pPr>
         <w:pStyle w:val="Cmsor2"/>
       </w:pPr>
-      <w:bookmarkStart w:id="33" w:name="_Toc117966604"/>
+      <w:bookmarkStart w:id="33" w:name="_Toc118224769"/>
       <w:r>
         <w:t>Követelmények</w:t>
       </w:r>
@@ -8436,7 +8436,7 @@
       <w:pPr>
         <w:pStyle w:val="Cmsor2"/>
       </w:pPr>
-      <w:bookmarkStart w:id="34" w:name="_Toc117966605"/>
+      <w:bookmarkStart w:id="34" w:name="_Toc118224770"/>
       <w:r>
         <w:t>Az alkalmazás tervezése</w:t>
       </w:r>
@@ -8827,12 +8827,14 @@
       <w:pPr>
         <w:pStyle w:val="Cmsor2"/>
       </w:pPr>
+      <w:bookmarkStart w:id="35" w:name="_Toc118224771"/>
       <w:r>
         <w:t>Adatgyűjt</w:t>
       </w:r>
       <w:r>
         <w:t>ő</w:t>
       </w:r>
+      <w:bookmarkEnd w:id="35"/>
     </w:p>
     <w:p>
       <w:r>
@@ -8988,14 +8990,14 @@
           <w:iCs/>
           <w:noProof/>
         </w:rPr>
-        <w:t>9</w:t>
+        <w:t>9.</w:t>
       </w:r>
       <w:r>
         <w:rPr>
           <w:i/>
           <w:iCs/>
         </w:rPr>
-        <w:t>. ábra</w:t>
+        <w:t xml:space="preserve"> ábra</w:t>
       </w:r>
       <w:r>
         <w:rPr>
@@ -9018,7 +9020,7 @@
           <v:shape id="_x0000_s1045" type="#_x0000_t202" style="position:absolute;left:0;text-align:left;margin-left:0;margin-top:106.85pt;width:425.05pt;height:34pt;z-index:251666944;mso-position-horizontal-relative:text;mso-position-vertical-relative:text" stroked="f">
             <v:textbox inset="0,0,0,0">
               <w:txbxContent>
-                <w:bookmarkStart w:id="35" w:name="_Ref118056474"/>
+                <w:bookmarkStart w:id="36" w:name="_Ref118056474"/>
                 <w:p>
                   <w:pPr>
                     <w:pStyle w:val="Kpalrs"/>
@@ -9063,7 +9065,7 @@
                   <w:r>
                     <w:t>. ábra</w:t>
                   </w:r>
-                  <w:bookmarkEnd w:id="35"/>
+                  <w:bookmarkEnd w:id="36"/>
                   <w:r>
                     <w:t xml:space="preserve"> </w:t>
                   </w:r>
@@ -9086,7 +9088,7 @@
           <w:noProof/>
         </w:rPr>
         <w:drawing>
-          <wp:anchor distT="0" distB="0" distL="114300" distR="114300" simplePos="0" relativeHeight="251639808" behindDoc="0" locked="0" layoutInCell="1" allowOverlap="1" wp14:anchorId="454C5F8A" wp14:editId="6790D806">
+          <wp:anchor distT="0" distB="0" distL="114300" distR="114300" simplePos="0" relativeHeight="251608576" behindDoc="0" locked="0" layoutInCell="1" allowOverlap="1" wp14:anchorId="454C5F8A" wp14:editId="6AFFC6EA">
             <wp:simplePos x="0" y="0"/>
             <wp:positionH relativeFrom="column">
               <wp:posOffset>0</wp:posOffset>
@@ -10969,14 +10971,14 @@
       <w:pPr>
         <w:pStyle w:val="Cmsor3"/>
       </w:pPr>
-      <w:bookmarkStart w:id="36" w:name="_Toc117966607"/>
+      <w:bookmarkStart w:id="37" w:name="_Toc118224772"/>
       <w:r>
         <w:t>Platform specifikus m</w:t>
       </w:r>
       <w:r>
         <w:t>etaadatok</w:t>
       </w:r>
-      <w:bookmarkEnd w:id="36"/>
+      <w:bookmarkEnd w:id="37"/>
     </w:p>
     <w:p>
       <w:r>
@@ -11750,56 +11752,1653 @@
       <w:pPr>
         <w:pStyle w:val="Cmsor2"/>
       </w:pPr>
-      <w:bookmarkStart w:id="37" w:name="_Toc117966608"/>
+      <w:bookmarkStart w:id="38" w:name="_Toc118224773"/>
       <w:r>
         <w:t>A felhasználó státusza</w:t>
       </w:r>
-      <w:bookmarkEnd w:id="37"/>
+      <w:bookmarkEnd w:id="38"/>
+    </w:p>
+    <w:p>
+      <w:r>
+        <w:t xml:space="preserve">Az </w:t>
+      </w:r>
+      <w:r>
+        <w:rPr>
+          <w:i/>
+          <w:iCs/>
+        </w:rPr>
+        <w:t>R3, R4, R5</w:t>
+      </w:r>
+      <w:r>
+        <w:t xml:space="preserve"> követelmények</w:t>
+      </w:r>
+      <w:r>
+        <w:t xml:space="preserve"> értelmében az alkalmazásnak le kell tudnia kérdezni az alkalmazás szerverről </w:t>
+      </w:r>
+      <w:r>
+        <w:t>a felhasználó aktuális státuszát, megjeleníteni azt, illetve</w:t>
+      </w:r>
+      <w:r>
+        <w:t>,</w:t>
+      </w:r>
+      <w:r>
+        <w:t xml:space="preserve"> ha szükséges zárolnia kell a felhasználó munkamenetét. </w:t>
+      </w:r>
+      <w:r>
+        <w:t xml:space="preserve">Ezeket a funkcionalitásokat </w:t>
+      </w:r>
+      <w:r>
+        <w:t>az adatgyűjtő</w:t>
+      </w:r>
+      <w:r>
+        <w:t>t</w:t>
+      </w:r>
+      <w:r>
+        <w:t>ő</w:t>
+      </w:r>
+      <w:r>
+        <w:t xml:space="preserve">l </w:t>
+      </w:r>
+      <w:r>
+        <w:t>elválasztva egy különálló modulban (és szálon) implementáltam.</w:t>
+      </w:r>
+    </w:p>
+    <w:p>
+      <w:r>
+        <w:lastRenderedPageBreak/>
+        <w:t>A státusz lekérdezése a kliens program indulása után periodikusan történik.</w:t>
+      </w:r>
+      <w:r>
+        <w:t xml:space="preserve"> A státusz lekérdezések közti idő intervallum konfigurálható.</w:t>
+      </w:r>
+      <w:r>
+        <w:t xml:space="preserve"> A felhasználó</w:t>
+      </w:r>
+      <w:r>
+        <w:t xml:space="preserve"> státusza</w:t>
+      </w:r>
+      <w:r>
+        <w:t xml:space="preserve"> </w:t>
+      </w:r>
+      <w:r>
+        <w:t>a következőképpen épül fel:</w:t>
+      </w:r>
+    </w:p>
+    <w:p>
+      <w:pPr>
+        <w:pStyle w:val="Kd"/>
+      </w:pPr>
+      <w:r>
+        <w:t>struct Status {</w:t>
+      </w:r>
+    </w:p>
+    <w:p>
+      <w:pPr>
+        <w:pStyle w:val="Kd"/>
+      </w:pPr>
+      <w:r>
+        <w:t xml:space="preserve">    phase: String,</w:t>
+      </w:r>
+    </w:p>
+    <w:p>
+      <w:pPr>
+        <w:pStyle w:val="Kd"/>
+      </w:pPr>
+      <w:r>
+        <w:t xml:space="preserve">    description: String,</w:t>
+      </w:r>
+    </w:p>
+    <w:p>
+      <w:pPr>
+        <w:pStyle w:val="Kd"/>
+      </w:pPr>
+      <w:r>
+        <w:t xml:space="preserve">    value: f64,</w:t>
+      </w:r>
+    </w:p>
+    <w:p>
+      <w:pPr>
+        <w:pStyle w:val="Kd"/>
+      </w:pPr>
+      <w:r>
+        <w:t>}</w:t>
+      </w:r>
+    </w:p>
+    <w:p>
+      <w:r>
+        <w:t>Az egyes mezők jelentése és lehetséges érté</w:t>
+      </w:r>
+      <w:r>
+        <w:t>kei:</w:t>
+      </w:r>
+    </w:p>
+    <w:p>
+      <w:pPr>
+        <w:pStyle w:val="Listaszerbekezds"/>
+        <w:numPr>
+          <w:ilvl w:val="0"/>
+          <w:numId w:val="28"/>
+        </w:numPr>
+      </w:pPr>
+      <w:r>
+        <w:rPr>
+          <w:b/>
+          <w:bCs/>
+        </w:rPr>
+        <w:t>phase:</w:t>
+      </w:r>
+      <w:r>
+        <w:t xml:space="preserve"> </w:t>
+      </w:r>
+      <w:r>
+        <w:t>Azt adja meg, hog</w:t>
+      </w:r>
+      <w:r>
+        <w:rPr>
+          <w:lang w:val="en-GB"/>
+        </w:rPr>
+        <w:t xml:space="preserve">y a felhasználó milyen </w:t>
+      </w:r>
+      <w:r>
+        <w:t>fázisban van jelenleg.</w:t>
+      </w:r>
+      <w:r>
+        <w:t xml:space="preserve"> A mező lehetséges értékei a következők:</w:t>
+      </w:r>
+    </w:p>
+    <w:p>
+      <w:pPr>
+        <w:pStyle w:val="Listaszerbekezds"/>
+        <w:numPr>
+          <w:ilvl w:val="1"/>
+          <w:numId w:val="28"/>
+        </w:numPr>
+      </w:pPr>
+      <w:r>
+        <w:rPr>
+          <w:b/>
+          <w:bCs/>
+        </w:rPr>
+        <w:t xml:space="preserve">learn: </w:t>
+      </w:r>
+      <w:r>
+        <w:t>T</w:t>
+      </w:r>
+      <w:r>
+        <w:t xml:space="preserve">anuló fázis. </w:t>
+      </w:r>
+      <w:r>
+        <w:t>A</w:t>
+      </w:r>
+      <w:r>
+        <w:t xml:space="preserve"> kliens program nem gyűjtött meg elegendő adattot ahhoz, hogy a kiértékelő szoftver a felhasználónak biometrikus profilt </w:t>
+      </w:r>
+      <w:r>
+        <w:t>tudjon építeni.</w:t>
+      </w:r>
+    </w:p>
+    <w:p>
+      <w:pPr>
+        <w:pStyle w:val="Listaszerbekezds"/>
+        <w:numPr>
+          <w:ilvl w:val="1"/>
+          <w:numId w:val="28"/>
+        </w:numPr>
+      </w:pPr>
+      <w:r>
+        <w:rPr>
+          <w:b/>
+          <w:bCs/>
+        </w:rPr>
+        <w:t>verify:</w:t>
+      </w:r>
+      <w:r>
+        <w:t xml:space="preserve"> Verifikációs fázis.</w:t>
+      </w:r>
+      <w:r>
+        <w:t xml:space="preserve"> A felhasználó már rendelkezik biometrikus profillal, így lehetséges a felhasználó verifikációja. Az újonnan érkező</w:t>
+      </w:r>
+      <w:r>
+        <w:t xml:space="preserve"> mozgásadatot verifikálja a szerver.</w:t>
+      </w:r>
+    </w:p>
+    <w:p>
+      <w:pPr>
+        <w:pStyle w:val="Listaszerbekezds"/>
+        <w:numPr>
+          <w:ilvl w:val="1"/>
+          <w:numId w:val="28"/>
+        </w:numPr>
+      </w:pPr>
+      <w:r>
+        <w:rPr>
+          <w:b/>
+          <w:bCs/>
+        </w:rPr>
+        <w:t>transition:</w:t>
+      </w:r>
+      <w:r>
+        <w:t xml:space="preserve"> Átmeneti fázis. A felhasználó már rendelkezik biometrikus profillal, viszont az aktuális </w:t>
+      </w:r>
+      <w:r>
+        <w:t>adatfolyamban nincs még elég adat a verifikációhoz.</w:t>
+      </w:r>
+    </w:p>
+    <w:p>
+      <w:pPr>
+        <w:pStyle w:val="Listaszerbekezds"/>
+        <w:numPr>
+          <w:ilvl w:val="0"/>
+          <w:numId w:val="28"/>
+        </w:numPr>
+      </w:pPr>
+      <w:r>
+        <w:rPr>
+          <w:b/>
+          <w:bCs/>
+        </w:rPr>
+        <w:t xml:space="preserve">description: </w:t>
+      </w:r>
+      <w:r>
+        <w:t xml:space="preserve">Opcionális </w:t>
+      </w:r>
+      <w:r>
+        <w:t xml:space="preserve">kiegészítő </w:t>
+      </w:r>
+      <w:r>
+        <w:t>leírás</w:t>
+      </w:r>
+      <w:r>
+        <w:t>,</w:t>
+      </w:r>
+      <w:r>
+        <w:t xml:space="preserve"> amit a szerver küldhet a kliensnek.</w:t>
+      </w:r>
+    </w:p>
+    <w:p>
+      <w:pPr>
+        <w:pStyle w:val="Listaszerbekezds"/>
+        <w:numPr>
+          <w:ilvl w:val="0"/>
+          <w:numId w:val="28"/>
+        </w:numPr>
+      </w:pPr>
+      <w:r>
+        <w:rPr>
+          <w:b/>
+          <w:bCs/>
+        </w:rPr>
+        <w:t>value:</w:t>
+      </w:r>
+      <w:r>
+        <w:t xml:space="preserve"> </w:t>
+      </w:r>
+      <w:r>
+        <w:t xml:space="preserve">Egy 0.0 és 1.0 közötti lebegőpontos érték. </w:t>
+      </w:r>
+      <w:r>
+        <w:t>Ez a mező a különböző fázisok esetén mást és mást jelent</w:t>
+      </w:r>
+      <w:r>
+        <w:t>:</w:t>
+      </w:r>
+    </w:p>
+    <w:p>
+      <w:pPr>
+        <w:pStyle w:val="Listaszerbekezds"/>
+        <w:numPr>
+          <w:ilvl w:val="1"/>
+          <w:numId w:val="28"/>
+        </w:numPr>
+      </w:pPr>
+      <w:r>
+        <w:rPr>
+          <w:b/>
+          <w:bCs/>
+        </w:rPr>
+        <w:t>learn:</w:t>
+      </w:r>
+      <w:r>
+        <w:t xml:space="preserve"> </w:t>
+      </w:r>
+      <w:r>
+        <w:t xml:space="preserve">A felhasználó által gyűjtött adat mennyiségének százalékos értéke, ahol a 0.0 érték a 0 események felel meg, az 1.0 érték pedig annak az </w:t>
+      </w:r>
+      <w:r>
+        <w:t>adatmennyiségnek, amennyire a kiértékelő szoftvernek szüksége van arra, hogy biometrikus profilt építsen.</w:t>
+      </w:r>
+    </w:p>
+    <w:p>
+      <w:pPr>
+        <w:pStyle w:val="Listaszerbekezds"/>
+        <w:numPr>
+          <w:ilvl w:val="1"/>
+          <w:numId w:val="28"/>
+        </w:numPr>
+      </w:pPr>
+      <w:r>
+        <w:rPr>
+          <w:b/>
+          <w:bCs/>
+        </w:rPr>
+        <w:t>verify:</w:t>
+      </w:r>
+      <w:r>
+        <w:t xml:space="preserve"> </w:t>
+      </w:r>
+      <w:r>
+        <w:t xml:space="preserve">A felhasználó legfrissebb verifikációjának eredménye. </w:t>
+      </w:r>
+      <w:r>
+        <w:t>Ez az érték azt adja meg, hogy a kiértékelő szoftver mennyire tartja valószínűnek azt a beérkező mozgás adatok alapján, hogy a felhasználó valóban az, akinek mondja magát.</w:t>
+      </w:r>
+    </w:p>
+    <w:p>
+      <w:pPr>
+        <w:pStyle w:val="Listaszerbekezds"/>
+        <w:numPr>
+          <w:ilvl w:val="1"/>
+          <w:numId w:val="28"/>
+        </w:numPr>
+      </w:pPr>
+      <w:r>
+        <w:rPr>
+          <w:noProof/>
+        </w:rPr>
+        <w:lastRenderedPageBreak/>
+        <w:pict w14:anchorId="45C89D71">
+          <v:shape id="_x0000_s1046" type="#_x0000_t202" style="position:absolute;left:0;text-align:left;margin-left:1.5pt;margin-top:237.05pt;width:425.05pt;height:.05pt;z-index:251667968;mso-position-horizontal-relative:text;mso-position-vertical-relative:text" stroked="f">
+            <v:textbox style="mso-fit-shape-to-text:t" inset="0,0,0,0">
+              <w:txbxContent>
+                <w:p>
+                  <w:pPr>
+                    <w:pStyle w:val="Kpalrs"/>
+                    <w:rPr>
+                      <w:b w:val="0"/>
+                      <w:bCs w:val="0"/>
+                      <w:noProof/>
+                      <w:sz w:val="24"/>
+                      <w:szCs w:val="24"/>
+                    </w:rPr>
+                  </w:pPr>
+                  <w:r>
+                    <w:rPr>
+                      <w:noProof/>
+                    </w:rPr>
+                    <w:fldChar w:fldCharType="begin"/>
+                  </w:r>
+                  <w:r>
+                    <w:rPr>
+                      <w:noProof/>
+                    </w:rPr>
+                    <w:instrText xml:space="preserve"> SEQ ábra \* ARABIC </w:instrText>
+                  </w:r>
+                  <w:r>
+                    <w:rPr>
+                      <w:noProof/>
+                    </w:rPr>
+                    <w:fldChar w:fldCharType="separate"/>
+                  </w:r>
+                  <w:r>
+                    <w:rPr>
+                      <w:noProof/>
+                    </w:rPr>
+                    <w:t>10</w:t>
+                  </w:r>
+                  <w:r>
+                    <w:rPr>
+                      <w:noProof/>
+                    </w:rPr>
+                    <w:fldChar w:fldCharType="end"/>
+                  </w:r>
+                  <w:r>
+                    <w:t xml:space="preserve">. ábra </w:t>
+                  </w:r>
+                  <w:r>
+                    <w:rPr>
+                      <w:b w:val="0"/>
+                      <w:bCs w:val="0"/>
+                    </w:rPr>
+                    <w:t>A felhasználó státusza</w:t>
+                  </w:r>
+                </w:p>
+              </w:txbxContent>
+            </v:textbox>
+            <w10:wrap type="topAndBottom"/>
+          </v:shape>
+        </w:pict>
+      </w:r>
+      <w:r>
+        <w:rPr>
+          <w:noProof/>
+        </w:rPr>
+        <w:drawing>
+          <wp:anchor distT="0" distB="0" distL="114300" distR="114300" simplePos="0" relativeHeight="251710976" behindDoc="0" locked="0" layoutInCell="1" allowOverlap="1" wp14:anchorId="548DC8B3" wp14:editId="79683DD2">
+            <wp:simplePos x="0" y="0"/>
+            <wp:positionH relativeFrom="column">
+              <wp:posOffset>19050</wp:posOffset>
+            </wp:positionH>
+            <wp:positionV relativeFrom="paragraph">
+              <wp:posOffset>1334770</wp:posOffset>
+            </wp:positionV>
+            <wp:extent cx="5398135" cy="1618615"/>
+            <wp:effectExtent l="0" t="0" r="0" b="0"/>
+            <wp:wrapTopAndBottom/>
+            <wp:docPr id="11" name="Kép 11"/>
+            <wp:cNvGraphicFramePr>
+              <a:graphicFrameLocks xmlns:a="http://schemas.openxmlformats.org/drawingml/2006/main" noChangeAspect="1"/>
+            </wp:cNvGraphicFramePr>
+            <a:graphic xmlns:a="http://schemas.openxmlformats.org/drawingml/2006/main">
+              <a:graphicData uri="http://schemas.openxmlformats.org/drawingml/2006/picture">
+                <pic:pic xmlns:pic="http://schemas.openxmlformats.org/drawingml/2006/picture">
+                  <pic:nvPicPr>
+                    <pic:cNvPr id="0" name="Picture 2"/>
+                    <pic:cNvPicPr>
+                      <a:picLocks noChangeAspect="1" noChangeArrowheads="1"/>
+                    </pic:cNvPicPr>
+                  </pic:nvPicPr>
+                  <pic:blipFill>
+                    <a:blip r:embed="rId19">
+                      <a:extLst>
+                        <a:ext uri="{28A0092B-C50C-407E-A947-70E740481C1C}">
+                          <a14:useLocalDpi xmlns:a14="http://schemas.microsoft.com/office/drawing/2010/main" val="0"/>
+                        </a:ext>
+                      </a:extLst>
+                    </a:blip>
+                    <a:srcRect/>
+                    <a:stretch>
+                      <a:fillRect/>
+                    </a:stretch>
+                  </pic:blipFill>
+                  <pic:spPr bwMode="auto">
+                    <a:xfrm>
+                      <a:off x="0" y="0"/>
+                      <a:ext cx="5398135" cy="1618615"/>
+                    </a:xfrm>
+                    <a:prstGeom prst="rect">
+                      <a:avLst/>
+                    </a:prstGeom>
+                    <a:noFill/>
+                    <a:ln>
+                      <a:noFill/>
+                    </a:ln>
+                  </pic:spPr>
+                </pic:pic>
+              </a:graphicData>
+            </a:graphic>
+          </wp:anchor>
+        </w:drawing>
+      </w:r>
+      <w:r>
+        <w:rPr>
+          <w:b/>
+          <w:bCs/>
+        </w:rPr>
+        <w:t>transition:</w:t>
+      </w:r>
+      <w:r>
+        <w:t xml:space="preserve"> </w:t>
+      </w:r>
+      <w:r>
+        <w:t xml:space="preserve">A felhasználó által gyűjtött adat mennyiségének százalékos értéke, ahol a 0.0 érték a 0 események felel meg, az 1.0 érték pedig annak az adatmennyiségnek, amennyire a kiértékelő szoftvernek szüksége van arra, hogy </w:t>
+      </w:r>
+      <w:r>
+        <w:t>verifikáljon</w:t>
+      </w:r>
+      <w:r>
+        <w:t>.</w:t>
+      </w:r>
+    </w:p>
+    <w:p>
+      <w:r>
+        <w:t xml:space="preserve">A státusz megjelenítésére egy </w:t>
+      </w:r>
+      <w:r>
+        <w:rPr>
+          <w:i/>
+          <w:iCs/>
+        </w:rPr>
+        <w:t>notify</w:t>
+      </w:r>
+      <w:r>
+        <w:rPr>
+          <w:i/>
+          <w:iCs/>
+        </w:rPr>
+        <w:t>-rust</w:t>
+      </w:r>
+      <w:r>
+        <w:t xml:space="preserve"> </w:t>
+      </w:r>
+      <w:r>
+        <w:t>nevezetű</w:t>
+      </w:r>
+      <w:r>
+        <w:t xml:space="preserve"> külső</w:t>
+      </w:r>
+      <w:r>
+        <w:t xml:space="preserve"> modult</w:t>
+      </w:r>
+      <w:r>
+        <w:t xml:space="preserve"> használtam</w:t>
+      </w:r>
+      <w:r>
+        <w:t>.</w:t>
+      </w:r>
+      <w:r>
+        <w:t xml:space="preserve"> </w:t>
+      </w:r>
+      <w:r>
+        <w:t xml:space="preserve">Ezt </w:t>
+      </w:r>
+      <w:r>
+        <w:t>a köny</w:t>
+      </w:r>
+      <w:r>
+        <w:t>vtár</w:t>
+      </w:r>
+      <w:r>
+        <w:t>at</w:t>
+      </w:r>
+      <w:r>
+        <w:t xml:space="preserve"> </w:t>
+      </w:r>
+      <w:r>
+        <w:t>Linux / BSD alapú asztali környezetekhez írták, amelyek követik az XDG specifikációt.</w:t>
+      </w:r>
+      <w:r>
+        <w:t xml:space="preserve"> Ezek közé tartozik többek közt a GNOME, a KDE és az Xfce.</w:t>
+      </w:r>
+      <w:r>
+        <w:t xml:space="preserve"> A modul segítségével DBUS alapú </w:t>
+      </w:r>
+      <w:r>
+        <w:t xml:space="preserve">értesítéseket lehet </w:t>
+      </w:r>
+      <w:r>
+        <w:t xml:space="preserve">küldeni </w:t>
+      </w:r>
+      <w:r>
+        <w:t>a</w:t>
+      </w:r>
+      <w:r>
+        <w:t xml:space="preserve">z adott asztali környezet </w:t>
+      </w:r>
+      <w:r>
+        <w:t>alapértelmezett értesítés kezelőjé</w:t>
+      </w:r>
+      <w:r>
+        <w:t>nek</w:t>
+      </w:r>
+      <w:r>
+        <w:t>, ami megjeleníti ezeket.</w:t>
+      </w:r>
+    </w:p>
+    <w:p>
+      <w:r>
+        <w:t xml:space="preserve">Amennyiben </w:t>
+      </w:r>
+      <w:r>
+        <w:t xml:space="preserve">a felhasználó verifikációs fázisban van a státusz </w:t>
+      </w:r>
+      <w:r>
+        <w:rPr>
+          <w:i/>
+          <w:iCs/>
+        </w:rPr>
+        <w:t>value</w:t>
+      </w:r>
+      <w:r>
+        <w:t xml:space="preserve"> mezője a verifikáció eredményét tartalmazza. </w:t>
+      </w:r>
+      <w:r>
+        <w:t xml:space="preserve">Ehhez tartozik kliens oldalon egy </w:t>
+      </w:r>
+      <w:r>
+        <w:t xml:space="preserve">küszöbérték, ami alatt a felhasználó verifikációja sikertelennek minősül. </w:t>
+      </w:r>
+      <w:r>
+        <w:t>Amennyiben a kliens programban konfigurálva van a munkamenet zároló funkció</w:t>
+      </w:r>
+      <w:r>
+        <w:t>, és a küszöbértéken aluli verifikációs értéket kap a szervertől a kliens meghív egy külső programot</w:t>
+      </w:r>
+      <w:r>
+        <w:t>.</w:t>
+      </w:r>
+      <w:r>
+        <w:t xml:space="preserve"> Ez a külső program végzi el a munkamenet zárolását.</w:t>
+      </w:r>
+      <w:r>
+        <w:t xml:space="preserve"> Alapértelmezetten az </w:t>
+      </w:r>
+      <w:r>
+        <w:rPr>
+          <w:i/>
+          <w:iCs/>
+        </w:rPr>
+        <w:t>slock</w:t>
+      </w:r>
+      <w:sdt>
+        <w:sdtPr>
+          <w:rPr>
+            <w:i/>
+            <w:iCs/>
+          </w:rPr>
+          <w:id w:val="-356430138"/>
+          <w:citation/>
+        </w:sdtPr>
+        <w:sdtContent>
+          <w:r>
+            <w:rPr>
+              <w:i/>
+              <w:iCs/>
+            </w:rPr>
+            <w:fldChar w:fldCharType="begin"/>
+          </w:r>
+          <w:r>
+            <w:rPr>
+              <w:i/>
+              <w:iCs/>
+              <w:lang w:val="en-GB"/>
+            </w:rPr>
+            <w:instrText xml:space="preserve"> CITATION suc02 \l 2057 </w:instrText>
+          </w:r>
+          <w:r>
+            <w:rPr>
+              <w:i/>
+              <w:iCs/>
+            </w:rPr>
+            <w:fldChar w:fldCharType="separate"/>
+          </w:r>
+          <w:r>
+            <w:rPr>
+              <w:i/>
+              <w:iCs/>
+              <w:noProof/>
+              <w:lang w:val="en-GB"/>
+            </w:rPr>
+            <w:t xml:space="preserve"> </w:t>
+          </w:r>
+          <w:r>
+            <w:rPr>
+              <w:noProof/>
+              <w:lang w:val="en-GB"/>
+            </w:rPr>
+            <w:t>[9]</w:t>
+          </w:r>
+          <w:r>
+            <w:rPr>
+              <w:i/>
+              <w:iCs/>
+            </w:rPr>
+            <w:fldChar w:fldCharType="end"/>
+          </w:r>
+        </w:sdtContent>
+      </w:sdt>
+      <w:r>
+        <w:rPr>
+          <w:i/>
+          <w:iCs/>
+        </w:rPr>
+        <w:t xml:space="preserve"> </w:t>
+      </w:r>
+      <w:r>
+        <w:t>nevű program van beállítva</w:t>
+      </w:r>
+      <w:r>
+        <w:t xml:space="preserve"> erre a célra.</w:t>
+      </w:r>
+      <w:r>
+        <w:t xml:space="preserve"> Ez egy meglehetősen egyszerű és biztonságos képernyőzároló segédprogram X11-et használó operációs rendszerekhez. </w:t>
+      </w:r>
+      <w:r>
+        <w:t xml:space="preserve">A konfigurálható külső program hívás azért is </w:t>
+      </w:r>
+      <w:r>
+        <w:t xml:space="preserve">kedvező, mert </w:t>
+      </w:r>
+      <w:r>
+        <w:t xml:space="preserve">előfordulhat, hogy bizonyos vállalatok </w:t>
+      </w:r>
+      <w:r>
+        <w:t>a munkamenet zároló funkció helyett például egy csendes riasztás (silent alert)</w:t>
+      </w:r>
+      <w:r>
+        <w:t xml:space="preserve"> szerű viselkedést preferálnak.</w:t>
+      </w:r>
     </w:p>
     <w:p>
       <w:pPr>
         <w:pStyle w:val="Cmsor2"/>
       </w:pPr>
-      <w:bookmarkStart w:id="38" w:name="_Toc117966609"/>
+      <w:bookmarkStart w:id="39" w:name="_Toc118224774"/>
       <w:r>
         <w:t>Konfigurációs lehetőségek</w:t>
       </w:r>
-      <w:bookmarkEnd w:id="38"/>
+      <w:bookmarkEnd w:id="39"/>
+    </w:p>
+    <w:p>
+      <w:r>
+        <w:t xml:space="preserve">Az </w:t>
+      </w:r>
+      <w:r>
+        <w:rPr>
+          <w:i/>
+          <w:iCs/>
+        </w:rPr>
+        <w:t>R9</w:t>
+      </w:r>
+      <w:r>
+        <w:t>-es követelmény értelmében a kliens alkalmazásnak könnyen konfigurálhatónak kell lennie.</w:t>
+      </w:r>
+      <w:r>
+        <w:t xml:space="preserve"> Az alkalmazás konfigurációjával kapcsolatos kódokat </w:t>
+      </w:r>
+      <w:r>
+        <w:lastRenderedPageBreak/>
+        <w:t>kiszerveztem egy különálló modulba.</w:t>
+      </w:r>
+      <w:r>
+        <w:t xml:space="preserve"> Az alkalmazás három szinten konfigurálható, ahol a következő szint</w:t>
+      </w:r>
+      <w:r>
+        <w:t>en definiált változó mindig</w:t>
+      </w:r>
+      <w:r>
+        <w:t xml:space="preserve"> felülírja az előzőt:</w:t>
+      </w:r>
+    </w:p>
+    <w:p>
+      <w:pPr>
+        <w:pStyle w:val="Listaszerbekezds"/>
+        <w:numPr>
+          <w:ilvl w:val="0"/>
+          <w:numId w:val="36"/>
+        </w:numPr>
+      </w:pPr>
+      <w:r>
+        <w:t>Forráskódban definiált („beégetett”) alapértelmezett értékek.</w:t>
+      </w:r>
+    </w:p>
+    <w:p>
+      <w:pPr>
+        <w:pStyle w:val="Listaszerbekezds"/>
+        <w:numPr>
+          <w:ilvl w:val="0"/>
+          <w:numId w:val="36"/>
+        </w:numPr>
+      </w:pPr>
+      <w:r>
+        <w:t>Futási időben definiált környezeti változók.</w:t>
+      </w:r>
+    </w:p>
+    <w:p>
+      <w:pPr>
+        <w:pStyle w:val="Listaszerbekezds"/>
+        <w:numPr>
+          <w:ilvl w:val="0"/>
+          <w:numId w:val="36"/>
+        </w:numPr>
+      </w:pPr>
+      <w:r>
+        <w:t>A program indításakor definiált parancssori argumentumok.</w:t>
+      </w:r>
+    </w:p>
+    <w:p>
+      <w:pPr>
+        <w:ind w:firstLine="0"/>
+      </w:pPr>
+      <w:r>
+        <w:t>A környezeti változók feldolgozására a Rust beépített mechanizmusát használtam, a</w:t>
+      </w:r>
+      <w:r>
+        <w:t xml:space="preserve"> parancssori argumentumok kezelésére pedig a </w:t>
+      </w:r>
+      <w:r>
+        <w:rPr>
+          <w:i/>
+          <w:iCs/>
+        </w:rPr>
+        <w:t xml:space="preserve">clap </w:t>
+      </w:r>
+      <w:r>
+        <w:t>nevű külső modult.</w:t>
+      </w:r>
+      <w:r>
+        <w:t xml:space="preserve"> A modul segítségével a parancssori argumentumok egyszerű kezelése mellett lehetőség van</w:t>
+      </w:r>
+      <w:r>
+        <w:t xml:space="preserve"> igényes és esztétikus </w:t>
+      </w:r>
+      <w:r>
+        <w:t>használati útmutató generálására is</w:t>
+      </w:r>
+      <w:r>
+        <w:t xml:space="preserve"> a kódban </w:t>
+      </w:r>
+      <w:r>
+        <w:t xml:space="preserve">írt </w:t>
+      </w:r>
+      <w:r>
+        <w:t>kommentekből</w:t>
+      </w:r>
+      <w:r>
+        <w:t xml:space="preserve">, amit a </w:t>
+      </w:r>
+      <w:r>
+        <w:rPr>
+          <w:i/>
+          <w:iCs/>
+        </w:rPr>
+        <w:t>--</w:t>
+      </w:r>
+      <w:r>
+        <w:rPr>
+          <w:i/>
+          <w:iCs/>
+        </w:rPr>
+        <w:t>help</w:t>
+      </w:r>
+      <w:r>
+        <w:t xml:space="preserve"> parancssori argumentummal lehet </w:t>
+      </w:r>
+      <w:r>
+        <w:t>megjeleníteni.</w:t>
+      </w:r>
+      <w:r>
+        <w:t xml:space="preserve"> </w:t>
+      </w:r>
+      <w:r>
+        <w:t>A kliens alkalmazás a következő konfigurációs beállításokkal rendelkezik:</w:t>
+      </w:r>
+    </w:p>
+    <w:p>
+      <w:pPr>
+        <w:pStyle w:val="Listaszerbekezds"/>
+        <w:numPr>
+          <w:ilvl w:val="0"/>
+          <w:numId w:val="28"/>
+        </w:numPr>
+        <w:rPr>
+          <w:b/>
+          <w:bCs/>
+        </w:rPr>
+      </w:pPr>
+      <w:r>
+        <w:rPr>
+          <w:b/>
+          <w:bCs/>
+        </w:rPr>
+        <w:t>APP_API_KEY_</w:t>
+      </w:r>
+      <w:r>
+        <w:rPr>
+          <w:b/>
+          <w:bCs/>
+        </w:rPr>
+        <w:t>NAME</w:t>
+      </w:r>
+      <w:r>
+        <w:rPr>
+          <w:b/>
+          <w:bCs/>
+        </w:rPr>
+        <w:t>:</w:t>
+      </w:r>
+      <w:r>
+        <w:rPr>
+          <w:b/>
+          <w:bCs/>
+        </w:rPr>
+        <w:t xml:space="preserve"> </w:t>
+      </w:r>
+      <w:r>
+        <w:t>Egyedi API kulcs neve, amit a kliens hozzáfűz a HTTP kérések fejlécéhez. Ennek az a szerepe, hogy az alkalmazás szerveren azonosítsa a klienst.</w:t>
+      </w:r>
+    </w:p>
+    <w:p>
+      <w:pPr>
+        <w:ind w:left="720" w:firstLine="360"/>
+        <w:rPr>
+          <w:b/>
+          <w:bCs/>
+        </w:rPr>
+      </w:pPr>
+      <w:r>
+        <w:t xml:space="preserve">Alapértelmezett értéke: </w:t>
+      </w:r>
+      <w:r>
+        <w:rPr>
+          <w:b/>
+          <w:bCs/>
+        </w:rPr>
+        <w:t>„api-key”</w:t>
+      </w:r>
+      <w:r>
+        <w:t>.</w:t>
+      </w:r>
+    </w:p>
+    <w:p>
+      <w:pPr>
+        <w:pStyle w:val="Listaszerbekezds"/>
+        <w:numPr>
+          <w:ilvl w:val="0"/>
+          <w:numId w:val="28"/>
+        </w:numPr>
+        <w:rPr>
+          <w:b/>
+          <w:bCs/>
+        </w:rPr>
+      </w:pPr>
+      <w:r>
+        <w:rPr>
+          <w:b/>
+          <w:bCs/>
+        </w:rPr>
+        <w:t>APP_API_KEY_</w:t>
+      </w:r>
+      <w:r>
+        <w:rPr>
+          <w:b/>
+          <w:bCs/>
+        </w:rPr>
+        <w:t>VALUE:</w:t>
+      </w:r>
+      <w:r>
+        <w:rPr>
+          <w:b/>
+          <w:bCs/>
+        </w:rPr>
+        <w:t xml:space="preserve"> </w:t>
+      </w:r>
+      <w:r>
+        <w:t xml:space="preserve">Egyedi API kulcs értéke, amit a kliens </w:t>
+      </w:r>
+      <w:r>
+        <w:t>hozzáfűz a HTTP kérések fejlécéhez. Ennek az a szerepe, hogy az alkalmazás szerveren azonosítsa a klienst.</w:t>
+      </w:r>
+    </w:p>
+    <w:p>
+      <w:pPr>
+        <w:pStyle w:val="Listaszerbekezds"/>
+        <w:ind w:left="1080" w:firstLine="0"/>
+        <w:rPr>
+          <w:b/>
+          <w:bCs/>
+        </w:rPr>
+      </w:pPr>
+      <w:r>
+        <w:t>Alapértelmezett értéke:</w:t>
+      </w:r>
+      <w:r>
+        <w:t xml:space="preserve"> </w:t>
+      </w:r>
+      <w:r>
+        <w:rPr>
+          <w:b/>
+          <w:bCs/>
+        </w:rPr>
+        <w:t>„x11-sentinel-client”</w:t>
+      </w:r>
+      <w:r>
+        <w:t>.</w:t>
+      </w:r>
+    </w:p>
+    <w:p>
+      <w:pPr>
+        <w:pStyle w:val="Listaszerbekezds"/>
+        <w:numPr>
+          <w:ilvl w:val="0"/>
+          <w:numId w:val="28"/>
+        </w:numPr>
+        <w:rPr>
+          <w:b/>
+          <w:bCs/>
+        </w:rPr>
+      </w:pPr>
+      <w:r>
+        <w:rPr>
+          <w:b/>
+          <w:bCs/>
+        </w:rPr>
+        <w:t>APP_BUFFER_SIZE_LIMIT</w:t>
+      </w:r>
+      <w:r>
+        <w:rPr>
+          <w:b/>
+          <w:bCs/>
+        </w:rPr>
+        <w:t>:</w:t>
+      </w:r>
+      <w:r>
+        <w:rPr>
+          <w:b/>
+          <w:bCs/>
+        </w:rPr>
+        <w:t xml:space="preserve"> </w:t>
+      </w:r>
+      <w:r>
+        <w:t xml:space="preserve">Felső korlát az </w:t>
+      </w:r>
+      <w:r>
+        <w:t xml:space="preserve">adatgyűjtő </w:t>
+      </w:r>
+      <w:r>
+        <w:t>esemény puffer</w:t>
+      </w:r>
+      <w:r>
+        <w:t>ének</w:t>
+      </w:r>
+      <w:r>
+        <w:t xml:space="preserve"> méretére. Amennyibben a puffer mérete eléri ezt a korlátot a kliens elküldi az eseményeket</w:t>
+      </w:r>
+      <w:r>
+        <w:t xml:space="preserve"> az alkalmazás szerverre</w:t>
+      </w:r>
+      <w:r>
+        <w:t>.</w:t>
+      </w:r>
+    </w:p>
+    <w:p>
+      <w:pPr>
+        <w:pStyle w:val="Listaszerbekezds"/>
+        <w:ind w:left="1080" w:firstLine="0"/>
+        <w:rPr>
+          <w:b/>
+          <w:bCs/>
+        </w:rPr>
+      </w:pPr>
+      <w:r>
+        <w:t xml:space="preserve">Alapértelmezett értéke: </w:t>
+      </w:r>
+      <w:r>
+        <w:rPr>
+          <w:b/>
+          <w:bCs/>
+        </w:rPr>
+        <w:t>100</w:t>
+      </w:r>
+    </w:p>
+    <w:p>
+      <w:pPr>
+        <w:pStyle w:val="Listaszerbekezds"/>
+        <w:numPr>
+          <w:ilvl w:val="0"/>
+          <w:numId w:val="28"/>
+        </w:numPr>
+        <w:rPr>
+          <w:b/>
+          <w:bCs/>
+        </w:rPr>
+      </w:pPr>
+      <w:r>
+        <w:rPr>
+          <w:b/>
+          <w:bCs/>
+        </w:rPr>
+        <w:t>APP_IDLE_TIMEOUT</w:t>
+      </w:r>
+      <w:r>
+        <w:rPr>
+          <w:b/>
+          <w:bCs/>
+        </w:rPr>
+        <w:t>:</w:t>
+      </w:r>
+      <w:r>
+        <w:rPr>
+          <w:b/>
+          <w:bCs/>
+        </w:rPr>
+        <w:t xml:space="preserve"> </w:t>
+      </w:r>
+      <w:r>
+        <w:t>Amennyiben az adatgyűjtőhöz nem érkezik új esemény ennyi milliszekundumig, a kliens elküldi az esemény pufferben tárolt adatokat az alkalmazás szerverre.</w:t>
+      </w:r>
+    </w:p>
+    <w:p>
+      <w:pPr>
+        <w:pStyle w:val="Listaszerbekezds"/>
+        <w:ind w:left="1080" w:firstLine="0"/>
+      </w:pPr>
+      <w:r>
+        <w:t xml:space="preserve">Alapértelmezett értéke: </w:t>
+      </w:r>
+      <w:r>
+        <w:rPr>
+          <w:b/>
+          <w:bCs/>
+        </w:rPr>
+        <w:t>10000</w:t>
+      </w:r>
+    </w:p>
+    <w:p>
+      <w:pPr>
+        <w:pStyle w:val="Listaszerbekezds"/>
+        <w:numPr>
+          <w:ilvl w:val="0"/>
+          <w:numId w:val="28"/>
+        </w:numPr>
+        <w:rPr>
+          <w:b/>
+          <w:bCs/>
+        </w:rPr>
+      </w:pPr>
+      <w:r>
+        <w:rPr>
+          <w:b/>
+          <w:bCs/>
+        </w:rPr>
+        <w:t>APP_LOCK_ENABLED</w:t>
+      </w:r>
+      <w:r>
+        <w:rPr>
+          <w:b/>
+          <w:bCs/>
+        </w:rPr>
+        <w:t>:</w:t>
+      </w:r>
+      <w:r>
+        <w:rPr>
+          <w:b/>
+          <w:bCs/>
+        </w:rPr>
+        <w:t xml:space="preserve"> </w:t>
+      </w:r>
+      <w:r>
+        <w:t>Ez a konfigurációs beállítás azt szabályozza, hogy a munkamenet zároló</w:t>
+      </w:r>
+      <w:r>
+        <w:t xml:space="preserve"> funkció</w:t>
+      </w:r>
+      <w:r>
+        <w:t xml:space="preserve"> be van-e kapcsolva.</w:t>
+      </w:r>
+    </w:p>
+    <w:p>
+      <w:pPr>
+        <w:pStyle w:val="Listaszerbekezds"/>
+        <w:ind w:left="1080" w:firstLine="0"/>
+        <w:rPr>
+          <w:b/>
+          <w:bCs/>
+        </w:rPr>
+      </w:pPr>
+      <w:r>
+        <w:lastRenderedPageBreak/>
+        <w:t xml:space="preserve">Alapértelmezett értéke: </w:t>
+      </w:r>
+      <w:r>
+        <w:rPr>
+          <w:b/>
+          <w:bCs/>
+        </w:rPr>
+        <w:t>false</w:t>
+      </w:r>
+    </w:p>
+    <w:p>
+      <w:pPr>
+        <w:pStyle w:val="Listaszerbekezds"/>
+        <w:numPr>
+          <w:ilvl w:val="0"/>
+          <w:numId w:val="28"/>
+        </w:numPr>
+        <w:rPr>
+          <w:b/>
+          <w:bCs/>
+        </w:rPr>
+      </w:pPr>
+      <w:r>
+        <w:rPr>
+          <w:b/>
+          <w:bCs/>
+        </w:rPr>
+        <w:t>APP_LOCK_THRESHOLD</w:t>
+      </w:r>
+      <w:r>
+        <w:rPr>
+          <w:b/>
+          <w:bCs/>
+        </w:rPr>
+        <w:t>:</w:t>
+      </w:r>
+      <w:r>
+        <w:rPr>
+          <w:b/>
+          <w:bCs/>
+        </w:rPr>
+        <w:t xml:space="preserve"> </w:t>
+      </w:r>
+      <w:r>
+        <w:t>A munkamenet zároló funkció esetén használt küszöbérték.</w:t>
+      </w:r>
+    </w:p>
+    <w:p>
+      <w:pPr>
+        <w:pStyle w:val="Listaszerbekezds"/>
+        <w:ind w:left="1080" w:firstLine="0"/>
+        <w:rPr>
+          <w:b/>
+          <w:bCs/>
+        </w:rPr>
+      </w:pPr>
+      <w:r>
+        <w:t xml:space="preserve">Alapértelmezett értéke: </w:t>
+      </w:r>
+      <w:r>
+        <w:rPr>
+          <w:b/>
+          <w:bCs/>
+        </w:rPr>
+        <w:t>0.5</w:t>
+      </w:r>
+    </w:p>
+    <w:p>
+      <w:pPr>
+        <w:pStyle w:val="Listaszerbekezds"/>
+        <w:numPr>
+          <w:ilvl w:val="0"/>
+          <w:numId w:val="28"/>
+        </w:numPr>
+        <w:rPr>
+          <w:b/>
+          <w:bCs/>
+        </w:rPr>
+      </w:pPr>
+      <w:r>
+        <w:rPr>
+          <w:b/>
+          <w:bCs/>
+        </w:rPr>
+        <w:t>APP_LOCK_UTILITY</w:t>
+      </w:r>
+      <w:r>
+        <w:rPr>
+          <w:b/>
+          <w:bCs/>
+        </w:rPr>
+        <w:t>:</w:t>
+      </w:r>
+      <w:r>
+        <w:rPr>
+          <w:b/>
+          <w:bCs/>
+        </w:rPr>
+        <w:t xml:space="preserve"> </w:t>
+      </w:r>
+      <w:r>
+        <w:t>A munkamenet zárolás esetén hívott külső segédprogram.</w:t>
+      </w:r>
+    </w:p>
+    <w:p>
+      <w:pPr>
+        <w:pStyle w:val="Listaszerbekezds"/>
+        <w:ind w:left="1080" w:firstLine="0"/>
+        <w:rPr>
+          <w:b/>
+          <w:bCs/>
+        </w:rPr>
+      </w:pPr>
+      <w:r>
+        <w:t xml:space="preserve">Alapértelmezett értéke: </w:t>
+      </w:r>
+      <w:r>
+        <w:rPr>
+          <w:b/>
+          <w:bCs/>
+        </w:rPr>
+        <w:t>„slock”</w:t>
+      </w:r>
+    </w:p>
+    <w:p>
+      <w:pPr>
+        <w:pStyle w:val="Listaszerbekezds"/>
+        <w:numPr>
+          <w:ilvl w:val="0"/>
+          <w:numId w:val="28"/>
+        </w:numPr>
+        <w:rPr>
+          <w:b/>
+          <w:bCs/>
+        </w:rPr>
+      </w:pPr>
+      <w:r>
+        <w:rPr>
+          <w:b/>
+          <w:bCs/>
+        </w:rPr>
+        <w:t>APP_METADATA_QUERY_INTERVAL</w:t>
+      </w:r>
+      <w:r>
+        <w:rPr>
+          <w:b/>
+          <w:bCs/>
+        </w:rPr>
+        <w:t>:</w:t>
+      </w:r>
+      <w:r>
+        <w:rPr>
+          <w:b/>
+          <w:bCs/>
+        </w:rPr>
+        <w:t xml:space="preserve"> </w:t>
+      </w:r>
+      <w:r>
+        <w:t>A platform specifikus metaadatok lekérdezés</w:t>
+      </w:r>
+      <w:r>
+        <w:t>e periodikusan történik. Ez a konfigurációs paraméter azt adja meg, hogy két lekérdezés között mennyi idő teljen el milliszekundumban.</w:t>
+      </w:r>
+    </w:p>
+    <w:p>
+      <w:pPr>
+        <w:pStyle w:val="Listaszerbekezds"/>
+        <w:ind w:left="1080" w:firstLine="0"/>
+      </w:pPr>
+      <w:r>
+        <w:t xml:space="preserve">Alapértelmezett értéke: </w:t>
+      </w:r>
+      <w:r>
+        <w:rPr>
+          <w:b/>
+          <w:bCs/>
+        </w:rPr>
+        <w:t>600000</w:t>
+      </w:r>
+    </w:p>
+    <w:p>
+      <w:pPr>
+        <w:pStyle w:val="Listaszerbekezds"/>
+        <w:numPr>
+          <w:ilvl w:val="0"/>
+          <w:numId w:val="28"/>
+        </w:numPr>
+        <w:rPr>
+          <w:b/>
+          <w:bCs/>
+        </w:rPr>
+      </w:pPr>
+      <w:r>
+        <w:rPr>
+          <w:b/>
+          <w:bCs/>
+        </w:rPr>
+        <w:t>APP_STATUS_BASE_URL</w:t>
+      </w:r>
+      <w:r>
+        <w:rPr>
+          <w:b/>
+          <w:bCs/>
+        </w:rPr>
+        <w:t>:</w:t>
+      </w:r>
+      <w:r>
+        <w:rPr>
+          <w:b/>
+          <w:bCs/>
+        </w:rPr>
+        <w:t xml:space="preserve"> </w:t>
+      </w:r>
+      <w:r>
+        <w:t>Az alkalmazás szerver státusz lekérdezési végpontjának URL-je.</w:t>
+      </w:r>
+    </w:p>
+    <w:p>
+      <w:pPr>
+        <w:pStyle w:val="Listaszerbekezds"/>
+        <w:ind w:left="1080" w:firstLine="0"/>
+        <w:rPr>
+          <w:b/>
+          <w:bCs/>
+        </w:rPr>
+      </w:pPr>
+      <w:r>
+        <w:t xml:space="preserve">Alapértelmezett értéke: </w:t>
+      </w:r>
+      <w:r>
+        <w:rPr>
+          <w:b/>
+          <w:bCs/>
+        </w:rPr>
+        <w:t>„</w:t>
+      </w:r>
+      <w:r>
+        <w:rPr>
+          <w:b/>
+          <w:bCs/>
+        </w:rPr>
+        <w:t>http://localhost:3000/status</w:t>
+      </w:r>
+      <w:r>
+        <w:rPr>
+          <w:b/>
+          <w:bCs/>
+        </w:rPr>
+        <w:t>”</w:t>
+      </w:r>
+    </w:p>
+    <w:p>
+      <w:pPr>
+        <w:pStyle w:val="Listaszerbekezds"/>
+        <w:numPr>
+          <w:ilvl w:val="0"/>
+          <w:numId w:val="28"/>
+        </w:numPr>
+        <w:rPr>
+          <w:b/>
+          <w:bCs/>
+        </w:rPr>
+      </w:pPr>
+      <w:r>
+        <w:rPr>
+          <w:b/>
+          <w:bCs/>
+        </w:rPr>
+        <w:t>APP_STATUS_INTERVAL</w:t>
+      </w:r>
+      <w:r>
+        <w:rPr>
+          <w:b/>
+          <w:bCs/>
+        </w:rPr>
+        <w:t>:</w:t>
+      </w:r>
+      <w:r>
+        <w:rPr>
+          <w:b/>
+          <w:bCs/>
+        </w:rPr>
+        <w:t xml:space="preserve"> </w:t>
+      </w:r>
+      <w:r>
+        <w:t>A felhasználó státuszának lekérdezése periodikusan történik.</w:t>
+      </w:r>
+      <w:r>
+        <w:t xml:space="preserve"> Ez a konfigurációs paraméter azt adja meg, hogy két lekérdezés között mennyi idő teljen el másodpercben.</w:t>
+      </w:r>
+    </w:p>
+    <w:p>
+      <w:pPr>
+        <w:pStyle w:val="Listaszerbekezds"/>
+        <w:ind w:left="1080" w:firstLine="0"/>
+        <w:rPr>
+          <w:b/>
+          <w:bCs/>
+        </w:rPr>
+      </w:pPr>
+      <w:r>
+        <w:t xml:space="preserve">Alapértelmezett értéke: </w:t>
+      </w:r>
+      <w:r>
+        <w:rPr>
+          <w:b/>
+          <w:bCs/>
+        </w:rPr>
+        <w:t>100</w:t>
+      </w:r>
+    </w:p>
+    <w:p>
+      <w:pPr>
+        <w:pStyle w:val="Listaszerbekezds"/>
+        <w:numPr>
+          <w:ilvl w:val="0"/>
+          <w:numId w:val="28"/>
+        </w:numPr>
+        <w:rPr>
+          <w:b/>
+          <w:bCs/>
+        </w:rPr>
+      </w:pPr>
+      <w:r>
+        <w:rPr>
+          <w:b/>
+          <w:bCs/>
+        </w:rPr>
+        <w:t>APP_SUBMIT_URL</w:t>
+      </w:r>
+      <w:r>
+        <w:rPr>
+          <w:b/>
+          <w:bCs/>
+        </w:rPr>
+        <w:t>:</w:t>
+      </w:r>
+      <w:r>
+        <w:rPr>
+          <w:b/>
+          <w:bCs/>
+        </w:rPr>
+        <w:t xml:space="preserve"> </w:t>
+      </w:r>
+      <w:r>
+        <w:t>Az alkalmazás szerver adatküldő végpontjának URL-je.</w:t>
+      </w:r>
+    </w:p>
+    <w:p>
+      <w:pPr>
+        <w:pStyle w:val="Listaszerbekezds"/>
+        <w:ind w:left="1080" w:firstLine="0"/>
+      </w:pPr>
+      <w:r>
+        <w:t xml:space="preserve">Alapértelmezett értéke: </w:t>
+      </w:r>
+      <w:r>
+        <w:rPr>
+          <w:b/>
+          <w:bCs/>
+        </w:rPr>
+        <w:t>„http://localhost:3000/</w:t>
+      </w:r>
+      <w:r>
+        <w:rPr>
+          <w:b/>
+          <w:bCs/>
+        </w:rPr>
+        <w:t>chunk</w:t>
+      </w:r>
+      <w:r>
+        <w:rPr>
+          <w:b/>
+          <w:bCs/>
+        </w:rPr>
+        <w:t>”</w:t>
+      </w:r>
+    </w:p>
+    <w:p>
+      <w:pPr>
+        <w:pStyle w:val="Listaszerbekezds"/>
+        <w:numPr>
+          <w:ilvl w:val="0"/>
+          <w:numId w:val="28"/>
+        </w:numPr>
+        <w:rPr>
+          <w:b/>
+          <w:bCs/>
+        </w:rPr>
+      </w:pPr>
+      <w:r>
+        <w:rPr>
+          <w:b/>
+          <w:bCs/>
+        </w:rPr>
+        <w:t>APP_USER_ID</w:t>
+      </w:r>
+      <w:r>
+        <w:rPr>
+          <w:b/>
+          <w:bCs/>
+        </w:rPr>
+        <w:t>:</w:t>
+      </w:r>
+      <w:r>
+        <w:rPr>
+          <w:b/>
+          <w:bCs/>
+        </w:rPr>
+        <w:t xml:space="preserve"> </w:t>
+      </w:r>
+      <w:r>
+        <w:t>A felhasználó azonosítója</w:t>
+      </w:r>
+      <w:r>
+        <w:t>.</w:t>
+      </w:r>
+    </w:p>
+    <w:p>
+      <w:pPr>
+        <w:pStyle w:val="Listaszerbekezds"/>
+        <w:ind w:left="1080" w:firstLine="0"/>
+        <w:rPr>
+          <w:b/>
+          <w:bCs/>
+        </w:rPr>
+      </w:pPr>
+      <w:r>
+        <w:t xml:space="preserve">Alapértelmezett értéke: </w:t>
+      </w:r>
+      <w:r>
+        <w:rPr>
+          <w:b/>
+          <w:bCs/>
+        </w:rPr>
+        <w:t>„default_user”</w:t>
+      </w:r>
     </w:p>
     <w:p>
       <w:pPr>
         <w:pStyle w:val="Cmsor1"/>
       </w:pPr>
-      <w:bookmarkStart w:id="39" w:name="_Ref117780786"/>
-      <w:bookmarkStart w:id="40" w:name="_Toc117966610"/>
+      <w:bookmarkStart w:id="40" w:name="_Ref117780786"/>
+      <w:bookmarkStart w:id="41" w:name="_Toc118224775"/>
       <w:r>
         <w:lastRenderedPageBreak/>
         <w:t>Backend szerver</w:t>
       </w:r>
-      <w:bookmarkEnd w:id="39"/>
       <w:bookmarkEnd w:id="40"/>
+      <w:bookmarkEnd w:id="41"/>
     </w:p>
     <w:p>
       <w:pPr>
         <w:pStyle w:val="Cmsor1"/>
       </w:pPr>
-      <w:bookmarkStart w:id="41" w:name="_Toc117966611"/>
+      <w:bookmarkStart w:id="42" w:name="_Toc118224776"/>
       <w:r>
         <w:lastRenderedPageBreak/>
         <w:t>Webes vékonykliens</w:t>
       </w:r>
-      <w:bookmarkEnd w:id="41"/>
+      <w:bookmarkEnd w:id="42"/>
     </w:p>
     <w:p>
       <w:pPr>
         <w:pStyle w:val="Cmsor1"/>
       </w:pPr>
-      <w:bookmarkStart w:id="42" w:name="_Toc117966612"/>
+      <w:bookmarkStart w:id="43" w:name="_Toc118224777"/>
       <w:r>
         <w:lastRenderedPageBreak/>
         <w:t>Elvégzett munka értékelése</w:t>
       </w:r>
-      <w:bookmarkEnd w:id="42"/>
+      <w:bookmarkEnd w:id="43"/>
     </w:p>
     <w:p>
       <w:r>
@@ -11810,11 +13409,11 @@
       <w:pPr>
         <w:pStyle w:val="Cmsor2"/>
       </w:pPr>
-      <w:bookmarkStart w:id="43" w:name="_Toc117966613"/>
+      <w:bookmarkStart w:id="44" w:name="_Toc118224778"/>
       <w:r>
         <w:t>Tesztelés</w:t>
       </w:r>
-      <w:bookmarkEnd w:id="43"/>
+      <w:bookmarkEnd w:id="44"/>
     </w:p>
     <w:p>
       <w:r>
@@ -11825,7 +13424,7 @@
       <w:pPr>
         <w:pStyle w:val="Cmsor1"/>
       </w:pPr>
-      <w:bookmarkStart w:id="44" w:name="_Toc117966614"/>
+      <w:bookmarkStart w:id="45" w:name="_Toc118224779"/>
       <w:r>
         <w:lastRenderedPageBreak/>
         <w:t>Összefoglal</w:t>
@@ -11833,7 +13432,7 @@
       <w:r>
         <w:t>ás</w:t>
       </w:r>
-      <w:bookmarkEnd w:id="44"/>
+      <w:bookmarkEnd w:id="45"/>
     </w:p>
     <w:p>
       <w:r>
@@ -11844,11 +13443,11 @@
       <w:pPr>
         <w:pStyle w:val="Cmsor2"/>
       </w:pPr>
-      <w:bookmarkStart w:id="45" w:name="_Toc117966615"/>
+      <w:bookmarkStart w:id="46" w:name="_Toc118224780"/>
       <w:r>
         <w:t>Konklúzió</w:t>
       </w:r>
-      <w:bookmarkEnd w:id="45"/>
+      <w:bookmarkEnd w:id="46"/>
     </w:p>
     <w:p>
       <w:r>
@@ -11862,14 +13461,14 @@
       <w:pPr>
         <w:pStyle w:val="Cmsor1"/>
       </w:pPr>
-      <w:bookmarkStart w:id="46" w:name="_Toc117966616"/>
+      <w:bookmarkStart w:id="47" w:name="_Toc118224781"/>
       <w:r>
         <w:lastRenderedPageBreak/>
         <w:t>Köszönetnyilvánítás</w:t>
       </w:r>
-      <w:bookmarkEnd w:id="46"/>
-    </w:p>
-    <w:bookmarkStart w:id="47" w:name="_Toc117966617" w:displacedByCustomXml="next"/>
+      <w:bookmarkEnd w:id="47"/>
+    </w:p>
+    <w:bookmarkStart w:id="48" w:name="_Toc118224782" w:displacedByCustomXml="next"/>
     <w:sdt>
       <w:sdtPr>
         <w:rPr>
@@ -11894,7 +13493,7 @@
           <w:r>
             <w:t>Irodalomjegyzék</w:t>
           </w:r>
-          <w:bookmarkEnd w:id="47"/>
+          <w:bookmarkEnd w:id="48"/>
         </w:p>
         <w:sdt>
           <w:sdtPr>
@@ -11939,7 +13538,7 @@
               </w:tblGrid>
               <w:tr>
                 <w:trPr>
-                  <w:divId w:val="70321220"/>
+                  <w:divId w:val="1256592826"/>
                   <w:tblCellSpacing w:w="15" w:type="dxa"/>
                 </w:trPr>
                 <w:tc>
@@ -11973,7 +13572,7 @@
               </w:tr>
               <w:tr>
                 <w:trPr>
-                  <w:divId w:val="70321220"/>
+                  <w:divId w:val="1256592826"/>
                   <w:tblCellSpacing w:w="15" w:type="dxa"/>
                 </w:trPr>
                 <w:tc>
@@ -12007,7 +13606,7 @@
               </w:tr>
               <w:tr>
                 <w:trPr>
-                  <w:divId w:val="70321220"/>
+                  <w:divId w:val="1256592826"/>
                   <w:tblCellSpacing w:w="15" w:type="dxa"/>
                 </w:trPr>
                 <w:tc>
@@ -12041,7 +13640,7 @@
               </w:tr>
               <w:tr>
                 <w:trPr>
-                  <w:divId w:val="70321220"/>
+                  <w:divId w:val="1256592826"/>
                   <w:tblCellSpacing w:w="15" w:type="dxa"/>
                 </w:trPr>
                 <w:tc>
@@ -12075,7 +13674,7 @@
               </w:tr>
               <w:tr>
                 <w:trPr>
-                  <w:divId w:val="70321220"/>
+                  <w:divId w:val="1256592826"/>
                   <w:tblCellSpacing w:w="15" w:type="dxa"/>
                 </w:trPr>
                 <w:tc>
@@ -12109,7 +13708,7 @@
               </w:tr>
               <w:tr>
                 <w:trPr>
-                  <w:divId w:val="70321220"/>
+                  <w:divId w:val="1256592826"/>
                   <w:tblCellSpacing w:w="15" w:type="dxa"/>
                 </w:trPr>
                 <w:tc>
@@ -12143,7 +13742,7 @@
               </w:tr>
               <w:tr>
                 <w:trPr>
-                  <w:divId w:val="70321220"/>
+                  <w:divId w:val="1256592826"/>
                   <w:tblCellSpacing w:w="15" w:type="dxa"/>
                 </w:trPr>
                 <w:tc>
@@ -12177,7 +13776,7 @@
               </w:tr>
               <w:tr>
                 <w:trPr>
-                  <w:divId w:val="70321220"/>
+                  <w:divId w:val="1256592826"/>
                   <w:tblCellSpacing w:w="15" w:type="dxa"/>
                 </w:trPr>
                 <w:tc>
@@ -12209,10 +13808,44 @@
                   </w:p>
                 </w:tc>
               </w:tr>
+              <w:tr>
+                <w:trPr>
+                  <w:divId w:val="1256592826"/>
+                  <w:tblCellSpacing w:w="15" w:type="dxa"/>
+                </w:trPr>
+                <w:tc>
+                  <w:tcPr>
+                    <w:tcW w:w="50" w:type="pct"/>
+                    <w:hideMark/>
+                  </w:tcPr>
+                  <w:p>
+                    <w:pPr>
+                      <w:pStyle w:val="Irodalomjegyzk"/>
+                    </w:pPr>
+                    <w:r>
+                      <w:t xml:space="preserve">[9] </w:t>
+                    </w:r>
+                  </w:p>
+                </w:tc>
+                <w:tc>
+                  <w:tcPr>
+                    <w:tcW w:w="0" w:type="auto"/>
+                    <w:hideMark/>
+                  </w:tcPr>
+                  <w:p>
+                    <w:pPr>
+                      <w:pStyle w:val="Irodalomjegyzk"/>
+                    </w:pPr>
+                    <w:r>
+                      <w:t>suckless.org, „slock,” [Online]. Available: https://tools.suckless.org/slock/. [Hozzáférés dátuma: 01 11 202].</w:t>
+                    </w:r>
+                  </w:p>
+                </w:tc>
+              </w:tr>
             </w:tbl>
             <w:p>
               <w:pPr>
-                <w:divId w:val="70321220"/>
+                <w:divId w:val="1256592826"/>
                 <w:rPr>
                   <w:noProof/>
                 </w:rPr>
@@ -12235,31 +13868,31 @@
       <w:pPr>
         <w:pStyle w:val="Cmsor1"/>
       </w:pPr>
-      <w:bookmarkStart w:id="48" w:name="_Toc117966618"/>
+      <w:bookmarkStart w:id="49" w:name="_Toc118224783"/>
       <w:r>
         <w:lastRenderedPageBreak/>
         <w:t>Függelék</w:t>
       </w:r>
-      <w:bookmarkEnd w:id="48"/>
+      <w:bookmarkEnd w:id="49"/>
     </w:p>
     <w:p>
       <w:pPr>
         <w:pStyle w:val="Cmsor2"/>
       </w:pPr>
-      <w:bookmarkStart w:id="49" w:name="_Toc117966619"/>
       <w:bookmarkStart w:id="50" w:name="_Ref118106498"/>
       <w:bookmarkStart w:id="51" w:name="_Ref118106500"/>
       <w:bookmarkStart w:id="52" w:name="_Ref118106506"/>
+      <w:bookmarkStart w:id="53" w:name="_Toc118224784"/>
       <w:r>
         <w:t>E</w:t>
       </w:r>
       <w:r>
         <w:t>semény séma</w:t>
       </w:r>
-      <w:bookmarkEnd w:id="49"/>
       <w:bookmarkEnd w:id="50"/>
       <w:bookmarkEnd w:id="51"/>
       <w:bookmarkEnd w:id="52"/>
+      <w:bookmarkEnd w:id="53"/>
     </w:p>
     <w:p>
       <w:pPr>
@@ -13239,8 +14872,8 @@
       </w:r>
     </w:p>
     <w:sectPr>
-      <w:headerReference w:type="even" r:id="rId19"/>
-      <w:footerReference w:type="default" r:id="rId20"/>
+      <w:headerReference w:type="even" r:id="rId20"/>
+      <w:footerReference w:type="default" r:id="rId21"/>
       <w:type w:val="continuous"/>
       <w:pgSz w:w="11907" w:h="16840" w:code="9"/>
       <w:pgMar w:top="1418" w:right="1418" w:bottom="1418" w:left="1418" w:header="709" w:footer="709" w:gutter="567"/>
@@ -15020,6 +16653,95 @@
     </w:lvl>
   </w:abstractNum>
   <w:abstractNum w:abstractNumId="24" w15:restartNumberingAfterBreak="0">
+    <w:nsid w:val="40D43507"/>
+    <w:multiLevelType w:val="hybridMultilevel"/>
+    <w:tmpl w:val="9EE4FE46"/>
+    <w:lvl w:ilvl="0" w:tplc="ACC46524">
+      <w:start w:val="1"/>
+      <w:numFmt w:val="decimal"/>
+      <w:lvlText w:val="%1."/>
+      <w:lvlJc w:val="left"/>
+      <w:pPr>
+        <w:ind w:left="1080" w:hanging="360"/>
+      </w:pPr>
+      <w:rPr>
+        <w:rFonts w:hint="default"/>
+      </w:rPr>
+    </w:lvl>
+    <w:lvl w:ilvl="1" w:tplc="040E0019" w:tentative="1">
+      <w:start w:val="1"/>
+      <w:numFmt w:val="lowerLetter"/>
+      <w:lvlText w:val="%2."/>
+      <w:lvlJc w:val="left"/>
+      <w:pPr>
+        <w:ind w:left="1800" w:hanging="360"/>
+      </w:pPr>
+    </w:lvl>
+    <w:lvl w:ilvl="2" w:tplc="040E001B" w:tentative="1">
+      <w:start w:val="1"/>
+      <w:numFmt w:val="lowerRoman"/>
+      <w:lvlText w:val="%3."/>
+      <w:lvlJc w:val="right"/>
+      <w:pPr>
+        <w:ind w:left="2520" w:hanging="180"/>
+      </w:pPr>
+    </w:lvl>
+    <w:lvl w:ilvl="3" w:tplc="040E000F" w:tentative="1">
+      <w:start w:val="1"/>
+      <w:numFmt w:val="decimal"/>
+      <w:lvlText w:val="%4."/>
+      <w:lvlJc w:val="left"/>
+      <w:pPr>
+        <w:ind w:left="3240" w:hanging="360"/>
+      </w:pPr>
+    </w:lvl>
+    <w:lvl w:ilvl="4" w:tplc="040E0019" w:tentative="1">
+      <w:start w:val="1"/>
+      <w:numFmt w:val="lowerLetter"/>
+      <w:lvlText w:val="%5."/>
+      <w:lvlJc w:val="left"/>
+      <w:pPr>
+        <w:ind w:left="3960" w:hanging="360"/>
+      </w:pPr>
+    </w:lvl>
+    <w:lvl w:ilvl="5" w:tplc="040E001B" w:tentative="1">
+      <w:start w:val="1"/>
+      <w:numFmt w:val="lowerRoman"/>
+      <w:lvlText w:val="%6."/>
+      <w:lvlJc w:val="right"/>
+      <w:pPr>
+        <w:ind w:left="4680" w:hanging="180"/>
+      </w:pPr>
+    </w:lvl>
+    <w:lvl w:ilvl="6" w:tplc="040E000F" w:tentative="1">
+      <w:start w:val="1"/>
+      <w:numFmt w:val="decimal"/>
+      <w:lvlText w:val="%7."/>
+      <w:lvlJc w:val="left"/>
+      <w:pPr>
+        <w:ind w:left="5400" w:hanging="360"/>
+      </w:pPr>
+    </w:lvl>
+    <w:lvl w:ilvl="7" w:tplc="040E0019" w:tentative="1">
+      <w:start w:val="1"/>
+      <w:numFmt w:val="lowerLetter"/>
+      <w:lvlText w:val="%8."/>
+      <w:lvlJc w:val="left"/>
+      <w:pPr>
+        <w:ind w:left="6120" w:hanging="360"/>
+      </w:pPr>
+    </w:lvl>
+    <w:lvl w:ilvl="8" w:tplc="040E001B" w:tentative="1">
+      <w:start w:val="1"/>
+      <w:numFmt w:val="lowerRoman"/>
+      <w:lvlText w:val="%9."/>
+      <w:lvlJc w:val="right"/>
+      <w:pPr>
+        <w:ind w:left="6840" w:hanging="180"/>
+      </w:pPr>
+    </w:lvl>
+  </w:abstractNum>
+  <w:abstractNum w:abstractNumId="25" w15:restartNumberingAfterBreak="0">
     <w:nsid w:val="43AD1628"/>
     <w:multiLevelType w:val="multilevel"/>
     <w:tmpl w:val="907A15EC"/>
@@ -15163,7 +16885,7 @@
       </w:rPr>
     </w:lvl>
   </w:abstractNum>
-  <w:abstractNum w:abstractNumId="25" w15:restartNumberingAfterBreak="0">
+  <w:abstractNum w:abstractNumId="26" w15:restartNumberingAfterBreak="0">
     <w:nsid w:val="52E3112C"/>
     <w:multiLevelType w:val="hybridMultilevel"/>
     <w:tmpl w:val="674E843A"/>
@@ -15252,7 +16974,7 @@
       </w:pPr>
     </w:lvl>
   </w:abstractNum>
-  <w:abstractNum w:abstractNumId="26" w15:restartNumberingAfterBreak="0">
+  <w:abstractNum w:abstractNumId="27" w15:restartNumberingAfterBreak="0">
     <w:nsid w:val="53535320"/>
     <w:multiLevelType w:val="multilevel"/>
     <w:tmpl w:val="907A15EC"/>
@@ -15396,7 +17118,7 @@
       </w:rPr>
     </w:lvl>
   </w:abstractNum>
-  <w:abstractNum w:abstractNumId="27" w15:restartNumberingAfterBreak="0">
+  <w:abstractNum w:abstractNumId="28" w15:restartNumberingAfterBreak="0">
     <w:nsid w:val="55B7191A"/>
     <w:multiLevelType w:val="hybridMultilevel"/>
     <w:tmpl w:val="9A844264"/>
@@ -15509,7 +17231,7 @@
       </w:rPr>
     </w:lvl>
   </w:abstractNum>
-  <w:abstractNum w:abstractNumId="28" w15:restartNumberingAfterBreak="0">
+  <w:abstractNum w:abstractNumId="29" w15:restartNumberingAfterBreak="0">
     <w:nsid w:val="59B8420B"/>
     <w:multiLevelType w:val="hybridMultilevel"/>
     <w:tmpl w:val="1F5432A8"/>
@@ -15598,7 +17320,7 @@
       </w:pPr>
     </w:lvl>
   </w:abstractNum>
-  <w:abstractNum w:abstractNumId="29" w15:restartNumberingAfterBreak="0">
+  <w:abstractNum w:abstractNumId="30" w15:restartNumberingAfterBreak="0">
     <w:nsid w:val="64B779E8"/>
     <w:multiLevelType w:val="hybridMultilevel"/>
     <w:tmpl w:val="A0D6B0CA"/>
@@ -15710,7 +17432,7 @@
       </w:rPr>
     </w:lvl>
   </w:abstractNum>
-  <w:abstractNum w:abstractNumId="30" w15:restartNumberingAfterBreak="0">
+  <w:abstractNum w:abstractNumId="31" w15:restartNumberingAfterBreak="0">
     <w:nsid w:val="652748B7"/>
     <w:multiLevelType w:val="hybridMultilevel"/>
     <w:tmpl w:val="EB6C336C"/>
@@ -15823,7 +17545,7 @@
       </w:rPr>
     </w:lvl>
   </w:abstractNum>
-  <w:abstractNum w:abstractNumId="31" w15:restartNumberingAfterBreak="0">
+  <w:abstractNum w:abstractNumId="32" w15:restartNumberingAfterBreak="0">
     <w:nsid w:val="6AC97E7D"/>
     <w:multiLevelType w:val="hybridMultilevel"/>
     <w:tmpl w:val="6DBE7BFE"/>
@@ -15912,7 +17634,7 @@
       </w:pPr>
     </w:lvl>
   </w:abstractNum>
-  <w:abstractNum w:abstractNumId="32" w15:restartNumberingAfterBreak="0">
+  <w:abstractNum w:abstractNumId="33" w15:restartNumberingAfterBreak="0">
     <w:nsid w:val="6AFC1994"/>
     <w:multiLevelType w:val="multilevel"/>
     <w:tmpl w:val="907A15EC"/>
@@ -16055,7 +17777,7 @@
       </w:rPr>
     </w:lvl>
   </w:abstractNum>
-  <w:abstractNum w:abstractNumId="33" w15:restartNumberingAfterBreak="0">
+  <w:abstractNum w:abstractNumId="34" w15:restartNumberingAfterBreak="0">
     <w:nsid w:val="799C3B84"/>
     <w:multiLevelType w:val="multilevel"/>
     <w:tmpl w:val="B832CC64"/>
@@ -16196,7 +17918,7 @@
       </w:rPr>
     </w:lvl>
   </w:abstractNum>
-  <w:abstractNum w:abstractNumId="34" w15:restartNumberingAfterBreak="0">
+  <w:abstractNum w:abstractNumId="35" w15:restartNumberingAfterBreak="0">
     <w:nsid w:val="7CE6451A"/>
     <w:multiLevelType w:val="multilevel"/>
     <w:tmpl w:val="907A15EC"/>
@@ -16343,7 +18065,7 @@
     <w:abstractNumId w:val="10"/>
   </w:num>
   <w:num w:numId="2" w16cid:durableId="1271746203">
-    <w:abstractNumId w:val="33"/>
+    <w:abstractNumId w:val="34"/>
   </w:num>
   <w:num w:numId="3" w16cid:durableId="705910180">
     <w:abstractNumId w:val="14"/>
@@ -16352,10 +18074,10 @@
     <w:abstractNumId w:val="23"/>
   </w:num>
   <w:num w:numId="5" w16cid:durableId="831990388">
-    <w:abstractNumId w:val="24"/>
+    <w:abstractNumId w:val="25"/>
   </w:num>
   <w:num w:numId="6" w16cid:durableId="657420776">
-    <w:abstractNumId w:val="26"/>
+    <w:abstractNumId w:val="27"/>
   </w:num>
   <w:num w:numId="7" w16cid:durableId="688288866">
     <w:abstractNumId w:val="20"/>
@@ -16367,13 +18089,13 @@
     <w:abstractNumId w:val="21"/>
   </w:num>
   <w:num w:numId="10" w16cid:durableId="554052554">
-    <w:abstractNumId w:val="34"/>
+    <w:abstractNumId w:val="35"/>
   </w:num>
   <w:num w:numId="11" w16cid:durableId="573974416">
     <w:abstractNumId w:val="22"/>
   </w:num>
   <w:num w:numId="12" w16cid:durableId="1542283281">
-    <w:abstractNumId w:val="32"/>
+    <w:abstractNumId w:val="33"/>
   </w:num>
   <w:num w:numId="13" w16cid:durableId="426578083">
     <w:abstractNumId w:val="9"/>
@@ -16418,16 +18140,16 @@
     <w:abstractNumId w:val="18"/>
   </w:num>
   <w:num w:numId="27" w16cid:durableId="2083288758">
+    <w:abstractNumId w:val="31"/>
+  </w:num>
+  <w:num w:numId="28" w16cid:durableId="666322680">
     <w:abstractNumId w:val="30"/>
   </w:num>
-  <w:num w:numId="28" w16cid:durableId="666322680">
-    <w:abstractNumId w:val="29"/>
-  </w:num>
   <w:num w:numId="29" w16cid:durableId="373581707">
-    <w:abstractNumId w:val="31"/>
+    <w:abstractNumId w:val="32"/>
   </w:num>
   <w:num w:numId="30" w16cid:durableId="1322999636">
-    <w:abstractNumId w:val="25"/>
+    <w:abstractNumId w:val="26"/>
   </w:num>
   <w:num w:numId="31" w16cid:durableId="229191628">
     <w:abstractNumId w:val="16"/>
@@ -16436,13 +18158,16 @@
     <w:abstractNumId w:val="17"/>
   </w:num>
   <w:num w:numId="33" w16cid:durableId="1767726749">
-    <w:abstractNumId w:val="27"/>
+    <w:abstractNumId w:val="28"/>
   </w:num>
   <w:num w:numId="34" w16cid:durableId="1561670097">
-    <w:abstractNumId w:val="28"/>
+    <w:abstractNumId w:val="29"/>
   </w:num>
   <w:num w:numId="35" w16cid:durableId="1019501016">
     <w:abstractNumId w:val="15"/>
+  </w:num>
+  <w:num w:numId="36" w16cid:durableId="1983920937">
+    <w:abstractNumId w:val="24"/>
   </w:num>
   <w:numIdMacAtCleanup w:val="12"/>
 </w:numbering>
@@ -18214,11 +19939,31 @@
     <b:URL>https://www.simplilearn.com/tutorials/reactjs-tutorial/what-is-reactjs</b:URL>
     <b:RefOrder>8</b:RefOrder>
   </b:Source>
+  <b:Source>
+    <b:Tag>suc02</b:Tag>
+    <b:SourceType>InternetSite</b:SourceType>
+    <b:Guid>{29D65A9C-2BD1-4492-8BF7-D3E963BF9D45}</b:Guid>
+    <b:Author>
+      <b:Author>
+        <b:NameList>
+          <b:Person>
+            <b:Last>suckless.org</b:Last>
+          </b:Person>
+        </b:NameList>
+      </b:Author>
+    </b:Author>
+    <b:Title>slock</b:Title>
+    <b:YearAccessed>202</b:YearAccessed>
+    <b:MonthAccessed>11</b:MonthAccessed>
+    <b:DayAccessed>01</b:DayAccessed>
+    <b:URL>https://tools.suckless.org/slock/</b:URL>
+    <b:RefOrder>9</b:RefOrder>
+  </b:Source>
 </b:Sources>
 </file>
 
 <file path=customXml/itemProps1.xml><?xml version="1.0" encoding="utf-8"?>
-<ds:datastoreItem xmlns:ds="http://schemas.openxmlformats.org/officeDocument/2006/customXml" ds:itemID="{84A5F775-BF87-459D-B5BB-BF37881FC5D7}">
+<ds:datastoreItem xmlns:ds="http://schemas.openxmlformats.org/officeDocument/2006/customXml" ds:itemID="{AC37C5E9-70DD-4DF6-BC7F-E8959D90B28B}">
   <ds:schemaRefs>
     <ds:schemaRef ds:uri="http://schemas.openxmlformats.org/officeDocument/2006/bibliography"/>
   </ds:schemaRefs>

</xml_diff>

<commit_message>
feat: Finish testing chapter
</commit_message>
<xml_diff>
--- a/thesis.docx
+++ b/thesis.docx
@@ -6228,7 +6228,7 @@
           <w:noProof/>
         </w:rPr>
         <w:drawing>
-          <wp:anchor distT="0" distB="0" distL="114300" distR="114300" simplePos="0" relativeHeight="251604992" behindDoc="0" locked="0" layoutInCell="1" allowOverlap="1" wp14:anchorId="1FDD3A39" wp14:editId="781AB6AB">
+          <wp:anchor distT="0" distB="0" distL="114300" distR="114300" simplePos="0" relativeHeight="251632640" behindDoc="0" locked="0" layoutInCell="1" allowOverlap="1" wp14:anchorId="1FDD3A39" wp14:editId="64802FC2">
             <wp:simplePos x="0" y="0"/>
             <wp:positionH relativeFrom="column">
               <wp:posOffset>-635</wp:posOffset>
@@ -6631,7 +6631,7 @@
           <w:noProof/>
         </w:rPr>
         <w:drawing>
-          <wp:anchor distT="0" distB="0" distL="114300" distR="114300" simplePos="0" relativeHeight="251629568" behindDoc="0" locked="0" layoutInCell="1" allowOverlap="1" wp14:anchorId="7ED7CBAD" wp14:editId="410B7CA0">
+          <wp:anchor distT="0" distB="0" distL="114300" distR="114300" simplePos="0" relativeHeight="251638784" behindDoc="0" locked="0" layoutInCell="1" allowOverlap="1" wp14:anchorId="7ED7CBAD" wp14:editId="4344F1DF">
             <wp:simplePos x="0" y="0"/>
             <wp:positionH relativeFrom="column">
               <wp:posOffset>825288</wp:posOffset>
@@ -6743,8 +6743,13 @@
         <w:t xml:space="preserve"> könyvtárak, bemeneti / kimeneti eszközök,</w:t>
       </w:r>
       <w:r>
-        <w:t xml:space="preserve"> megjelenítő szerver,</w:t>
-      </w:r>
+        <w:t xml:space="preserve"> megjelenítő </w:t>
+      </w:r>
+      <w:proofErr w:type="gramStart"/>
+      <w:r>
+        <w:t>szerver,</w:t>
+      </w:r>
+      <w:proofErr w:type="gramEnd"/>
       <w:r>
         <w:t xml:space="preserve"> stb. </w:t>
       </w:r>
@@ -6796,7 +6801,15 @@
         <w:t xml:space="preserve"> </w:t>
       </w:r>
       <w:r>
-        <w:t xml:space="preserve">A legtöbb grafikus interfésszel rendelkező Linux disztribúció valamilyen asztali környezetet használ. Jelenleg a legelterjedtebb asztali környezetek közé tartozik a GNOME, a KDE illetve a </w:t>
+        <w:t xml:space="preserve">A legtöbb grafikus interfésszel rendelkező Linux disztribúció valamilyen asztali környezetet használ. Jelenleg a legelterjedtebb asztali környezetek közé tartozik a GNOME, a </w:t>
+      </w:r>
+      <w:proofErr w:type="gramStart"/>
+      <w:r>
+        <w:t>KDE</w:t>
+      </w:r>
+      <w:proofErr w:type="gramEnd"/>
+      <w:r>
+        <w:t xml:space="preserve"> illetve a </w:t>
       </w:r>
       <w:proofErr w:type="spellStart"/>
       <w:r>
@@ -7267,7 +7280,7 @@
           <w:noProof/>
         </w:rPr>
         <w:drawing>
-          <wp:anchor distT="0" distB="0" distL="114300" distR="114300" simplePos="0" relativeHeight="251617280" behindDoc="0" locked="0" layoutInCell="1" allowOverlap="1" wp14:anchorId="3D2C9177" wp14:editId="170678B8">
+          <wp:anchor distT="0" distB="0" distL="114300" distR="114300" simplePos="0" relativeHeight="251635712" behindDoc="0" locked="0" layoutInCell="1" allowOverlap="1" wp14:anchorId="3D2C9177" wp14:editId="062BC72A">
             <wp:simplePos x="0" y="0"/>
             <wp:positionH relativeFrom="column">
               <wp:posOffset>966470</wp:posOffset>
@@ -8079,7 +8092,7 @@
           <w:noProof/>
         </w:rPr>
         <w:drawing>
-          <wp:anchor distT="0" distB="0" distL="114300" distR="114300" simplePos="0" relativeHeight="251613184" behindDoc="0" locked="0" layoutInCell="1" allowOverlap="1" wp14:anchorId="09C966EA" wp14:editId="32DB02C8">
+          <wp:anchor distT="0" distB="0" distL="114300" distR="114300" simplePos="0" relativeHeight="251634688" behindDoc="0" locked="0" layoutInCell="1" allowOverlap="1" wp14:anchorId="09C966EA" wp14:editId="4ED6168C">
             <wp:simplePos x="0" y="0"/>
             <wp:positionH relativeFrom="column">
               <wp:posOffset>922461</wp:posOffset>
@@ -8609,7 +8622,7 @@
           <w:noProof/>
         </w:rPr>
         <w:drawing>
-          <wp:anchor distT="0" distB="0" distL="114300" distR="114300" simplePos="0" relativeHeight="251625472" behindDoc="0" locked="0" layoutInCell="1" allowOverlap="1" wp14:anchorId="1768D72D" wp14:editId="54D66C74">
+          <wp:anchor distT="0" distB="0" distL="114300" distR="114300" simplePos="0" relativeHeight="251637760" behindDoc="0" locked="0" layoutInCell="1" allowOverlap="1" wp14:anchorId="1768D72D" wp14:editId="64FC6F41">
             <wp:simplePos x="0" y="0"/>
             <wp:positionH relativeFrom="column">
               <wp:posOffset>1780540</wp:posOffset>
@@ -9840,12 +9853,17 @@
         <w:t xml:space="preserve"> </w:t>
       </w:r>
       <w:proofErr w:type="spellStart"/>
+      <w:proofErr w:type="gramStart"/>
       <w:r>
         <w:t>name</w:t>
       </w:r>
       <w:proofErr w:type="spellEnd"/>
       <w:r>
-        <w:t xml:space="preserve">() :: </w:t>
+        <w:t>(</w:t>
+      </w:r>
+      <w:proofErr w:type="gramEnd"/>
+      <w:r>
+        <w:t xml:space="preserve">) :: </w:t>
       </w:r>
       <w:proofErr w:type="spellStart"/>
       <w:r>
@@ -9888,10 +9906,12 @@
         <w:t xml:space="preserve"> a specifikált típus neve, ezzel a névvel lehet hivatkozni a típusra a modulon belül, a modulon kívül (amennyiben exportálásra kerül a típus) a </w:t>
       </w:r>
       <w:proofErr w:type="spellStart"/>
+      <w:proofErr w:type="gramStart"/>
       <w:r>
         <w:t>modulnév:típusnév</w:t>
       </w:r>
       <w:proofErr w:type="spellEnd"/>
+      <w:proofErr w:type="gramEnd"/>
       <w:r>
         <w:t xml:space="preserve">() szintaxissal lehet hivatkozni a specifikált típusra. A </w:t>
       </w:r>
@@ -9931,12 +9951,17 @@
         <w:t xml:space="preserve"> </w:t>
       </w:r>
       <w:proofErr w:type="spellStart"/>
+      <w:proofErr w:type="gramStart"/>
       <w:r>
         <w:t>mytype</w:t>
       </w:r>
       <w:proofErr w:type="spellEnd"/>
       <w:r>
-        <w:t xml:space="preserve">() :: </w:t>
+        <w:t>(</w:t>
+      </w:r>
+      <w:proofErr w:type="gramEnd"/>
+      <w:r>
+        <w:t xml:space="preserve">) :: </w:t>
       </w:r>
       <w:proofErr w:type="spellStart"/>
       <w:r>
@@ -10121,12 +10146,17 @@
         <w:t xml:space="preserve"> </w:t>
       </w:r>
       <w:proofErr w:type="spellStart"/>
+      <w:proofErr w:type="gramStart"/>
       <w:r>
         <w:t>FunctionName</w:t>
       </w:r>
       <w:proofErr w:type="spellEnd"/>
       <w:r>
-        <w:t xml:space="preserve">(Arg1, Arg2, ..., </w:t>
+        <w:t>(</w:t>
+      </w:r>
+      <w:proofErr w:type="gramEnd"/>
+      <w:r>
+        <w:t xml:space="preserve">Arg1, Arg2, ..., </w:t>
       </w:r>
       <w:proofErr w:type="spellStart"/>
       <w:r>
@@ -10222,6 +10252,7 @@
         <w:t>-</w:t>
       </w:r>
       <w:proofErr w:type="spellStart"/>
+      <w:proofErr w:type="gramStart"/>
       <w:r>
         <w:t>behaviour</w:t>
       </w:r>
@@ -10230,6 +10261,7 @@
         <w:t>(</w:t>
       </w:r>
       <w:proofErr w:type="spellStart"/>
+      <w:proofErr w:type="gramEnd"/>
       <w:r>
         <w:t>Behaviour</w:t>
       </w:r>
@@ -11091,12 +11123,17 @@
         <w:t xml:space="preserve">, </w:t>
       </w:r>
       <w:proofErr w:type="spellStart"/>
+      <w:proofErr w:type="gramStart"/>
       <w:r>
         <w:t>trackpoint</w:t>
       </w:r>
       <w:proofErr w:type="spellEnd"/>
       <w:r>
-        <w:t>, stb.)</w:t>
+        <w:t>,</w:t>
+      </w:r>
+      <w:proofErr w:type="gramEnd"/>
+      <w:r>
+        <w:t xml:space="preserve"> stb.)</w:t>
       </w:r>
       <w:r>
         <w:t xml:space="preserve"> által generált </w:t>
@@ -11239,7 +11276,7 @@
           <w:noProof/>
         </w:rPr>
         <w:drawing>
-          <wp:anchor distT="0" distB="0" distL="114300" distR="114300" simplePos="0" relativeHeight="251621376" behindDoc="0" locked="0" layoutInCell="1" allowOverlap="1" wp14:anchorId="3442C3BB" wp14:editId="6E51D7F3">
+          <wp:anchor distT="0" distB="0" distL="114300" distR="114300" simplePos="0" relativeHeight="251636736" behindDoc="0" locked="0" layoutInCell="1" allowOverlap="1" wp14:anchorId="3442C3BB" wp14:editId="5884429D">
             <wp:simplePos x="0" y="0"/>
             <wp:positionH relativeFrom="column">
               <wp:posOffset>3175</wp:posOffset>
@@ -12078,7 +12115,15 @@
         <w:t xml:space="preserve"> munkamenetet zárolni, </w:t>
       </w:r>
       <w:r>
-        <w:t xml:space="preserve">az eseményeknek nincs kidolgozott sémája, nincs felhasználó kezelés, stb. </w:t>
+        <w:t xml:space="preserve">az eseményeknek nincs kidolgozott sémája, nincs felhasználó </w:t>
+      </w:r>
+      <w:proofErr w:type="gramStart"/>
+      <w:r>
+        <w:t>kezelés,</w:t>
+      </w:r>
+      <w:proofErr w:type="gramEnd"/>
+      <w:r>
+        <w:t xml:space="preserve"> stb. </w:t>
       </w:r>
       <w:r>
         <w:t xml:space="preserve">Mindezek mellett </w:t>
@@ -12162,7 +12207,7 @@
           <w:noProof/>
         </w:rPr>
         <w:drawing>
-          <wp:anchor distT="0" distB="0" distL="114300" distR="114300" simplePos="0" relativeHeight="251671552" behindDoc="0" locked="0" layoutInCell="1" allowOverlap="1" wp14:anchorId="3012946C" wp14:editId="4052DAEB">
+          <wp:anchor distT="0" distB="0" distL="114300" distR="114300" simplePos="0" relativeHeight="251649024" behindDoc="0" locked="0" layoutInCell="1" allowOverlap="1" wp14:anchorId="3012946C" wp14:editId="54EADE53">
             <wp:simplePos x="0" y="0"/>
             <wp:positionH relativeFrom="column">
               <wp:posOffset>22377</wp:posOffset>
@@ -12724,7 +12769,7 @@
         </w:rPr>
         <w:lastRenderedPageBreak/>
         <w:drawing>
-          <wp:anchor distT="0" distB="0" distL="114300" distR="114300" simplePos="0" relativeHeight="251633664" behindDoc="0" locked="0" layoutInCell="1" allowOverlap="1" wp14:anchorId="46D61397" wp14:editId="70B8E1D6">
+          <wp:anchor distT="0" distB="0" distL="114300" distR="114300" simplePos="0" relativeHeight="251639808" behindDoc="0" locked="0" layoutInCell="1" allowOverlap="1" wp14:anchorId="46D61397" wp14:editId="46FFC902">
             <wp:simplePos x="0" y="0"/>
             <wp:positionH relativeFrom="column">
               <wp:posOffset>-268605</wp:posOffset>
@@ -12972,7 +13017,7 @@
           <w:noProof/>
         </w:rPr>
         <w:drawing>
-          <wp:anchor distT="0" distB="0" distL="114300" distR="114300" simplePos="0" relativeHeight="251637760" behindDoc="0" locked="0" layoutInCell="1" allowOverlap="1" wp14:anchorId="4F7B7D97" wp14:editId="7FBCB52A">
+          <wp:anchor distT="0" distB="0" distL="114300" distR="114300" simplePos="0" relativeHeight="251640832" behindDoc="0" locked="0" layoutInCell="1" allowOverlap="1" wp14:anchorId="4F7B7D97" wp14:editId="5DCF3920">
             <wp:simplePos x="0" y="0"/>
             <wp:positionH relativeFrom="column">
               <wp:posOffset>93980</wp:posOffset>
@@ -13548,97 +13593,103 @@
           <w:i/>
           <w:iCs/>
         </w:rPr>
-        <w:fldChar w:fldCharType="separate"/>
-      </w:r>
-      <w:r>
-        <w:rPr>
-          <w:b/>
-          <w:bCs/>
+      </w:r>
+      <w:r>
+        <w:rPr>
           <w:i/>
           <w:iCs/>
         </w:rPr>
-        <w:t>Hiba! A hivatkozási forrás nem található.</w:t>
-      </w:r>
-      <w:r>
-        <w:rPr>
+        <w:fldChar w:fldCharType="separate"/>
+      </w:r>
+      <w:r>
+        <w:rPr>
+          <w:b/>
+          <w:bCs/>
           <w:i/>
           <w:iCs/>
         </w:rPr>
-        <w:fldChar w:fldCharType="end"/>
-      </w:r>
-      <w:r>
-        <w:t>-es fejezetben kifejtett</w:t>
-      </w:r>
-      <w:r>
-        <w:t>ek szerint a kliens alkalmazás</w:t>
-      </w:r>
-      <w:r>
-        <w:t xml:space="preserve"> </w:t>
-      </w:r>
-      <w:proofErr w:type="spellStart"/>
-      <w:r>
-        <w:t>a</w:t>
-      </w:r>
-      <w:r>
-        <w:t>rchitektúrálisan</w:t>
-      </w:r>
-      <w:proofErr w:type="spellEnd"/>
-      <w:r>
-        <w:t xml:space="preserve"> a</w:t>
-      </w:r>
-      <w:r>
-        <w:t xml:space="preserve"> megjelenítő pr</w:t>
-      </w:r>
-      <w:r>
-        <w:t>otokollok szintjén készült el</w:t>
-      </w:r>
-      <w:r>
-        <w:t xml:space="preserve">, </w:t>
-      </w:r>
-      <w:r>
-        <w:t>azon belül is az X</w:t>
-      </w:r>
-      <w:r>
-        <w:t xml:space="preserve"> </w:t>
-      </w:r>
-      <w:proofErr w:type="spellStart"/>
-      <w:r>
-        <w:t>Window</w:t>
-      </w:r>
-      <w:proofErr w:type="spellEnd"/>
-      <w:r>
-        <w:t xml:space="preserve"> System protokollt támogató </w:t>
-      </w:r>
-      <w:r>
-        <w:t>rendszerekre.</w:t>
-      </w:r>
-      <w:r>
-        <w:t xml:space="preserve"> </w:t>
-      </w:r>
-      <w:r>
-        <w:t xml:space="preserve">Implementációs nyelvként a </w:t>
-      </w:r>
-      <w:proofErr w:type="spellStart"/>
-      <w:r>
-        <w:t>Rust</w:t>
-      </w:r>
-      <w:proofErr w:type="spellEnd"/>
-      <w:r>
-        <w:t xml:space="preserve">-ot </w:t>
-      </w:r>
-      <w:proofErr w:type="spellStart"/>
-      <w:r>
-        <w:t>válaszottam</w:t>
-      </w:r>
-      <w:proofErr w:type="spellEnd"/>
-      <w:r>
-        <w:t xml:space="preserve">, ennek az indoklása a </w:t>
+        <w:t>Hiba! A hivatkozási forrás nem található.</w:t>
       </w:r>
       <w:r>
         <w:rPr>
           <w:i/>
           <w:iCs/>
         </w:rPr>
+        <w:fldChar w:fldCharType="end"/>
+      </w:r>
+      <w:r>
+        <w:t>-es fejezetben kifejtett</w:t>
+      </w:r>
+      <w:r>
+        <w:t>ek szerint a kliens alkalmazás</w:t>
+      </w:r>
+      <w:r>
+        <w:t xml:space="preserve"> </w:t>
+      </w:r>
+      <w:proofErr w:type="spellStart"/>
+      <w:r>
+        <w:t>a</w:t>
+      </w:r>
+      <w:r>
+        <w:t>rchitektúrálisan</w:t>
+      </w:r>
+      <w:proofErr w:type="spellEnd"/>
+      <w:r>
+        <w:t xml:space="preserve"> a</w:t>
+      </w:r>
+      <w:r>
+        <w:t xml:space="preserve"> megjelenítő pr</w:t>
+      </w:r>
+      <w:r>
+        <w:t>otokollok szintjén készült el</w:t>
+      </w:r>
+      <w:r>
+        <w:t xml:space="preserve">, </w:t>
+      </w:r>
+      <w:r>
+        <w:t>azon belül is az X</w:t>
+      </w:r>
+      <w:r>
+        <w:t xml:space="preserve"> </w:t>
+      </w:r>
+      <w:proofErr w:type="spellStart"/>
+      <w:r>
+        <w:t>Window</w:t>
+      </w:r>
+      <w:proofErr w:type="spellEnd"/>
+      <w:r>
+        <w:t xml:space="preserve"> System protokollt támogató </w:t>
+      </w:r>
+      <w:r>
+        <w:t>rendszerekre.</w:t>
+      </w:r>
+      <w:r>
+        <w:t xml:space="preserve"> </w:t>
+      </w:r>
+      <w:r>
+        <w:t xml:space="preserve">Implementációs nyelvként a </w:t>
+      </w:r>
+      <w:proofErr w:type="spellStart"/>
+      <w:r>
+        <w:t>Rust</w:t>
+      </w:r>
+      <w:proofErr w:type="spellEnd"/>
+      <w:r>
+        <w:t xml:space="preserve">-ot </w:t>
+      </w:r>
+      <w:proofErr w:type="spellStart"/>
+      <w:r>
+        <w:t>válaszottam</w:t>
+      </w:r>
+      <w:proofErr w:type="spellEnd"/>
+      <w:r>
+        <w:t xml:space="preserve">, ennek az indoklása a </w:t>
+      </w:r>
+      <w:r>
+        <w:rPr>
+          <w:i/>
+          <w:iCs/>
+        </w:rPr>
         <w:lastRenderedPageBreak/>
         <w:fldChar w:fldCharType="begin"/>
       </w:r>
@@ -14017,7 +14068,15 @@
         <w:t xml:space="preserve">). Ez lehet a felhasználó által kreált </w:t>
       </w:r>
       <w:r>
-        <w:t>esemény (például az egér mozgatása, kattintás, görgetés, stb.) vagy más egyedi esemény (például platformspecifikus meta</w:t>
+        <w:t xml:space="preserve">esemény (például az egér mozgatása, kattintás, </w:t>
+      </w:r>
+      <w:proofErr w:type="gramStart"/>
+      <w:r>
+        <w:t>görgetés,</w:t>
+      </w:r>
+      <w:proofErr w:type="gramEnd"/>
+      <w:r>
+        <w:t xml:space="preserve"> stb.) vagy más egyedi esemény (például platformspecifikus meta</w:t>
       </w:r>
       <w:r>
         <w:t>adat</w:t>
@@ -14203,7 +14262,7 @@
           <w:noProof/>
         </w:rPr>
         <w:drawing>
-          <wp:anchor distT="0" distB="0" distL="114300" distR="114300" simplePos="0" relativeHeight="251609088" behindDoc="0" locked="0" layoutInCell="1" allowOverlap="1" wp14:anchorId="454C5F8A" wp14:editId="72E76A04">
+          <wp:anchor distT="0" distB="0" distL="114300" distR="114300" simplePos="0" relativeHeight="251633664" behindDoc="0" locked="0" layoutInCell="1" allowOverlap="1" wp14:anchorId="454C5F8A" wp14:editId="24B50037">
             <wp:simplePos x="0" y="0"/>
             <wp:positionH relativeFrom="column">
               <wp:posOffset>0</wp:posOffset>
@@ -15084,14 +15143,26 @@
         <w:t xml:space="preserve"> </w:t>
       </w:r>
       <w:r>
-        <w:t>(m</w:t>
+        <w:t>(</w:t>
+      </w:r>
+      <w:proofErr w:type="gramStart"/>
+      <w:r>
+        <w:t>m</w:t>
       </w:r>
       <w:r>
         <w:rPr>
           <w:color w:val="000000"/>
           <w:shd w:val="clear" w:color="auto" w:fill="FFFFFF"/>
         </w:rPr>
-        <w:t xml:space="preserve">ulti-producer, </w:t>
+        <w:t>ulti-producer</w:t>
+      </w:r>
+      <w:proofErr w:type="gramEnd"/>
+      <w:r>
+        <w:rPr>
+          <w:color w:val="000000"/>
+          <w:shd w:val="clear" w:color="auto" w:fill="FFFFFF"/>
+        </w:rPr>
+        <w:t xml:space="preserve">, </w:t>
       </w:r>
       <w:proofErr w:type="spellStart"/>
       <w:r>
@@ -15888,10 +15959,12 @@
         <w:t xml:space="preserve">      '</w:t>
       </w:r>
       <w:proofErr w:type="spellStart"/>
+      <w:proofErr w:type="gramStart"/>
       <w:r>
         <w:t>type:type</w:t>
       </w:r>
       <w:proofErr w:type="spellEnd"/>
+      <w:proofErr w:type="gramEnd"/>
       <w:r>
         <w:t>',</w:t>
       </w:r>
@@ -15904,8 +15977,13 @@
         <w:t xml:space="preserve">      '</w:t>
       </w:r>
       <w:proofErr w:type="spellStart"/>
-      <w:r>
-        <w:t>t:timestamp:ms</w:t>
+      <w:proofErr w:type="gramStart"/>
+      <w:r>
+        <w:t>t:timestamp</w:t>
+      </w:r>
+      <w:proofErr w:type="gramEnd"/>
+      <w:r>
+        <w:t>:ms</w:t>
       </w:r>
       <w:proofErr w:type="spellEnd"/>
       <w:r>
@@ -15920,10 +15998,12 @@
         <w:t xml:space="preserve">      '</w:t>
       </w:r>
       <w:proofErr w:type="spellStart"/>
+      <w:proofErr w:type="gramStart"/>
       <w:r>
         <w:t>xIntegral:integer</w:t>
       </w:r>
       <w:proofErr w:type="spellEnd"/>
+      <w:proofErr w:type="gramEnd"/>
       <w:r>
         <w:t>',</w:t>
       </w:r>
@@ -15936,10 +16016,12 @@
         <w:t xml:space="preserve">      '</w:t>
       </w:r>
       <w:proofErr w:type="spellStart"/>
+      <w:proofErr w:type="gramStart"/>
       <w:r>
         <w:t>xFraction:integer</w:t>
       </w:r>
       <w:proofErr w:type="spellEnd"/>
+      <w:proofErr w:type="gramEnd"/>
       <w:r>
         <w:t>',</w:t>
       </w:r>
@@ -15952,10 +16034,12 @@
         <w:t xml:space="preserve">      '</w:t>
       </w:r>
       <w:proofErr w:type="spellStart"/>
+      <w:proofErr w:type="gramStart"/>
       <w:r>
         <w:t>yIntegral:integer</w:t>
       </w:r>
       <w:proofErr w:type="spellEnd"/>
+      <w:proofErr w:type="gramEnd"/>
       <w:r>
         <w:t>',</w:t>
       </w:r>
@@ -15968,10 +16052,12 @@
         <w:t xml:space="preserve">      '</w:t>
       </w:r>
       <w:proofErr w:type="spellStart"/>
+      <w:proofErr w:type="gramStart"/>
       <w:r>
         <w:t>yFraction:integer</w:t>
       </w:r>
       <w:proofErr w:type="spellEnd"/>
+      <w:proofErr w:type="gramEnd"/>
       <w:r>
         <w:t>',</w:t>
       </w:r>
@@ -15984,10 +16070,12 @@
         <w:t xml:space="preserve">      '</w:t>
       </w:r>
       <w:proofErr w:type="spellStart"/>
+      <w:proofErr w:type="gramStart"/>
       <w:r>
         <w:t>rootX:integer</w:t>
       </w:r>
       <w:proofErr w:type="spellEnd"/>
+      <w:proofErr w:type="gramEnd"/>
       <w:r>
         <w:t>',</w:t>
       </w:r>
@@ -16000,10 +16088,12 @@
         <w:t xml:space="preserve">      '</w:t>
       </w:r>
       <w:proofErr w:type="spellStart"/>
+      <w:proofErr w:type="gramStart"/>
       <w:r>
         <w:t>rootY:integer</w:t>
       </w:r>
       <w:proofErr w:type="spellEnd"/>
+      <w:proofErr w:type="gramEnd"/>
       <w:r>
         <w:t>',</w:t>
       </w:r>
@@ -16781,8 +16871,13 @@
       <w:pPr>
         <w:pStyle w:val="Kd"/>
       </w:pPr>
-      <w:r>
-        <w:t xml:space="preserve">#[derive(Clone, </w:t>
+      <w:proofErr w:type="gramStart"/>
+      <w:r>
+        <w:t>#[</w:t>
+      </w:r>
+      <w:proofErr w:type="gramEnd"/>
+      <w:r>
+        <w:t xml:space="preserve">derive(Clone, </w:t>
       </w:r>
       <w:proofErr w:type="spellStart"/>
       <w:r>
@@ -16805,8 +16900,13 @@
       <w:pPr>
         <w:pStyle w:val="Kd"/>
       </w:pPr>
-      <w:r>
-        <w:t>#[serde(rename_all = "</w:t>
+      <w:proofErr w:type="gramStart"/>
+      <w:r>
+        <w:t>#[</w:t>
+      </w:r>
+      <w:proofErr w:type="gramEnd"/>
+      <w:r>
+        <w:t>serde(rename_all = "</w:t>
       </w:r>
       <w:proofErr w:type="spellStart"/>
       <w:r>
@@ -16954,13 +17054,18 @@
       </w:r>
       <w:proofErr w:type="spellStart"/>
       <w:r>
-        <w:t>os_info</w:t>
+        <w:t>os_</w:t>
+      </w:r>
+      <w:proofErr w:type="gramStart"/>
+      <w:r>
+        <w:t>info</w:t>
       </w:r>
       <w:proofErr w:type="spellEnd"/>
       <w:r>
         <w:t>::</w:t>
       </w:r>
       <w:proofErr w:type="spellStart"/>
+      <w:proofErr w:type="gramEnd"/>
       <w:r>
         <w:t>Info</w:t>
       </w:r>
@@ -18290,7 +18395,7 @@
           <w:noProof/>
         </w:rPr>
         <w:drawing>
-          <wp:anchor distT="0" distB="0" distL="114300" distR="114300" simplePos="0" relativeHeight="251641856" behindDoc="0" locked="0" layoutInCell="1" allowOverlap="1" wp14:anchorId="548DC8B3" wp14:editId="057F1827">
+          <wp:anchor distT="0" distB="0" distL="114300" distR="114300" simplePos="0" relativeHeight="251641856" behindDoc="0" locked="0" layoutInCell="1" allowOverlap="1" wp14:anchorId="548DC8B3" wp14:editId="71CF73F0">
             <wp:simplePos x="0" y="0"/>
             <wp:positionH relativeFrom="column">
               <wp:posOffset>19050</wp:posOffset>
@@ -19720,6 +19825,7 @@
         <w:t xml:space="preserve"> -o </w:t>
       </w:r>
       <w:proofErr w:type="spellStart"/>
+      <w:proofErr w:type="gramStart"/>
       <w:r>
         <w:rPr>
           <w:rFonts w:ascii="Consolas" w:hAnsi="Consolas" w:cs="Courier New"/>
@@ -19743,6 +19849,7 @@
         </w:rPr>
         <w:t xml:space="preserve"> .</w:t>
       </w:r>
+      <w:proofErr w:type="gramEnd"/>
     </w:p>
     <w:p>
       <w:pPr>
@@ -20342,7 +20449,15 @@
         <w:t>Ezek a modulok az alkalmazás elindításával, telepítésével, üzemeltetésével és egyéb feladatokkal kapcsolatos kódokat tartalmaznak (például függőségek kezelése, felügyeleti fa</w:t>
       </w:r>
       <w:r>
-        <w:t>, REST végpontok regisztrálása, stb.).</w:t>
+        <w:t xml:space="preserve">, REST végpontok </w:t>
+      </w:r>
+      <w:proofErr w:type="gramStart"/>
+      <w:r>
+        <w:t>regisztrálása,</w:t>
+      </w:r>
+      <w:proofErr w:type="gramEnd"/>
+      <w:r>
+        <w:t xml:space="preserve"> stb.).</w:t>
       </w:r>
     </w:p>
     <w:p>
@@ -20900,12 +21015,17 @@
         <w:t xml:space="preserve"> modell objektum készítése a kérés tartalma és egyéb metaadatok alapján (IP címek, feldolgozás kezdetének </w:t>
       </w:r>
       <w:proofErr w:type="spellStart"/>
+      <w:proofErr w:type="gramStart"/>
       <w:r>
         <w:t>időbélyege</w:t>
       </w:r>
       <w:proofErr w:type="spellEnd"/>
       <w:r>
-        <w:t>, stb.).</w:t>
+        <w:t>,</w:t>
+      </w:r>
+      <w:proofErr w:type="gramEnd"/>
+      <w:r>
+        <w:t xml:space="preserve"> stb.).</w:t>
       </w:r>
     </w:p>
     <w:p>
@@ -21821,7 +21941,7 @@
           <w:noProof/>
         </w:rPr>
         <w:drawing>
-          <wp:anchor distT="0" distB="0" distL="114300" distR="114300" simplePos="0" relativeHeight="251659264" behindDoc="0" locked="0" layoutInCell="1" allowOverlap="1" wp14:anchorId="54002D9A" wp14:editId="716DF393">
+          <wp:anchor distT="0" distB="0" distL="114300" distR="114300" simplePos="0" relativeHeight="251645952" behindDoc="0" locked="0" layoutInCell="1" allowOverlap="1" wp14:anchorId="54002D9A" wp14:editId="1478EE65">
             <wp:simplePos x="0" y="0"/>
             <wp:positionH relativeFrom="column">
               <wp:posOffset>317923</wp:posOffset>
@@ -22086,7 +22206,7 @@
           <w:noProof/>
         </w:rPr>
         <w:drawing>
-          <wp:anchor distT="0" distB="0" distL="114300" distR="114300" simplePos="0" relativeHeight="251655168" behindDoc="0" locked="0" layoutInCell="1" allowOverlap="1" wp14:anchorId="2D95BF03" wp14:editId="3FBDDA56">
+          <wp:anchor distT="0" distB="0" distL="114300" distR="114300" simplePos="0" relativeHeight="251644928" behindDoc="0" locked="0" layoutInCell="1" allowOverlap="1" wp14:anchorId="2D95BF03" wp14:editId="135C3C9C">
             <wp:simplePos x="0" y="0"/>
             <wp:positionH relativeFrom="column">
               <wp:posOffset>1000125</wp:posOffset>
@@ -22354,7 +22474,15 @@
         <w:t>)</w:t>
       </w:r>
       <w:r>
-        <w:t>, amelyek a HTTP kérések ellenőrzését (például a kérés mérete, a tartalom típusa, megengedett metódusok, stb.) és a válasz összeállítását végzik.</w:t>
+        <w:t xml:space="preserve">, amelyek a HTTP kérések ellenőrzését (például a kérés mérete, a tartalom típusa, megengedett </w:t>
+      </w:r>
+      <w:proofErr w:type="gramStart"/>
+      <w:r>
+        <w:t>metódusok,</w:t>
+      </w:r>
+      <w:proofErr w:type="gramEnd"/>
+      <w:r>
+        <w:t xml:space="preserve"> stb.) és a válasz összeállítását végzik.</w:t>
       </w:r>
     </w:p>
     <w:p>
@@ -22516,12 +22644,17 @@
         <w:t xml:space="preserve">"unit": </w:t>
       </w:r>
       <w:proofErr w:type="spellStart"/>
+      <w:proofErr w:type="gramStart"/>
       <w:r>
         <w:t>string</w:t>
       </w:r>
       <w:proofErr w:type="spellEnd"/>
       <w:r>
-        <w:t>(),</w:t>
+        <w:t>(</w:t>
+      </w:r>
+      <w:proofErr w:type="gramEnd"/>
+      <w:r>
+        <w:t>),</w:t>
       </w:r>
       <w:r>
         <w:tab/>
@@ -22556,7 +22689,15 @@
       </w:r>
       <w:proofErr w:type="spellEnd"/>
       <w:r>
-        <w:t>": integer()</w:t>
+        <w:t xml:space="preserve">": </w:t>
+      </w:r>
+      <w:proofErr w:type="gramStart"/>
+      <w:r>
+        <w:t>integer(</w:t>
+      </w:r>
+      <w:proofErr w:type="gramEnd"/>
+      <w:r>
+        <w:t>)</w:t>
       </w:r>
       <w:r>
         <w:tab/>
@@ -22606,12 +22747,17 @@
         <w:t xml:space="preserve">": </w:t>
       </w:r>
       <w:proofErr w:type="spellStart"/>
+      <w:proofErr w:type="gramStart"/>
       <w:r>
         <w:t>string</w:t>
       </w:r>
       <w:proofErr w:type="spellEnd"/>
       <w:r>
-        <w:t>(),</w:t>
+        <w:t>(</w:t>
+      </w:r>
+      <w:proofErr w:type="gramEnd"/>
+      <w:r>
+        <w:t>),</w:t>
       </w:r>
       <w:r>
         <w:tab/>
@@ -22644,12 +22790,17 @@
         <w:t xml:space="preserve">": </w:t>
       </w:r>
       <w:proofErr w:type="spellStart"/>
+      <w:proofErr w:type="gramStart"/>
       <w:r>
         <w:t>string</w:t>
       </w:r>
       <w:proofErr w:type="spellEnd"/>
       <w:r>
-        <w:t>(),</w:t>
+        <w:t>(</w:t>
+      </w:r>
+      <w:proofErr w:type="gramEnd"/>
+      <w:r>
+        <w:t>),</w:t>
       </w:r>
       <w:r>
         <w:tab/>
@@ -22679,7 +22830,15 @@
       </w:r>
       <w:proofErr w:type="spellEnd"/>
       <w:r>
-        <w:t>": integer(),</w:t>
+        <w:t xml:space="preserve">": </w:t>
+      </w:r>
+      <w:proofErr w:type="gramStart"/>
+      <w:r>
+        <w:t>integer(</w:t>
+      </w:r>
+      <w:proofErr w:type="gramEnd"/>
+      <w:r>
+        <w:t>),</w:t>
       </w:r>
       <w:r>
         <w:tab/>
@@ -22709,12 +22868,17 @@
         <w:t xml:space="preserve">": </w:t>
       </w:r>
       <w:proofErr w:type="spellStart"/>
+      <w:proofErr w:type="gramStart"/>
       <w:r>
         <w:t>string</w:t>
       </w:r>
       <w:proofErr w:type="spellEnd"/>
       <w:r>
-        <w:t>()</w:t>
+        <w:t>(</w:t>
+      </w:r>
+      <w:proofErr w:type="gramEnd"/>
+      <w:r>
+        <w:t>)</w:t>
       </w:r>
       <w:r>
         <w:tab/>
@@ -22759,12 +22923,17 @@
         <w:t xml:space="preserve">": </w:t>
       </w:r>
       <w:proofErr w:type="spellStart"/>
+      <w:proofErr w:type="gramStart"/>
       <w:r>
         <w:t>array</w:t>
       </w:r>
       <w:proofErr w:type="spellEnd"/>
       <w:r>
-        <w:t>()</w:t>
+        <w:t>(</w:t>
+      </w:r>
+      <w:proofErr w:type="gramEnd"/>
+      <w:r>
+        <w:t>)</w:t>
       </w:r>
       <w:r>
         <w:tab/>
@@ -22906,6 +23075,7 @@
         <w:t>user_id</w:t>
       </w:r>
       <w:proofErr w:type="spellEnd"/>
+      <w:proofErr w:type="gramStart"/>
       <w:r>
         <w:rPr>
           <w:b/>
@@ -22919,7 +23089,15 @@
           <w:b/>
           <w:bCs/>
         </w:rPr>
-        <w:t>stream_id</w:t>
+        <w:t>stream</w:t>
+      </w:r>
+      <w:proofErr w:type="gramEnd"/>
+      <w:r>
+        <w:rPr>
+          <w:b/>
+          <w:bCs/>
+        </w:rPr>
+        <w:t>_id</w:t>
       </w:r>
       <w:proofErr w:type="spellEnd"/>
     </w:p>
@@ -22964,12 +23142,17 @@
         <w:t xml:space="preserve">": </w:t>
       </w:r>
       <w:proofErr w:type="spellStart"/>
+      <w:proofErr w:type="gramStart"/>
       <w:r>
         <w:t>string</w:t>
       </w:r>
       <w:proofErr w:type="spellEnd"/>
       <w:r>
-        <w:t>()</w:t>
+        <w:t>(</w:t>
+      </w:r>
+      <w:proofErr w:type="gramEnd"/>
+      <w:r>
+        <w:t>)</w:t>
       </w:r>
       <w:r>
         <w:tab/>
@@ -23002,12 +23185,17 @@
         <w:t xml:space="preserve">": </w:t>
       </w:r>
       <w:proofErr w:type="spellStart"/>
+      <w:proofErr w:type="gramStart"/>
       <w:r>
         <w:t>string</w:t>
       </w:r>
       <w:proofErr w:type="spellEnd"/>
       <w:r>
-        <w:t>()</w:t>
+        <w:t>(</w:t>
+      </w:r>
+      <w:proofErr w:type="gramEnd"/>
+      <w:r>
+        <w:t>)</w:t>
       </w:r>
       <w:r>
         <w:tab/>
@@ -23037,12 +23225,17 @@
         <w:t xml:space="preserve">": </w:t>
       </w:r>
       <w:proofErr w:type="spellStart"/>
+      <w:proofErr w:type="gramStart"/>
       <w:r>
         <w:t>float</w:t>
       </w:r>
       <w:proofErr w:type="spellEnd"/>
       <w:r>
-        <w:t>()</w:t>
+        <w:t>(</w:t>
+      </w:r>
+      <w:proofErr w:type="gramEnd"/>
+      <w:r>
+        <w:t>)</w:t>
       </w:r>
       <w:r>
         <w:tab/>
@@ -23319,6 +23512,7 @@
         <w:t>=</w:t>
       </w:r>
       <w:proofErr w:type="spellStart"/>
+      <w:proofErr w:type="gramStart"/>
       <w:r>
         <w:rPr>
           <w:b/>
@@ -23332,7 +23526,15 @@
           <w:b/>
           <w:bCs/>
         </w:rPr>
-        <w:t>()</w:t>
+        <w:t>(</w:t>
+      </w:r>
+      <w:proofErr w:type="gramEnd"/>
+      <w:r>
+        <w:rPr>
+          <w:b/>
+          <w:bCs/>
+        </w:rPr>
+        <w:t>)</w:t>
       </w:r>
     </w:p>
     <w:p>
@@ -23441,12 +23643,17 @@
         <w:t xml:space="preserve">": </w:t>
       </w:r>
       <w:proofErr w:type="spellStart"/>
+      <w:proofErr w:type="gramStart"/>
       <w:r>
         <w:t>string</w:t>
       </w:r>
       <w:proofErr w:type="spellEnd"/>
       <w:r>
-        <w:t>(),</w:t>
+        <w:t>(</w:t>
+      </w:r>
+      <w:proofErr w:type="gramEnd"/>
+      <w:r>
+        <w:t>),</w:t>
       </w:r>
       <w:r>
         <w:tab/>
@@ -23479,7 +23686,15 @@
       </w:r>
       <w:proofErr w:type="spellEnd"/>
       <w:r>
-        <w:t>": integer(),</w:t>
+        <w:t xml:space="preserve">": </w:t>
+      </w:r>
+      <w:proofErr w:type="gramStart"/>
+      <w:r>
+        <w:t>integer(</w:t>
+      </w:r>
+      <w:proofErr w:type="gramEnd"/>
+      <w:r>
+        <w:t>),</w:t>
       </w:r>
       <w:r>
         <w:tab/>
@@ -23512,12 +23727,17 @@
         <w:t xml:space="preserve">": </w:t>
       </w:r>
       <w:proofErr w:type="spellStart"/>
+      <w:proofErr w:type="gramStart"/>
       <w:r>
         <w:t>date</w:t>
       </w:r>
       <w:proofErr w:type="spellEnd"/>
       <w:r>
-        <w:t>(),</w:t>
+        <w:t>(</w:t>
+      </w:r>
+      <w:proofErr w:type="gramEnd"/>
+      <w:r>
+        <w:t>),</w:t>
       </w:r>
       <w:r>
         <w:tab/>
@@ -23550,7 +23770,15 @@
       </w:r>
       <w:proofErr w:type="spellEnd"/>
       <w:r>
-        <w:t>": integer(),</w:t>
+        <w:t xml:space="preserve">": </w:t>
+      </w:r>
+      <w:proofErr w:type="gramStart"/>
+      <w:r>
+        <w:t>integer(</w:t>
+      </w:r>
+      <w:proofErr w:type="gramEnd"/>
+      <w:r>
+        <w:t>),</w:t>
       </w:r>
       <w:r>
         <w:tab/>
@@ -23577,7 +23805,15 @@
       </w:r>
       <w:proofErr w:type="spellEnd"/>
       <w:r>
-        <w:t>": integer()</w:t>
+        <w:t xml:space="preserve">": </w:t>
+      </w:r>
+      <w:proofErr w:type="gramStart"/>
+      <w:r>
+        <w:t>integer(</w:t>
+      </w:r>
+      <w:proofErr w:type="gramEnd"/>
+      <w:r>
+        <w:t>)</w:t>
       </w:r>
       <w:r>
         <w:tab/>
@@ -23722,6 +23958,7 @@
         <w:t>=</w:t>
       </w:r>
       <w:proofErr w:type="spellStart"/>
+      <w:proofErr w:type="gramStart"/>
       <w:r>
         <w:rPr>
           <w:b/>
@@ -23735,7 +23972,15 @@
           <w:b/>
           <w:bCs/>
         </w:rPr>
-        <w:t>()</w:t>
+        <w:t>(</w:t>
+      </w:r>
+      <w:proofErr w:type="gramEnd"/>
+      <w:r>
+        <w:rPr>
+          <w:b/>
+          <w:bCs/>
+        </w:rPr>
+        <w:t>)</w:t>
       </w:r>
     </w:p>
     <w:p>
@@ -23822,12 +24067,17 @@
         <w:t xml:space="preserve">": </w:t>
       </w:r>
       <w:proofErr w:type="spellStart"/>
+      <w:proofErr w:type="gramStart"/>
       <w:r>
         <w:t>string</w:t>
       </w:r>
       <w:proofErr w:type="spellEnd"/>
       <w:r>
-        <w:t>(),</w:t>
+        <w:t>(</w:t>
+      </w:r>
+      <w:proofErr w:type="gramEnd"/>
+      <w:r>
+        <w:t>),</w:t>
       </w:r>
       <w:r>
         <w:tab/>
@@ -23860,7 +24110,15 @@
       </w:r>
       <w:proofErr w:type="spellEnd"/>
       <w:r>
-        <w:t>": integer(),</w:t>
+        <w:t xml:space="preserve">": </w:t>
+      </w:r>
+      <w:proofErr w:type="gramStart"/>
+      <w:r>
+        <w:t>integer(</w:t>
+      </w:r>
+      <w:proofErr w:type="gramEnd"/>
+      <w:r>
+        <w:t>),</w:t>
       </w:r>
       <w:r>
         <w:tab/>
@@ -23895,12 +24153,17 @@
         <w:t xml:space="preserve">": </w:t>
       </w:r>
       <w:proofErr w:type="spellStart"/>
+      <w:proofErr w:type="gramStart"/>
       <w:r>
         <w:t>date</w:t>
       </w:r>
       <w:proofErr w:type="spellEnd"/>
       <w:r>
-        <w:t>(),</w:t>
+        <w:t>(</w:t>
+      </w:r>
+      <w:proofErr w:type="gramEnd"/>
+      <w:r>
+        <w:t>),</w:t>
       </w:r>
       <w:r>
         <w:tab/>
@@ -23933,7 +24196,15 @@
       </w:r>
       <w:proofErr w:type="spellEnd"/>
       <w:r>
-        <w:t>": integer(),</w:t>
+        <w:t xml:space="preserve">": </w:t>
+      </w:r>
+      <w:proofErr w:type="gramStart"/>
+      <w:r>
+        <w:t>integer(</w:t>
+      </w:r>
+      <w:proofErr w:type="gramEnd"/>
+      <w:r>
+        <w:t>),</w:t>
       </w:r>
       <w:r>
         <w:tab/>
@@ -23962,7 +24233,15 @@
       </w:r>
       <w:proofErr w:type="spellEnd"/>
       <w:r>
-        <w:t>": integer()</w:t>
+        <w:t xml:space="preserve">": </w:t>
+      </w:r>
+      <w:proofErr w:type="gramStart"/>
+      <w:r>
+        <w:t>integer(</w:t>
+      </w:r>
+      <w:proofErr w:type="gramEnd"/>
+      <w:r>
+        <w:t>)</w:t>
       </w:r>
       <w:r>
         <w:tab/>
@@ -24071,6 +24350,7 @@
         <w:t>=</w:t>
       </w:r>
       <w:proofErr w:type="spellStart"/>
+      <w:proofErr w:type="gramStart"/>
       <w:r>
         <w:rPr>
           <w:b/>
@@ -24084,7 +24364,15 @@
           <w:b/>
           <w:bCs/>
         </w:rPr>
-        <w:t>()</w:t>
+        <w:t>(</w:t>
+      </w:r>
+      <w:proofErr w:type="gramEnd"/>
+      <w:r>
+        <w:rPr>
+          <w:b/>
+          <w:bCs/>
+        </w:rPr>
+        <w:t>)</w:t>
       </w:r>
     </w:p>
     <w:p>
@@ -24192,12 +24480,17 @@
         <w:t xml:space="preserve">": </w:t>
       </w:r>
       <w:proofErr w:type="spellStart"/>
+      <w:proofErr w:type="gramStart"/>
       <w:r>
         <w:t>string</w:t>
       </w:r>
       <w:proofErr w:type="spellEnd"/>
       <w:r>
-        <w:t>(),</w:t>
+        <w:t>(</w:t>
+      </w:r>
+      <w:proofErr w:type="gramEnd"/>
+      <w:r>
+        <w:t>),</w:t>
       </w:r>
       <w:r>
         <w:tab/>
@@ -24230,12 +24523,17 @@
         <w:t xml:space="preserve">": </w:t>
       </w:r>
       <w:proofErr w:type="spellStart"/>
+      <w:proofErr w:type="gramStart"/>
       <w:r>
         <w:t>string</w:t>
       </w:r>
       <w:proofErr w:type="spellEnd"/>
       <w:r>
-        <w:t>(),</w:t>
+        <w:t>(</w:t>
+      </w:r>
+      <w:proofErr w:type="gramEnd"/>
+      <w:r>
+        <w:t>),</w:t>
       </w:r>
       <w:r>
         <w:tab/>
@@ -24271,12 +24569,17 @@
         <w:t xml:space="preserve">": </w:t>
       </w:r>
       <w:proofErr w:type="spellStart"/>
+      <w:proofErr w:type="gramStart"/>
       <w:r>
         <w:t>float</w:t>
       </w:r>
       <w:proofErr w:type="spellEnd"/>
       <w:r>
-        <w:t>(),</w:t>
+        <w:t>(</w:t>
+      </w:r>
+      <w:proofErr w:type="gramEnd"/>
+      <w:r>
+        <w:t>),</w:t>
       </w:r>
       <w:r>
         <w:tab/>
@@ -24312,12 +24615,17 @@
         <w:t xml:space="preserve">": </w:t>
       </w:r>
       <w:proofErr w:type="spellStart"/>
+      <w:proofErr w:type="gramStart"/>
       <w:r>
         <w:t>date</w:t>
       </w:r>
       <w:proofErr w:type="spellEnd"/>
       <w:r>
-        <w:t>()</w:t>
+        <w:t>(</w:t>
+      </w:r>
+      <w:proofErr w:type="gramEnd"/>
+      <w:r>
+        <w:t>)</w:t>
       </w:r>
       <w:r>
         <w:tab/>
@@ -24457,6 +24765,7 @@
         <w:t>=</w:t>
       </w:r>
       <w:proofErr w:type="spellStart"/>
+      <w:proofErr w:type="gramStart"/>
       <w:r>
         <w:rPr>
           <w:b/>
@@ -24470,7 +24779,15 @@
           <w:b/>
           <w:bCs/>
         </w:rPr>
-        <w:t>()</w:t>
+        <w:t>(</w:t>
+      </w:r>
+      <w:proofErr w:type="gramEnd"/>
+      <w:r>
+        <w:rPr>
+          <w:b/>
+          <w:bCs/>
+        </w:rPr>
+        <w:t>)</w:t>
       </w:r>
     </w:p>
     <w:p>
@@ -24573,12 +24890,17 @@
         <w:t xml:space="preserve">": </w:t>
       </w:r>
       <w:proofErr w:type="spellStart"/>
+      <w:proofErr w:type="gramStart"/>
       <w:r>
         <w:t>string</w:t>
       </w:r>
       <w:proofErr w:type="spellEnd"/>
       <w:r>
-        <w:t>(),</w:t>
+        <w:t>(</w:t>
+      </w:r>
+      <w:proofErr w:type="gramEnd"/>
+      <w:r>
+        <w:t>),</w:t>
       </w:r>
       <w:r>
         <w:tab/>
@@ -24608,12 +24930,17 @@
         <w:t xml:space="preserve">": </w:t>
       </w:r>
       <w:proofErr w:type="spellStart"/>
+      <w:proofErr w:type="gramStart"/>
       <w:r>
         <w:t>string</w:t>
       </w:r>
       <w:proofErr w:type="spellEnd"/>
       <w:r>
-        <w:t>(),</w:t>
+        <w:t>(</w:t>
+      </w:r>
+      <w:proofErr w:type="gramEnd"/>
+      <w:r>
+        <w:t>),</w:t>
       </w:r>
       <w:r>
         <w:tab/>
@@ -24649,12 +24976,17 @@
         <w:t xml:space="preserve">": </w:t>
       </w:r>
       <w:proofErr w:type="spellStart"/>
+      <w:proofErr w:type="gramStart"/>
       <w:r>
         <w:t>float</w:t>
       </w:r>
       <w:proofErr w:type="spellEnd"/>
       <w:r>
-        <w:t>(),</w:t>
+        <w:t>(</w:t>
+      </w:r>
+      <w:proofErr w:type="gramEnd"/>
+      <w:r>
+        <w:t>),</w:t>
       </w:r>
       <w:r>
         <w:tab/>
@@ -24690,12 +25022,17 @@
         <w:t xml:space="preserve">": </w:t>
       </w:r>
       <w:proofErr w:type="spellStart"/>
+      <w:proofErr w:type="gramStart"/>
       <w:r>
         <w:t>date</w:t>
       </w:r>
       <w:proofErr w:type="spellEnd"/>
       <w:r>
-        <w:t>()</w:t>
+        <w:t>(</w:t>
+      </w:r>
+      <w:proofErr w:type="gramEnd"/>
+      <w:r>
+        <w:t>)</w:t>
       </w:r>
       <w:r>
         <w:tab/>
@@ -24908,12 +25245,17 @@
         <w:t xml:space="preserve">": </w:t>
       </w:r>
       <w:proofErr w:type="spellStart"/>
+      <w:proofErr w:type="gramStart"/>
       <w:r>
         <w:t>date</w:t>
       </w:r>
       <w:proofErr w:type="spellEnd"/>
       <w:r>
-        <w:t>()</w:t>
+        <w:t>(</w:t>
+      </w:r>
+      <w:proofErr w:type="gramEnd"/>
+      <w:r>
+        <w:t>)</w:t>
       </w:r>
       <w:r>
         <w:tab/>
@@ -24952,7 +25294,15 @@
       </w:r>
       <w:proofErr w:type="spellEnd"/>
       <w:r>
-        <w:t>": integer()</w:t>
+        <w:t xml:space="preserve">": </w:t>
+      </w:r>
+      <w:proofErr w:type="gramStart"/>
+      <w:r>
+        <w:t>integer(</w:t>
+      </w:r>
+      <w:proofErr w:type="gramEnd"/>
+      <w:r>
+        <w:t>)</w:t>
       </w:r>
       <w:r>
         <w:tab/>
@@ -25175,12 +25525,17 @@
         <w:t xml:space="preserve">": </w:t>
       </w:r>
       <w:proofErr w:type="spellStart"/>
+      <w:proofErr w:type="gramStart"/>
       <w:r>
         <w:t>date</w:t>
       </w:r>
       <w:proofErr w:type="spellEnd"/>
       <w:r>
-        <w:t>()</w:t>
+        <w:t>(</w:t>
+      </w:r>
+      <w:proofErr w:type="gramEnd"/>
+      <w:r>
+        <w:t>)</w:t>
       </w:r>
       <w:r>
         <w:tab/>
@@ -25216,7 +25571,15 @@
       </w:r>
       <w:proofErr w:type="spellEnd"/>
       <w:r>
-        <w:t>": integer()</w:t>
+        <w:t xml:space="preserve">": </w:t>
+      </w:r>
+      <w:proofErr w:type="gramStart"/>
+      <w:r>
+        <w:t>integer(</w:t>
+      </w:r>
+      <w:proofErr w:type="gramEnd"/>
+      <w:r>
+        <w:t>)</w:t>
       </w:r>
       <w:r>
         <w:tab/>
@@ -25438,7 +25801,7 @@
           <w:noProof/>
         </w:rPr>
         <w:drawing>
-          <wp:anchor distT="0" distB="0" distL="114300" distR="114300" simplePos="0" relativeHeight="251645952" behindDoc="0" locked="0" layoutInCell="1" allowOverlap="1" wp14:anchorId="55611F37" wp14:editId="77CE4870">
+          <wp:anchor distT="0" distB="0" distL="114300" distR="114300" simplePos="0" relativeHeight="251642880" behindDoc="0" locked="0" layoutInCell="1" allowOverlap="1" wp14:anchorId="55611F37" wp14:editId="3E9FACEF">
             <wp:simplePos x="0" y="0"/>
             <wp:positionH relativeFrom="column">
               <wp:posOffset>-386080</wp:posOffset>
@@ -27510,12 +27873,17 @@
       <w:pPr>
         <w:pStyle w:val="Kd"/>
       </w:pPr>
+      <w:proofErr w:type="gramStart"/>
       <w:r>
         <w:t>-- :</w:t>
       </w:r>
       <w:proofErr w:type="spellStart"/>
       <w:r>
-        <w:t>select_events_by_user_id_aggregated_by_day</w:t>
+        <w:t>select</w:t>
+      </w:r>
+      <w:proofErr w:type="gramEnd"/>
+      <w:r>
+        <w:t>_events_by_user_id_aggregated_by_day</w:t>
       </w:r>
       <w:proofErr w:type="spellEnd"/>
     </w:p>
@@ -27536,11 +27904,19 @@
       </w:r>
       <w:proofErr w:type="spellStart"/>
       <w:r>
-        <w:t>date_trunc</w:t>
-      </w:r>
-      <w:proofErr w:type="spellEnd"/>
-      <w:r>
-        <w:t>('</w:t>
+        <w:t>date_</w:t>
+      </w:r>
+      <w:proofErr w:type="gramStart"/>
+      <w:r>
+        <w:t>trunc</w:t>
+      </w:r>
+      <w:proofErr w:type="spellEnd"/>
+      <w:r>
+        <w:t>(</w:t>
+      </w:r>
+      <w:proofErr w:type="gramEnd"/>
+      <w:r>
+        <w:t>'</w:t>
       </w:r>
       <w:proofErr w:type="spellStart"/>
       <w:r>
@@ -27607,10 +27983,12 @@
         <w:t xml:space="preserve">  </w:t>
       </w:r>
       <w:proofErr w:type="spellStart"/>
+      <w:proofErr w:type="gramStart"/>
       <w:r>
         <w:t>xss.chunks</w:t>
       </w:r>
       <w:proofErr w:type="spellEnd"/>
+      <w:proofErr w:type="gramEnd"/>
     </w:p>
     <w:p>
       <w:pPr>
@@ -28081,12 +28459,17 @@
         <w:t xml:space="preserve">"unit": </w:t>
       </w:r>
       <w:proofErr w:type="spellStart"/>
+      <w:proofErr w:type="gramStart"/>
       <w:r>
         <w:t>string</w:t>
       </w:r>
       <w:proofErr w:type="spellEnd"/>
       <w:r>
-        <w:t>(),</w:t>
+        <w:t>(</w:t>
+      </w:r>
+      <w:proofErr w:type="gramEnd"/>
+      <w:r>
+        <w:t>),</w:t>
       </w:r>
     </w:p>
     <w:p>
@@ -28116,7 +28499,15 @@
       </w:r>
       <w:proofErr w:type="spellEnd"/>
       <w:r>
-        <w:t>": integer(),</w:t>
+        <w:t xml:space="preserve">": </w:t>
+      </w:r>
+      <w:proofErr w:type="gramStart"/>
+      <w:r>
+        <w:t>integer(</w:t>
+      </w:r>
+      <w:proofErr w:type="gramEnd"/>
+      <w:r>
+        <w:t>),</w:t>
       </w:r>
     </w:p>
     <w:p>
@@ -28165,12 +28556,17 @@
         <w:t xml:space="preserve">": </w:t>
       </w:r>
       <w:proofErr w:type="spellStart"/>
+      <w:proofErr w:type="gramStart"/>
       <w:r>
         <w:t>string</w:t>
       </w:r>
       <w:proofErr w:type="spellEnd"/>
       <w:r>
-        <w:t>(),</w:t>
+        <w:t>(</w:t>
+      </w:r>
+      <w:proofErr w:type="gramEnd"/>
+      <w:r>
+        <w:t>),</w:t>
       </w:r>
     </w:p>
     <w:p>
@@ -28202,12 +28598,17 @@
         <w:t xml:space="preserve">": </w:t>
       </w:r>
       <w:proofErr w:type="spellStart"/>
+      <w:proofErr w:type="gramStart"/>
       <w:r>
         <w:t>string</w:t>
       </w:r>
       <w:proofErr w:type="spellEnd"/>
       <w:r>
-        <w:t>(),</w:t>
+        <w:t>(</w:t>
+      </w:r>
+      <w:proofErr w:type="gramEnd"/>
+      <w:r>
+        <w:t>),</w:t>
       </w:r>
     </w:p>
     <w:p>
@@ -28234,7 +28635,15 @@
       </w:r>
       <w:proofErr w:type="spellEnd"/>
       <w:r>
-        <w:t>": integer(),</w:t>
+        <w:t xml:space="preserve">": </w:t>
+      </w:r>
+      <w:proofErr w:type="gramStart"/>
+      <w:r>
+        <w:t>integer(</w:t>
+      </w:r>
+      <w:proofErr w:type="gramEnd"/>
+      <w:r>
+        <w:t>),</w:t>
       </w:r>
     </w:p>
     <w:p>
@@ -28264,12 +28673,17 @@
         <w:t xml:space="preserve">": </w:t>
       </w:r>
       <w:proofErr w:type="spellStart"/>
+      <w:proofErr w:type="gramStart"/>
       <w:r>
         <w:t>string</w:t>
       </w:r>
       <w:proofErr w:type="spellEnd"/>
       <w:r>
-        <w:t>()</w:t>
+        <w:t>(</w:t>
+      </w:r>
+      <w:proofErr w:type="gramEnd"/>
+      <w:r>
+        <w:t>)</w:t>
       </w:r>
     </w:p>
     <w:p>
@@ -28312,12 +28726,17 @@
         <w:t xml:space="preserve">": </w:t>
       </w:r>
       <w:proofErr w:type="spellStart"/>
+      <w:proofErr w:type="gramStart"/>
       <w:r>
         <w:t>array</w:t>
       </w:r>
       <w:proofErr w:type="spellEnd"/>
       <w:r>
-        <w:t>(),</w:t>
+        <w:t>(</w:t>
+      </w:r>
+      <w:proofErr w:type="gramEnd"/>
+      <w:r>
+        <w:t>),</w:t>
       </w:r>
     </w:p>
     <w:p>
@@ -28401,12 +28820,17 @@
         <w:t xml:space="preserve">": </w:t>
       </w:r>
       <w:proofErr w:type="spellStart"/>
+      <w:proofErr w:type="gramStart"/>
       <w:r>
         <w:t>string</w:t>
       </w:r>
       <w:proofErr w:type="spellEnd"/>
       <w:r>
-        <w:t>()</w:t>
+        <w:t>(</w:t>
+      </w:r>
+      <w:proofErr w:type="gramEnd"/>
+      <w:r>
+        <w:t>)</w:t>
       </w:r>
     </w:p>
     <w:p>
@@ -28601,12 +29025,17 @@
         <w:t xml:space="preserve">"unit": </w:t>
       </w:r>
       <w:proofErr w:type="spellStart"/>
+      <w:proofErr w:type="gramStart"/>
       <w:r>
         <w:t>string</w:t>
       </w:r>
       <w:proofErr w:type="spellEnd"/>
       <w:r>
-        <w:t>(),</w:t>
+        <w:t>(</w:t>
+      </w:r>
+      <w:proofErr w:type="gramEnd"/>
+      <w:r>
+        <w:t>),</w:t>
       </w:r>
     </w:p>
     <w:p>
@@ -28636,7 +29065,15 @@
       </w:r>
       <w:proofErr w:type="spellEnd"/>
       <w:r>
-        <w:t>": integer(),</w:t>
+        <w:t xml:space="preserve">": </w:t>
+      </w:r>
+      <w:proofErr w:type="gramStart"/>
+      <w:r>
+        <w:t>integer(</w:t>
+      </w:r>
+      <w:proofErr w:type="gramEnd"/>
+      <w:r>
+        <w:t>),</w:t>
       </w:r>
     </w:p>
     <w:p>
@@ -28685,12 +29122,17 @@
         <w:t xml:space="preserve">": </w:t>
       </w:r>
       <w:proofErr w:type="spellStart"/>
+      <w:proofErr w:type="gramStart"/>
       <w:r>
         <w:t>string</w:t>
       </w:r>
       <w:proofErr w:type="spellEnd"/>
       <w:r>
-        <w:t>(),</w:t>
+        <w:t>(</w:t>
+      </w:r>
+      <w:proofErr w:type="gramEnd"/>
+      <w:r>
+        <w:t>),</w:t>
       </w:r>
     </w:p>
     <w:p>
@@ -28720,12 +29162,17 @@
         <w:t xml:space="preserve">": </w:t>
       </w:r>
       <w:proofErr w:type="spellStart"/>
+      <w:proofErr w:type="gramStart"/>
       <w:r>
         <w:t>string</w:t>
       </w:r>
       <w:proofErr w:type="spellEnd"/>
       <w:r>
-        <w:t>(),</w:t>
+        <w:t>(</w:t>
+      </w:r>
+      <w:proofErr w:type="gramEnd"/>
+      <w:r>
+        <w:t>),</w:t>
       </w:r>
     </w:p>
     <w:p>
@@ -28752,7 +29199,15 @@
       </w:r>
       <w:proofErr w:type="spellEnd"/>
       <w:r>
-        <w:t>": integer(),</w:t>
+        <w:t xml:space="preserve">": </w:t>
+      </w:r>
+      <w:proofErr w:type="gramStart"/>
+      <w:r>
+        <w:t>integer(</w:t>
+      </w:r>
+      <w:proofErr w:type="gramEnd"/>
+      <w:r>
+        <w:t>),</w:t>
       </w:r>
     </w:p>
     <w:p>
@@ -28782,12 +29237,17 @@
         <w:t xml:space="preserve">": </w:t>
       </w:r>
       <w:proofErr w:type="spellStart"/>
+      <w:proofErr w:type="gramStart"/>
       <w:r>
         <w:t>string</w:t>
       </w:r>
       <w:proofErr w:type="spellEnd"/>
       <w:r>
-        <w:t>()</w:t>
+        <w:t>(</w:t>
+      </w:r>
+      <w:proofErr w:type="gramEnd"/>
+      <w:r>
+        <w:t>)</w:t>
       </w:r>
       <w:r>
         <w:t>,</w:t>
@@ -28830,12 +29290,17 @@
         <w:t xml:space="preserve">": </w:t>
       </w:r>
       <w:proofErr w:type="spellStart"/>
+      <w:proofErr w:type="gramStart"/>
       <w:r>
         <w:t>array</w:t>
       </w:r>
       <w:proofErr w:type="spellEnd"/>
       <w:r>
-        <w:t>(),</w:t>
+        <w:t>(</w:t>
+      </w:r>
+      <w:proofErr w:type="gramEnd"/>
+      <w:r>
+        <w:t>),</w:t>
       </w:r>
     </w:p>
     <w:p>
@@ -28905,12 +29370,17 @@
         <w:t xml:space="preserve">": </w:t>
       </w:r>
       <w:proofErr w:type="spellStart"/>
+      <w:proofErr w:type="gramStart"/>
       <w:r>
         <w:t>string</w:t>
       </w:r>
       <w:proofErr w:type="spellEnd"/>
       <w:r>
-        <w:t>(),</w:t>
+        <w:t>(</w:t>
+      </w:r>
+      <w:proofErr w:type="gramEnd"/>
+      <w:r>
+        <w:t>),</w:t>
       </w:r>
     </w:p>
     <w:p>
@@ -28934,12 +29404,17 @@
         <w:t xml:space="preserve">": </w:t>
       </w:r>
       <w:proofErr w:type="spellStart"/>
+      <w:proofErr w:type="gramStart"/>
       <w:r>
         <w:t>string</w:t>
       </w:r>
       <w:proofErr w:type="spellEnd"/>
       <w:r>
-        <w:t>(),</w:t>
+        <w:t>(</w:t>
+      </w:r>
+      <w:proofErr w:type="gramEnd"/>
+      <w:r>
+        <w:t>),</w:t>
       </w:r>
     </w:p>
     <w:p>
@@ -28966,12 +29441,17 @@
         <w:t xml:space="preserve">: </w:t>
       </w:r>
       <w:proofErr w:type="spellStart"/>
+      <w:proofErr w:type="gramStart"/>
       <w:r>
         <w:t>string</w:t>
       </w:r>
       <w:proofErr w:type="spellEnd"/>
       <w:r>
-        <w:t>()</w:t>
+        <w:t>(</w:t>
+      </w:r>
+      <w:proofErr w:type="gramEnd"/>
+      <w:r>
+        <w:t>)</w:t>
       </w:r>
       <w:r>
         <w:t>,</w:t>
@@ -29054,12 +29534,17 @@
         <w:t xml:space="preserve">": </w:t>
       </w:r>
       <w:proofErr w:type="spellStart"/>
+      <w:proofErr w:type="gramStart"/>
       <w:r>
         <w:t>float</w:t>
       </w:r>
       <w:proofErr w:type="spellEnd"/>
       <w:r>
-        <w:t>()</w:t>
+        <w:t>(</w:t>
+      </w:r>
+      <w:proofErr w:type="gramEnd"/>
+      <w:r>
+        <w:t>)</w:t>
       </w:r>
     </w:p>
     <w:p>
@@ -30345,7 +30830,7 @@
           <w:noProof/>
         </w:rPr>
         <w:drawing>
-          <wp:anchor distT="0" distB="0" distL="114300" distR="114300" simplePos="0" relativeHeight="251663360" behindDoc="0" locked="0" layoutInCell="1" allowOverlap="1" wp14:anchorId="177D3124" wp14:editId="2226428B">
+          <wp:anchor distT="0" distB="0" distL="114300" distR="114300" simplePos="0" relativeHeight="251646976" behindDoc="0" locked="0" layoutInCell="1" allowOverlap="1" wp14:anchorId="177D3124" wp14:editId="7E5E5814">
             <wp:simplePos x="0" y="0"/>
             <wp:positionH relativeFrom="column">
               <wp:posOffset>100330</wp:posOffset>
@@ -30623,7 +31108,15 @@
       </w:r>
       <w:proofErr w:type="spellEnd"/>
       <w:r>
-        <w:t xml:space="preserve"> -h </w:t>
+        <w:t xml:space="preserve"> -</w:t>
+      </w:r>
+      <w:proofErr w:type="gramStart"/>
+      <w:r>
+        <w:t>h</w:t>
+      </w:r>
+      <w:proofErr w:type="gramEnd"/>
+      <w:r>
+        <w:t xml:space="preserve"> </w:t>
       </w:r>
       <w:proofErr w:type="spellStart"/>
       <w:r>
@@ -31163,7 +31656,7 @@
           <w:noProof/>
         </w:rPr>
         <w:drawing>
-          <wp:anchor distT="0" distB="0" distL="114300" distR="114300" simplePos="0" relativeHeight="251667456" behindDoc="0" locked="0" layoutInCell="1" allowOverlap="1" wp14:anchorId="078323D5" wp14:editId="30D396F4">
+          <wp:anchor distT="0" distB="0" distL="114300" distR="114300" simplePos="0" relativeHeight="251648000" behindDoc="0" locked="0" layoutInCell="1" allowOverlap="1" wp14:anchorId="078323D5" wp14:editId="0465EABC">
             <wp:simplePos x="0" y="0"/>
             <wp:positionH relativeFrom="column">
               <wp:posOffset>42848</wp:posOffset>
@@ -31307,7 +31800,7 @@
           <w:noProof/>
         </w:rPr>
         <w:drawing>
-          <wp:anchor distT="0" distB="0" distL="114300" distR="114300" simplePos="0" relativeHeight="251675648" behindDoc="0" locked="0" layoutInCell="1" allowOverlap="1" wp14:anchorId="61324B8A" wp14:editId="6F8C063C">
+          <wp:anchor distT="0" distB="0" distL="114300" distR="114300" simplePos="0" relativeHeight="251650048" behindDoc="0" locked="0" layoutInCell="1" allowOverlap="1" wp14:anchorId="61324B8A" wp14:editId="5160008D">
             <wp:simplePos x="0" y="0"/>
             <wp:positionH relativeFrom="column">
               <wp:posOffset>-639616</wp:posOffset>
@@ -31587,7 +32080,7 @@
           <w:noProof/>
         </w:rPr>
         <w:drawing>
-          <wp:anchor distT="0" distB="0" distL="114300" distR="114300" simplePos="0" relativeHeight="251679744" behindDoc="0" locked="0" layoutInCell="1" allowOverlap="1" wp14:anchorId="3FF764E2" wp14:editId="69D8294D">
+          <wp:anchor distT="0" distB="0" distL="114300" distR="114300" simplePos="0" relativeHeight="251651072" behindDoc="0" locked="0" layoutInCell="1" allowOverlap="1" wp14:anchorId="3FF764E2" wp14:editId="6B01F85D">
             <wp:simplePos x="0" y="0"/>
             <wp:positionH relativeFrom="column">
               <wp:posOffset>-641350</wp:posOffset>
@@ -32048,7 +32541,7 @@
           <w:noProof/>
         </w:rPr>
         <w:drawing>
-          <wp:anchor distT="0" distB="0" distL="114300" distR="114300" simplePos="0" relativeHeight="251683840" behindDoc="0" locked="0" layoutInCell="1" allowOverlap="1" wp14:anchorId="46700FB8" wp14:editId="24B55268">
+          <wp:anchor distT="0" distB="0" distL="114300" distR="114300" simplePos="0" relativeHeight="251652096" behindDoc="0" locked="0" layoutInCell="1" allowOverlap="1" wp14:anchorId="46700FB8" wp14:editId="45A1EB24">
             <wp:simplePos x="0" y="0"/>
             <wp:positionH relativeFrom="column">
               <wp:posOffset>-745215</wp:posOffset>
@@ -32397,7 +32890,7 @@
           <w:noProof/>
         </w:rPr>
         <w:drawing>
-          <wp:anchor distT="0" distB="0" distL="114300" distR="114300" simplePos="0" relativeHeight="251692032" behindDoc="0" locked="0" layoutInCell="1" allowOverlap="1" wp14:anchorId="0DCE035C" wp14:editId="05513A32">
+          <wp:anchor distT="0" distB="0" distL="114300" distR="114300" simplePos="0" relativeHeight="251654144" behindDoc="0" locked="0" layoutInCell="1" allowOverlap="1" wp14:anchorId="0DCE035C" wp14:editId="30D61B5B">
             <wp:simplePos x="0" y="0"/>
             <wp:positionH relativeFrom="column">
               <wp:posOffset>-296545</wp:posOffset>
@@ -32575,7 +33068,7 @@
           <w:noProof/>
         </w:rPr>
         <w:drawing>
-          <wp:anchor distT="0" distB="0" distL="114300" distR="114300" simplePos="0" relativeHeight="251687936" behindDoc="0" locked="0" layoutInCell="1" allowOverlap="1" wp14:anchorId="24F6D013" wp14:editId="5B2714AE">
+          <wp:anchor distT="0" distB="0" distL="114300" distR="114300" simplePos="0" relativeHeight="251653120" behindDoc="0" locked="0" layoutInCell="1" allowOverlap="1" wp14:anchorId="24F6D013" wp14:editId="6FC69885">
             <wp:simplePos x="0" y="0"/>
             <wp:positionH relativeFrom="column">
               <wp:posOffset>-93791</wp:posOffset>
@@ -32925,7 +33418,7 @@
           <w:noProof/>
         </w:rPr>
         <w:drawing>
-          <wp:anchor distT="0" distB="0" distL="114300" distR="114300" simplePos="0" relativeHeight="251696128" behindDoc="0" locked="0" layoutInCell="1" allowOverlap="1" wp14:anchorId="46186C66" wp14:editId="1832419F">
+          <wp:anchor distT="0" distB="0" distL="114300" distR="114300" simplePos="0" relativeHeight="251655168" behindDoc="0" locked="0" layoutInCell="1" allowOverlap="1" wp14:anchorId="46186C66" wp14:editId="20E44169">
             <wp:simplePos x="0" y="0"/>
             <wp:positionH relativeFrom="column">
               <wp:posOffset>-619475</wp:posOffset>
@@ -33698,10 +34191,12 @@
         <w:t xml:space="preserve">-file </w:t>
       </w:r>
       <w:proofErr w:type="spellStart"/>
+      <w:proofErr w:type="gramStart"/>
       <w:r>
         <w:t>env.local</w:t>
       </w:r>
       <w:proofErr w:type="spellEnd"/>
+      <w:proofErr w:type="gramEnd"/>
       <w:r>
         <w:t xml:space="preserve"> -f </w:t>
       </w:r>
@@ -33751,10 +34246,12 @@
         <w:t xml:space="preserve">-file </w:t>
       </w:r>
       <w:proofErr w:type="spellStart"/>
+      <w:proofErr w:type="gramStart"/>
       <w:r>
         <w:t>env.local</w:t>
       </w:r>
       <w:proofErr w:type="spellEnd"/>
+      <w:proofErr w:type="gramEnd"/>
       <w:r>
         <w:t xml:space="preserve"> -f </w:t>
       </w:r>
@@ -33998,7 +34495,15 @@
         <w:ind w:firstLine="0"/>
       </w:pPr>
       <w:r>
-        <w:t>A vizsgált beviteli eszközök mellett az adatgyűjtő helyesen működött, a generált események (kurzormozgás, görgetés, gombnyomás, stb.) helyesen kerültek rögzítésre. Az eszközök szimultán használata sem okozott gondot, illetve a „</w:t>
+        <w:t xml:space="preserve">A vizsgált beviteli eszközök mellett az adatgyűjtő helyesen működött, a generált események (kurzormozgás, görgetés, </w:t>
+      </w:r>
+      <w:proofErr w:type="gramStart"/>
+      <w:r>
+        <w:t>gombnyomás,</w:t>
+      </w:r>
+      <w:proofErr w:type="gramEnd"/>
+      <w:r>
+        <w:t xml:space="preserve"> stb.) helyesen kerültek rögzítésre. Az eszközök szimultán használata sem okozott gondot, illetve a „</w:t>
       </w:r>
       <w:proofErr w:type="spellStart"/>
       <w:r>
@@ -34119,7 +34624,7 @@
           <w:noProof/>
         </w:rPr>
         <w:drawing>
-          <wp:anchor distT="0" distB="0" distL="114300" distR="114300" simplePos="0" relativeHeight="251651072" behindDoc="0" locked="0" layoutInCell="1" allowOverlap="1" wp14:anchorId="66CD8720" wp14:editId="1F820070">
+          <wp:anchor distT="0" distB="0" distL="114300" distR="114300" simplePos="0" relativeHeight="251643904" behindDoc="0" locked="0" layoutInCell="1" allowOverlap="1" wp14:anchorId="66CD8720" wp14:editId="0EBA1249">
             <wp:simplePos x="0" y="0"/>
             <wp:positionH relativeFrom="column">
               <wp:posOffset>-258445</wp:posOffset>
@@ -34196,24 +34701,14 @@
       <w:r>
         <w:br/>
       </w:r>
-      <w:r>
-        <w:fldChar w:fldCharType="begin"/>
-      </w:r>
-      <w:r>
-        <w:instrText xml:space="preserve"> SEQ ábra \* ARABIC </w:instrText>
-      </w:r>
-      <w:r>
-        <w:fldChar w:fldCharType="separate"/>
-      </w:r>
-      <w:r>
-        <w:rPr>
-          <w:noProof/>
-        </w:rPr>
-        <w:t>23</w:t>
-      </w:r>
-      <w:r>
-        <w:fldChar w:fldCharType="end"/>
-      </w:r>
+      <w:fldSimple w:instr=" SEQ ábra \* ARABIC ">
+        <w:r>
+          <w:rPr>
+            <w:noProof/>
+          </w:rPr>
+          <w:t>23</w:t>
+        </w:r>
+      </w:fldSimple>
       <w:r>
         <w:t xml:space="preserve">. ábra </w:t>
       </w:r>
@@ -34375,7 +34870,7 @@
           <w:noProof/>
         </w:rPr>
         <w:drawing>
-          <wp:anchor distT="0" distB="0" distL="114300" distR="114300" simplePos="0" relativeHeight="251701248" behindDoc="0" locked="0" layoutInCell="1" allowOverlap="1" wp14:anchorId="6AF03DE3" wp14:editId="5B0C1FBE">
+          <wp:anchor distT="0" distB="0" distL="114300" distR="114300" simplePos="0" relativeHeight="251656192" behindDoc="0" locked="0" layoutInCell="1" allowOverlap="1" wp14:anchorId="6AF03DE3" wp14:editId="6FAE1A54">
             <wp:simplePos x="0" y="0"/>
             <wp:positionH relativeFrom="column">
               <wp:posOffset>-148220</wp:posOffset>
@@ -34775,7 +35270,15 @@
       </w:r>
       <w:proofErr w:type="spellEnd"/>
       <w:r>
-        <w:t xml:space="preserve"> egy statikus analízis eszköz, ami kereszthivatkozásokat vizsgál. Ezt úgy teszi, hogy függőségeket keres funkciók, modulok, és alkalmazások között, a definiált függvények és a függvényhívások elemzésével.</w:t>
+        <w:t xml:space="preserve"> egy statikus analízis eszköz, ami kereszthivatkozásokat vizsgál. Ezt úgy teszi, hogy függőségeket keres funkciók, </w:t>
+      </w:r>
+      <w:proofErr w:type="gramStart"/>
+      <w:r>
+        <w:t>modulok,</w:t>
+      </w:r>
+      <w:proofErr w:type="gramEnd"/>
+      <w:r>
+        <w:t xml:space="preserve"> és alkalmazások között, a definiált függvények és a függvényhívások elemzésével.</w:t>
       </w:r>
       <w:r>
         <w:t xml:space="preserve"> A használatával például nemhasznált függvényeket lehet felderíteni.</w:t>
@@ -34807,8 +35310,13 @@
       <w:pPr>
         <w:ind w:firstLine="0"/>
       </w:pPr>
-      <w:r>
-        <w:t xml:space="preserve">A Unit tesztek implementálására az </w:t>
+      <w:proofErr w:type="gramStart"/>
+      <w:r>
+        <w:t>A</w:t>
+      </w:r>
+      <w:proofErr w:type="gramEnd"/>
+      <w:r>
+        <w:t xml:space="preserve"> Unit tesztek implementálására az </w:t>
       </w:r>
       <w:proofErr w:type="spellStart"/>
       <w:r>
@@ -35055,7 +35563,15 @@
       </w:r>
       <w:proofErr w:type="spellEnd"/>
       <w:r>
-        <w:t xml:space="preserve"> objektum törlése, a teszteset során létrehozott adatbázis bejegyzések eltávolítása, stb.</w:t>
+        <w:t xml:space="preserve"> objektum törlése, a teszteset során létrehozott adatbázis bejegyzések </w:t>
+      </w:r>
+      <w:proofErr w:type="gramStart"/>
+      <w:r>
+        <w:t>eltávolítása,</w:t>
+      </w:r>
+      <w:proofErr w:type="gramEnd"/>
+      <w:r>
+        <w:t xml:space="preserve"> stb.</w:t>
       </w:r>
     </w:p>
     <w:p>
@@ -35117,7 +35633,15 @@
         <w:t>Az integrációs teszteket egy tesztcsomagban készítettem el, amely 2 egyszerűbb és 8 komplex tesztesetet tartalmaz.</w:t>
       </w:r>
       <w:r>
-        <w:t xml:space="preserve"> Az integrációs tesztek és a Unit tesztek lefedettsége modulokra bontva az alábbi táblázatban látható:</w:t>
+        <w:t xml:space="preserve"> Az integrációs tesztek és </w:t>
+      </w:r>
+      <w:proofErr w:type="gramStart"/>
+      <w:r>
+        <w:t>a</w:t>
+      </w:r>
+      <w:proofErr w:type="gramEnd"/>
+      <w:r>
+        <w:t xml:space="preserve"> Unit tesztek lefedettsége modulokra bontva az alábbi táblázatban látható:</w:t>
       </w:r>
     </w:p>
     <w:p>
@@ -35136,12 +35660,17 @@
         <w:t xml:space="preserve">|                          </w:t>
       </w:r>
       <w:proofErr w:type="spellStart"/>
+      <w:proofErr w:type="gramStart"/>
       <w:r>
         <w:t>module</w:t>
       </w:r>
       <w:proofErr w:type="spellEnd"/>
       <w:r>
-        <w:t xml:space="preserve">  |  </w:t>
+        <w:t xml:space="preserve">  |</w:t>
+      </w:r>
+      <w:proofErr w:type="gramEnd"/>
+      <w:r>
+        <w:t xml:space="preserve">  </w:t>
       </w:r>
       <w:proofErr w:type="spellStart"/>
       <w:r>
@@ -35165,7 +35694,15 @@
         <w:pStyle w:val="Kd"/>
       </w:pPr>
       <w:r>
-        <w:t>|         x11_sentinel_server_app  |      100%  |</w:t>
+        <w:t>|         x11_sentinel_server_</w:t>
+      </w:r>
+      <w:proofErr w:type="gramStart"/>
+      <w:r>
+        <w:t>app  |</w:t>
+      </w:r>
+      <w:proofErr w:type="gramEnd"/>
+      <w:r>
+        <w:t xml:space="preserve">      100%  |</w:t>
       </w:r>
     </w:p>
     <w:p>
@@ -35173,7 +35710,15 @@
         <w:pStyle w:val="Kd"/>
       </w:pPr>
       <w:r>
-        <w:t>|         x11_sentinel_server_sup  |      100%  |</w:t>
+        <w:t>|         x11_sentinel_server_</w:t>
+      </w:r>
+      <w:proofErr w:type="gramStart"/>
+      <w:r>
+        <w:t>sup  |</w:t>
+      </w:r>
+      <w:proofErr w:type="gramEnd"/>
+      <w:r>
+        <w:t xml:space="preserve">      100%  |</w:t>
       </w:r>
     </w:p>
     <w:p>
@@ -35185,11 +35730,19 @@
       </w:r>
       <w:proofErr w:type="spellStart"/>
       <w:r>
-        <w:t>xss_api_server</w:t>
-      </w:r>
-      <w:proofErr w:type="spellEnd"/>
-      <w:r>
-        <w:t xml:space="preserve">  |       45%  |</w:t>
+        <w:t>xss_api_</w:t>
+      </w:r>
+      <w:proofErr w:type="gramStart"/>
+      <w:r>
+        <w:t>server</w:t>
+      </w:r>
+      <w:proofErr w:type="spellEnd"/>
+      <w:r>
+        <w:t xml:space="preserve">  |</w:t>
+      </w:r>
+      <w:proofErr w:type="gramEnd"/>
+      <w:r>
+        <w:t xml:space="preserve">       45%  |</w:t>
       </w:r>
     </w:p>
     <w:p>
@@ -35201,11 +35754,19 @@
       </w:r>
       <w:proofErr w:type="spellStart"/>
       <w:r>
-        <w:t>xss_chunk</w:t>
-      </w:r>
-      <w:proofErr w:type="spellEnd"/>
-      <w:r>
-        <w:t xml:space="preserve">  |       58%  |</w:t>
+        <w:t>xss_</w:t>
+      </w:r>
+      <w:proofErr w:type="gramStart"/>
+      <w:r>
+        <w:t>chunk</w:t>
+      </w:r>
+      <w:proofErr w:type="spellEnd"/>
+      <w:r>
+        <w:t xml:space="preserve">  |</w:t>
+      </w:r>
+      <w:proofErr w:type="gramEnd"/>
+      <w:r>
+        <w:t xml:space="preserve">       58%  |</w:t>
       </w:r>
     </w:p>
     <w:p>
@@ -35217,11 +35778,19 @@
       </w:r>
       <w:proofErr w:type="spellStart"/>
       <w:r>
-        <w:t>xss_chunk_store</w:t>
-      </w:r>
-      <w:proofErr w:type="spellEnd"/>
-      <w:r>
-        <w:t xml:space="preserve">  |       73%  |</w:t>
+        <w:t>xss_chunk_</w:t>
+      </w:r>
+      <w:proofErr w:type="gramStart"/>
+      <w:r>
+        <w:t>store</w:t>
+      </w:r>
+      <w:proofErr w:type="spellEnd"/>
+      <w:r>
+        <w:t xml:space="preserve">  |</w:t>
+      </w:r>
+      <w:proofErr w:type="gramEnd"/>
+      <w:r>
+        <w:t xml:space="preserve">       73%  |</w:t>
       </w:r>
     </w:p>
     <w:p>
@@ -35233,11 +35802,19 @@
       </w:r>
       <w:proofErr w:type="spellStart"/>
       <w:r>
-        <w:t>xss_dashboard_api</w:t>
-      </w:r>
-      <w:proofErr w:type="spellEnd"/>
-      <w:r>
-        <w:t xml:space="preserve">  |       75%  |</w:t>
+        <w:t>xss_dashboard_</w:t>
+      </w:r>
+      <w:proofErr w:type="gramStart"/>
+      <w:r>
+        <w:t>api</w:t>
+      </w:r>
+      <w:proofErr w:type="spellEnd"/>
+      <w:r>
+        <w:t xml:space="preserve">  |</w:t>
+      </w:r>
+      <w:proofErr w:type="gramEnd"/>
+      <w:r>
+        <w:t xml:space="preserve">       75%  |</w:t>
       </w:r>
     </w:p>
     <w:p>
@@ -35249,11 +35826,19 @@
       </w:r>
       <w:proofErr w:type="spellStart"/>
       <w:r>
-        <w:t>xss_database_server</w:t>
-      </w:r>
-      <w:proofErr w:type="spellEnd"/>
-      <w:r>
-        <w:t xml:space="preserve">  |       80%  |</w:t>
+        <w:t>xss_database_</w:t>
+      </w:r>
+      <w:proofErr w:type="gramStart"/>
+      <w:r>
+        <w:t>server</w:t>
+      </w:r>
+      <w:proofErr w:type="spellEnd"/>
+      <w:r>
+        <w:t xml:space="preserve">  |</w:t>
+      </w:r>
+      <w:proofErr w:type="gramEnd"/>
+      <w:r>
+        <w:t xml:space="preserve">       80%  |</w:t>
       </w:r>
     </w:p>
     <w:p>
@@ -35265,11 +35850,19 @@
       </w:r>
       <w:proofErr w:type="spellStart"/>
       <w:r>
-        <w:t>xss_events_rest_handler</w:t>
-      </w:r>
-      <w:proofErr w:type="spellEnd"/>
-      <w:r>
-        <w:t xml:space="preserve">  |       93%  |</w:t>
+        <w:t>xss_events_rest_</w:t>
+      </w:r>
+      <w:proofErr w:type="gramStart"/>
+      <w:r>
+        <w:t>handler</w:t>
+      </w:r>
+      <w:proofErr w:type="spellEnd"/>
+      <w:r>
+        <w:t xml:space="preserve">  |</w:t>
+      </w:r>
+      <w:proofErr w:type="gramEnd"/>
+      <w:r>
+        <w:t xml:space="preserve">       93%  |</w:t>
       </w:r>
     </w:p>
     <w:p>
@@ -35281,11 +35874,19 @@
       </w:r>
       <w:proofErr w:type="spellStart"/>
       <w:r>
-        <w:t>xss_profile</w:t>
-      </w:r>
-      <w:proofErr w:type="spellEnd"/>
-      <w:r>
-        <w:t xml:space="preserve">  |       75%  |</w:t>
+        <w:t>xss_</w:t>
+      </w:r>
+      <w:proofErr w:type="gramStart"/>
+      <w:r>
+        <w:t>profile</w:t>
+      </w:r>
+      <w:proofErr w:type="spellEnd"/>
+      <w:r>
+        <w:t xml:space="preserve">  |</w:t>
+      </w:r>
+      <w:proofErr w:type="gramEnd"/>
+      <w:r>
+        <w:t xml:space="preserve">       75%  |</w:t>
       </w:r>
     </w:p>
     <w:p>
@@ -35297,11 +35898,19 @@
       </w:r>
       <w:proofErr w:type="spellStart"/>
       <w:r>
-        <w:t>xss_profile_store</w:t>
-      </w:r>
-      <w:proofErr w:type="spellEnd"/>
-      <w:r>
-        <w:t xml:space="preserve">  |      100%  |</w:t>
+        <w:t>xss_profile_</w:t>
+      </w:r>
+      <w:proofErr w:type="gramStart"/>
+      <w:r>
+        <w:t>store</w:t>
+      </w:r>
+      <w:proofErr w:type="spellEnd"/>
+      <w:r>
+        <w:t xml:space="preserve">  |</w:t>
+      </w:r>
+      <w:proofErr w:type="gramEnd"/>
+      <w:r>
+        <w:t xml:space="preserve">      100%  |</w:t>
       </w:r>
     </w:p>
     <w:p>
@@ -35313,11 +35922,19 @@
       </w:r>
       <w:proofErr w:type="spellStart"/>
       <w:r>
-        <w:t>xss_session</w:t>
-      </w:r>
-      <w:proofErr w:type="spellEnd"/>
-      <w:r>
-        <w:t xml:space="preserve">  |       25%  |</w:t>
+        <w:t>xss_</w:t>
+      </w:r>
+      <w:proofErr w:type="gramStart"/>
+      <w:r>
+        <w:t>session</w:t>
+      </w:r>
+      <w:proofErr w:type="spellEnd"/>
+      <w:r>
+        <w:t xml:space="preserve">  |</w:t>
+      </w:r>
+      <w:proofErr w:type="gramEnd"/>
+      <w:r>
+        <w:t xml:space="preserve">       25%  |</w:t>
       </w:r>
     </w:p>
     <w:p>
@@ -35329,11 +35946,19 @@
       </w:r>
       <w:proofErr w:type="spellStart"/>
       <w:r>
-        <w:t>xss_session_store</w:t>
-      </w:r>
-      <w:proofErr w:type="spellEnd"/>
-      <w:r>
-        <w:t xml:space="preserve">  |      100%  |</w:t>
+        <w:t>xss_session_</w:t>
+      </w:r>
+      <w:proofErr w:type="gramStart"/>
+      <w:r>
+        <w:t>store</w:t>
+      </w:r>
+      <w:proofErr w:type="spellEnd"/>
+      <w:r>
+        <w:t xml:space="preserve">  |</w:t>
+      </w:r>
+      <w:proofErr w:type="gramEnd"/>
+      <w:r>
+        <w:t xml:space="preserve">      100%  |</w:t>
       </w:r>
     </w:p>
     <w:p>
@@ -35345,11 +35970,19 @@
       </w:r>
       <w:proofErr w:type="spellStart"/>
       <w:r>
-        <w:t>xss_state_rest_handler</w:t>
-      </w:r>
-      <w:proofErr w:type="spellEnd"/>
-      <w:r>
-        <w:t xml:space="preserve">  |       88%  |</w:t>
+        <w:t>xss_state_rest_</w:t>
+      </w:r>
+      <w:proofErr w:type="gramStart"/>
+      <w:r>
+        <w:t>handler</w:t>
+      </w:r>
+      <w:proofErr w:type="spellEnd"/>
+      <w:r>
+        <w:t xml:space="preserve">  |</w:t>
+      </w:r>
+      <w:proofErr w:type="gramEnd"/>
+      <w:r>
+        <w:t xml:space="preserve">       88%  |</w:t>
       </w:r>
     </w:p>
     <w:p>
@@ -35362,11 +35995,19 @@
       </w:r>
       <w:proofErr w:type="spellStart"/>
       <w:r>
-        <w:t>xss_status_rest_handler</w:t>
-      </w:r>
-      <w:proofErr w:type="spellEnd"/>
-      <w:r>
-        <w:t xml:space="preserve">  |       92%  |</w:t>
+        <w:t>xss_status_rest_</w:t>
+      </w:r>
+      <w:proofErr w:type="gramStart"/>
+      <w:r>
+        <w:t>handler</w:t>
+      </w:r>
+      <w:proofErr w:type="spellEnd"/>
+      <w:r>
+        <w:t xml:space="preserve">  |</w:t>
+      </w:r>
+      <w:proofErr w:type="gramEnd"/>
+      <w:r>
+        <w:t xml:space="preserve">       92%  |</w:t>
       </w:r>
     </w:p>
     <w:p>
@@ -35378,11 +36019,19 @@
       </w:r>
       <w:proofErr w:type="spellStart"/>
       <w:r>
-        <w:t>xss_stream</w:t>
-      </w:r>
-      <w:proofErr w:type="spellEnd"/>
-      <w:r>
-        <w:t xml:space="preserve">  |       40%  |</w:t>
+        <w:t>xss_</w:t>
+      </w:r>
+      <w:proofErr w:type="gramStart"/>
+      <w:r>
+        <w:t>stream</w:t>
+      </w:r>
+      <w:proofErr w:type="spellEnd"/>
+      <w:r>
+        <w:t xml:space="preserve">  |</w:t>
+      </w:r>
+      <w:proofErr w:type="gramEnd"/>
+      <w:r>
+        <w:t xml:space="preserve">       40%  |</w:t>
       </w:r>
     </w:p>
     <w:p>
@@ -35394,11 +36043,19 @@
       </w:r>
       <w:proofErr w:type="spellStart"/>
       <w:r>
-        <w:t>xss_stream_store</w:t>
-      </w:r>
-      <w:proofErr w:type="spellEnd"/>
-      <w:r>
-        <w:t xml:space="preserve">  |       90%  |</w:t>
+        <w:t>xss_stream_</w:t>
+      </w:r>
+      <w:proofErr w:type="gramStart"/>
+      <w:r>
+        <w:t>store</w:t>
+      </w:r>
+      <w:proofErr w:type="spellEnd"/>
+      <w:r>
+        <w:t xml:space="preserve">  |</w:t>
+      </w:r>
+      <w:proofErr w:type="gramEnd"/>
+      <w:r>
+        <w:t xml:space="preserve">       90%  |</w:t>
       </w:r>
     </w:p>
     <w:p>
@@ -35410,11 +36067,19 @@
       </w:r>
       <w:proofErr w:type="spellStart"/>
       <w:r>
-        <w:t>xss_submission_rest_handler</w:t>
-      </w:r>
-      <w:proofErr w:type="spellEnd"/>
-      <w:r>
-        <w:t xml:space="preserve">  |       90%  |</w:t>
+        <w:t>xss_submission_rest_</w:t>
+      </w:r>
+      <w:proofErr w:type="gramStart"/>
+      <w:r>
+        <w:t>handler</w:t>
+      </w:r>
+      <w:proofErr w:type="spellEnd"/>
+      <w:r>
+        <w:t xml:space="preserve">  |</w:t>
+      </w:r>
+      <w:proofErr w:type="gramEnd"/>
+      <w:r>
+        <w:t xml:space="preserve">       90%  |</w:t>
       </w:r>
     </w:p>
     <w:p>
@@ -35426,11 +36091,19 @@
       </w:r>
       <w:proofErr w:type="spellStart"/>
       <w:r>
-        <w:t>xss_user</w:t>
-      </w:r>
-      <w:proofErr w:type="spellEnd"/>
-      <w:r>
-        <w:t xml:space="preserve">  |       80%  |</w:t>
+        <w:t>xss_</w:t>
+      </w:r>
+      <w:proofErr w:type="gramStart"/>
+      <w:r>
+        <w:t>user</w:t>
+      </w:r>
+      <w:proofErr w:type="spellEnd"/>
+      <w:r>
+        <w:t xml:space="preserve">  |</w:t>
+      </w:r>
+      <w:proofErr w:type="gramEnd"/>
+      <w:r>
+        <w:t xml:space="preserve">       80%  |</w:t>
       </w:r>
     </w:p>
     <w:p>
@@ -35442,11 +36115,19 @@
       </w:r>
       <w:proofErr w:type="spellStart"/>
       <w:r>
-        <w:t>xss_user_store</w:t>
-      </w:r>
-      <w:proofErr w:type="spellEnd"/>
-      <w:r>
-        <w:t xml:space="preserve">  |       92%  |</w:t>
+        <w:t>xss_user_</w:t>
+      </w:r>
+      <w:proofErr w:type="gramStart"/>
+      <w:r>
+        <w:t>store</w:t>
+      </w:r>
+      <w:proofErr w:type="spellEnd"/>
+      <w:r>
+        <w:t xml:space="preserve">  |</w:t>
+      </w:r>
+      <w:proofErr w:type="gramEnd"/>
+      <w:r>
+        <w:t xml:space="preserve">       92%  |</w:t>
       </w:r>
     </w:p>
     <w:p>
@@ -35458,11 +36139,19 @@
       </w:r>
       <w:proofErr w:type="spellStart"/>
       <w:r>
-        <w:t>xss_users_rest_handler</w:t>
-      </w:r>
-      <w:proofErr w:type="spellEnd"/>
-      <w:r>
-        <w:t xml:space="preserve">  |       96%  |</w:t>
+        <w:t>xss_users_rest_</w:t>
+      </w:r>
+      <w:proofErr w:type="gramStart"/>
+      <w:r>
+        <w:t>handler</w:t>
+      </w:r>
+      <w:proofErr w:type="spellEnd"/>
+      <w:r>
+        <w:t xml:space="preserve">  |</w:t>
+      </w:r>
+      <w:proofErr w:type="gramEnd"/>
+      <w:r>
+        <w:t xml:space="preserve">       96%  |</w:t>
       </w:r>
     </w:p>
     <w:p>
@@ -35474,11 +36163,19 @@
       </w:r>
       <w:proofErr w:type="spellStart"/>
       <w:r>
-        <w:t>xss_utils</w:t>
-      </w:r>
-      <w:proofErr w:type="spellEnd"/>
-      <w:r>
-        <w:t xml:space="preserve">  |       91%  |</w:t>
+        <w:t>xss_</w:t>
+      </w:r>
+      <w:proofErr w:type="gramStart"/>
+      <w:r>
+        <w:t>utils</w:t>
+      </w:r>
+      <w:proofErr w:type="spellEnd"/>
+      <w:r>
+        <w:t xml:space="preserve">  |</w:t>
+      </w:r>
+      <w:proofErr w:type="gramEnd"/>
+      <w:r>
+        <w:t xml:space="preserve">       91%  |</w:t>
       </w:r>
     </w:p>
     <w:p>
@@ -35490,11 +36187,19 @@
       </w:r>
       <w:proofErr w:type="spellStart"/>
       <w:r>
-        <w:t>xss_verification</w:t>
-      </w:r>
-      <w:proofErr w:type="spellEnd"/>
-      <w:r>
-        <w:t xml:space="preserve">  |       36%  |</w:t>
+        <w:t>xss_</w:t>
+      </w:r>
+      <w:proofErr w:type="gramStart"/>
+      <w:r>
+        <w:t>verification</w:t>
+      </w:r>
+      <w:proofErr w:type="spellEnd"/>
+      <w:r>
+        <w:t xml:space="preserve">  |</w:t>
+      </w:r>
+      <w:proofErr w:type="gramEnd"/>
+      <w:r>
+        <w:t xml:space="preserve">       36%  |</w:t>
       </w:r>
     </w:p>
     <w:p>
@@ -35506,7 +36211,36 @@
       </w:r>
       <w:proofErr w:type="spellStart"/>
       <w:r>
-        <w:t>xss_verification_store</w:t>
+        <w:t>xss_verification_</w:t>
+      </w:r>
+      <w:proofErr w:type="gramStart"/>
+      <w:r>
+        <w:t>store</w:t>
+      </w:r>
+      <w:proofErr w:type="spellEnd"/>
+      <w:r>
+        <w:t xml:space="preserve">  |</w:t>
+      </w:r>
+      <w:proofErr w:type="gramEnd"/>
+      <w:r>
+        <w:t xml:space="preserve">       94%  |</w:t>
+      </w:r>
+    </w:p>
+    <w:p>
+      <w:pPr>
+        <w:pStyle w:val="Kd"/>
+      </w:pPr>
+      <w:proofErr w:type="gramStart"/>
+      <w:r>
+        <w:t xml:space="preserve">|  </w:t>
+      </w:r>
+      <w:proofErr w:type="spellStart"/>
+      <w:r>
+        <w:t>xss</w:t>
+      </w:r>
+      <w:proofErr w:type="gramEnd"/>
+      <w:r>
+        <w:t>_verifications_rest_handler</w:t>
       </w:r>
       <w:proofErr w:type="spellEnd"/>
       <w:r>
@@ -35518,11 +36252,519 @@
         <w:pStyle w:val="Kd"/>
       </w:pPr>
       <w:r>
+        <w:t>|----------------------------------|------------|</w:t>
+      </w:r>
+    </w:p>
+    <w:p>
+      <w:pPr>
+        <w:pStyle w:val="Kd"/>
+      </w:pPr>
+      <w:r>
+        <w:t xml:space="preserve">|                           </w:t>
+      </w:r>
+      <w:proofErr w:type="spellStart"/>
+      <w:proofErr w:type="gramStart"/>
+      <w:r>
+        <w:t>total</w:t>
+      </w:r>
+      <w:proofErr w:type="spellEnd"/>
+      <w:r>
+        <w:t xml:space="preserve">  |</w:t>
+      </w:r>
+      <w:proofErr w:type="gramEnd"/>
+      <w:r>
+        <w:t xml:space="preserve">       78%  |</w:t>
+      </w:r>
+    </w:p>
+    <w:p>
+      <w:pPr>
+        <w:pStyle w:val="Kd"/>
+      </w:pPr>
+      <w:r>
+        <w:t>|----------------------------------|------------|</w:t>
+      </w:r>
+    </w:p>
+    <w:p>
+      <w:pPr>
+        <w:ind w:firstLine="0"/>
+      </w:pPr>
+      <w:r>
+        <w:t>Amennyiben a lefedettség számításakor nem vesszük figyelembe azokat a modulokat, amelyek nem tartalmaznak üzleti logikát (például modellek), akkor a</w:t>
+      </w:r>
+      <w:r>
+        <w:t xml:space="preserve">z összesített lefedettség </w:t>
+      </w:r>
+      <w:r>
+        <w:rPr>
+          <w:b/>
+          <w:bCs/>
+        </w:rPr>
+        <w:t>80%</w:t>
+      </w:r>
+      <w:r>
+        <w:t>-</w:t>
+      </w:r>
+      <w:proofErr w:type="spellStart"/>
+      <w:r>
+        <w:t>ra</w:t>
+      </w:r>
+      <w:proofErr w:type="spellEnd"/>
+      <w:r>
+        <w:t xml:space="preserve"> emelkedik:</w:t>
+      </w:r>
+    </w:p>
+    <w:p>
+      <w:pPr>
+        <w:pStyle w:val="Kd"/>
+      </w:pPr>
+      <w:r>
+        <w:t>|----------------------------------|------------|</w:t>
+      </w:r>
+    </w:p>
+    <w:p>
+      <w:pPr>
+        <w:pStyle w:val="Kd"/>
+      </w:pPr>
+      <w:r>
+        <w:t xml:space="preserve">|                          </w:t>
+      </w:r>
+      <w:proofErr w:type="spellStart"/>
+      <w:proofErr w:type="gramStart"/>
+      <w:r>
+        <w:t>module</w:t>
+      </w:r>
+      <w:proofErr w:type="spellEnd"/>
+      <w:r>
+        <w:t xml:space="preserve">  |</w:t>
+      </w:r>
+      <w:proofErr w:type="gramEnd"/>
+      <w:r>
+        <w:t xml:space="preserve">  </w:t>
+      </w:r>
+      <w:proofErr w:type="spellStart"/>
+      <w:r>
+        <w:t>coverage</w:t>
+      </w:r>
+      <w:proofErr w:type="spellEnd"/>
+      <w:r>
+        <w:t xml:space="preserve">  |</w:t>
+      </w:r>
+    </w:p>
+    <w:p>
+      <w:pPr>
+        <w:pStyle w:val="Kd"/>
+      </w:pPr>
+      <w:r>
+        <w:t>|----------------------------------|------------|</w:t>
+      </w:r>
+    </w:p>
+    <w:p>
+      <w:pPr>
+        <w:pStyle w:val="Kd"/>
+      </w:pPr>
+      <w:r>
+        <w:t>|         x11_sentinel_server_</w:t>
+      </w:r>
+      <w:proofErr w:type="gramStart"/>
+      <w:r>
+        <w:t>app  |</w:t>
+      </w:r>
+      <w:proofErr w:type="gramEnd"/>
+      <w:r>
+        <w:t xml:space="preserve">      100%  |</w:t>
+      </w:r>
+    </w:p>
+    <w:p>
+      <w:pPr>
+        <w:pStyle w:val="Kd"/>
+      </w:pPr>
+      <w:r>
+        <w:t>|         x11_sentinel_server_</w:t>
+      </w:r>
+      <w:proofErr w:type="gramStart"/>
+      <w:r>
+        <w:t>sup  |</w:t>
+      </w:r>
+      <w:proofErr w:type="gramEnd"/>
+      <w:r>
+        <w:t xml:space="preserve">      100%  |</w:t>
+      </w:r>
+    </w:p>
+    <w:p>
+      <w:pPr>
+        <w:pStyle w:val="Kd"/>
+      </w:pPr>
+      <w:r>
+        <w:t xml:space="preserve">|                  </w:t>
+      </w:r>
+      <w:proofErr w:type="spellStart"/>
+      <w:r>
+        <w:t>xss_api_</w:t>
+      </w:r>
+      <w:proofErr w:type="gramStart"/>
+      <w:r>
+        <w:t>server</w:t>
+      </w:r>
+      <w:proofErr w:type="spellEnd"/>
+      <w:r>
+        <w:t xml:space="preserve">  |</w:t>
+      </w:r>
+      <w:proofErr w:type="gramEnd"/>
+      <w:r>
+        <w:t xml:space="preserve">       45%  |</w:t>
+      </w:r>
+    </w:p>
+    <w:p>
+      <w:pPr>
+        <w:pStyle w:val="Kd"/>
+      </w:pPr>
+      <w:r>
+        <w:t xml:space="preserve">|                 </w:t>
+      </w:r>
+      <w:proofErr w:type="spellStart"/>
+      <w:r>
+        <w:t>xss_chunk_</w:t>
+      </w:r>
+      <w:proofErr w:type="gramStart"/>
+      <w:r>
+        <w:t>store</w:t>
+      </w:r>
+      <w:proofErr w:type="spellEnd"/>
+      <w:r>
+        <w:t xml:space="preserve">  |</w:t>
+      </w:r>
+      <w:proofErr w:type="gramEnd"/>
+      <w:r>
+        <w:t xml:space="preserve">       73%  |</w:t>
+      </w:r>
+    </w:p>
+    <w:p>
+      <w:pPr>
+        <w:pStyle w:val="Kd"/>
+      </w:pPr>
+      <w:r>
+        <w:t xml:space="preserve">|               </w:t>
+      </w:r>
+      <w:proofErr w:type="spellStart"/>
+      <w:r>
+        <w:t>xss_dashboard_</w:t>
+      </w:r>
+      <w:proofErr w:type="gramStart"/>
+      <w:r>
+        <w:t>api</w:t>
+      </w:r>
+      <w:proofErr w:type="spellEnd"/>
+      <w:r>
+        <w:t xml:space="preserve">  |</w:t>
+      </w:r>
+      <w:proofErr w:type="gramEnd"/>
+      <w:r>
+        <w:t xml:space="preserve">       75%  |</w:t>
+      </w:r>
+    </w:p>
+    <w:p>
+      <w:pPr>
+        <w:pStyle w:val="Kd"/>
+      </w:pPr>
+      <w:r>
+        <w:t xml:space="preserve">|             </w:t>
+      </w:r>
+      <w:proofErr w:type="spellStart"/>
+      <w:r>
+        <w:t>xss_database_</w:t>
+      </w:r>
+      <w:proofErr w:type="gramStart"/>
+      <w:r>
+        <w:t>server</w:t>
+      </w:r>
+      <w:proofErr w:type="spellEnd"/>
+      <w:r>
+        <w:t xml:space="preserve">  |</w:t>
+      </w:r>
+      <w:proofErr w:type="gramEnd"/>
+      <w:r>
+        <w:t xml:space="preserve">       80%  |</w:t>
+      </w:r>
+    </w:p>
+    <w:p>
+      <w:pPr>
+        <w:pStyle w:val="Kd"/>
+      </w:pPr>
+      <w:r>
+        <w:t xml:space="preserve">|         </w:t>
+      </w:r>
+      <w:proofErr w:type="spellStart"/>
+      <w:r>
+        <w:t>xss_events_rest_</w:t>
+      </w:r>
+      <w:proofErr w:type="gramStart"/>
+      <w:r>
+        <w:t>handler</w:t>
+      </w:r>
+      <w:proofErr w:type="spellEnd"/>
+      <w:r>
+        <w:t xml:space="preserve">  |</w:t>
+      </w:r>
+      <w:proofErr w:type="gramEnd"/>
+      <w:r>
+        <w:t xml:space="preserve">       93%  |</w:t>
+      </w:r>
+    </w:p>
+    <w:p>
+      <w:pPr>
+        <w:pStyle w:val="Kd"/>
+      </w:pPr>
+      <w:r>
+        <w:t xml:space="preserve">|               </w:t>
+      </w:r>
+      <w:proofErr w:type="spellStart"/>
+      <w:r>
+        <w:t>xss_profile_</w:t>
+      </w:r>
+      <w:proofErr w:type="gramStart"/>
+      <w:r>
+        <w:t>store</w:t>
+      </w:r>
+      <w:proofErr w:type="spellEnd"/>
+      <w:r>
+        <w:t xml:space="preserve">  |</w:t>
+      </w:r>
+      <w:proofErr w:type="gramEnd"/>
+      <w:r>
+        <w:t xml:space="preserve">      100%  |</w:t>
+      </w:r>
+    </w:p>
+    <w:p>
+      <w:pPr>
+        <w:pStyle w:val="Kd"/>
+      </w:pPr>
+      <w:r>
+        <w:t xml:space="preserve">|               </w:t>
+      </w:r>
+      <w:proofErr w:type="spellStart"/>
+      <w:r>
+        <w:t>xss_session_</w:t>
+      </w:r>
+      <w:proofErr w:type="gramStart"/>
+      <w:r>
+        <w:t>store</w:t>
+      </w:r>
+      <w:proofErr w:type="spellEnd"/>
+      <w:r>
+        <w:t xml:space="preserve">  |</w:t>
+      </w:r>
+      <w:proofErr w:type="gramEnd"/>
+      <w:r>
+        <w:t xml:space="preserve">      100%  |</w:t>
+      </w:r>
+    </w:p>
+    <w:p>
+      <w:pPr>
+        <w:pStyle w:val="Kd"/>
+      </w:pPr>
+      <w:r>
+        <w:t xml:space="preserve">|          </w:t>
+      </w:r>
+      <w:proofErr w:type="spellStart"/>
+      <w:r>
+        <w:t>xss_state_rest_</w:t>
+      </w:r>
+      <w:proofErr w:type="gramStart"/>
+      <w:r>
+        <w:t>handler</w:t>
+      </w:r>
+      <w:proofErr w:type="spellEnd"/>
+      <w:r>
+        <w:t xml:space="preserve">  |</w:t>
+      </w:r>
+      <w:proofErr w:type="gramEnd"/>
+      <w:r>
+        <w:t xml:space="preserve">       88%  |</w:t>
+      </w:r>
+    </w:p>
+    <w:p>
+      <w:pPr>
+        <w:pStyle w:val="Kd"/>
+      </w:pPr>
+      <w:r>
+        <w:t xml:space="preserve">|         </w:t>
+      </w:r>
+      <w:proofErr w:type="spellStart"/>
+      <w:r>
+        <w:t>xss_status_rest_</w:t>
+      </w:r>
+      <w:proofErr w:type="gramStart"/>
+      <w:r>
+        <w:t>handler</w:t>
+      </w:r>
+      <w:proofErr w:type="spellEnd"/>
+      <w:r>
+        <w:t xml:space="preserve">  |</w:t>
+      </w:r>
+      <w:proofErr w:type="gramEnd"/>
+      <w:r>
+        <w:t xml:space="preserve">       92%  |</w:t>
+      </w:r>
+    </w:p>
+    <w:p>
+      <w:pPr>
+        <w:pStyle w:val="Kd"/>
+      </w:pPr>
+      <w:r>
+        <w:t xml:space="preserve">|                </w:t>
+      </w:r>
+      <w:proofErr w:type="spellStart"/>
+      <w:r>
+        <w:t>xss_stream_</w:t>
+      </w:r>
+      <w:proofErr w:type="gramStart"/>
+      <w:r>
+        <w:t>store</w:t>
+      </w:r>
+      <w:proofErr w:type="spellEnd"/>
+      <w:r>
+        <w:t xml:space="preserve">  |</w:t>
+      </w:r>
+      <w:proofErr w:type="gramEnd"/>
+      <w:r>
+        <w:t xml:space="preserve">       90%  |</w:t>
+      </w:r>
+    </w:p>
+    <w:p>
+      <w:pPr>
+        <w:pStyle w:val="Kd"/>
+      </w:pPr>
+      <w:r>
+        <w:t xml:space="preserve">|     </w:t>
+      </w:r>
+      <w:proofErr w:type="spellStart"/>
+      <w:r>
+        <w:t>xss_submission_rest_</w:t>
+      </w:r>
+      <w:proofErr w:type="gramStart"/>
+      <w:r>
+        <w:t>handler</w:t>
+      </w:r>
+      <w:proofErr w:type="spellEnd"/>
+      <w:r>
+        <w:t xml:space="preserve">  |</w:t>
+      </w:r>
+      <w:proofErr w:type="gramEnd"/>
+      <w:r>
+        <w:t xml:space="preserve">       90%  |</w:t>
+      </w:r>
+    </w:p>
+    <w:p>
+      <w:pPr>
+        <w:pStyle w:val="Kd"/>
+      </w:pPr>
+      <w:r>
+        <w:t xml:space="preserve">|                  </w:t>
+      </w:r>
+      <w:proofErr w:type="spellStart"/>
+      <w:r>
+        <w:t>xss_user_</w:t>
+      </w:r>
+      <w:proofErr w:type="gramStart"/>
+      <w:r>
+        <w:t>store</w:t>
+      </w:r>
+      <w:proofErr w:type="spellEnd"/>
+      <w:r>
+        <w:t xml:space="preserve">  |</w:t>
+      </w:r>
+      <w:proofErr w:type="gramEnd"/>
+      <w:r>
+        <w:t xml:space="preserve">       92%  |</w:t>
+      </w:r>
+    </w:p>
+    <w:p>
+      <w:pPr>
+        <w:pStyle w:val="Kd"/>
+      </w:pPr>
+      <w:r>
+        <w:t xml:space="preserve">|          </w:t>
+      </w:r>
+      <w:proofErr w:type="spellStart"/>
+      <w:r>
+        <w:t>xss_users_rest_</w:t>
+      </w:r>
+      <w:proofErr w:type="gramStart"/>
+      <w:r>
+        <w:t>handler</w:t>
+      </w:r>
+      <w:proofErr w:type="spellEnd"/>
+      <w:r>
+        <w:t xml:space="preserve">  |</w:t>
+      </w:r>
+      <w:proofErr w:type="gramEnd"/>
+      <w:r>
+        <w:t xml:space="preserve">       96%  |</w:t>
+      </w:r>
+    </w:p>
+    <w:p>
+      <w:pPr>
+        <w:pStyle w:val="Kd"/>
+      </w:pPr>
+      <w:r>
+        <w:t xml:space="preserve">|                       </w:t>
+      </w:r>
+      <w:proofErr w:type="spellStart"/>
+      <w:r>
+        <w:t>xss_</w:t>
+      </w:r>
+      <w:proofErr w:type="gramStart"/>
+      <w:r>
+        <w:t>utils</w:t>
+      </w:r>
+      <w:proofErr w:type="spellEnd"/>
+      <w:r>
+        <w:t xml:space="preserve">  |</w:t>
+      </w:r>
+      <w:proofErr w:type="gramEnd"/>
+      <w:r>
+        <w:t xml:space="preserve">       91%  |</w:t>
+      </w:r>
+    </w:p>
+    <w:p>
+      <w:pPr>
+        <w:pStyle w:val="Kd"/>
+      </w:pPr>
+      <w:r>
+        <w:t xml:space="preserve">|          </w:t>
+      </w:r>
+      <w:proofErr w:type="spellStart"/>
+      <w:r>
+        <w:t>xss_verification_</w:t>
+      </w:r>
+      <w:proofErr w:type="gramStart"/>
+      <w:r>
+        <w:t>store</w:t>
+      </w:r>
+      <w:proofErr w:type="spellEnd"/>
+      <w:r>
+        <w:t xml:space="preserve">  |</w:t>
+      </w:r>
+      <w:proofErr w:type="gramEnd"/>
+      <w:r>
+        <w:t xml:space="preserve">       94%  |</w:t>
+      </w:r>
+    </w:p>
+    <w:p>
+      <w:pPr>
+        <w:pStyle w:val="Kd"/>
+      </w:pPr>
+      <w:proofErr w:type="gramStart"/>
+      <w:r>
         <w:t xml:space="preserve">|  </w:t>
       </w:r>
       <w:proofErr w:type="spellStart"/>
       <w:r>
-        <w:t>xss_verifications_rest_handler</w:t>
+        <w:t>xss</w:t>
+      </w:r>
+      <w:proofErr w:type="gramEnd"/>
+      <w:r>
+        <w:t>_verifications_rest_handler</w:t>
       </w:r>
       <w:proofErr w:type="spellEnd"/>
       <w:r>
@@ -35545,385 +36787,17 @@
         <w:t xml:space="preserve">|                           </w:t>
       </w:r>
       <w:proofErr w:type="spellStart"/>
+      <w:proofErr w:type="gramStart"/>
       <w:r>
         <w:t>total</w:t>
       </w:r>
       <w:proofErr w:type="spellEnd"/>
       <w:r>
-        <w:t xml:space="preserve">  |       78%  |</w:t>
-      </w:r>
-    </w:p>
-    <w:p>
-      <w:pPr>
-        <w:pStyle w:val="Kd"/>
-      </w:pPr>
-      <w:r>
-        <w:t>|----------------------------------|------------|</w:t>
-      </w:r>
-    </w:p>
-    <w:p>
-      <w:pPr>
-        <w:ind w:firstLine="0"/>
-      </w:pPr>
-      <w:r>
-        <w:t>Amennyiben a lefedettség számításakor nem vesszük figyelembe azokat a modulokat, amelyek nem tartalmaznak üzleti logikát (például modellek), akkor a</w:t>
-      </w:r>
-      <w:r>
-        <w:t xml:space="preserve">z összesített lefedettség </w:t>
-      </w:r>
-      <w:r>
-        <w:rPr>
-          <w:b/>
-          <w:bCs/>
-        </w:rPr>
-        <w:t>80%</w:t>
-      </w:r>
-      <w:r>
-        <w:t>-</w:t>
-      </w:r>
-      <w:proofErr w:type="spellStart"/>
-      <w:r>
-        <w:t>ra</w:t>
-      </w:r>
-      <w:proofErr w:type="spellEnd"/>
-      <w:r>
-        <w:t xml:space="preserve"> emelkedik:</w:t>
-      </w:r>
-    </w:p>
-    <w:p>
-      <w:pPr>
-        <w:pStyle w:val="Kd"/>
-      </w:pPr>
-      <w:r>
-        <w:t>|----------------------------------|------------|</w:t>
-      </w:r>
-    </w:p>
-    <w:p>
-      <w:pPr>
-        <w:pStyle w:val="Kd"/>
-      </w:pPr>
-      <w:r>
-        <w:t xml:space="preserve">|                          </w:t>
-      </w:r>
-      <w:proofErr w:type="spellStart"/>
-      <w:r>
-        <w:t>module</w:t>
-      </w:r>
-      <w:proofErr w:type="spellEnd"/>
-      <w:r>
-        <w:t xml:space="preserve">  |  </w:t>
-      </w:r>
-      <w:proofErr w:type="spellStart"/>
-      <w:r>
-        <w:t>coverage</w:t>
-      </w:r>
-      <w:proofErr w:type="spellEnd"/>
-      <w:r>
         <w:t xml:space="preserve">  |</w:t>
       </w:r>
-    </w:p>
-    <w:p>
-      <w:pPr>
-        <w:pStyle w:val="Kd"/>
-      </w:pPr>
-      <w:r>
-        <w:t>|----------------------------------|------------|</w:t>
-      </w:r>
-    </w:p>
-    <w:p>
-      <w:pPr>
-        <w:pStyle w:val="Kd"/>
-      </w:pPr>
-      <w:r>
-        <w:t>|         x11_sentinel_server_app  |      100%  |</w:t>
-      </w:r>
-    </w:p>
-    <w:p>
-      <w:pPr>
-        <w:pStyle w:val="Kd"/>
-      </w:pPr>
-      <w:r>
-        <w:t>|         x11_sentinel_server_sup  |      100%  |</w:t>
-      </w:r>
-    </w:p>
-    <w:p>
-      <w:pPr>
-        <w:pStyle w:val="Kd"/>
-      </w:pPr>
-      <w:r>
-        <w:t xml:space="preserve">|                  </w:t>
-      </w:r>
-      <w:proofErr w:type="spellStart"/>
-      <w:r>
-        <w:t>xss_api_server</w:t>
-      </w:r>
-      <w:proofErr w:type="spellEnd"/>
-      <w:r>
-        <w:t xml:space="preserve">  |       45%  |</w:t>
-      </w:r>
-    </w:p>
-    <w:p>
-      <w:pPr>
-        <w:pStyle w:val="Kd"/>
-      </w:pPr>
-      <w:r>
-        <w:t xml:space="preserve">|                 </w:t>
-      </w:r>
-      <w:proofErr w:type="spellStart"/>
-      <w:r>
-        <w:t>xss_chunk_store</w:t>
-      </w:r>
-      <w:proofErr w:type="spellEnd"/>
-      <w:r>
-        <w:t xml:space="preserve">  |       73%  |</w:t>
-      </w:r>
-    </w:p>
-    <w:p>
-      <w:pPr>
-        <w:pStyle w:val="Kd"/>
-      </w:pPr>
-      <w:r>
-        <w:t xml:space="preserve">|               </w:t>
-      </w:r>
-      <w:proofErr w:type="spellStart"/>
-      <w:r>
-        <w:t>xss_dashboard_api</w:t>
-      </w:r>
-      <w:proofErr w:type="spellEnd"/>
-      <w:r>
-        <w:t xml:space="preserve">  |       75%  |</w:t>
-      </w:r>
-    </w:p>
-    <w:p>
-      <w:pPr>
-        <w:pStyle w:val="Kd"/>
-      </w:pPr>
-      <w:r>
-        <w:t xml:space="preserve">|             </w:t>
-      </w:r>
-      <w:proofErr w:type="spellStart"/>
-      <w:r>
-        <w:t>xss_database_server</w:t>
-      </w:r>
-      <w:proofErr w:type="spellEnd"/>
-      <w:r>
-        <w:t xml:space="preserve">  |       80%  |</w:t>
-      </w:r>
-    </w:p>
-    <w:p>
-      <w:pPr>
-        <w:pStyle w:val="Kd"/>
-      </w:pPr>
-      <w:r>
-        <w:t xml:space="preserve">|         </w:t>
-      </w:r>
-      <w:proofErr w:type="spellStart"/>
-      <w:r>
-        <w:t>xss_events_rest_handler</w:t>
-      </w:r>
-      <w:proofErr w:type="spellEnd"/>
-      <w:r>
-        <w:t xml:space="preserve">  |       93%  |</w:t>
-      </w:r>
-    </w:p>
-    <w:p>
-      <w:pPr>
-        <w:pStyle w:val="Kd"/>
-      </w:pPr>
-      <w:r>
-        <w:t xml:space="preserve">|               </w:t>
-      </w:r>
-      <w:proofErr w:type="spellStart"/>
-      <w:r>
-        <w:t>xss_profile_store</w:t>
-      </w:r>
-      <w:proofErr w:type="spellEnd"/>
-      <w:r>
-        <w:t xml:space="preserve">  |      100%  |</w:t>
-      </w:r>
-    </w:p>
-    <w:p>
-      <w:pPr>
-        <w:pStyle w:val="Kd"/>
-      </w:pPr>
-      <w:r>
-        <w:t xml:space="preserve">|               </w:t>
-      </w:r>
-      <w:proofErr w:type="spellStart"/>
-      <w:r>
-        <w:t>xss_session_store</w:t>
-      </w:r>
-      <w:proofErr w:type="spellEnd"/>
-      <w:r>
-        <w:t xml:space="preserve">  |      100%  |</w:t>
-      </w:r>
-    </w:p>
-    <w:p>
-      <w:pPr>
-        <w:pStyle w:val="Kd"/>
-      </w:pPr>
-      <w:r>
-        <w:t xml:space="preserve">|          </w:t>
-      </w:r>
-      <w:proofErr w:type="spellStart"/>
-      <w:r>
-        <w:t>xss_state_rest_handler</w:t>
-      </w:r>
-      <w:proofErr w:type="spellEnd"/>
-      <w:r>
-        <w:t xml:space="preserve">  |       88%  |</w:t>
-      </w:r>
-    </w:p>
-    <w:p>
-      <w:pPr>
-        <w:pStyle w:val="Kd"/>
-      </w:pPr>
-      <w:r>
-        <w:t xml:space="preserve">|         </w:t>
-      </w:r>
-      <w:proofErr w:type="spellStart"/>
-      <w:r>
-        <w:t>xss_status_rest_handler</w:t>
-      </w:r>
-      <w:proofErr w:type="spellEnd"/>
-      <w:r>
-        <w:t xml:space="preserve">  |       92%  |</w:t>
-      </w:r>
-    </w:p>
-    <w:p>
-      <w:pPr>
-        <w:pStyle w:val="Kd"/>
-      </w:pPr>
-      <w:r>
-        <w:t xml:space="preserve">|                </w:t>
-      </w:r>
-      <w:proofErr w:type="spellStart"/>
-      <w:r>
-        <w:t>xss_stream_store</w:t>
-      </w:r>
-      <w:proofErr w:type="spellEnd"/>
-      <w:r>
-        <w:t xml:space="preserve">  |       90%  |</w:t>
-      </w:r>
-    </w:p>
-    <w:p>
-      <w:pPr>
-        <w:pStyle w:val="Kd"/>
-      </w:pPr>
-      <w:r>
-        <w:t xml:space="preserve">|     </w:t>
-      </w:r>
-      <w:proofErr w:type="spellStart"/>
-      <w:r>
-        <w:t>xss_submission_rest_handler</w:t>
-      </w:r>
-      <w:proofErr w:type="spellEnd"/>
-      <w:r>
-        <w:t xml:space="preserve">  |       90%  |</w:t>
-      </w:r>
-    </w:p>
-    <w:p>
-      <w:pPr>
-        <w:pStyle w:val="Kd"/>
-      </w:pPr>
-      <w:r>
-        <w:t xml:space="preserve">|                  </w:t>
-      </w:r>
-      <w:proofErr w:type="spellStart"/>
-      <w:r>
-        <w:t>xss_user_store</w:t>
-      </w:r>
-      <w:proofErr w:type="spellEnd"/>
-      <w:r>
-        <w:t xml:space="preserve">  |       92%  |</w:t>
-      </w:r>
-    </w:p>
-    <w:p>
-      <w:pPr>
-        <w:pStyle w:val="Kd"/>
-      </w:pPr>
-      <w:r>
-        <w:t xml:space="preserve">|          </w:t>
-      </w:r>
-      <w:proofErr w:type="spellStart"/>
-      <w:r>
-        <w:t>xss_users_rest_handler</w:t>
-      </w:r>
-      <w:proofErr w:type="spellEnd"/>
-      <w:r>
-        <w:t xml:space="preserve">  |       96%  |</w:t>
-      </w:r>
-    </w:p>
-    <w:p>
-      <w:pPr>
-        <w:pStyle w:val="Kd"/>
-      </w:pPr>
-      <w:r>
-        <w:t xml:space="preserve">|                       </w:t>
-      </w:r>
-      <w:proofErr w:type="spellStart"/>
-      <w:r>
-        <w:t>xss_utils</w:t>
-      </w:r>
-      <w:proofErr w:type="spellEnd"/>
-      <w:r>
-        <w:t xml:space="preserve">  |       91%  |</w:t>
-      </w:r>
-    </w:p>
-    <w:p>
-      <w:pPr>
-        <w:pStyle w:val="Kd"/>
-      </w:pPr>
-      <w:r>
-        <w:t xml:space="preserve">|          </w:t>
-      </w:r>
-      <w:proofErr w:type="spellStart"/>
-      <w:r>
-        <w:t>xss_verification_store</w:t>
-      </w:r>
-      <w:proofErr w:type="spellEnd"/>
-      <w:r>
-        <w:t xml:space="preserve">  |       94%  |</w:t>
-      </w:r>
-    </w:p>
-    <w:p>
-      <w:pPr>
-        <w:pStyle w:val="Kd"/>
-      </w:pPr>
-      <w:r>
-        <w:t xml:space="preserve">|  </w:t>
-      </w:r>
-      <w:proofErr w:type="spellStart"/>
-      <w:r>
-        <w:t>xss_verifications_rest_handler</w:t>
-      </w:r>
-      <w:proofErr w:type="spellEnd"/>
-      <w:r>
-        <w:t xml:space="preserve">  |       94%  |</w:t>
-      </w:r>
-    </w:p>
-    <w:p>
-      <w:pPr>
-        <w:pStyle w:val="Kd"/>
-      </w:pPr>
-      <w:r>
-        <w:t>|----------------------------------|------------|</w:t>
-      </w:r>
-    </w:p>
-    <w:p>
-      <w:pPr>
-        <w:pStyle w:val="Kd"/>
-      </w:pPr>
-      <w:r>
-        <w:t xml:space="preserve">|                           </w:t>
-      </w:r>
-      <w:proofErr w:type="spellStart"/>
-      <w:r>
-        <w:t>total</w:t>
-      </w:r>
-      <w:proofErr w:type="spellEnd"/>
-      <w:r>
-        <w:t xml:space="preserve">  |       80%  |</w:t>
+      <w:proofErr w:type="gramEnd"/>
+      <w:r>
+        <w:t xml:space="preserve">       80%  |</w:t>
       </w:r>
     </w:p>
     <w:p>
@@ -36059,7 +36933,527 @@
       </w:r>
       <w:bookmarkEnd w:id="89"/>
     </w:p>
-    <w:p/>
+    <w:p>
+      <w:r>
+        <w:rPr>
+          <w:noProof/>
+        </w:rPr>
+        <w:pict w14:anchorId="5486D4E2">
+          <v:shape id="_x0000_s1074" type="#_x0000_t202" style="position:absolute;left:0;text-align:left;margin-left:-.35pt;margin-top:344.45pt;width:425.2pt;height:.05pt;z-index:251682816;mso-position-horizontal-relative:text;mso-position-vertical-relative:text" stroked="f">
+            <v:textbox style="mso-fit-shape-to-text:t" inset="0,0,0,0">
+              <w:txbxContent>
+                <w:p>
+                  <w:pPr>
+                    <w:pStyle w:val="Kpalrs"/>
+                    <w:rPr>
+                      <w:b w:val="0"/>
+                      <w:bCs w:val="0"/>
+                      <w:noProof/>
+                      <w:sz w:val="24"/>
+                      <w:szCs w:val="24"/>
+                    </w:rPr>
+                  </w:pPr>
+                  <w:r>
+                    <w:rPr>
+                      <w:noProof/>
+                    </w:rPr>
+                    <w:fldChar w:fldCharType="begin"/>
+                  </w:r>
+                  <w:r>
+                    <w:rPr>
+                      <w:noProof/>
+                    </w:rPr>
+                    <w:instrText xml:space="preserve"> SEQ ábra \* ARABIC </w:instrText>
+                  </w:r>
+                  <w:r>
+                    <w:rPr>
+                      <w:noProof/>
+                    </w:rPr>
+                    <w:fldChar w:fldCharType="separate"/>
+                  </w:r>
+                  <w:r>
+                    <w:rPr>
+                      <w:noProof/>
+                    </w:rPr>
+                    <w:t>25</w:t>
+                  </w:r>
+                  <w:r>
+                    <w:rPr>
+                      <w:noProof/>
+                    </w:rPr>
+                    <w:fldChar w:fldCharType="end"/>
+                  </w:r>
+                  <w:r>
+                    <w:t xml:space="preserve">. ábra </w:t>
+                  </w:r>
+                  <w:proofErr w:type="spellStart"/>
+                  <w:r>
+                    <w:rPr>
+                      <w:b w:val="0"/>
+                      <w:bCs w:val="0"/>
+                    </w:rPr>
+                    <w:t>Tesztadatok</w:t>
+                  </w:r>
+                  <w:r>
+                    <w:rPr>
+                      <w:b w:val="0"/>
+                      <w:bCs w:val="0"/>
+                    </w:rPr>
+                    <w:t>at</w:t>
+                  </w:r>
+                  <w:proofErr w:type="spellEnd"/>
+                  <w:r>
+                    <w:rPr>
+                      <w:b w:val="0"/>
+                      <w:bCs w:val="0"/>
+                    </w:rPr>
+                    <w:t xml:space="preserve"> tartalmazó táblázatok</w:t>
+                  </w:r>
+                </w:p>
+              </w:txbxContent>
+            </v:textbox>
+            <w10:wrap type="topAndBottom"/>
+          </v:shape>
+        </w:pict>
+      </w:r>
+      <w:r>
+        <w:rPr>
+          <w:noProof/>
+        </w:rPr>
+        <w:drawing>
+          <wp:anchor distT="0" distB="0" distL="114300" distR="114300" simplePos="0" relativeHeight="251658240" behindDoc="0" locked="0" layoutInCell="1" allowOverlap="1" wp14:anchorId="002BC670" wp14:editId="3F7D11FB">
+            <wp:simplePos x="0" y="0"/>
+            <wp:positionH relativeFrom="column">
+              <wp:posOffset>-4919</wp:posOffset>
+            </wp:positionH>
+            <wp:positionV relativeFrom="paragraph">
+              <wp:posOffset>1917700</wp:posOffset>
+            </wp:positionV>
+            <wp:extent cx="5400040" cy="2399665"/>
+            <wp:effectExtent l="0" t="0" r="0" b="0"/>
+            <wp:wrapTopAndBottom/>
+            <wp:docPr id="27" name="Kép 27" descr="A képen asztal látható&#10;&#10;Automatikusan generált leírás"/>
+            <wp:cNvGraphicFramePr>
+              <a:graphicFrameLocks xmlns:a="http://schemas.openxmlformats.org/drawingml/2006/main" noChangeAspect="1"/>
+            </wp:cNvGraphicFramePr>
+            <a:graphic xmlns:a="http://schemas.openxmlformats.org/drawingml/2006/main">
+              <a:graphicData uri="http://schemas.openxmlformats.org/drawingml/2006/picture">
+                <pic:pic xmlns:pic="http://schemas.openxmlformats.org/drawingml/2006/picture">
+                  <pic:nvPicPr>
+                    <pic:cNvPr id="27" name="Kép 27" descr="A képen asztal látható&#10;&#10;Automatikusan generált leírás"/>
+                    <pic:cNvPicPr>
+                      <a:picLocks noChangeAspect="1" noChangeArrowheads="1"/>
+                    </pic:cNvPicPr>
+                  </pic:nvPicPr>
+                  <pic:blipFill>
+                    <a:blip r:embed="rId34" cstate="print">
+                      <a:extLst>
+                        <a:ext uri="{28A0092B-C50C-407E-A947-70E740481C1C}">
+                          <a14:useLocalDpi xmlns:a14="http://schemas.microsoft.com/office/drawing/2010/main" val="0"/>
+                        </a:ext>
+                      </a:extLst>
+                    </a:blip>
+                    <a:srcRect/>
+                    <a:stretch>
+                      <a:fillRect/>
+                    </a:stretch>
+                  </pic:blipFill>
+                  <pic:spPr bwMode="auto">
+                    <a:xfrm>
+                      <a:off x="0" y="0"/>
+                      <a:ext cx="5400040" cy="2399665"/>
+                    </a:xfrm>
+                    <a:prstGeom prst="rect">
+                      <a:avLst/>
+                    </a:prstGeom>
+                    <a:noFill/>
+                    <a:ln>
+                      <a:noFill/>
+                    </a:ln>
+                  </pic:spPr>
+                </pic:pic>
+              </a:graphicData>
+            </a:graphic>
+          </wp:anchor>
+        </w:drawing>
+      </w:r>
+      <w:r>
+        <w:t>A webes vékonykliens tesztelése során a grafikonok, táblázatok, illetve további statisztikákat megjelenítő komponensek kinézetére és a tartalom rendezésére koncentráltam.</w:t>
+      </w:r>
+      <w:r>
+        <w:t xml:space="preserve"> </w:t>
+      </w:r>
+      <w:r>
+        <w:t xml:space="preserve">A projekt teszt módban történő </w:t>
+      </w:r>
+      <w:r>
+        <w:t xml:space="preserve">telepítéséhez szükséges konfigurációs értékeket a projekt könyvtárban található </w:t>
+      </w:r>
+      <w:proofErr w:type="spellStart"/>
+      <w:r>
+        <w:rPr>
+          <w:i/>
+          <w:iCs/>
+        </w:rPr>
+        <w:t>env.test</w:t>
+      </w:r>
+      <w:proofErr w:type="spellEnd"/>
+      <w:r>
+        <w:rPr>
+          <w:i/>
+          <w:iCs/>
+        </w:rPr>
+        <w:t xml:space="preserve"> </w:t>
+      </w:r>
+      <w:r>
+        <w:t>fájl tartalmazza.</w:t>
+      </w:r>
+      <w:r>
+        <w:t xml:space="preserve"> Amennyiben a </w:t>
+      </w:r>
+      <w:r>
+        <w:rPr>
+          <w:i/>
+          <w:iCs/>
+        </w:rPr>
+        <w:t>REACT_APP_TEST</w:t>
+      </w:r>
+      <w:r>
+        <w:t xml:space="preserve"> változó definiálva van („</w:t>
+      </w:r>
+      <w:proofErr w:type="spellStart"/>
+      <w:r>
+        <w:t>true</w:t>
+      </w:r>
+      <w:proofErr w:type="spellEnd"/>
+      <w:r>
+        <w:t>” értékkel), a kliens alkalmazás az alkalmazás szervertől lekérdezett adatok helyett a tesztelés céljára készített teszt adathalmazt használja.</w:t>
+      </w:r>
+    </w:p>
+    <w:p>
+      <w:pPr>
+        <w:ind w:firstLine="0"/>
+      </w:pPr>
+      <w:r>
+        <w:t xml:space="preserve">A tesztadatok generálás során törekedtem arra, hogy az eredmény minél inkább hasonlítson a valós adatokra. </w:t>
+      </w:r>
+      <w:r>
+        <w:t xml:space="preserve">A tesztadat készítésére a </w:t>
+      </w:r>
+      <w:r>
+        <w:t>faker.js</w:t>
+      </w:r>
+      <w:sdt>
+        <w:sdtPr>
+          <w:id w:val="-1448615999"/>
+          <w:citation/>
+        </w:sdtPr>
+        <w:sdtContent>
+          <w:r>
+            <w:fldChar w:fldCharType="begin"/>
+          </w:r>
+          <w:r>
+            <w:rPr>
+              <w:lang w:val="en-GB"/>
+            </w:rPr>
+            <w:instrText xml:space="preserve"> CITATION fak22 \l 2057 </w:instrText>
+          </w:r>
+          <w:r>
+            <w:fldChar w:fldCharType="separate"/>
+          </w:r>
+          <w:r>
+            <w:rPr>
+              <w:noProof/>
+              <w:lang w:val="en-GB"/>
+            </w:rPr>
+            <w:t xml:space="preserve"> </w:t>
+          </w:r>
+          <w:r>
+            <w:rPr>
+              <w:noProof/>
+              <w:lang w:val="en-GB"/>
+            </w:rPr>
+            <w:t>[20]</w:t>
+          </w:r>
+          <w:r>
+            <w:fldChar w:fldCharType="end"/>
+          </w:r>
+        </w:sdtContent>
+      </w:sdt>
+      <w:r>
+        <w:t xml:space="preserve"> külső JavaScript könyvtárat használtam. A függvénykönyvtár segítségével egyszerűen lehet </w:t>
+      </w:r>
+      <w:r>
+        <w:t>nagy mennyiségű realisztikus teszt adatot generálni.</w:t>
+      </w:r>
+      <w:r>
+        <w:t xml:space="preserve"> Alább látható egy tesztelésre szánt felhasználó adatait előállító kód részlet:</w:t>
+      </w:r>
+    </w:p>
+    <w:p>
+      <w:pPr>
+        <w:pStyle w:val="Kd"/>
+      </w:pPr>
+      <w:proofErr w:type="spellStart"/>
+      <w:r>
+        <w:t>function</w:t>
+      </w:r>
+      <w:proofErr w:type="spellEnd"/>
+      <w:r>
+        <w:t xml:space="preserve"> </w:t>
+      </w:r>
+      <w:proofErr w:type="spellStart"/>
+      <w:r>
+        <w:t>makeUser</w:t>
+      </w:r>
+      <w:proofErr w:type="spellEnd"/>
+      <w:r>
+        <w:t>(</w:t>
+      </w:r>
+      <w:proofErr w:type="spellStart"/>
+      <w:r>
+        <w:t>userId</w:t>
+      </w:r>
+      <w:proofErr w:type="spellEnd"/>
+      <w:r>
+        <w:t>) {</w:t>
+      </w:r>
+    </w:p>
+    <w:p>
+      <w:pPr>
+        <w:pStyle w:val="Kd"/>
+      </w:pPr>
+      <w:r>
+        <w:t xml:space="preserve">  </w:t>
+      </w:r>
+      <w:proofErr w:type="spellStart"/>
+      <w:r>
+        <w:t>return</w:t>
+      </w:r>
+      <w:proofErr w:type="spellEnd"/>
+      <w:r>
+        <w:t xml:space="preserve"> {</w:t>
+      </w:r>
+    </w:p>
+    <w:p>
+      <w:pPr>
+        <w:pStyle w:val="Kd"/>
+      </w:pPr>
+      <w:r>
+        <w:t xml:space="preserve">    </w:t>
+      </w:r>
+      <w:proofErr w:type="spellStart"/>
+      <w:r>
+        <w:t>userId</w:t>
+      </w:r>
+      <w:proofErr w:type="spellEnd"/>
+      <w:r>
+        <w:t>,</w:t>
+      </w:r>
+    </w:p>
+    <w:p>
+      <w:pPr>
+        <w:pStyle w:val="Kd"/>
+      </w:pPr>
+      <w:r>
+        <w:t xml:space="preserve">    </w:t>
+      </w:r>
+      <w:proofErr w:type="spellStart"/>
+      <w:r>
+        <w:t>eventCount</w:t>
+      </w:r>
+      <w:proofErr w:type="spellEnd"/>
+      <w:r>
+        <w:t xml:space="preserve">: </w:t>
+      </w:r>
+      <w:proofErr w:type="spellStart"/>
+      <w:proofErr w:type="gramStart"/>
+      <w:r>
+        <w:t>faker.datatype</w:t>
+      </w:r>
+      <w:proofErr w:type="gramEnd"/>
+      <w:r>
+        <w:t>.number</w:t>
+      </w:r>
+      <w:proofErr w:type="spellEnd"/>
+      <w:r>
+        <w:t xml:space="preserve">({ </w:t>
+      </w:r>
+      <w:proofErr w:type="spellStart"/>
+      <w:r>
+        <w:t>max</w:t>
+      </w:r>
+      <w:proofErr w:type="spellEnd"/>
+      <w:r>
+        <w:t>: 1000000 }),</w:t>
+      </w:r>
+    </w:p>
+    <w:p>
+      <w:pPr>
+        <w:pStyle w:val="Kd"/>
+      </w:pPr>
+      <w:r>
+        <w:t xml:space="preserve">    </w:t>
+      </w:r>
+      <w:proofErr w:type="spellStart"/>
+      <w:r>
+        <w:t>createdAt</w:t>
+      </w:r>
+      <w:proofErr w:type="spellEnd"/>
+      <w:r>
+        <w:t xml:space="preserve">: </w:t>
+      </w:r>
+      <w:proofErr w:type="gramStart"/>
+      <w:r>
+        <w:t>faker.date</w:t>
+      </w:r>
+      <w:proofErr w:type="gramEnd"/>
+      <w:r>
+        <w:t>.between(</w:t>
+      </w:r>
+    </w:p>
+    <w:p>
+      <w:pPr>
+        <w:pStyle w:val="Kd"/>
+      </w:pPr>
+      <w:r>
+        <w:t xml:space="preserve">                 </w:t>
+      </w:r>
+      <w:r>
+        <w:t>'2020-01-01T00:00:00.000Z',</w:t>
+      </w:r>
+    </w:p>
+    <w:p>
+      <w:pPr>
+        <w:pStyle w:val="Kd"/>
+      </w:pPr>
+      <w:r>
+        <w:t xml:space="preserve">                 </w:t>
+      </w:r>
+      <w:r>
+        <w:t>'2030-01</w:t>
+      </w:r>
+      <w:r>
+        <w:t>-</w:t>
+      </w:r>
+      <w:r>
+        <w:t>01T00:00:00.000Z'</w:t>
+      </w:r>
+      <w:r>
+        <w:t>,</w:t>
+      </w:r>
+    </w:p>
+    <w:p>
+      <w:pPr>
+        <w:pStyle w:val="Kd"/>
+      </w:pPr>
+      <w:r>
+        <w:t xml:space="preserve">               </w:t>
+      </w:r>
+      <w:proofErr w:type="gramStart"/>
+      <w:r>
+        <w:t>).</w:t>
+      </w:r>
+      <w:proofErr w:type="spellStart"/>
+      <w:r>
+        <w:t>toISOString</w:t>
+      </w:r>
+      <w:proofErr w:type="spellEnd"/>
+      <w:proofErr w:type="gramEnd"/>
+      <w:r>
+        <w:t>(),</w:t>
+      </w:r>
+    </w:p>
+    <w:p>
+      <w:pPr>
+        <w:pStyle w:val="Kd"/>
+      </w:pPr>
+      <w:r>
+        <w:t xml:space="preserve">    </w:t>
+      </w:r>
+      <w:proofErr w:type="spellStart"/>
+      <w:r>
+        <w:t>verifications</w:t>
+      </w:r>
+      <w:proofErr w:type="spellEnd"/>
+      <w:r>
+        <w:t xml:space="preserve">: </w:t>
+      </w:r>
+      <w:proofErr w:type="spellStart"/>
+      <w:proofErr w:type="gramStart"/>
+      <w:r>
+        <w:t>faker.datatype</w:t>
+      </w:r>
+      <w:proofErr w:type="gramEnd"/>
+      <w:r>
+        <w:t>.number</w:t>
+      </w:r>
+      <w:proofErr w:type="spellEnd"/>
+      <w:r>
+        <w:t xml:space="preserve">({ min: 0, </w:t>
+      </w:r>
+      <w:proofErr w:type="spellStart"/>
+      <w:r>
+        <w:t>max</w:t>
+      </w:r>
+      <w:proofErr w:type="spellEnd"/>
+      <w:r>
+        <w:t>: 100 }),</w:t>
+      </w:r>
+    </w:p>
+    <w:p>
+      <w:pPr>
+        <w:pStyle w:val="Kd"/>
+      </w:pPr>
+      <w:r>
+        <w:t xml:space="preserve">    </w:t>
+      </w:r>
+      <w:proofErr w:type="spellStart"/>
+      <w:r>
+        <w:t>incidents</w:t>
+      </w:r>
+      <w:proofErr w:type="spellEnd"/>
+      <w:r>
+        <w:t xml:space="preserve">: </w:t>
+      </w:r>
+      <w:proofErr w:type="spellStart"/>
+      <w:proofErr w:type="gramStart"/>
+      <w:r>
+        <w:t>faker.datatype</w:t>
+      </w:r>
+      <w:proofErr w:type="gramEnd"/>
+      <w:r>
+        <w:t>.number</w:t>
+      </w:r>
+      <w:proofErr w:type="spellEnd"/>
+      <w:r>
+        <w:t xml:space="preserve">({ min:0, </w:t>
+      </w:r>
+      <w:proofErr w:type="spellStart"/>
+      <w:r>
+        <w:t>max</w:t>
+      </w:r>
+      <w:proofErr w:type="spellEnd"/>
+      <w:r>
+        <w:t>: 10 }),</w:t>
+      </w:r>
+    </w:p>
+    <w:p>
+      <w:pPr>
+        <w:pStyle w:val="Kd"/>
+      </w:pPr>
+      <w:r>
+        <w:t xml:space="preserve">  }</w:t>
+      </w:r>
+    </w:p>
+    <w:p>
+      <w:pPr>
+        <w:pStyle w:val="Kd"/>
+      </w:pPr>
+      <w:r>
+        <w:t>}</w:t>
+      </w:r>
+    </w:p>
     <w:p>
       <w:pPr>
         <w:pStyle w:val="Cmsor1"/>
@@ -36870,10 +38264,12 @@
         <w:t xml:space="preserve">      '</w:t>
       </w:r>
       <w:proofErr w:type="spellStart"/>
+      <w:proofErr w:type="gramStart"/>
       <w:r>
         <w:t>type:type</w:t>
       </w:r>
       <w:proofErr w:type="spellEnd"/>
+      <w:proofErr w:type="gramEnd"/>
       <w:r>
         <w:t>',</w:t>
       </w:r>
@@ -36886,8 +38282,13 @@
         <w:t xml:space="preserve">      '</w:t>
       </w:r>
       <w:proofErr w:type="spellStart"/>
-      <w:r>
-        <w:t>t:timestamp:ms</w:t>
+      <w:proofErr w:type="gramStart"/>
+      <w:r>
+        <w:t>t:timestamp</w:t>
+      </w:r>
+      <w:proofErr w:type="gramEnd"/>
+      <w:r>
+        <w:t>:ms</w:t>
       </w:r>
       <w:proofErr w:type="spellEnd"/>
       <w:r>
@@ -36902,10 +38303,12 @@
         <w:t xml:space="preserve">      '</w:t>
       </w:r>
       <w:proofErr w:type="spellStart"/>
+      <w:proofErr w:type="gramStart"/>
       <w:r>
         <w:t>xIntegral:integer</w:t>
       </w:r>
       <w:proofErr w:type="spellEnd"/>
+      <w:proofErr w:type="gramEnd"/>
       <w:r>
         <w:t>',</w:t>
       </w:r>
@@ -36918,10 +38321,12 @@
         <w:t xml:space="preserve">      '</w:t>
       </w:r>
       <w:proofErr w:type="spellStart"/>
+      <w:proofErr w:type="gramStart"/>
       <w:r>
         <w:t>xFraction:integer</w:t>
       </w:r>
       <w:proofErr w:type="spellEnd"/>
+      <w:proofErr w:type="gramEnd"/>
       <w:r>
         <w:t>',</w:t>
       </w:r>
@@ -36934,10 +38339,12 @@
         <w:t xml:space="preserve">      '</w:t>
       </w:r>
       <w:proofErr w:type="spellStart"/>
+      <w:proofErr w:type="gramStart"/>
       <w:r>
         <w:t>yIntegral:integer</w:t>
       </w:r>
       <w:proofErr w:type="spellEnd"/>
+      <w:proofErr w:type="gramEnd"/>
       <w:r>
         <w:t>',</w:t>
       </w:r>
@@ -36950,10 +38357,12 @@
         <w:t xml:space="preserve">      '</w:t>
       </w:r>
       <w:proofErr w:type="spellStart"/>
+      <w:proofErr w:type="gramStart"/>
       <w:r>
         <w:t>yFraction:integer</w:t>
       </w:r>
       <w:proofErr w:type="spellEnd"/>
+      <w:proofErr w:type="gramEnd"/>
       <w:r>
         <w:t>',</w:t>
       </w:r>
@@ -36966,10 +38375,12 @@
         <w:t xml:space="preserve">      '</w:t>
       </w:r>
       <w:proofErr w:type="spellStart"/>
+      <w:proofErr w:type="gramStart"/>
       <w:r>
         <w:t>rootX:integer</w:t>
       </w:r>
       <w:proofErr w:type="spellEnd"/>
+      <w:proofErr w:type="gramEnd"/>
       <w:r>
         <w:t>',</w:t>
       </w:r>
@@ -36982,10 +38393,12 @@
         <w:t xml:space="preserve">      '</w:t>
       </w:r>
       <w:proofErr w:type="spellStart"/>
+      <w:proofErr w:type="gramStart"/>
       <w:r>
         <w:t>rootY:integer</w:t>
       </w:r>
       <w:proofErr w:type="spellEnd"/>
+      <w:proofErr w:type="gramEnd"/>
       <w:r>
         <w:t>',</w:t>
       </w:r>
@@ -37107,10 +38520,12 @@
         <w:t xml:space="preserve">      '</w:t>
       </w:r>
       <w:proofErr w:type="spellStart"/>
+      <w:proofErr w:type="gramStart"/>
       <w:r>
         <w:t>type:type</w:t>
       </w:r>
       <w:proofErr w:type="spellEnd"/>
+      <w:proofErr w:type="gramEnd"/>
       <w:r>
         <w:t>',</w:t>
       </w:r>
@@ -37123,8 +38538,13 @@
         <w:t xml:space="preserve">      '</w:t>
       </w:r>
       <w:proofErr w:type="spellStart"/>
-      <w:r>
-        <w:t>t:timestamp:ms</w:t>
+      <w:proofErr w:type="gramStart"/>
+      <w:r>
+        <w:t>t:timestamp</w:t>
+      </w:r>
+      <w:proofErr w:type="gramEnd"/>
+      <w:r>
+        <w:t>:ms</w:t>
       </w:r>
       <w:proofErr w:type="spellEnd"/>
       <w:r>
@@ -37139,10 +38559,12 @@
         <w:t xml:space="preserve">      '</w:t>
       </w:r>
       <w:proofErr w:type="spellStart"/>
+      <w:proofErr w:type="gramStart"/>
       <w:r>
         <w:t>valueIntegral:integer</w:t>
       </w:r>
       <w:proofErr w:type="spellEnd"/>
+      <w:proofErr w:type="gramEnd"/>
       <w:r>
         <w:t>',</w:t>
       </w:r>
@@ -37155,10 +38577,12 @@
         <w:t xml:space="preserve">      '</w:t>
       </w:r>
       <w:proofErr w:type="spellStart"/>
+      <w:proofErr w:type="gramStart"/>
       <w:r>
         <w:t>valueFraction:integer</w:t>
       </w:r>
       <w:proofErr w:type="spellEnd"/>
+      <w:proofErr w:type="gramEnd"/>
       <w:r>
         <w:t>',</w:t>
       </w:r>
@@ -37171,10 +38595,12 @@
         <w:t xml:space="preserve">      '</w:t>
       </w:r>
       <w:proofErr w:type="spellStart"/>
+      <w:proofErr w:type="gramStart"/>
       <w:r>
         <w:t>rootX:integer</w:t>
       </w:r>
       <w:proofErr w:type="spellEnd"/>
+      <w:proofErr w:type="gramEnd"/>
       <w:r>
         <w:t>',</w:t>
       </w:r>
@@ -37187,10 +38613,12 @@
         <w:t xml:space="preserve">      '</w:t>
       </w:r>
       <w:proofErr w:type="spellStart"/>
+      <w:proofErr w:type="gramStart"/>
       <w:r>
         <w:t>rootY:integer</w:t>
       </w:r>
       <w:proofErr w:type="spellEnd"/>
+      <w:proofErr w:type="gramEnd"/>
       <w:r>
         <w:t>',</w:t>
       </w:r>
@@ -37304,10 +38732,12 @@
         <w:t xml:space="preserve">      '</w:t>
       </w:r>
       <w:proofErr w:type="spellStart"/>
+      <w:proofErr w:type="gramStart"/>
       <w:r>
         <w:t>type:type</w:t>
       </w:r>
       <w:proofErr w:type="spellEnd"/>
+      <w:proofErr w:type="gramEnd"/>
       <w:r>
         <w:t>',</w:t>
       </w:r>
@@ -37320,8 +38750,13 @@
         <w:t xml:space="preserve">      '</w:t>
       </w:r>
       <w:proofErr w:type="spellStart"/>
-      <w:r>
-        <w:t>t:timestamp:ms</w:t>
+      <w:proofErr w:type="gramStart"/>
+      <w:r>
+        <w:t>t:timestamp</w:t>
+      </w:r>
+      <w:proofErr w:type="gramEnd"/>
+      <w:r>
+        <w:t>:ms</w:t>
       </w:r>
       <w:proofErr w:type="spellEnd"/>
       <w:r>
@@ -37337,10 +38772,12 @@
         <w:t xml:space="preserve">      '</w:t>
       </w:r>
       <w:proofErr w:type="spellStart"/>
+      <w:proofErr w:type="gramStart"/>
       <w:r>
         <w:t>xIntegral:integer</w:t>
       </w:r>
       <w:proofErr w:type="spellEnd"/>
+      <w:proofErr w:type="gramEnd"/>
       <w:r>
         <w:t>',</w:t>
       </w:r>
@@ -37353,10 +38790,12 @@
         <w:t xml:space="preserve">      '</w:t>
       </w:r>
       <w:proofErr w:type="spellStart"/>
+      <w:proofErr w:type="gramStart"/>
       <w:r>
         <w:t>xFraction:integer</w:t>
       </w:r>
       <w:proofErr w:type="spellEnd"/>
+      <w:proofErr w:type="gramEnd"/>
       <w:r>
         <w:t>',</w:t>
       </w:r>
@@ -37369,10 +38808,12 @@
         <w:t xml:space="preserve">      '</w:t>
       </w:r>
       <w:proofErr w:type="spellStart"/>
+      <w:proofErr w:type="gramStart"/>
       <w:r>
         <w:t>yIntegral:integer</w:t>
       </w:r>
       <w:proofErr w:type="spellEnd"/>
+      <w:proofErr w:type="gramEnd"/>
       <w:r>
         <w:t>',</w:t>
       </w:r>
@@ -37385,10 +38826,12 @@
         <w:t xml:space="preserve">      '</w:t>
       </w:r>
       <w:proofErr w:type="spellStart"/>
+      <w:proofErr w:type="gramStart"/>
       <w:r>
         <w:t>yFraction:integer</w:t>
       </w:r>
       <w:proofErr w:type="spellEnd"/>
+      <w:proofErr w:type="gramEnd"/>
       <w:r>
         <w:t>',</w:t>
       </w:r>
@@ -37401,10 +38844,12 @@
         <w:t xml:space="preserve">      '</w:t>
       </w:r>
       <w:proofErr w:type="spellStart"/>
+      <w:proofErr w:type="gramStart"/>
       <w:r>
         <w:t>rootX:integer</w:t>
       </w:r>
       <w:proofErr w:type="spellEnd"/>
+      <w:proofErr w:type="gramEnd"/>
       <w:r>
         <w:t>',</w:t>
       </w:r>
@@ -37417,10 +38862,12 @@
         <w:t xml:space="preserve">      '</w:t>
       </w:r>
       <w:proofErr w:type="spellStart"/>
+      <w:proofErr w:type="gramStart"/>
       <w:r>
         <w:t>rootY:integer</w:t>
       </w:r>
       <w:proofErr w:type="spellEnd"/>
+      <w:proofErr w:type="gramEnd"/>
       <w:r>
         <w:t>',</w:t>
       </w:r>
@@ -37550,10 +38997,12 @@
         <w:t xml:space="preserve">      '</w:t>
       </w:r>
       <w:proofErr w:type="spellStart"/>
+      <w:proofErr w:type="gramStart"/>
       <w:r>
         <w:t>type:type</w:t>
       </w:r>
       <w:proofErr w:type="spellEnd"/>
+      <w:proofErr w:type="gramEnd"/>
       <w:r>
         <w:t>',</w:t>
       </w:r>
@@ -37566,8 +39015,13 @@
         <w:t xml:space="preserve">      '</w:t>
       </w:r>
       <w:proofErr w:type="spellStart"/>
-      <w:r>
-        <w:t>t:timestamp:ms</w:t>
+      <w:proofErr w:type="gramStart"/>
+      <w:r>
+        <w:t>t:timestamp</w:t>
+      </w:r>
+      <w:proofErr w:type="gramEnd"/>
+      <w:r>
+        <w:t>:ms</w:t>
       </w:r>
       <w:proofErr w:type="spellEnd"/>
       <w:r>
@@ -37582,10 +39036,12 @@
         <w:t xml:space="preserve">      '</w:t>
       </w:r>
       <w:proofErr w:type="spellStart"/>
+      <w:proofErr w:type="gramStart"/>
       <w:r>
         <w:t>xIntegral:integer</w:t>
       </w:r>
       <w:proofErr w:type="spellEnd"/>
+      <w:proofErr w:type="gramEnd"/>
       <w:r>
         <w:t>',</w:t>
       </w:r>
@@ -37598,10 +39054,12 @@
         <w:t xml:space="preserve">      '</w:t>
       </w:r>
       <w:proofErr w:type="spellStart"/>
+      <w:proofErr w:type="gramStart"/>
       <w:r>
         <w:t>xFraction:integer</w:t>
       </w:r>
       <w:proofErr w:type="spellEnd"/>
+      <w:proofErr w:type="gramEnd"/>
       <w:r>
         <w:t>',</w:t>
       </w:r>
@@ -37614,10 +39072,12 @@
         <w:t xml:space="preserve">      '</w:t>
       </w:r>
       <w:proofErr w:type="spellStart"/>
+      <w:proofErr w:type="gramStart"/>
       <w:r>
         <w:t>yIntegral:integer</w:t>
       </w:r>
       <w:proofErr w:type="spellEnd"/>
+      <w:proofErr w:type="gramEnd"/>
       <w:r>
         <w:t>',</w:t>
       </w:r>
@@ -37630,10 +39090,12 @@
         <w:t xml:space="preserve">      '</w:t>
       </w:r>
       <w:proofErr w:type="spellStart"/>
+      <w:proofErr w:type="gramStart"/>
       <w:r>
         <w:t>yFraction:integer</w:t>
       </w:r>
       <w:proofErr w:type="spellEnd"/>
+      <w:proofErr w:type="gramEnd"/>
       <w:r>
         <w:t>',</w:t>
       </w:r>
@@ -37646,10 +39108,12 @@
         <w:t xml:space="preserve">      '</w:t>
       </w:r>
       <w:proofErr w:type="spellStart"/>
+      <w:proofErr w:type="gramStart"/>
       <w:r>
         <w:t>rootX:integer</w:t>
       </w:r>
       <w:proofErr w:type="spellEnd"/>
+      <w:proofErr w:type="gramEnd"/>
       <w:r>
         <w:t>',</w:t>
       </w:r>
@@ -37662,10 +39126,12 @@
         <w:t xml:space="preserve">      '</w:t>
       </w:r>
       <w:proofErr w:type="spellStart"/>
+      <w:proofErr w:type="gramStart"/>
       <w:r>
         <w:t>rootY:integer</w:t>
       </w:r>
       <w:proofErr w:type="spellEnd"/>
+      <w:proofErr w:type="gramEnd"/>
       <w:r>
         <w:t>',</w:t>
       </w:r>
@@ -37787,10 +39253,12 @@
         <w:t xml:space="preserve">      '</w:t>
       </w:r>
       <w:proofErr w:type="spellStart"/>
+      <w:proofErr w:type="gramStart"/>
       <w:r>
         <w:t>type:type</w:t>
       </w:r>
       <w:proofErr w:type="spellEnd"/>
+      <w:proofErr w:type="gramEnd"/>
       <w:r>
         <w:t>',</w:t>
       </w:r>
@@ -37803,8 +39271,13 @@
         <w:t xml:space="preserve">      '</w:t>
       </w:r>
       <w:proofErr w:type="spellStart"/>
-      <w:r>
-        <w:t>t:timestamp:ms</w:t>
+      <w:proofErr w:type="gramStart"/>
+      <w:r>
+        <w:t>t:timestamp</w:t>
+      </w:r>
+      <w:proofErr w:type="gramEnd"/>
+      <w:r>
+        <w:t>:ms</w:t>
       </w:r>
       <w:proofErr w:type="spellEnd"/>
       <w:r>
@@ -37819,10 +39292,12 @@
         <w:t xml:space="preserve">      '</w:t>
       </w:r>
       <w:proofErr w:type="spellStart"/>
+      <w:proofErr w:type="gramStart"/>
       <w:r>
         <w:t>xIntegral:integer</w:t>
       </w:r>
       <w:proofErr w:type="spellEnd"/>
+      <w:proofErr w:type="gramEnd"/>
       <w:r>
         <w:t>',</w:t>
       </w:r>
@@ -37835,10 +39310,12 @@
         <w:t xml:space="preserve">      '</w:t>
       </w:r>
       <w:proofErr w:type="spellStart"/>
+      <w:proofErr w:type="gramStart"/>
       <w:r>
         <w:t>xFraction:integer</w:t>
       </w:r>
       <w:proofErr w:type="spellEnd"/>
+      <w:proofErr w:type="gramEnd"/>
       <w:r>
         <w:t>',</w:t>
       </w:r>
@@ -37851,10 +39328,12 @@
         <w:t xml:space="preserve">      '</w:t>
       </w:r>
       <w:proofErr w:type="spellStart"/>
+      <w:proofErr w:type="gramStart"/>
       <w:r>
         <w:t>yIntegral:integer</w:t>
       </w:r>
       <w:proofErr w:type="spellEnd"/>
+      <w:proofErr w:type="gramEnd"/>
       <w:r>
         <w:t>',</w:t>
       </w:r>
@@ -37867,10 +39346,12 @@
         <w:t xml:space="preserve">      '</w:t>
       </w:r>
       <w:proofErr w:type="spellStart"/>
+      <w:proofErr w:type="gramStart"/>
       <w:r>
         <w:t>yFraction:integer</w:t>
       </w:r>
       <w:proofErr w:type="spellEnd"/>
+      <w:proofErr w:type="gramEnd"/>
       <w:r>
         <w:t>',</w:t>
       </w:r>
@@ -37883,10 +39364,12 @@
         <w:t xml:space="preserve">      '</w:t>
       </w:r>
       <w:proofErr w:type="spellStart"/>
+      <w:proofErr w:type="gramStart"/>
       <w:r>
         <w:t>rootX:integer</w:t>
       </w:r>
       <w:proofErr w:type="spellEnd"/>
+      <w:proofErr w:type="gramEnd"/>
       <w:r>
         <w:t>',</w:t>
       </w:r>
@@ -37899,10 +39382,12 @@
         <w:t xml:space="preserve">      '</w:t>
       </w:r>
       <w:proofErr w:type="spellStart"/>
+      <w:proofErr w:type="gramStart"/>
       <w:r>
         <w:t>rootY:integer</w:t>
       </w:r>
       <w:proofErr w:type="spellEnd"/>
+      <w:proofErr w:type="gramEnd"/>
       <w:r>
         <w:t>',</w:t>
       </w:r>
@@ -38024,10 +39509,12 @@
         <w:t xml:space="preserve">      '</w:t>
       </w:r>
       <w:proofErr w:type="spellStart"/>
+      <w:proofErr w:type="gramStart"/>
       <w:r>
         <w:t>type:type</w:t>
       </w:r>
       <w:proofErr w:type="spellEnd"/>
+      <w:proofErr w:type="gramEnd"/>
       <w:r>
         <w:t>',</w:t>
       </w:r>
@@ -38040,8 +39527,13 @@
         <w:t xml:space="preserve">      '</w:t>
       </w:r>
       <w:proofErr w:type="spellStart"/>
-      <w:r>
-        <w:t>t:timestamp:ms</w:t>
+      <w:proofErr w:type="gramStart"/>
+      <w:r>
+        <w:t>t:timestamp</w:t>
+      </w:r>
+      <w:proofErr w:type="gramEnd"/>
+      <w:r>
+        <w:t>:ms</w:t>
       </w:r>
       <w:proofErr w:type="spellEnd"/>
       <w:r>
@@ -38056,10 +39548,12 @@
         <w:t xml:space="preserve">      '</w:t>
       </w:r>
       <w:proofErr w:type="spellStart"/>
+      <w:proofErr w:type="gramStart"/>
       <w:r>
         <w:t>rootX:integer</w:t>
       </w:r>
       <w:proofErr w:type="spellEnd"/>
+      <w:proofErr w:type="gramEnd"/>
       <w:r>
         <w:t>',</w:t>
       </w:r>
@@ -38072,10 +39566,12 @@
         <w:t xml:space="preserve">      '</w:t>
       </w:r>
       <w:proofErr w:type="spellStart"/>
+      <w:proofErr w:type="gramStart"/>
       <w:r>
         <w:t>rootY:integer</w:t>
       </w:r>
       <w:proofErr w:type="spellEnd"/>
+      <w:proofErr w:type="gramEnd"/>
       <w:r>
         <w:t>',</w:t>
       </w:r>
@@ -38088,10 +39584,12 @@
         <w:t xml:space="preserve">      '</w:t>
       </w:r>
       <w:proofErr w:type="spellStart"/>
+      <w:proofErr w:type="gramStart"/>
       <w:r>
         <w:t>detail:integer</w:t>
       </w:r>
       <w:proofErr w:type="spellEnd"/>
+      <w:proofErr w:type="gramEnd"/>
       <w:r>
         <w:t>',</w:t>
       </w:r>
@@ -38221,10 +39719,12 @@
         <w:t xml:space="preserve">      '</w:t>
       </w:r>
       <w:proofErr w:type="spellStart"/>
+      <w:proofErr w:type="gramStart"/>
       <w:r>
         <w:t>type:type</w:t>
       </w:r>
       <w:proofErr w:type="spellEnd"/>
+      <w:proofErr w:type="gramEnd"/>
       <w:r>
         <w:t>',</w:t>
       </w:r>
@@ -38237,8 +39737,13 @@
         <w:t xml:space="preserve">      '</w:t>
       </w:r>
       <w:proofErr w:type="spellStart"/>
-      <w:r>
-        <w:t>t:timestamp:ms</w:t>
+      <w:proofErr w:type="gramStart"/>
+      <w:r>
+        <w:t>t:timestamp</w:t>
+      </w:r>
+      <w:proofErr w:type="gramEnd"/>
+      <w:r>
+        <w:t>:ms</w:t>
       </w:r>
       <w:proofErr w:type="spellEnd"/>
       <w:r>
@@ -38253,10 +39758,12 @@
         <w:t xml:space="preserve">      '</w:t>
       </w:r>
       <w:proofErr w:type="spellStart"/>
+      <w:proofErr w:type="gramStart"/>
       <w:r>
         <w:t>rootX:integer</w:t>
       </w:r>
       <w:proofErr w:type="spellEnd"/>
+      <w:proofErr w:type="gramEnd"/>
       <w:r>
         <w:t>',</w:t>
       </w:r>
@@ -38269,10 +39776,12 @@
         <w:t xml:space="preserve">      '</w:t>
       </w:r>
       <w:proofErr w:type="spellStart"/>
+      <w:proofErr w:type="gramStart"/>
       <w:r>
         <w:t>rootY:integer</w:t>
       </w:r>
       <w:proofErr w:type="spellEnd"/>
+      <w:proofErr w:type="gramEnd"/>
       <w:r>
         <w:t>',</w:t>
       </w:r>
@@ -38286,10 +39795,12 @@
         <w:t xml:space="preserve">      '</w:t>
       </w:r>
       <w:proofErr w:type="spellStart"/>
+      <w:proofErr w:type="gramStart"/>
       <w:r>
         <w:t>detail:integer</w:t>
       </w:r>
       <w:proofErr w:type="spellEnd"/>
+      <w:proofErr w:type="gramEnd"/>
       <w:r>
         <w:t>',</w:t>
       </w:r>
@@ -38419,10 +39930,12 @@
         <w:t xml:space="preserve">      '</w:t>
       </w:r>
       <w:proofErr w:type="spellStart"/>
+      <w:proofErr w:type="gramStart"/>
       <w:r>
         <w:t>type:type</w:t>
       </w:r>
       <w:proofErr w:type="spellEnd"/>
+      <w:proofErr w:type="gramEnd"/>
       <w:r>
         <w:t>',</w:t>
       </w:r>
@@ -38435,8 +39948,13 @@
         <w:t xml:space="preserve">      '</w:t>
       </w:r>
       <w:proofErr w:type="spellStart"/>
-      <w:r>
-        <w:t>t:timestamp:ms</w:t>
+      <w:proofErr w:type="gramStart"/>
+      <w:r>
+        <w:t>t:timestamp</w:t>
+      </w:r>
+      <w:proofErr w:type="gramEnd"/>
+      <w:r>
+        <w:t>:ms</w:t>
       </w:r>
       <w:proofErr w:type="spellEnd"/>
       <w:r>
@@ -38451,10 +39969,12 @@
         <w:t xml:space="preserve">      '</w:t>
       </w:r>
       <w:proofErr w:type="spellStart"/>
+      <w:proofErr w:type="gramStart"/>
       <w:r>
         <w:t>metadata:object</w:t>
       </w:r>
       <w:proofErr w:type="spellEnd"/>
+      <w:proofErr w:type="gramEnd"/>
       <w:r>
         <w:t>',</w:t>
       </w:r>
@@ -38548,8 +40068,8 @@
       </w:r>
     </w:p>
     <w:sectPr>
-      <w:headerReference w:type="even" r:id="rId34"/>
-      <w:footerReference w:type="default" r:id="rId35"/>
+      <w:headerReference w:type="even" r:id="rId35"/>
+      <w:footerReference w:type="default" r:id="rId36"/>
       <w:type w:val="continuous"/>
       <w:pgSz w:w="11907" w:h="16840" w:code="9"/>
       <w:pgMar w:top="1418" w:right="1418" w:bottom="1418" w:left="1418" w:header="709" w:footer="709" w:gutter="567"/>
@@ -44306,7 +45826,7 @@
     <b:MonthAccessed>11</b:MonthAccessed>
     <b:DayAccessed>08</b:DayAccessed>
     <b:URL>https://ninenines.eu/docs/en/cowboy/2.5/guide/rest_start.png</b:URL>
-    <b:RefOrder>20</b:RefOrder>
+    <b:RefOrder>21</b:RefOrder>
   </b:Source>
   <b:Source>
     <b:Tag>Fig221</b:Tag>
@@ -44385,11 +45905,22 @@
     <b:URL>https://www.pgadmin.org/</b:URL>
     <b:RefOrder>19</b:RefOrder>
   </b:Source>
+  <b:Source>
+    <b:Tag>fak22</b:Tag>
+    <b:SourceType>InternetSite</b:SourceType>
+    <b:Guid>{FB044E54-29F1-4C74-AA44-CECE6D15A849}</b:Guid>
+    <b:Title>faker.js</b:Title>
+    <b:YearAccessed>2022</b:YearAccessed>
+    <b:MonthAccessed>11</b:MonthAccessed>
+    <b:DayAccessed>24</b:DayAccessed>
+    <b:URL>https://fakerjs.dev/</b:URL>
+    <b:RefOrder>20</b:RefOrder>
+  </b:Source>
 </b:Sources>
 </file>
 
 <file path=customXml/itemProps1.xml><?xml version="1.0" encoding="utf-8"?>
-<ds:datastoreItem xmlns:ds="http://schemas.openxmlformats.org/officeDocument/2006/customXml" ds:itemID="{1A619BE5-30E2-4357-B696-55E42381882A}">
+<ds:datastoreItem xmlns:ds="http://schemas.openxmlformats.org/officeDocument/2006/customXml" ds:itemID="{4EAF771F-2729-402A-B437-EB5DA28D6425}">
   <ds:schemaRefs>
     <ds:schemaRef ds:uri="http://schemas.openxmlformats.org/officeDocument/2006/bibliography"/>
   </ds:schemaRefs>

</xml_diff>